<commit_message>
Editing API Document. Added Variables header.
</commit_message>
<xml_diff>
--- a/Protobyte/Protobyte_API.docx
+++ b/Protobyte/Protobyte_API.docx
@@ -256,31 +256,6 @@
           <w:sz w:val="24"/>
           <w:szCs w:val="24"/>
         </w:rPr>
-        <w:t>Variables</w:t>
-      </w:r>
-    </w:p>
-    <w:p>
-      <w:pPr>
-        <w:pStyle w:val="ListParagraph"/>
-        <w:numPr>
-          <w:ilvl w:val="0"/>
-          <w:numId w:val="8"/>
-        </w:numPr>
-        <w:spacing w:after="0" w:line="240" w:lineRule="auto"/>
-        <w:contextualSpacing w:val="0"/>
-        <w:rPr>
-          <w:rFonts w:ascii="Times New Roman" w:hAnsi="Times New Roman" w:cs="Times New Roman"/>
-          <w:i/>
-          <w:sz w:val="24"/>
-          <w:szCs w:val="24"/>
-        </w:rPr>
-      </w:pPr>
-      <w:r>
-        <w:rPr>
-          <w:rFonts w:ascii="Times New Roman" w:hAnsi="Times New Roman" w:cs="Times New Roman"/>
-          <w:sz w:val="24"/>
-          <w:szCs w:val="24"/>
-        </w:rPr>
         <w:t>&lt;files&gt;</w:t>
       </w:r>
     </w:p>
@@ -316,6 +291,154 @@
         <w:spacing w:after="0" w:line="240" w:lineRule="auto"/>
         <w:rPr>
           <w:rFonts w:ascii="Times New Roman" w:hAnsi="Times New Roman" w:cs="Times New Roman"/>
+          <w:b/>
+          <w:i/>
+          <w:sz w:val="24"/>
+          <w:szCs w:val="24"/>
+        </w:rPr>
+      </w:pPr>
+      <w:r>
+        <w:rPr>
+          <w:rFonts w:ascii="Times New Roman" w:hAnsi="Times New Roman" w:cs="Times New Roman"/>
+          <w:b/>
+          <w:i/>
+          <w:sz w:val="24"/>
+          <w:szCs w:val="24"/>
+        </w:rPr>
+        <w:t>Variables:</w:t>
+      </w:r>
+    </w:p>
+    <w:p>
+      <w:pPr>
+        <w:pStyle w:val="ListParagraph"/>
+        <w:numPr>
+          <w:ilvl w:val="0"/>
+          <w:numId w:val="9"/>
+        </w:numPr>
+        <w:spacing w:after="0" w:line="240" w:lineRule="auto"/>
+        <w:rPr>
+          <w:rFonts w:ascii="Times New Roman" w:hAnsi="Times New Roman" w:cs="Times New Roman"/>
+          <w:sz w:val="24"/>
+          <w:szCs w:val="24"/>
+        </w:rPr>
+      </w:pPr>
+      <w:r>
+        <w:rPr>
+          <w:rFonts w:ascii="Times New Roman" w:hAnsi="Times New Roman" w:cs="Times New Roman"/>
+          <w:sz w:val="24"/>
+          <w:szCs w:val="24"/>
+        </w:rPr>
+        <w:t>Project Title</w:t>
+      </w:r>
+    </w:p>
+    <w:p>
+      <w:pPr>
+        <w:pStyle w:val="ListParagraph"/>
+        <w:numPr>
+          <w:ilvl w:val="1"/>
+          <w:numId w:val="9"/>
+        </w:numPr>
+        <w:spacing w:after="0" w:line="240" w:lineRule="auto"/>
+        <w:rPr>
+          <w:rFonts w:ascii="Times New Roman" w:hAnsi="Times New Roman" w:cs="Times New Roman"/>
+          <w:sz w:val="24"/>
+          <w:szCs w:val="24"/>
+        </w:rPr>
+      </w:pPr>
+      <w:r>
+        <w:rPr>
+          <w:rFonts w:ascii="Times New Roman" w:hAnsi="Times New Roman" w:cs="Times New Roman"/>
+          <w:sz w:val="24"/>
+          <w:szCs w:val="24"/>
+        </w:rPr>
+        <w:t>The title of your project</w:t>
+      </w:r>
+    </w:p>
+    <w:p>
+      <w:pPr>
+        <w:pStyle w:val="ListParagraph"/>
+        <w:numPr>
+          <w:ilvl w:val="0"/>
+          <w:numId w:val="9"/>
+        </w:numPr>
+        <w:spacing w:after="0" w:line="240" w:lineRule="auto"/>
+        <w:rPr>
+          <w:rFonts w:ascii="Times New Roman" w:hAnsi="Times New Roman" w:cs="Times New Roman"/>
+          <w:sz w:val="24"/>
+          <w:szCs w:val="24"/>
+        </w:rPr>
+      </w:pPr>
+      <w:proofErr w:type="spellStart"/>
+      <w:r>
+        <w:rPr>
+          <w:rFonts w:ascii="Times New Roman" w:hAnsi="Times New Roman" w:cs="Times New Roman"/>
+          <w:sz w:val="24"/>
+          <w:szCs w:val="24"/>
+        </w:rPr>
+        <w:t>projectName</w:t>
+      </w:r>
+      <w:proofErr w:type="spellEnd"/>
+    </w:p>
+    <w:p>
+      <w:pPr>
+        <w:pStyle w:val="ListParagraph"/>
+        <w:numPr>
+          <w:ilvl w:val="1"/>
+          <w:numId w:val="9"/>
+        </w:numPr>
+        <w:spacing w:after="0" w:line="240" w:lineRule="auto"/>
+        <w:rPr>
+          <w:rFonts w:ascii="Times New Roman" w:hAnsi="Times New Roman" w:cs="Times New Roman"/>
+          <w:sz w:val="24"/>
+          <w:szCs w:val="24"/>
+        </w:rPr>
+      </w:pPr>
+      <w:r>
+        <w:rPr>
+          <w:rFonts w:ascii="Times New Roman" w:hAnsi="Times New Roman" w:cs="Times New Roman"/>
+          <w:sz w:val="24"/>
+          <w:szCs w:val="24"/>
+        </w:rPr>
+        <w:t>Name of your project. Will be used to name main project .</w:t>
+      </w:r>
+      <w:proofErr w:type="spellStart"/>
+      <w:r>
+        <w:rPr>
+          <w:rFonts w:ascii="Times New Roman" w:hAnsi="Times New Roman" w:cs="Times New Roman"/>
+          <w:sz w:val="24"/>
+          <w:szCs w:val="24"/>
+        </w:rPr>
+        <w:t>cpp</w:t>
+      </w:r>
+      <w:proofErr w:type="spellEnd"/>
+      <w:r>
+        <w:rPr>
+          <w:rFonts w:ascii="Times New Roman" w:hAnsi="Times New Roman" w:cs="Times New Roman"/>
+          <w:sz w:val="24"/>
+          <w:szCs w:val="24"/>
+        </w:rPr>
+        <w:t xml:space="preserve"> and .h files</w:t>
+      </w:r>
+      <w:bookmarkStart w:id="0" w:name="_GoBack"/>
+      <w:bookmarkEnd w:id="0"/>
+    </w:p>
+    <w:p>
+      <w:pPr>
+        <w:spacing w:after="0" w:line="240" w:lineRule="auto"/>
+        <w:rPr>
+          <w:rFonts w:ascii="Times New Roman" w:hAnsi="Times New Roman" w:cs="Times New Roman"/>
+          <w:b/>
+          <w:i/>
+          <w:sz w:val="24"/>
+          <w:szCs w:val="24"/>
+        </w:rPr>
+      </w:pPr>
+    </w:p>
+    <w:p>
+      <w:pPr>
+        <w:spacing w:after="0" w:line="240" w:lineRule="auto"/>
+        <w:rPr>
+          <w:rFonts w:ascii="Times New Roman" w:hAnsi="Times New Roman" w:cs="Times New Roman"/>
           <w:sz w:val="24"/>
           <w:szCs w:val="24"/>
         </w:rPr>
@@ -1170,14 +1293,6 @@
           <w:szCs w:val="24"/>
         </w:rPr>
       </w:pPr>
-      <w:r>
-        <w:rPr>
-          <w:rFonts w:ascii="Times New Roman" w:hAnsi="Times New Roman" w:cs="Times New Roman"/>
-          <w:sz w:val="24"/>
-          <w:szCs w:val="24"/>
-        </w:rPr>
-        <w:t xml:space="preserve">If there is not already a </w:t>
-      </w:r>
       <w:proofErr w:type="spellStart"/>
       <w:r>
         <w:rPr>
@@ -1185,6 +1300,24 @@
           <w:sz w:val="24"/>
           <w:szCs w:val="24"/>
         </w:rPr>
+        <w:t>ijg</w:t>
+      </w:r>
+      <w:proofErr w:type="spellEnd"/>
+      <w:r>
+        <w:rPr>
+          <w:rFonts w:ascii="Times New Roman" w:hAnsi="Times New Roman" w:cs="Times New Roman"/>
+          <w:sz w:val="24"/>
+          <w:szCs w:val="24"/>
+        </w:rPr>
+        <w:t>::</w:t>
+      </w:r>
+      <w:proofErr w:type="spellStart"/>
+      <w:r>
+        <w:rPr>
+          <w:rFonts w:ascii="Times New Roman" w:hAnsi="Times New Roman" w:cs="Times New Roman"/>
+          <w:sz w:val="24"/>
+          <w:szCs w:val="24"/>
+        </w:rPr>
         <w:t>ProtoPlasm</w:t>
       </w:r>
       <w:proofErr w:type="spellEnd"/>
@@ -1194,24 +1327,8 @@
           <w:sz w:val="24"/>
           <w:szCs w:val="24"/>
         </w:rPr>
-        <w:t xml:space="preserve"> object running</w:t>
-      </w:r>
-    </w:p>
-    <w:p>
-      <w:pPr>
-        <w:pStyle w:val="ListParagraph"/>
-        <w:numPr>
-          <w:ilvl w:val="3"/>
-          <w:numId w:val="7"/>
-        </w:numPr>
-        <w:spacing w:after="0" w:line="240" w:lineRule="auto"/>
-        <w:contextualSpacing w:val="0"/>
-        <w:rPr>
-          <w:rFonts w:ascii="Times New Roman" w:hAnsi="Times New Roman" w:cs="Times New Roman"/>
-          <w:sz w:val="24"/>
-          <w:szCs w:val="24"/>
-        </w:rPr>
-      </w:pPr>
+        <w:t xml:space="preserve"> name(</w:t>
+      </w:r>
       <w:proofErr w:type="spellStart"/>
       <w:r>
         <w:rPr>
@@ -1219,7 +1336,7 @@
           <w:sz w:val="24"/>
           <w:szCs w:val="24"/>
         </w:rPr>
-        <w:t>ijg</w:t>
+        <w:t>windowWidth</w:t>
       </w:r>
       <w:proofErr w:type="spellEnd"/>
       <w:r>
@@ -1228,7 +1345,7 @@
           <w:sz w:val="24"/>
           <w:szCs w:val="24"/>
         </w:rPr>
-        <w:t>::</w:t>
+        <w:t xml:space="preserve">, </w:t>
       </w:r>
       <w:proofErr w:type="spellStart"/>
       <w:r>
@@ -1237,7 +1354,7 @@
           <w:sz w:val="24"/>
           <w:szCs w:val="24"/>
         </w:rPr>
-        <w:t>ProtoPlasm</w:t>
+        <w:t>windowHeight</w:t>
       </w:r>
       <w:proofErr w:type="spellEnd"/>
       <w:r>
@@ -1246,7 +1363,7 @@
           <w:sz w:val="24"/>
           <w:szCs w:val="24"/>
         </w:rPr>
-        <w:t xml:space="preserve"> name(</w:t>
+        <w:t>, “</w:t>
       </w:r>
       <w:proofErr w:type="spellStart"/>
       <w:r>
@@ -1255,7 +1372,7 @@
           <w:sz w:val="24"/>
           <w:szCs w:val="24"/>
         </w:rPr>
-        <w:t>windowWidth</w:t>
+        <w:t>appName</w:t>
       </w:r>
       <w:proofErr w:type="spellEnd"/>
       <w:r>
@@ -1264,7 +1381,7 @@
           <w:sz w:val="24"/>
           <w:szCs w:val="24"/>
         </w:rPr>
-        <w:t xml:space="preserve">, </w:t>
+        <w:t>”, new &lt;</w:t>
       </w:r>
       <w:proofErr w:type="spellStart"/>
       <w:r>
@@ -1273,7 +1390,7 @@
           <w:sz w:val="24"/>
           <w:szCs w:val="24"/>
         </w:rPr>
-        <w:t>windowHeight</w:t>
+        <w:t>fileName</w:t>
       </w:r>
       <w:proofErr w:type="spellEnd"/>
       <w:r>
@@ -1282,175 +1399,7 @@
           <w:sz w:val="24"/>
           <w:szCs w:val="24"/>
         </w:rPr>
-        <w:t>, “</w:t>
-      </w:r>
-      <w:proofErr w:type="spellStart"/>
-      <w:r>
-        <w:rPr>
-          <w:rFonts w:ascii="Times New Roman" w:hAnsi="Times New Roman" w:cs="Times New Roman"/>
-          <w:sz w:val="24"/>
-          <w:szCs w:val="24"/>
-        </w:rPr>
-        <w:t>appName</w:t>
-      </w:r>
-      <w:proofErr w:type="spellEnd"/>
-      <w:r>
-        <w:rPr>
-          <w:rFonts w:ascii="Times New Roman" w:hAnsi="Times New Roman" w:cs="Times New Roman"/>
-          <w:sz w:val="24"/>
-          <w:szCs w:val="24"/>
-        </w:rPr>
-        <w:t>”, new &lt;</w:t>
-      </w:r>
-      <w:proofErr w:type="spellStart"/>
-      <w:r>
-        <w:rPr>
-          <w:rFonts w:ascii="Times New Roman" w:hAnsi="Times New Roman" w:cs="Times New Roman"/>
-          <w:sz w:val="24"/>
-          <w:szCs w:val="24"/>
-        </w:rPr>
-        <w:t>fileName</w:t>
-      </w:r>
-      <w:proofErr w:type="spellEnd"/>
-      <w:r>
-        <w:rPr>
-          <w:rFonts w:ascii="Times New Roman" w:hAnsi="Times New Roman" w:cs="Times New Roman"/>
-          <w:sz w:val="24"/>
-          <w:szCs w:val="24"/>
-        </w:rPr>
         <w:t>&gt;());</w:t>
-      </w:r>
-    </w:p>
-    <w:p>
-      <w:pPr>
-        <w:pStyle w:val="ListParagraph"/>
-        <w:numPr>
-          <w:ilvl w:val="2"/>
-          <w:numId w:val="7"/>
-        </w:numPr>
-        <w:spacing w:after="0" w:line="240" w:lineRule="auto"/>
-        <w:contextualSpacing w:val="0"/>
-        <w:rPr>
-          <w:rFonts w:ascii="Times New Roman" w:hAnsi="Times New Roman" w:cs="Times New Roman"/>
-          <w:sz w:val="24"/>
-          <w:szCs w:val="24"/>
-        </w:rPr>
-      </w:pPr>
-      <w:r>
-        <w:rPr>
-          <w:rFonts w:ascii="Times New Roman" w:hAnsi="Times New Roman" w:cs="Times New Roman"/>
-          <w:sz w:val="24"/>
-          <w:szCs w:val="24"/>
-        </w:rPr>
-        <w:t xml:space="preserve">If there IS a </w:t>
-      </w:r>
-      <w:proofErr w:type="spellStart"/>
-      <w:r>
-        <w:rPr>
-          <w:rFonts w:ascii="Times New Roman" w:hAnsi="Times New Roman" w:cs="Times New Roman"/>
-          <w:sz w:val="24"/>
-          <w:szCs w:val="24"/>
-        </w:rPr>
-        <w:t>ProtoPlasm</w:t>
-      </w:r>
-      <w:proofErr w:type="spellEnd"/>
-      <w:r>
-        <w:rPr>
-          <w:rFonts w:ascii="Times New Roman" w:hAnsi="Times New Roman" w:cs="Times New Roman"/>
-          <w:sz w:val="24"/>
-          <w:szCs w:val="24"/>
-        </w:rPr>
-        <w:t xml:space="preserve"> object running</w:t>
-      </w:r>
-    </w:p>
-    <w:p>
-      <w:pPr>
-        <w:pStyle w:val="ListParagraph"/>
-        <w:numPr>
-          <w:ilvl w:val="3"/>
-          <w:numId w:val="7"/>
-        </w:numPr>
-        <w:spacing w:after="0" w:line="240" w:lineRule="auto"/>
-        <w:contextualSpacing w:val="0"/>
-        <w:rPr>
-          <w:rFonts w:ascii="Times New Roman" w:hAnsi="Times New Roman" w:cs="Times New Roman"/>
-          <w:sz w:val="24"/>
-          <w:szCs w:val="24"/>
-        </w:rPr>
-      </w:pPr>
-      <w:r>
-        <w:rPr>
-          <w:rFonts w:ascii="Times New Roman" w:hAnsi="Times New Roman" w:cs="Times New Roman"/>
-          <w:sz w:val="24"/>
-          <w:szCs w:val="24"/>
-        </w:rPr>
-        <w:t>Change window width and height as needed</w:t>
-      </w:r>
-    </w:p>
-    <w:p>
-      <w:pPr>
-        <w:pStyle w:val="ListParagraph"/>
-        <w:numPr>
-          <w:ilvl w:val="3"/>
-          <w:numId w:val="7"/>
-        </w:numPr>
-        <w:spacing w:after="0" w:line="240" w:lineRule="auto"/>
-        <w:contextualSpacing w:val="0"/>
-        <w:rPr>
-          <w:rFonts w:ascii="Times New Roman" w:hAnsi="Times New Roman" w:cs="Times New Roman"/>
-          <w:sz w:val="24"/>
-          <w:szCs w:val="24"/>
-        </w:rPr>
-      </w:pPr>
-      <w:r>
-        <w:rPr>
-          <w:rFonts w:ascii="Times New Roman" w:hAnsi="Times New Roman" w:cs="Times New Roman"/>
-          <w:sz w:val="24"/>
-          <w:szCs w:val="24"/>
-        </w:rPr>
-        <w:t>Change app name</w:t>
-      </w:r>
-    </w:p>
-    <w:p>
-      <w:pPr>
-        <w:pStyle w:val="ListParagraph"/>
-        <w:numPr>
-          <w:ilvl w:val="3"/>
-          <w:numId w:val="7"/>
-        </w:numPr>
-        <w:spacing w:after="0" w:line="240" w:lineRule="auto"/>
-        <w:contextualSpacing w:val="0"/>
-        <w:rPr>
-          <w:rFonts w:ascii="Times New Roman" w:hAnsi="Times New Roman" w:cs="Times New Roman"/>
-          <w:sz w:val="24"/>
-          <w:szCs w:val="24"/>
-        </w:rPr>
-      </w:pPr>
-      <w:r>
-        <w:rPr>
-          <w:rFonts w:ascii="Times New Roman" w:hAnsi="Times New Roman" w:cs="Times New Roman"/>
-          <w:sz w:val="24"/>
-          <w:szCs w:val="24"/>
-        </w:rPr>
-        <w:t>Change current app object to &lt;</w:t>
-      </w:r>
-      <w:proofErr w:type="spellStart"/>
-      <w:r>
-        <w:rPr>
-          <w:rFonts w:ascii="Times New Roman" w:hAnsi="Times New Roman" w:cs="Times New Roman"/>
-          <w:sz w:val="24"/>
-          <w:szCs w:val="24"/>
-        </w:rPr>
-        <w:t>fileName</w:t>
-      </w:r>
-      <w:proofErr w:type="spellEnd"/>
-      <w:r>
-        <w:rPr>
-          <w:rFonts w:ascii="Times New Roman" w:hAnsi="Times New Roman" w:cs="Times New Roman"/>
-          <w:sz w:val="24"/>
-          <w:szCs w:val="24"/>
-        </w:rPr>
-        <w:t>&gt; object</w:t>
       </w:r>
     </w:p>
     <w:p>
@@ -1554,6 +1503,7 @@
           <w:sz w:val="24"/>
           <w:szCs w:val="24"/>
         </w:rPr>
+        <w:lastRenderedPageBreak/>
         <w:t>Default stoke color is black</w:t>
       </w:r>
     </w:p>
@@ -1578,7 +1528,6 @@
           <w:sz w:val="24"/>
           <w:szCs w:val="24"/>
         </w:rPr>
-        <w:lastRenderedPageBreak/>
         <w:t>Default fill color is white</w:t>
       </w:r>
     </w:p>
@@ -1687,8 +1636,6 @@
           <w:szCs w:val="24"/>
         </w:rPr>
       </w:pPr>
-      <w:bookmarkStart w:id="0" w:name="_GoBack"/>
-      <w:bookmarkEnd w:id="0"/>
     </w:p>
     <w:p>
       <w:pPr>
@@ -2499,6 +2446,119 @@
     </w:lvl>
   </w:abstractNum>
   <w:abstractNum w:abstractNumId="3" w15:restartNumberingAfterBreak="0">
+    <w:nsid w:val="32CE37FD"/>
+    <w:multiLevelType w:val="hybridMultilevel"/>
+    <w:tmpl w:val="624EC79A"/>
+    <w:lvl w:ilvl="0" w:tplc="04090001">
+      <w:start w:val="1"/>
+      <w:numFmt w:val="bullet"/>
+      <w:lvlText w:val=""/>
+      <w:lvlJc w:val="left"/>
+      <w:pPr>
+        <w:ind w:left="720" w:hanging="360"/>
+      </w:pPr>
+      <w:rPr>
+        <w:rFonts w:ascii="Symbol" w:hAnsi="Symbol" w:hint="default"/>
+      </w:rPr>
+    </w:lvl>
+    <w:lvl w:ilvl="1" w:tplc="04090003">
+      <w:start w:val="1"/>
+      <w:numFmt w:val="bullet"/>
+      <w:lvlText w:val="o"/>
+      <w:lvlJc w:val="left"/>
+      <w:pPr>
+        <w:ind w:left="1440" w:hanging="360"/>
+      </w:pPr>
+      <w:rPr>
+        <w:rFonts w:ascii="Courier New" w:hAnsi="Courier New" w:cs="Courier New" w:hint="default"/>
+      </w:rPr>
+    </w:lvl>
+    <w:lvl w:ilvl="2" w:tplc="04090005" w:tentative="1">
+      <w:start w:val="1"/>
+      <w:numFmt w:val="bullet"/>
+      <w:lvlText w:val=""/>
+      <w:lvlJc w:val="left"/>
+      <w:pPr>
+        <w:ind w:left="2160" w:hanging="360"/>
+      </w:pPr>
+      <w:rPr>
+        <w:rFonts w:ascii="Wingdings" w:hAnsi="Wingdings" w:hint="default"/>
+      </w:rPr>
+    </w:lvl>
+    <w:lvl w:ilvl="3" w:tplc="04090001" w:tentative="1">
+      <w:start w:val="1"/>
+      <w:numFmt w:val="bullet"/>
+      <w:lvlText w:val=""/>
+      <w:lvlJc w:val="left"/>
+      <w:pPr>
+        <w:ind w:left="2880" w:hanging="360"/>
+      </w:pPr>
+      <w:rPr>
+        <w:rFonts w:ascii="Symbol" w:hAnsi="Symbol" w:hint="default"/>
+      </w:rPr>
+    </w:lvl>
+    <w:lvl w:ilvl="4" w:tplc="04090003" w:tentative="1">
+      <w:start w:val="1"/>
+      <w:numFmt w:val="bullet"/>
+      <w:lvlText w:val="o"/>
+      <w:lvlJc w:val="left"/>
+      <w:pPr>
+        <w:ind w:left="3600" w:hanging="360"/>
+      </w:pPr>
+      <w:rPr>
+        <w:rFonts w:ascii="Courier New" w:hAnsi="Courier New" w:cs="Courier New" w:hint="default"/>
+      </w:rPr>
+    </w:lvl>
+    <w:lvl w:ilvl="5" w:tplc="04090005" w:tentative="1">
+      <w:start w:val="1"/>
+      <w:numFmt w:val="bullet"/>
+      <w:lvlText w:val=""/>
+      <w:lvlJc w:val="left"/>
+      <w:pPr>
+        <w:ind w:left="4320" w:hanging="360"/>
+      </w:pPr>
+      <w:rPr>
+        <w:rFonts w:ascii="Wingdings" w:hAnsi="Wingdings" w:hint="default"/>
+      </w:rPr>
+    </w:lvl>
+    <w:lvl w:ilvl="6" w:tplc="04090001" w:tentative="1">
+      <w:start w:val="1"/>
+      <w:numFmt w:val="bullet"/>
+      <w:lvlText w:val=""/>
+      <w:lvlJc w:val="left"/>
+      <w:pPr>
+        <w:ind w:left="5040" w:hanging="360"/>
+      </w:pPr>
+      <w:rPr>
+        <w:rFonts w:ascii="Symbol" w:hAnsi="Symbol" w:hint="default"/>
+      </w:rPr>
+    </w:lvl>
+    <w:lvl w:ilvl="7" w:tplc="04090003" w:tentative="1">
+      <w:start w:val="1"/>
+      <w:numFmt w:val="bullet"/>
+      <w:lvlText w:val="o"/>
+      <w:lvlJc w:val="left"/>
+      <w:pPr>
+        <w:ind w:left="5760" w:hanging="360"/>
+      </w:pPr>
+      <w:rPr>
+        <w:rFonts w:ascii="Courier New" w:hAnsi="Courier New" w:cs="Courier New" w:hint="default"/>
+      </w:rPr>
+    </w:lvl>
+    <w:lvl w:ilvl="8" w:tplc="04090005" w:tentative="1">
+      <w:start w:val="1"/>
+      <w:numFmt w:val="bullet"/>
+      <w:lvlText w:val=""/>
+      <w:lvlJc w:val="left"/>
+      <w:pPr>
+        <w:ind w:left="6480" w:hanging="360"/>
+      </w:pPr>
+      <w:rPr>
+        <w:rFonts w:ascii="Wingdings" w:hAnsi="Wingdings" w:hint="default"/>
+      </w:rPr>
+    </w:lvl>
+  </w:abstractNum>
+  <w:abstractNum w:abstractNumId="4" w15:restartNumberingAfterBreak="0">
     <w:nsid w:val="3A33662F"/>
     <w:multiLevelType w:val="hybridMultilevel"/>
     <w:tmpl w:val="CE1470C6"/>
@@ -2611,7 +2671,7 @@
       </w:rPr>
     </w:lvl>
   </w:abstractNum>
-  <w:abstractNum w:abstractNumId="4" w15:restartNumberingAfterBreak="0">
+  <w:abstractNum w:abstractNumId="5" w15:restartNumberingAfterBreak="0">
     <w:nsid w:val="3E156B6E"/>
     <w:multiLevelType w:val="hybridMultilevel"/>
     <w:tmpl w:val="64383AC8"/>
@@ -2724,7 +2784,7 @@
       </w:rPr>
     </w:lvl>
   </w:abstractNum>
-  <w:abstractNum w:abstractNumId="5" w15:restartNumberingAfterBreak="0">
+  <w:abstractNum w:abstractNumId="6" w15:restartNumberingAfterBreak="0">
     <w:nsid w:val="56967B7B"/>
     <w:multiLevelType w:val="hybridMultilevel"/>
     <w:tmpl w:val="DBCE2BB2"/>
@@ -2810,7 +2870,7 @@
       </w:pPr>
     </w:lvl>
   </w:abstractNum>
-  <w:abstractNum w:abstractNumId="6" w15:restartNumberingAfterBreak="0">
+  <w:abstractNum w:abstractNumId="7" w15:restartNumberingAfterBreak="0">
     <w:nsid w:val="66093CB2"/>
     <w:multiLevelType w:val="hybridMultilevel"/>
     <w:tmpl w:val="4BF0C3F0"/>
@@ -2923,7 +2983,7 @@
       </w:rPr>
     </w:lvl>
   </w:abstractNum>
-  <w:abstractNum w:abstractNumId="7" w15:restartNumberingAfterBreak="0">
+  <w:abstractNum w:abstractNumId="8" w15:restartNumberingAfterBreak="0">
     <w:nsid w:val="75593942"/>
     <w:multiLevelType w:val="hybridMultilevel"/>
     <w:tmpl w:val="91528AEC"/>
@@ -3037,28 +3097,31 @@
     </w:lvl>
   </w:abstractNum>
   <w:num w:numId="1">
+    <w:abstractNumId w:val="8"/>
+  </w:num>
+  <w:num w:numId="2">
+    <w:abstractNumId w:val="5"/>
+  </w:num>
+  <w:num w:numId="3">
     <w:abstractNumId w:val="7"/>
   </w:num>
-  <w:num w:numId="2">
+  <w:num w:numId="4">
     <w:abstractNumId w:val="4"/>
-  </w:num>
-  <w:num w:numId="3">
-    <w:abstractNumId w:val="6"/>
-  </w:num>
-  <w:num w:numId="4">
-    <w:abstractNumId w:val="3"/>
   </w:num>
   <w:num w:numId="5">
     <w:abstractNumId w:val="2"/>
   </w:num>
   <w:num w:numId="6">
-    <w:abstractNumId w:val="5"/>
+    <w:abstractNumId w:val="6"/>
   </w:num>
   <w:num w:numId="7">
     <w:abstractNumId w:val="1"/>
   </w:num>
   <w:num w:numId="8">
     <w:abstractNumId w:val="0"/>
+  </w:num>
+  <w:num w:numId="9">
+    <w:abstractNumId w:val="3"/>
   </w:num>
 </w:numbering>
 </file>
@@ -3609,7 +3672,7 @@
   <w:rsids>
     <w:rsidRoot w:val="001A4289"/>
     <w:rsid w:val="001A4289"/>
-    <w:rsid w:val="00D920F0"/>
+    <w:rsid w:val="006621DC"/>
   </w:rsids>
   <m:mathPr>
     <m:mathFont m:val="Cambria Math"/>

</xml_diff>

<commit_message>
Modified Protobyte API Document. Edited instructions on beginning a new project to include variable names and proper labeling.
</commit_message>
<xml_diff>
--- a/Protobyte/Protobyte_API.docx
+++ b/Protobyte/Protobyte_API.docx
@@ -181,6 +181,26 @@
         </w:rPr>
         <w:t>/Directories/</w:t>
       </w:r>
+      <w:r>
+        <w:rPr>
+          <w:rFonts w:ascii="Times New Roman" w:hAnsi="Times New Roman" w:cs="Times New Roman"/>
+          <w:b/>
+          <w:sz w:val="24"/>
+          <w:szCs w:val="24"/>
+        </w:rPr>
+        <w:t>and/</w:t>
+      </w:r>
+      <w:proofErr w:type="spellStart"/>
+      <w:r>
+        <w:rPr>
+          <w:rFonts w:ascii="Times New Roman" w:hAnsi="Times New Roman" w:cs="Times New Roman"/>
+          <w:b/>
+          <w:sz w:val="24"/>
+          <w:szCs w:val="24"/>
+        </w:rPr>
+        <w:t>Paths.ext</w:t>
+      </w:r>
+      <w:proofErr w:type="spellEnd"/>
     </w:p>
     <w:p>
       <w:pPr>
@@ -205,6 +225,7 @@
           <w:sz w:val="24"/>
           <w:szCs w:val="24"/>
         </w:rPr>
+        <w:lastRenderedPageBreak/>
         <w:t>Code</w:t>
       </w:r>
     </w:p>
@@ -220,50 +241,7 @@
         <w:rPr>
           <w:rFonts w:ascii="Times New Roman" w:hAnsi="Times New Roman" w:cs="Times New Roman"/>
           <w:i/>
-          <w:sz w:val="24"/>
-          <w:szCs w:val="24"/>
-        </w:rPr>
-      </w:pPr>
-      <w:r>
-        <w:rPr>
-          <w:rFonts w:ascii="Times New Roman" w:hAnsi="Times New Roman" w:cs="Times New Roman"/>
-          <w:sz w:val="24"/>
-          <w:szCs w:val="24"/>
-        </w:rPr>
-        <w:lastRenderedPageBreak/>
-        <w:t>Menu Options</w:t>
-      </w:r>
-    </w:p>
-    <w:p>
-      <w:pPr>
-        <w:pStyle w:val="ListParagraph"/>
-        <w:numPr>
-          <w:ilvl w:val="0"/>
-          <w:numId w:val="8"/>
-        </w:numPr>
-        <w:spacing w:after="0" w:line="240" w:lineRule="auto"/>
-        <w:contextualSpacing w:val="0"/>
-        <w:rPr>
-          <w:rFonts w:ascii="Times New Roman" w:hAnsi="Times New Roman" w:cs="Times New Roman"/>
-          <w:i/>
-          <w:sz w:val="24"/>
-          <w:szCs w:val="24"/>
-        </w:rPr>
-      </w:pPr>
-      <w:r>
-        <w:rPr>
-          <w:rFonts w:ascii="Times New Roman" w:hAnsi="Times New Roman" w:cs="Times New Roman"/>
-          <w:sz w:val="24"/>
-          <w:szCs w:val="24"/>
-        </w:rPr>
-        <w:t>&lt;files&gt;</w:t>
-      </w:r>
-    </w:p>
-    <w:p>
-      <w:pPr>
-        <w:spacing w:after="0" w:line="240" w:lineRule="auto"/>
-        <w:rPr>
-          <w:rFonts w:ascii="Times New Roman" w:hAnsi="Times New Roman" w:cs="Times New Roman"/>
+          <w:color w:val="00B050"/>
           <w:sz w:val="24"/>
           <w:szCs w:val="24"/>
         </w:rPr>
@@ -275,6 +253,15 @@
           <w:docGrid w:linePitch="360"/>
         </w:sectPr>
       </w:pPr>
+      <w:r>
+        <w:rPr>
+          <w:rFonts w:ascii="Times New Roman" w:hAnsi="Times New Roman" w:cs="Times New Roman"/>
+          <w:color w:val="00B050"/>
+          <w:sz w:val="24"/>
+          <w:szCs w:val="24"/>
+        </w:rPr>
+        <w:t>Menu Options</w:t>
+      </w:r>
     </w:p>
     <w:p>
       <w:pPr>
@@ -318,13 +305,15 @@
         <w:spacing w:after="0" w:line="240" w:lineRule="auto"/>
         <w:rPr>
           <w:rFonts w:ascii="Times New Roman" w:hAnsi="Times New Roman" w:cs="Times New Roman"/>
-          <w:sz w:val="24"/>
-          <w:szCs w:val="24"/>
-        </w:rPr>
-      </w:pPr>
-      <w:r>
-        <w:rPr>
-          <w:rFonts w:ascii="Times New Roman" w:hAnsi="Times New Roman" w:cs="Times New Roman"/>
+          <w:color w:val="0070C0"/>
+          <w:sz w:val="24"/>
+          <w:szCs w:val="24"/>
+        </w:rPr>
+      </w:pPr>
+      <w:r>
+        <w:rPr>
+          <w:rFonts w:ascii="Times New Roman" w:hAnsi="Times New Roman" w:cs="Times New Roman"/>
+          <w:color w:val="0070C0"/>
           <w:sz w:val="24"/>
           <w:szCs w:val="24"/>
         </w:rPr>
@@ -364,6 +353,7 @@
         <w:spacing w:after="0" w:line="240" w:lineRule="auto"/>
         <w:rPr>
           <w:rFonts w:ascii="Times New Roman" w:hAnsi="Times New Roman" w:cs="Times New Roman"/>
+          <w:color w:val="FF0000"/>
           <w:sz w:val="24"/>
           <w:szCs w:val="24"/>
         </w:rPr>
@@ -372,6 +362,7 @@
       <w:r>
         <w:rPr>
           <w:rFonts w:ascii="Times New Roman" w:hAnsi="Times New Roman" w:cs="Times New Roman"/>
+          <w:color w:val="FF0000"/>
           <w:sz w:val="24"/>
           <w:szCs w:val="24"/>
         </w:rPr>
@@ -419,75 +410,978 @@
         </w:rPr>
         <w:t xml:space="preserve"> and .h files</w:t>
       </w:r>
+    </w:p>
+    <w:p>
+      <w:pPr>
+        <w:spacing w:after="0" w:line="240" w:lineRule="auto"/>
+        <w:rPr>
+          <w:rFonts w:ascii="Times New Roman" w:hAnsi="Times New Roman" w:cs="Times New Roman"/>
+          <w:b/>
+          <w:i/>
+          <w:sz w:val="24"/>
+          <w:szCs w:val="24"/>
+        </w:rPr>
+      </w:pPr>
+    </w:p>
+    <w:p>
+      <w:pPr>
+        <w:spacing w:after="0" w:line="240" w:lineRule="auto"/>
+        <w:rPr>
+          <w:rFonts w:ascii="Times New Roman" w:hAnsi="Times New Roman" w:cs="Times New Roman"/>
+          <w:sz w:val="24"/>
+          <w:szCs w:val="24"/>
+        </w:rPr>
+      </w:pPr>
+      <w:r>
+        <w:rPr>
+          <w:rFonts w:ascii="Times New Roman" w:hAnsi="Times New Roman" w:cs="Times New Roman"/>
+          <w:b/>
+          <w:i/>
+          <w:sz w:val="24"/>
+          <w:szCs w:val="24"/>
+        </w:rPr>
+        <w:t>Beginning a New Project:</w:t>
+      </w:r>
+    </w:p>
+    <w:p>
+      <w:pPr>
+        <w:pStyle w:val="ListParagraph"/>
+        <w:numPr>
+          <w:ilvl w:val="0"/>
+          <w:numId w:val="7"/>
+        </w:numPr>
+        <w:spacing w:after="0" w:line="240" w:lineRule="auto"/>
+        <w:contextualSpacing w:val="0"/>
+        <w:rPr>
+          <w:rFonts w:ascii="Times New Roman" w:hAnsi="Times New Roman" w:cs="Times New Roman"/>
+          <w:sz w:val="24"/>
+          <w:szCs w:val="24"/>
+        </w:rPr>
+      </w:pPr>
+      <w:r>
+        <w:rPr>
+          <w:rFonts w:ascii="Times New Roman" w:hAnsi="Times New Roman" w:cs="Times New Roman"/>
+          <w:sz w:val="24"/>
+          <w:szCs w:val="24"/>
+        </w:rPr>
+        <w:t>C</w:t>
+      </w:r>
+      <w:r>
+        <w:rPr>
+          <w:rFonts w:ascii="Times New Roman" w:hAnsi="Times New Roman" w:cs="Times New Roman"/>
+          <w:sz w:val="24"/>
+          <w:szCs w:val="24"/>
+        </w:rPr>
+        <w:t>reating Project Files</w:t>
+      </w:r>
+    </w:p>
+    <w:p>
+      <w:pPr>
+        <w:pStyle w:val="ListParagraph"/>
+        <w:numPr>
+          <w:ilvl w:val="1"/>
+          <w:numId w:val="7"/>
+        </w:numPr>
+        <w:spacing w:after="0" w:line="240" w:lineRule="auto"/>
+        <w:contextualSpacing w:val="0"/>
+        <w:rPr>
+          <w:rFonts w:ascii="Times New Roman" w:hAnsi="Times New Roman" w:cs="Times New Roman"/>
+          <w:sz w:val="24"/>
+          <w:szCs w:val="24"/>
+        </w:rPr>
+      </w:pPr>
+      <w:r>
+        <w:rPr>
+          <w:rFonts w:ascii="Times New Roman" w:hAnsi="Times New Roman" w:cs="Times New Roman"/>
+          <w:sz w:val="24"/>
+          <w:szCs w:val="24"/>
+        </w:rPr>
+        <w:t>Open terminal window</w:t>
+      </w:r>
+    </w:p>
+    <w:p>
+      <w:pPr>
+        <w:pStyle w:val="ListParagraph"/>
+        <w:numPr>
+          <w:ilvl w:val="1"/>
+          <w:numId w:val="7"/>
+        </w:numPr>
+        <w:spacing w:after="0" w:line="240" w:lineRule="auto"/>
+        <w:contextualSpacing w:val="0"/>
+        <w:rPr>
+          <w:rFonts w:ascii="Times New Roman" w:hAnsi="Times New Roman" w:cs="Times New Roman"/>
+          <w:sz w:val="24"/>
+          <w:szCs w:val="24"/>
+        </w:rPr>
+      </w:pPr>
+      <w:r>
+        <w:rPr>
+          <w:rFonts w:ascii="Times New Roman" w:hAnsi="Times New Roman" w:cs="Times New Roman"/>
+          <w:sz w:val="24"/>
+          <w:szCs w:val="24"/>
+        </w:rPr>
+        <w:t xml:space="preserve">Navigate to </w:t>
+      </w:r>
+      <w:proofErr w:type="spellStart"/>
+      <w:r>
+        <w:rPr>
+          <w:rFonts w:ascii="Times New Roman" w:hAnsi="Times New Roman" w:cs="Times New Roman"/>
+          <w:b/>
+          <w:sz w:val="24"/>
+          <w:szCs w:val="24"/>
+        </w:rPr>
+        <w:t>project_wizard</w:t>
+      </w:r>
+      <w:proofErr w:type="spellEnd"/>
+      <w:r>
+        <w:rPr>
+          <w:rFonts w:ascii="Times New Roman" w:hAnsi="Times New Roman" w:cs="Times New Roman"/>
+          <w:sz w:val="24"/>
+          <w:szCs w:val="24"/>
+        </w:rPr>
+        <w:t xml:space="preserve"> directory of </w:t>
+      </w:r>
+      <w:proofErr w:type="spellStart"/>
+      <w:r>
+        <w:rPr>
+          <w:rFonts w:ascii="Times New Roman" w:hAnsi="Times New Roman" w:cs="Times New Roman"/>
+          <w:sz w:val="24"/>
+          <w:szCs w:val="24"/>
+        </w:rPr>
+        <w:t>Protobyte</w:t>
+      </w:r>
+      <w:proofErr w:type="spellEnd"/>
+    </w:p>
+    <w:p>
+      <w:pPr>
+        <w:pStyle w:val="ListParagraph"/>
+        <w:numPr>
+          <w:ilvl w:val="2"/>
+          <w:numId w:val="7"/>
+        </w:numPr>
+        <w:spacing w:after="0" w:line="240" w:lineRule="auto"/>
+        <w:contextualSpacing w:val="0"/>
+        <w:rPr>
+          <w:rFonts w:ascii="Times New Roman" w:hAnsi="Times New Roman" w:cs="Times New Roman"/>
+          <w:sz w:val="24"/>
+          <w:szCs w:val="24"/>
+        </w:rPr>
+      </w:pPr>
+      <w:r>
+        <w:rPr>
+          <w:rFonts w:ascii="Times New Roman" w:hAnsi="Times New Roman" w:cs="Times New Roman"/>
+          <w:sz w:val="24"/>
+          <w:szCs w:val="24"/>
+        </w:rPr>
+        <w:t>Current Absolute Path</w:t>
+      </w:r>
+    </w:p>
+    <w:p>
+      <w:pPr>
+        <w:pStyle w:val="ListParagraph"/>
+        <w:numPr>
+          <w:ilvl w:val="3"/>
+          <w:numId w:val="7"/>
+        </w:numPr>
+        <w:spacing w:after="0" w:line="240" w:lineRule="auto"/>
+        <w:contextualSpacing w:val="0"/>
+        <w:rPr>
+          <w:rFonts w:ascii="Times New Roman" w:hAnsi="Times New Roman" w:cs="Times New Roman"/>
+          <w:b/>
+          <w:sz w:val="24"/>
+          <w:szCs w:val="24"/>
+        </w:rPr>
+      </w:pPr>
+      <w:r>
+        <w:rPr>
+          <w:rFonts w:ascii="Times New Roman" w:hAnsi="Times New Roman" w:cs="Times New Roman"/>
+          <w:b/>
+          <w:sz w:val="24"/>
+          <w:szCs w:val="24"/>
+        </w:rPr>
+        <w:t>/Dropbox/</w:t>
+      </w:r>
+      <w:proofErr w:type="spellStart"/>
+      <w:r>
+        <w:rPr>
+          <w:rFonts w:ascii="Times New Roman" w:hAnsi="Times New Roman" w:cs="Times New Roman"/>
+          <w:b/>
+          <w:sz w:val="24"/>
+          <w:szCs w:val="24"/>
+        </w:rPr>
+        <w:t>ira_dev</w:t>
+      </w:r>
+      <w:proofErr w:type="spellEnd"/>
+      <w:r>
+        <w:rPr>
+          <w:rFonts w:ascii="Times New Roman" w:hAnsi="Times New Roman" w:cs="Times New Roman"/>
+          <w:b/>
+          <w:sz w:val="24"/>
+          <w:szCs w:val="24"/>
+        </w:rPr>
+        <w:t>/Protobyte_0.1.0_quark/</w:t>
+      </w:r>
+      <w:proofErr w:type="spellStart"/>
+      <w:r>
+        <w:rPr>
+          <w:rFonts w:ascii="Times New Roman" w:hAnsi="Times New Roman" w:cs="Times New Roman"/>
+          <w:b/>
+          <w:sz w:val="24"/>
+          <w:szCs w:val="24"/>
+        </w:rPr>
+        <w:t>Protobyte</w:t>
+      </w:r>
+      <w:proofErr w:type="spellEnd"/>
+      <w:r>
+        <w:rPr>
+          <w:rFonts w:ascii="Times New Roman" w:hAnsi="Times New Roman" w:cs="Times New Roman"/>
+          <w:b/>
+          <w:sz w:val="24"/>
+          <w:szCs w:val="24"/>
+        </w:rPr>
+        <w:t>/</w:t>
+      </w:r>
+      <w:proofErr w:type="spellStart"/>
+      <w:r>
+        <w:rPr>
+          <w:rFonts w:ascii="Times New Roman" w:hAnsi="Times New Roman" w:cs="Times New Roman"/>
+          <w:b/>
+          <w:sz w:val="24"/>
+          <w:szCs w:val="24"/>
+        </w:rPr>
+        <w:t>project_wizard</w:t>
+      </w:r>
+      <w:proofErr w:type="spellEnd"/>
+      <w:r>
+        <w:rPr>
+          <w:rFonts w:ascii="Times New Roman" w:hAnsi="Times New Roman" w:cs="Times New Roman"/>
+          <w:b/>
+          <w:sz w:val="24"/>
+          <w:szCs w:val="24"/>
+        </w:rPr>
+        <w:t>/</w:t>
+      </w:r>
+    </w:p>
+    <w:p>
+      <w:pPr>
+        <w:pStyle w:val="ListParagraph"/>
+        <w:numPr>
+          <w:ilvl w:val="1"/>
+          <w:numId w:val="7"/>
+        </w:numPr>
+        <w:spacing w:after="0" w:line="240" w:lineRule="auto"/>
+        <w:contextualSpacing w:val="0"/>
+        <w:rPr>
+          <w:rFonts w:ascii="Times New Roman" w:hAnsi="Times New Roman" w:cs="Times New Roman"/>
+          <w:sz w:val="24"/>
+          <w:szCs w:val="24"/>
+        </w:rPr>
+      </w:pPr>
+      <w:r>
+        <w:rPr>
+          <w:rFonts w:ascii="Times New Roman" w:hAnsi="Times New Roman" w:cs="Times New Roman"/>
+          <w:sz w:val="24"/>
+          <w:szCs w:val="24"/>
+        </w:rPr>
+        <w:t xml:space="preserve">Execute command </w:t>
+      </w:r>
+      <w:r>
+        <w:rPr>
+          <w:rFonts w:ascii="Times New Roman" w:hAnsi="Times New Roman" w:cs="Times New Roman"/>
+          <w:i/>
+          <w:sz w:val="24"/>
+          <w:szCs w:val="24"/>
+        </w:rPr>
+        <w:t xml:space="preserve">./wizard </w:t>
+      </w:r>
+      <w:proofErr w:type="spellStart"/>
+      <w:r>
+        <w:rPr>
+          <w:rFonts w:ascii="Times New Roman" w:hAnsi="Times New Roman" w:cs="Times New Roman"/>
+          <w:i/>
+          <w:color w:val="FF0000"/>
+          <w:sz w:val="24"/>
+          <w:szCs w:val="24"/>
+        </w:rPr>
+        <w:t>projectName</w:t>
+      </w:r>
+      <w:proofErr w:type="spellEnd"/>
+    </w:p>
+    <w:p>
+      <w:pPr>
+        <w:pStyle w:val="ListParagraph"/>
+        <w:numPr>
+          <w:ilvl w:val="2"/>
+          <w:numId w:val="7"/>
+        </w:numPr>
+        <w:spacing w:after="0" w:line="240" w:lineRule="auto"/>
+        <w:contextualSpacing w:val="0"/>
+        <w:rPr>
+          <w:rFonts w:ascii="Times New Roman" w:hAnsi="Times New Roman" w:cs="Times New Roman"/>
+          <w:sz w:val="24"/>
+          <w:szCs w:val="24"/>
+        </w:rPr>
+      </w:pPr>
+      <w:r>
+        <w:rPr>
+          <w:rFonts w:ascii="Times New Roman" w:hAnsi="Times New Roman" w:cs="Times New Roman"/>
+          <w:sz w:val="24"/>
+          <w:szCs w:val="24"/>
+        </w:rPr>
+        <w:t>Creates .</w:t>
+      </w:r>
+      <w:proofErr w:type="spellStart"/>
+      <w:r>
+        <w:rPr>
+          <w:rFonts w:ascii="Times New Roman" w:hAnsi="Times New Roman" w:cs="Times New Roman"/>
+          <w:sz w:val="24"/>
+          <w:szCs w:val="24"/>
+        </w:rPr>
+        <w:t>cpp</w:t>
+      </w:r>
+      <w:proofErr w:type="spellEnd"/>
+      <w:r>
+        <w:rPr>
+          <w:rFonts w:ascii="Times New Roman" w:hAnsi="Times New Roman" w:cs="Times New Roman"/>
+          <w:sz w:val="24"/>
+          <w:szCs w:val="24"/>
+        </w:rPr>
+        <w:t xml:space="preserve"> and .h files in </w:t>
+      </w:r>
+      <w:r>
+        <w:rPr>
+          <w:rFonts w:ascii="Times New Roman" w:hAnsi="Times New Roman" w:cs="Times New Roman"/>
+          <w:b/>
+          <w:sz w:val="24"/>
+          <w:szCs w:val="24"/>
+        </w:rPr>
+        <w:t>/Protobyte_</w:t>
+      </w:r>
+      <w:r>
+        <w:rPr>
+          <w:rFonts w:ascii="Times New Roman" w:hAnsi="Times New Roman" w:cs="Times New Roman"/>
+          <w:b/>
+          <w:sz w:val="24"/>
+          <w:szCs w:val="24"/>
+        </w:rPr>
+        <w:t>0.1.0_quark</w:t>
+      </w:r>
+      <w:r>
+        <w:rPr>
+          <w:rFonts w:ascii="Times New Roman" w:hAnsi="Times New Roman" w:cs="Times New Roman"/>
+          <w:b/>
+          <w:sz w:val="24"/>
+          <w:szCs w:val="24"/>
+        </w:rPr>
+        <w:t xml:space="preserve"> </w:t>
+      </w:r>
+      <w:r>
+        <w:rPr>
+          <w:rFonts w:ascii="Times New Roman" w:hAnsi="Times New Roman" w:cs="Times New Roman"/>
+          <w:b/>
+          <w:sz w:val="24"/>
+          <w:szCs w:val="24"/>
+        </w:rPr>
+        <w:t>/</w:t>
+      </w:r>
+      <w:proofErr w:type="spellStart"/>
+      <w:r>
+        <w:rPr>
+          <w:rFonts w:ascii="Times New Roman" w:hAnsi="Times New Roman" w:cs="Times New Roman"/>
+          <w:b/>
+          <w:sz w:val="24"/>
+          <w:szCs w:val="24"/>
+        </w:rPr>
+        <w:t>Protobyte</w:t>
+      </w:r>
+      <w:proofErr w:type="spellEnd"/>
+      <w:r>
+        <w:rPr>
+          <w:rFonts w:ascii="Times New Roman" w:hAnsi="Times New Roman" w:cs="Times New Roman"/>
+          <w:b/>
+          <w:sz w:val="24"/>
+          <w:szCs w:val="24"/>
+        </w:rPr>
+        <w:t>/</w:t>
+      </w:r>
+      <w:proofErr w:type="spellStart"/>
+      <w:r>
+        <w:rPr>
+          <w:rFonts w:ascii="Times New Roman" w:hAnsi="Times New Roman" w:cs="Times New Roman"/>
+          <w:b/>
+          <w:sz w:val="24"/>
+          <w:szCs w:val="24"/>
+        </w:rPr>
+        <w:t>src</w:t>
+      </w:r>
+      <w:proofErr w:type="spellEnd"/>
+    </w:p>
+    <w:p>
+      <w:pPr>
+        <w:pStyle w:val="ListParagraph"/>
+        <w:numPr>
+          <w:ilvl w:val="0"/>
+          <w:numId w:val="7"/>
+        </w:numPr>
+        <w:spacing w:after="0" w:line="240" w:lineRule="auto"/>
+        <w:contextualSpacing w:val="0"/>
+        <w:rPr>
+          <w:rFonts w:ascii="Times New Roman" w:hAnsi="Times New Roman" w:cs="Times New Roman"/>
+          <w:sz w:val="24"/>
+          <w:szCs w:val="24"/>
+        </w:rPr>
+      </w:pPr>
+      <w:r>
+        <w:rPr>
+          <w:rFonts w:ascii="Times New Roman" w:hAnsi="Times New Roman" w:cs="Times New Roman"/>
+          <w:sz w:val="24"/>
+          <w:szCs w:val="24"/>
+        </w:rPr>
+        <w:t xml:space="preserve">Adding Project Files to </w:t>
+      </w:r>
+      <w:proofErr w:type="spellStart"/>
+      <w:r>
+        <w:rPr>
+          <w:rFonts w:ascii="Times New Roman" w:hAnsi="Times New Roman" w:cs="Times New Roman"/>
+          <w:sz w:val="24"/>
+          <w:szCs w:val="24"/>
+        </w:rPr>
+        <w:t>Protobyte</w:t>
+      </w:r>
+      <w:proofErr w:type="spellEnd"/>
+      <w:r>
+        <w:rPr>
+          <w:rFonts w:ascii="Times New Roman" w:hAnsi="Times New Roman" w:cs="Times New Roman"/>
+          <w:sz w:val="24"/>
+          <w:szCs w:val="24"/>
+        </w:rPr>
+        <w:t xml:space="preserve"> Environment</w:t>
+      </w:r>
+    </w:p>
+    <w:p>
+      <w:pPr>
+        <w:pStyle w:val="ListParagraph"/>
+        <w:numPr>
+          <w:ilvl w:val="1"/>
+          <w:numId w:val="7"/>
+        </w:numPr>
+        <w:spacing w:after="0" w:line="240" w:lineRule="auto"/>
+        <w:contextualSpacing w:val="0"/>
+        <w:rPr>
+          <w:rFonts w:ascii="Times New Roman" w:hAnsi="Times New Roman" w:cs="Times New Roman"/>
+          <w:sz w:val="24"/>
+          <w:szCs w:val="24"/>
+        </w:rPr>
+      </w:pPr>
+      <w:r>
+        <w:rPr>
+          <w:rFonts w:ascii="Times New Roman" w:hAnsi="Times New Roman" w:cs="Times New Roman"/>
+          <w:sz w:val="24"/>
+          <w:szCs w:val="24"/>
+        </w:rPr>
+        <w:t>Open Visual Studios</w:t>
+      </w:r>
+    </w:p>
+    <w:p>
+      <w:pPr>
+        <w:pStyle w:val="ListParagraph"/>
+        <w:numPr>
+          <w:ilvl w:val="1"/>
+          <w:numId w:val="7"/>
+        </w:numPr>
+        <w:spacing w:after="0" w:line="240" w:lineRule="auto"/>
+        <w:contextualSpacing w:val="0"/>
+        <w:rPr>
+          <w:rFonts w:ascii="Times New Roman" w:hAnsi="Times New Roman" w:cs="Times New Roman"/>
+          <w:sz w:val="24"/>
+          <w:szCs w:val="24"/>
+        </w:rPr>
+      </w:pPr>
+      <w:r>
+        <w:rPr>
+          <w:rFonts w:ascii="Times New Roman" w:hAnsi="Times New Roman" w:cs="Times New Roman"/>
+          <w:sz w:val="24"/>
+          <w:szCs w:val="24"/>
+        </w:rPr>
+        <w:t>Open project file</w:t>
+      </w:r>
+    </w:p>
+    <w:p>
+      <w:pPr>
+        <w:pStyle w:val="ListParagraph"/>
+        <w:numPr>
+          <w:ilvl w:val="2"/>
+          <w:numId w:val="7"/>
+        </w:numPr>
+        <w:spacing w:after="0" w:line="240" w:lineRule="auto"/>
+        <w:contextualSpacing w:val="0"/>
+        <w:rPr>
+          <w:rFonts w:ascii="Times New Roman" w:hAnsi="Times New Roman" w:cs="Times New Roman"/>
+          <w:sz w:val="24"/>
+          <w:szCs w:val="24"/>
+        </w:rPr>
+      </w:pPr>
+      <w:r>
+        <w:rPr>
+          <w:rFonts w:ascii="Times New Roman" w:hAnsi="Times New Roman" w:cs="Times New Roman"/>
+          <w:sz w:val="24"/>
+          <w:szCs w:val="24"/>
+        </w:rPr>
+        <w:t>Current Absolute Path</w:t>
+      </w:r>
+    </w:p>
+    <w:p>
+      <w:pPr>
+        <w:pStyle w:val="ListParagraph"/>
+        <w:numPr>
+          <w:ilvl w:val="3"/>
+          <w:numId w:val="7"/>
+        </w:numPr>
+        <w:spacing w:after="0" w:line="240" w:lineRule="auto"/>
+        <w:contextualSpacing w:val="0"/>
+        <w:rPr>
+          <w:rFonts w:ascii="Times New Roman" w:hAnsi="Times New Roman" w:cs="Times New Roman"/>
+          <w:b/>
+          <w:sz w:val="24"/>
+          <w:szCs w:val="24"/>
+        </w:rPr>
+      </w:pPr>
+      <w:r>
+        <w:rPr>
+          <w:rFonts w:ascii="Times New Roman" w:hAnsi="Times New Roman" w:cs="Times New Roman"/>
+          <w:b/>
+          <w:sz w:val="24"/>
+          <w:szCs w:val="24"/>
+        </w:rPr>
+        <w:t>/Dropbox/ira_dev/Protobyte_0.1.0_quark/protobyte_dev_WIN/Zhlong_dev_WIN/Shlonh_dev_WIN.vcxproj</w:t>
+      </w:r>
+    </w:p>
+    <w:p>
+      <w:pPr>
+        <w:pStyle w:val="ListParagraph"/>
+        <w:numPr>
+          <w:ilvl w:val="1"/>
+          <w:numId w:val="7"/>
+        </w:numPr>
+        <w:spacing w:after="0" w:line="240" w:lineRule="auto"/>
+        <w:contextualSpacing w:val="0"/>
+        <w:rPr>
+          <w:rFonts w:ascii="Times New Roman" w:hAnsi="Times New Roman" w:cs="Times New Roman"/>
+          <w:sz w:val="24"/>
+          <w:szCs w:val="24"/>
+        </w:rPr>
+      </w:pPr>
+      <w:r>
+        <w:rPr>
+          <w:rFonts w:ascii="Times New Roman" w:hAnsi="Times New Roman" w:cs="Times New Roman"/>
+          <w:sz w:val="24"/>
+          <w:szCs w:val="24"/>
+        </w:rPr>
+        <w:t>Add new project files to Visual Studios Project</w:t>
+      </w:r>
+    </w:p>
+    <w:p>
+      <w:pPr>
+        <w:pStyle w:val="ListParagraph"/>
+        <w:numPr>
+          <w:ilvl w:val="2"/>
+          <w:numId w:val="7"/>
+        </w:numPr>
+        <w:spacing w:after="0" w:line="240" w:lineRule="auto"/>
+        <w:contextualSpacing w:val="0"/>
+        <w:rPr>
+          <w:rFonts w:ascii="Times New Roman" w:hAnsi="Times New Roman" w:cs="Times New Roman"/>
+          <w:sz w:val="24"/>
+          <w:szCs w:val="24"/>
+        </w:rPr>
+      </w:pPr>
+      <w:r>
+        <w:rPr>
+          <w:rFonts w:ascii="Times New Roman" w:hAnsi="Times New Roman" w:cs="Times New Roman"/>
+          <w:sz w:val="24"/>
+          <w:szCs w:val="24"/>
+        </w:rPr>
+        <w:t>Right click</w:t>
+      </w:r>
+      <w:r>
+        <w:rPr>
+          <w:rFonts w:ascii="Times New Roman" w:hAnsi="Times New Roman" w:cs="Times New Roman"/>
+          <w:sz w:val="24"/>
+          <w:szCs w:val="24"/>
+        </w:rPr>
+        <w:t xml:space="preserve"> </w:t>
+      </w:r>
+      <w:proofErr w:type="spellStart"/>
+      <w:r>
+        <w:rPr>
+          <w:rFonts w:ascii="Times New Roman" w:hAnsi="Times New Roman" w:cs="Times New Roman"/>
+          <w:b/>
+          <w:color w:val="00B050"/>
+          <w:sz w:val="24"/>
+          <w:szCs w:val="24"/>
+        </w:rPr>
+        <w:t>srcProtobyte</w:t>
+      </w:r>
+      <w:proofErr w:type="spellEnd"/>
+      <w:r>
+        <w:rPr>
+          <w:rFonts w:ascii="Times New Roman" w:hAnsi="Times New Roman" w:cs="Times New Roman"/>
+          <w:sz w:val="24"/>
+          <w:szCs w:val="24"/>
+        </w:rPr>
+        <w:t xml:space="preserve"> folder under </w:t>
+      </w:r>
+      <w:proofErr w:type="spellStart"/>
+      <w:r>
+        <w:rPr>
+          <w:rFonts w:ascii="Times New Roman" w:hAnsi="Times New Roman" w:cs="Times New Roman"/>
+          <w:b/>
+          <w:color w:val="00B050"/>
+          <w:sz w:val="24"/>
+          <w:szCs w:val="24"/>
+        </w:rPr>
+        <w:t>Protobyte_Project</w:t>
+      </w:r>
+      <w:proofErr w:type="spellEnd"/>
+    </w:p>
+    <w:p>
+      <w:pPr>
+        <w:pStyle w:val="ListParagraph"/>
+        <w:numPr>
+          <w:ilvl w:val="2"/>
+          <w:numId w:val="7"/>
+        </w:numPr>
+        <w:spacing w:after="0" w:line="240" w:lineRule="auto"/>
+        <w:contextualSpacing w:val="0"/>
+        <w:rPr>
+          <w:rFonts w:ascii="Times New Roman" w:hAnsi="Times New Roman" w:cs="Times New Roman"/>
+          <w:sz w:val="24"/>
+          <w:szCs w:val="24"/>
+        </w:rPr>
+      </w:pPr>
+      <w:r>
+        <w:rPr>
+          <w:rFonts w:ascii="Times New Roman" w:hAnsi="Times New Roman" w:cs="Times New Roman"/>
+          <w:sz w:val="24"/>
+          <w:szCs w:val="24"/>
+        </w:rPr>
+        <w:t xml:space="preserve">Hover over </w:t>
+      </w:r>
+      <w:r>
+        <w:rPr>
+          <w:rFonts w:ascii="Times New Roman" w:hAnsi="Times New Roman" w:cs="Times New Roman"/>
+          <w:color w:val="00B050"/>
+          <w:sz w:val="24"/>
+          <w:szCs w:val="24"/>
+        </w:rPr>
+        <w:t>Add</w:t>
+      </w:r>
+      <w:r>
+        <w:rPr>
+          <w:rFonts w:ascii="Times New Roman" w:hAnsi="Times New Roman" w:cs="Times New Roman"/>
+          <w:sz w:val="24"/>
+          <w:szCs w:val="24"/>
+        </w:rPr>
+        <w:t xml:space="preserve"> menu option</w:t>
+      </w:r>
+    </w:p>
+    <w:p>
+      <w:pPr>
+        <w:pStyle w:val="ListParagraph"/>
+        <w:numPr>
+          <w:ilvl w:val="2"/>
+          <w:numId w:val="7"/>
+        </w:numPr>
+        <w:spacing w:after="0" w:line="240" w:lineRule="auto"/>
+        <w:contextualSpacing w:val="0"/>
+        <w:rPr>
+          <w:rFonts w:ascii="Times New Roman" w:hAnsi="Times New Roman" w:cs="Times New Roman"/>
+          <w:sz w:val="24"/>
+          <w:szCs w:val="24"/>
+        </w:rPr>
+      </w:pPr>
+      <w:r>
+        <w:rPr>
+          <w:rFonts w:ascii="Times New Roman" w:hAnsi="Times New Roman" w:cs="Times New Roman"/>
+          <w:sz w:val="24"/>
+          <w:szCs w:val="24"/>
+        </w:rPr>
+        <w:t xml:space="preserve">Select </w:t>
+      </w:r>
+      <w:r>
+        <w:rPr>
+          <w:rFonts w:ascii="Times New Roman" w:hAnsi="Times New Roman" w:cs="Times New Roman"/>
+          <w:color w:val="00B050"/>
+          <w:sz w:val="24"/>
+          <w:szCs w:val="24"/>
+        </w:rPr>
+        <w:t>Existing Item</w:t>
+      </w:r>
+    </w:p>
+    <w:p>
+      <w:pPr>
+        <w:pStyle w:val="ListParagraph"/>
+        <w:numPr>
+          <w:ilvl w:val="2"/>
+          <w:numId w:val="7"/>
+        </w:numPr>
+        <w:spacing w:after="0" w:line="240" w:lineRule="auto"/>
+        <w:contextualSpacing w:val="0"/>
+        <w:rPr>
+          <w:rFonts w:ascii="Times New Roman" w:hAnsi="Times New Roman" w:cs="Times New Roman"/>
+          <w:sz w:val="24"/>
+          <w:szCs w:val="24"/>
+        </w:rPr>
+      </w:pPr>
+      <w:r>
+        <w:rPr>
+          <w:rFonts w:ascii="Times New Roman" w:hAnsi="Times New Roman" w:cs="Times New Roman"/>
+          <w:sz w:val="24"/>
+          <w:szCs w:val="24"/>
+        </w:rPr>
+        <w:t xml:space="preserve">Navigate </w:t>
+      </w:r>
+      <w:r>
+        <w:rPr>
+          <w:rFonts w:ascii="Times New Roman" w:hAnsi="Times New Roman" w:cs="Times New Roman"/>
+          <w:sz w:val="24"/>
+          <w:szCs w:val="24"/>
+        </w:rPr>
+        <w:t xml:space="preserve">to </w:t>
+      </w:r>
+      <w:proofErr w:type="spellStart"/>
+      <w:r>
+        <w:rPr>
+          <w:rFonts w:ascii="Times New Roman" w:hAnsi="Times New Roman" w:cs="Times New Roman"/>
+          <w:b/>
+          <w:sz w:val="24"/>
+          <w:szCs w:val="24"/>
+        </w:rPr>
+        <w:t>src</w:t>
+      </w:r>
+      <w:proofErr w:type="spellEnd"/>
+      <w:r>
+        <w:rPr>
+          <w:rFonts w:ascii="Times New Roman" w:hAnsi="Times New Roman" w:cs="Times New Roman"/>
+          <w:sz w:val="24"/>
+          <w:szCs w:val="24"/>
+        </w:rPr>
+        <w:t xml:space="preserve"> directory</w:t>
+      </w:r>
+    </w:p>
+    <w:p>
+      <w:pPr>
+        <w:pStyle w:val="ListParagraph"/>
+        <w:numPr>
+          <w:ilvl w:val="3"/>
+          <w:numId w:val="7"/>
+        </w:numPr>
+        <w:spacing w:after="0" w:line="240" w:lineRule="auto"/>
+        <w:contextualSpacing w:val="0"/>
+        <w:rPr>
+          <w:rFonts w:ascii="Times New Roman" w:hAnsi="Times New Roman" w:cs="Times New Roman"/>
+          <w:sz w:val="24"/>
+          <w:szCs w:val="24"/>
+        </w:rPr>
+      </w:pPr>
+      <w:r>
+        <w:rPr>
+          <w:rFonts w:ascii="Times New Roman" w:hAnsi="Times New Roman" w:cs="Times New Roman"/>
+          <w:sz w:val="24"/>
+          <w:szCs w:val="24"/>
+        </w:rPr>
+        <w:t>Current Absolute Path</w:t>
+      </w:r>
+    </w:p>
+    <w:p>
+      <w:pPr>
+        <w:pStyle w:val="ListParagraph"/>
+        <w:numPr>
+          <w:ilvl w:val="4"/>
+          <w:numId w:val="7"/>
+        </w:numPr>
+        <w:spacing w:after="0" w:line="240" w:lineRule="auto"/>
+        <w:contextualSpacing w:val="0"/>
+        <w:rPr>
+          <w:rFonts w:ascii="Times New Roman" w:hAnsi="Times New Roman" w:cs="Times New Roman"/>
+          <w:sz w:val="24"/>
+          <w:szCs w:val="24"/>
+        </w:rPr>
+      </w:pPr>
+      <w:r>
+        <w:rPr>
+          <w:rFonts w:ascii="Times New Roman" w:hAnsi="Times New Roman" w:cs="Times New Roman"/>
+          <w:b/>
+          <w:sz w:val="24"/>
+          <w:szCs w:val="24"/>
+        </w:rPr>
+        <w:t>/Dropbox/</w:t>
+      </w:r>
+      <w:proofErr w:type="spellStart"/>
+      <w:r>
+        <w:rPr>
+          <w:rFonts w:ascii="Times New Roman" w:hAnsi="Times New Roman" w:cs="Times New Roman"/>
+          <w:b/>
+          <w:sz w:val="24"/>
+          <w:szCs w:val="24"/>
+        </w:rPr>
+        <w:t>ira_dev</w:t>
+      </w:r>
+      <w:proofErr w:type="spellEnd"/>
+      <w:r>
+        <w:rPr>
+          <w:rFonts w:ascii="Times New Roman" w:hAnsi="Times New Roman" w:cs="Times New Roman"/>
+          <w:b/>
+          <w:sz w:val="24"/>
+          <w:szCs w:val="24"/>
+        </w:rPr>
+        <w:t>/Protobyte_0.1.0_quark/</w:t>
+      </w:r>
+      <w:proofErr w:type="spellStart"/>
+      <w:r>
+        <w:rPr>
+          <w:rFonts w:ascii="Times New Roman" w:hAnsi="Times New Roman" w:cs="Times New Roman"/>
+          <w:b/>
+          <w:sz w:val="24"/>
+          <w:szCs w:val="24"/>
+        </w:rPr>
+        <w:t>Protobyte</w:t>
+      </w:r>
+      <w:proofErr w:type="spellEnd"/>
+      <w:r>
+        <w:rPr>
+          <w:rFonts w:ascii="Times New Roman" w:hAnsi="Times New Roman" w:cs="Times New Roman"/>
+          <w:b/>
+          <w:sz w:val="24"/>
+          <w:szCs w:val="24"/>
+        </w:rPr>
+        <w:t>/</w:t>
+      </w:r>
+      <w:proofErr w:type="spellStart"/>
+      <w:r>
+        <w:rPr>
+          <w:rFonts w:ascii="Times New Roman" w:hAnsi="Times New Roman" w:cs="Times New Roman"/>
+          <w:b/>
+          <w:sz w:val="24"/>
+          <w:szCs w:val="24"/>
+        </w:rPr>
+        <w:t>src</w:t>
+      </w:r>
+      <w:proofErr w:type="spellEnd"/>
+      <w:r>
+        <w:rPr>
+          <w:rFonts w:ascii="Times New Roman" w:hAnsi="Times New Roman" w:cs="Times New Roman"/>
+          <w:b/>
+          <w:sz w:val="24"/>
+          <w:szCs w:val="24"/>
+        </w:rPr>
+        <w:t>/</w:t>
+      </w:r>
+    </w:p>
+    <w:p>
+      <w:pPr>
+        <w:pStyle w:val="ListParagraph"/>
+        <w:numPr>
+          <w:ilvl w:val="2"/>
+          <w:numId w:val="7"/>
+        </w:numPr>
+        <w:spacing w:after="0" w:line="240" w:lineRule="auto"/>
+        <w:contextualSpacing w:val="0"/>
+        <w:rPr>
+          <w:rFonts w:ascii="Times New Roman" w:hAnsi="Times New Roman" w:cs="Times New Roman"/>
+          <w:sz w:val="24"/>
+          <w:szCs w:val="24"/>
+        </w:rPr>
+      </w:pPr>
+      <w:r>
+        <w:rPr>
+          <w:rFonts w:ascii="Times New Roman" w:hAnsi="Times New Roman" w:cs="Times New Roman"/>
+          <w:sz w:val="24"/>
+          <w:szCs w:val="24"/>
+        </w:rPr>
+        <w:t xml:space="preserve">Select </w:t>
+      </w:r>
+      <w:r>
+        <w:rPr>
+          <w:rFonts w:ascii="Times New Roman" w:hAnsi="Times New Roman" w:cs="Times New Roman"/>
+          <w:sz w:val="24"/>
+          <w:szCs w:val="24"/>
+        </w:rPr>
+        <w:t xml:space="preserve">and Add </w:t>
+      </w:r>
+      <w:proofErr w:type="spellStart"/>
+      <w:r>
+        <w:rPr>
+          <w:rFonts w:ascii="Times New Roman" w:hAnsi="Times New Roman" w:cs="Times New Roman"/>
+          <w:color w:val="FF0000"/>
+          <w:sz w:val="24"/>
+          <w:szCs w:val="24"/>
+        </w:rPr>
+        <w:t>projectName</w:t>
+      </w:r>
+      <w:r>
+        <w:rPr>
+          <w:rFonts w:ascii="Times New Roman" w:hAnsi="Times New Roman" w:cs="Times New Roman"/>
+          <w:sz w:val="24"/>
+          <w:szCs w:val="24"/>
+        </w:rPr>
+        <w:t>.h</w:t>
+      </w:r>
+      <w:proofErr w:type="spellEnd"/>
+      <w:r>
+        <w:rPr>
+          <w:rFonts w:ascii="Times New Roman" w:hAnsi="Times New Roman" w:cs="Times New Roman"/>
+          <w:sz w:val="24"/>
+          <w:szCs w:val="24"/>
+        </w:rPr>
+        <w:t xml:space="preserve"> and </w:t>
+      </w:r>
+      <w:r>
+        <w:rPr>
+          <w:rFonts w:ascii="Times New Roman" w:hAnsi="Times New Roman" w:cs="Times New Roman"/>
+          <w:color w:val="FF0000"/>
+          <w:sz w:val="24"/>
+          <w:szCs w:val="24"/>
+        </w:rPr>
+        <w:t>projectName</w:t>
+      </w:r>
+      <w:r>
+        <w:rPr>
+          <w:rFonts w:ascii="Times New Roman" w:hAnsi="Times New Roman" w:cs="Times New Roman"/>
+          <w:sz w:val="24"/>
+          <w:szCs w:val="24"/>
+        </w:rPr>
+        <w:t xml:space="preserve">.cpp </w:t>
+      </w:r>
+    </w:p>
+    <w:p>
+      <w:pPr>
+        <w:pStyle w:val="ListParagraph"/>
+        <w:numPr>
+          <w:ilvl w:val="0"/>
+          <w:numId w:val="7"/>
+        </w:numPr>
+        <w:spacing w:after="0" w:line="240" w:lineRule="auto"/>
+        <w:contextualSpacing w:val="0"/>
+        <w:rPr>
+          <w:rFonts w:ascii="Times New Roman" w:hAnsi="Times New Roman" w:cs="Times New Roman"/>
+          <w:sz w:val="24"/>
+          <w:szCs w:val="24"/>
+        </w:rPr>
+      </w:pPr>
+      <w:r>
+        <w:rPr>
+          <w:rFonts w:ascii="Times New Roman" w:hAnsi="Times New Roman" w:cs="Times New Roman"/>
+          <w:sz w:val="24"/>
+          <w:szCs w:val="24"/>
+        </w:rPr>
+        <w:t>Running new project</w:t>
+      </w:r>
       <w:bookmarkStart w:id="0" w:name="_GoBack"/>
       <w:bookmarkEnd w:id="0"/>
     </w:p>
     <w:p>
       <w:pPr>
-        <w:spacing w:after="0" w:line="240" w:lineRule="auto"/>
-        <w:rPr>
-          <w:rFonts w:ascii="Times New Roman" w:hAnsi="Times New Roman" w:cs="Times New Roman"/>
-          <w:b/>
-          <w:i/>
-          <w:sz w:val="24"/>
-          <w:szCs w:val="24"/>
-        </w:rPr>
-      </w:pPr>
-    </w:p>
-    <w:p>
-      <w:pPr>
-        <w:spacing w:after="0" w:line="240" w:lineRule="auto"/>
-        <w:rPr>
-          <w:rFonts w:ascii="Times New Roman" w:hAnsi="Times New Roman" w:cs="Times New Roman"/>
-          <w:sz w:val="24"/>
-          <w:szCs w:val="24"/>
-        </w:rPr>
-      </w:pPr>
-      <w:r>
-        <w:rPr>
-          <w:rFonts w:ascii="Times New Roman" w:hAnsi="Times New Roman" w:cs="Times New Roman"/>
-          <w:b/>
-          <w:i/>
-          <w:sz w:val="24"/>
-          <w:szCs w:val="24"/>
-        </w:rPr>
-        <w:t>Beginning a New Project:</w:t>
-      </w:r>
-    </w:p>
-    <w:p>
-      <w:pPr>
-        <w:pStyle w:val="ListParagraph"/>
-        <w:numPr>
-          <w:ilvl w:val="0"/>
-          <w:numId w:val="7"/>
-        </w:numPr>
-        <w:spacing w:after="0" w:line="240" w:lineRule="auto"/>
-        <w:contextualSpacing w:val="0"/>
-        <w:rPr>
-          <w:rFonts w:ascii="Times New Roman" w:hAnsi="Times New Roman" w:cs="Times New Roman"/>
-          <w:sz w:val="24"/>
-          <w:szCs w:val="24"/>
-        </w:rPr>
-      </w:pPr>
-      <w:r>
-        <w:rPr>
-          <w:rFonts w:ascii="Times New Roman" w:hAnsi="Times New Roman" w:cs="Times New Roman"/>
-          <w:sz w:val="24"/>
-          <w:szCs w:val="24"/>
-        </w:rPr>
-        <w:t>C</w:t>
-      </w:r>
-      <w:r>
-        <w:rPr>
-          <w:rFonts w:ascii="Times New Roman" w:hAnsi="Times New Roman" w:cs="Times New Roman"/>
-          <w:sz w:val="24"/>
-          <w:szCs w:val="24"/>
-        </w:rPr>
-        <w:t>reating Project Files</w:t>
-      </w:r>
-    </w:p>
-    <w:p>
-      <w:pPr>
         <w:pStyle w:val="ListParagraph"/>
         <w:numPr>
           <w:ilvl w:val="1"/>
@@ -507,7 +1401,7 @@
           <w:sz w:val="24"/>
           <w:szCs w:val="24"/>
         </w:rPr>
-        <w:t>Open terminal window</w:t>
+        <w:t>Open ProtoMain.cpp</w:t>
       </w:r>
     </w:p>
     <w:p>
@@ -531,37 +1425,8 @@
           <w:sz w:val="24"/>
           <w:szCs w:val="24"/>
         </w:rPr>
-        <w:t xml:space="preserve">Navigate to </w:t>
-      </w:r>
-      <w:proofErr w:type="spellStart"/>
-      <w:r>
-        <w:rPr>
-          <w:rFonts w:ascii="Times New Roman" w:hAnsi="Times New Roman" w:cs="Times New Roman"/>
-          <w:b/>
-          <w:sz w:val="24"/>
-          <w:szCs w:val="24"/>
-        </w:rPr>
-        <w:t>project_wizard</w:t>
-      </w:r>
-      <w:proofErr w:type="spellEnd"/>
-      <w:r>
-        <w:rPr>
-          <w:rFonts w:ascii="Times New Roman" w:hAnsi="Times New Roman" w:cs="Times New Roman"/>
-          <w:sz w:val="24"/>
-          <w:szCs w:val="24"/>
-        </w:rPr>
-        <w:t xml:space="preserve"> directory of </w:t>
-      </w:r>
-      <w:proofErr w:type="spellStart"/>
-      <w:r>
-        <w:rPr>
-          <w:rFonts w:ascii="Times New Roman" w:hAnsi="Times New Roman" w:cs="Times New Roman"/>
-          <w:sz w:val="24"/>
-          <w:szCs w:val="24"/>
-        </w:rPr>
-        <w:t>Protobyte</w:t>
-      </w:r>
-      <w:proofErr w:type="spellEnd"/>
+        <w:t>At top of document</w:t>
+      </w:r>
     </w:p>
     <w:p>
       <w:pPr>
@@ -574,103 +1439,58 @@
         <w:contextualSpacing w:val="0"/>
         <w:rPr>
           <w:rFonts w:ascii="Times New Roman" w:hAnsi="Times New Roman" w:cs="Times New Roman"/>
-          <w:sz w:val="24"/>
-          <w:szCs w:val="24"/>
-        </w:rPr>
-      </w:pPr>
-      <w:r>
-        <w:rPr>
-          <w:rFonts w:ascii="Times New Roman" w:hAnsi="Times New Roman" w:cs="Times New Roman"/>
-          <w:sz w:val="24"/>
-          <w:szCs w:val="24"/>
-        </w:rPr>
-        <w:t>Current Absolute Path</w:t>
-      </w:r>
-    </w:p>
-    <w:p>
-      <w:pPr>
-        <w:pStyle w:val="ListParagraph"/>
-        <w:numPr>
-          <w:ilvl w:val="3"/>
-          <w:numId w:val="7"/>
-        </w:numPr>
-        <w:spacing w:after="0" w:line="240" w:lineRule="auto"/>
-        <w:contextualSpacing w:val="0"/>
-        <w:rPr>
-          <w:rFonts w:ascii="Times New Roman" w:hAnsi="Times New Roman" w:cs="Times New Roman"/>
-          <w:b/>
-          <w:sz w:val="24"/>
-          <w:szCs w:val="24"/>
-        </w:rPr>
-      </w:pPr>
-      <w:r>
-        <w:rPr>
-          <w:rFonts w:ascii="Times New Roman" w:hAnsi="Times New Roman" w:cs="Times New Roman"/>
-          <w:b/>
-          <w:sz w:val="24"/>
-          <w:szCs w:val="24"/>
-        </w:rPr>
-        <w:t>/Dropbox/</w:t>
+          <w:i/>
+          <w:sz w:val="24"/>
+          <w:szCs w:val="24"/>
+        </w:rPr>
+      </w:pPr>
+      <w:r>
+        <w:rPr>
+          <w:rFonts w:ascii="Times New Roman" w:hAnsi="Times New Roman" w:cs="Times New Roman"/>
+          <w:i/>
+          <w:sz w:val="24"/>
+          <w:szCs w:val="24"/>
+        </w:rPr>
+        <w:t xml:space="preserve">#include </w:t>
+      </w:r>
+      <w:r>
+        <w:rPr>
+          <w:rFonts w:ascii="Times New Roman" w:hAnsi="Times New Roman" w:cs="Times New Roman"/>
+          <w:i/>
+          <w:sz w:val="24"/>
+          <w:szCs w:val="24"/>
+        </w:rPr>
+        <w:t>“</w:t>
       </w:r>
       <w:proofErr w:type="spellStart"/>
       <w:r>
         <w:rPr>
           <w:rFonts w:ascii="Times New Roman" w:hAnsi="Times New Roman" w:cs="Times New Roman"/>
-          <w:b/>
-          <w:sz w:val="24"/>
-          <w:szCs w:val="24"/>
-        </w:rPr>
-        <w:t>ira_dev</w:t>
+          <w:i/>
+          <w:color w:val="FF0000"/>
+          <w:sz w:val="24"/>
+          <w:szCs w:val="24"/>
+        </w:rPr>
+        <w:t>projectName</w:t>
+      </w:r>
+      <w:r>
+        <w:rPr>
+          <w:rFonts w:ascii="Times New Roman" w:hAnsi="Times New Roman" w:cs="Times New Roman"/>
+          <w:i/>
+          <w:sz w:val="24"/>
+          <w:szCs w:val="24"/>
+        </w:rPr>
+        <w:t>.h</w:t>
       </w:r>
       <w:proofErr w:type="spellEnd"/>
       <w:r>
         <w:rPr>
           <w:rFonts w:ascii="Times New Roman" w:hAnsi="Times New Roman" w:cs="Times New Roman"/>
-          <w:b/>
-          <w:sz w:val="24"/>
-          <w:szCs w:val="24"/>
-        </w:rPr>
-        <w:t>/Protobyte_0.1.0_quark/</w:t>
-      </w:r>
-      <w:proofErr w:type="spellStart"/>
-      <w:r>
-        <w:rPr>
-          <w:rFonts w:ascii="Times New Roman" w:hAnsi="Times New Roman" w:cs="Times New Roman"/>
-          <w:b/>
-          <w:sz w:val="24"/>
-          <w:szCs w:val="24"/>
-        </w:rPr>
-        <w:t>Protobyte</w:t>
-      </w:r>
-      <w:proofErr w:type="spellEnd"/>
-      <w:r>
-        <w:rPr>
-          <w:rFonts w:ascii="Times New Roman" w:hAnsi="Times New Roman" w:cs="Times New Roman"/>
-          <w:b/>
-          <w:sz w:val="24"/>
-          <w:szCs w:val="24"/>
-        </w:rPr>
-        <w:t>/</w:t>
-      </w:r>
-      <w:proofErr w:type="spellStart"/>
-      <w:r>
-        <w:rPr>
-          <w:rFonts w:ascii="Times New Roman" w:hAnsi="Times New Roman" w:cs="Times New Roman"/>
-          <w:b/>
-          <w:sz w:val="24"/>
-          <w:szCs w:val="24"/>
-        </w:rPr>
-        <w:t>project_wizard</w:t>
-      </w:r>
-      <w:proofErr w:type="spellEnd"/>
-      <w:r>
-        <w:rPr>
-          <w:rFonts w:ascii="Times New Roman" w:hAnsi="Times New Roman" w:cs="Times New Roman"/>
-          <w:b/>
-          <w:sz w:val="24"/>
-          <w:szCs w:val="24"/>
-        </w:rPr>
-        <w:t>/</w:t>
+          <w:i/>
+          <w:sz w:val="24"/>
+          <w:szCs w:val="24"/>
+        </w:rPr>
+        <w:t>”</w:t>
       </w:r>
     </w:p>
     <w:p>
@@ -694,36 +1514,7 @@
           <w:sz w:val="24"/>
           <w:szCs w:val="24"/>
         </w:rPr>
-        <w:t xml:space="preserve">Execute command </w:t>
-      </w:r>
-      <w:r>
-        <w:rPr>
-          <w:rFonts w:ascii="Times New Roman" w:hAnsi="Times New Roman" w:cs="Times New Roman"/>
-          <w:i/>
-          <w:sz w:val="24"/>
-          <w:szCs w:val="24"/>
-        </w:rPr>
-        <w:t>./wizard &lt;</w:t>
-      </w:r>
-      <w:proofErr w:type="spellStart"/>
-      <w:r>
-        <w:rPr>
-          <w:rFonts w:ascii="Times New Roman" w:hAnsi="Times New Roman" w:cs="Times New Roman"/>
-          <w:i/>
-          <w:sz w:val="24"/>
-          <w:szCs w:val="24"/>
-        </w:rPr>
-        <w:t>fileName</w:t>
-      </w:r>
-      <w:proofErr w:type="spellEnd"/>
-      <w:r>
-        <w:rPr>
-          <w:rFonts w:ascii="Times New Roman" w:hAnsi="Times New Roman" w:cs="Times New Roman"/>
-          <w:i/>
-          <w:sz w:val="24"/>
-          <w:szCs w:val="24"/>
-        </w:rPr>
-        <w:t>&gt;</w:t>
+        <w:t>In main()</w:t>
       </w:r>
     </w:p>
     <w:p>
@@ -741,14 +1532,6 @@
           <w:szCs w:val="24"/>
         </w:rPr>
       </w:pPr>
-      <w:r>
-        <w:rPr>
-          <w:rFonts w:ascii="Times New Roman" w:hAnsi="Times New Roman" w:cs="Times New Roman"/>
-          <w:sz w:val="24"/>
-          <w:szCs w:val="24"/>
-        </w:rPr>
-        <w:t>Creates .</w:t>
-      </w:r>
       <w:proofErr w:type="spellStart"/>
       <w:r>
         <w:rPr>
@@ -756,7 +1539,7 @@
           <w:sz w:val="24"/>
           <w:szCs w:val="24"/>
         </w:rPr>
-        <w:t>cpp</w:t>
+        <w:t>ijg</w:t>
       </w:r>
       <w:proofErr w:type="spellEnd"/>
       <w:r>
@@ -765,100 +1548,88 @@
           <w:sz w:val="24"/>
           <w:szCs w:val="24"/>
         </w:rPr>
-        <w:t xml:space="preserve"> and .h files in </w:t>
-      </w:r>
-      <w:r>
-        <w:rPr>
-          <w:rFonts w:ascii="Times New Roman" w:hAnsi="Times New Roman" w:cs="Times New Roman"/>
-          <w:b/>
-          <w:sz w:val="24"/>
-          <w:szCs w:val="24"/>
-        </w:rPr>
-        <w:t>/</w:t>
+        <w:t>::</w:t>
       </w:r>
       <w:proofErr w:type="spellStart"/>
       <w:r>
         <w:rPr>
           <w:rFonts w:ascii="Times New Roman" w:hAnsi="Times New Roman" w:cs="Times New Roman"/>
-          <w:b/>
-          <w:sz w:val="24"/>
-          <w:szCs w:val="24"/>
-        </w:rPr>
-        <w:t>Protobyte_version_name</w:t>
+          <w:sz w:val="24"/>
+          <w:szCs w:val="24"/>
+        </w:rPr>
+        <w:t>ProtoPlasm</w:t>
       </w:r>
       <w:proofErr w:type="spellEnd"/>
       <w:r>
         <w:rPr>
           <w:rFonts w:ascii="Times New Roman" w:hAnsi="Times New Roman" w:cs="Times New Roman"/>
-          <w:b/>
-          <w:sz w:val="24"/>
-          <w:szCs w:val="24"/>
-        </w:rPr>
-        <w:t>/</w:t>
+          <w:sz w:val="24"/>
+          <w:szCs w:val="24"/>
+        </w:rPr>
+        <w:t xml:space="preserve"> name(</w:t>
       </w:r>
       <w:proofErr w:type="spellStart"/>
       <w:r>
         <w:rPr>
           <w:rFonts w:ascii="Times New Roman" w:hAnsi="Times New Roman" w:cs="Times New Roman"/>
-          <w:b/>
-          <w:sz w:val="24"/>
-          <w:szCs w:val="24"/>
-        </w:rPr>
-        <w:t>Protobyte</w:t>
+          <w:sz w:val="24"/>
+          <w:szCs w:val="24"/>
+        </w:rPr>
+        <w:t>windowWidth</w:t>
       </w:r>
       <w:proofErr w:type="spellEnd"/>
       <w:r>
         <w:rPr>
           <w:rFonts w:ascii="Times New Roman" w:hAnsi="Times New Roman" w:cs="Times New Roman"/>
-          <w:b/>
-          <w:sz w:val="24"/>
-          <w:szCs w:val="24"/>
-        </w:rPr>
-        <w:t>/</w:t>
+          <w:sz w:val="24"/>
+          <w:szCs w:val="24"/>
+        </w:rPr>
+        <w:t xml:space="preserve">, </w:t>
       </w:r>
       <w:proofErr w:type="spellStart"/>
       <w:r>
         <w:rPr>
           <w:rFonts w:ascii="Times New Roman" w:hAnsi="Times New Roman" w:cs="Times New Roman"/>
-          <w:b/>
-          <w:sz w:val="24"/>
-          <w:szCs w:val="24"/>
-        </w:rPr>
-        <w:t>src</w:t>
+          <w:sz w:val="24"/>
+          <w:szCs w:val="24"/>
+        </w:rPr>
+        <w:t>windowHeight</w:t>
       </w:r>
       <w:proofErr w:type="spellEnd"/>
-    </w:p>
-    <w:p>
-      <w:pPr>
-        <w:pStyle w:val="ListParagraph"/>
-        <w:numPr>
-          <w:ilvl w:val="0"/>
-          <w:numId w:val="7"/>
-        </w:numPr>
-        <w:spacing w:after="0" w:line="240" w:lineRule="auto"/>
-        <w:contextualSpacing w:val="0"/>
-        <w:rPr>
-          <w:rFonts w:ascii="Times New Roman" w:hAnsi="Times New Roman" w:cs="Times New Roman"/>
-          <w:sz w:val="24"/>
-          <w:szCs w:val="24"/>
-        </w:rPr>
-      </w:pPr>
-      <w:r>
-        <w:rPr>
-          <w:rFonts w:ascii="Times New Roman" w:hAnsi="Times New Roman" w:cs="Times New Roman"/>
-          <w:sz w:val="24"/>
-          <w:szCs w:val="24"/>
-        </w:rPr>
-        <w:t xml:space="preserve">Adding Project Files to </w:t>
+      <w:r>
+        <w:rPr>
+          <w:rFonts w:ascii="Times New Roman" w:hAnsi="Times New Roman" w:cs="Times New Roman"/>
+          <w:sz w:val="24"/>
+          <w:szCs w:val="24"/>
+        </w:rPr>
+        <w:t>, “</w:t>
+      </w:r>
+      <w:r>
+        <w:rPr>
+          <w:rFonts w:ascii="Times New Roman" w:hAnsi="Times New Roman" w:cs="Times New Roman"/>
+          <w:color w:val="0070C0"/>
+          <w:sz w:val="24"/>
+          <w:szCs w:val="24"/>
+        </w:rPr>
+        <w:t>Project Title</w:t>
+      </w:r>
+      <w:r>
+        <w:rPr>
+          <w:rFonts w:ascii="Times New Roman" w:hAnsi="Times New Roman" w:cs="Times New Roman"/>
+          <w:sz w:val="24"/>
+          <w:szCs w:val="24"/>
+        </w:rPr>
+        <w:t xml:space="preserve">”, new </w:t>
       </w:r>
       <w:proofErr w:type="spellStart"/>
       <w:r>
         <w:rPr>
           <w:rFonts w:ascii="Times New Roman" w:hAnsi="Times New Roman" w:cs="Times New Roman"/>
-          <w:sz w:val="24"/>
-          <w:szCs w:val="24"/>
-        </w:rPr>
-        <w:t>Protobyte</w:t>
+          <w:color w:val="FF0000"/>
+          <w:sz w:val="24"/>
+          <w:szCs w:val="24"/>
+        </w:rPr>
+        <w:t>projectName</w:t>
       </w:r>
       <w:proofErr w:type="spellEnd"/>
       <w:r>
@@ -867,539 +1638,7 @@
           <w:sz w:val="24"/>
           <w:szCs w:val="24"/>
         </w:rPr>
-        <w:t xml:space="preserve"> Environment</w:t>
-      </w:r>
-    </w:p>
-    <w:p>
-      <w:pPr>
-        <w:pStyle w:val="ListParagraph"/>
-        <w:numPr>
-          <w:ilvl w:val="1"/>
-          <w:numId w:val="7"/>
-        </w:numPr>
-        <w:spacing w:after="0" w:line="240" w:lineRule="auto"/>
-        <w:contextualSpacing w:val="0"/>
-        <w:rPr>
-          <w:rFonts w:ascii="Times New Roman" w:hAnsi="Times New Roman" w:cs="Times New Roman"/>
-          <w:sz w:val="24"/>
-          <w:szCs w:val="24"/>
-        </w:rPr>
-      </w:pPr>
-      <w:r>
-        <w:rPr>
-          <w:rFonts w:ascii="Times New Roman" w:hAnsi="Times New Roman" w:cs="Times New Roman"/>
-          <w:sz w:val="24"/>
-          <w:szCs w:val="24"/>
-        </w:rPr>
-        <w:t>Open Visual Studios</w:t>
-      </w:r>
-    </w:p>
-    <w:p>
-      <w:pPr>
-        <w:pStyle w:val="ListParagraph"/>
-        <w:numPr>
-          <w:ilvl w:val="1"/>
-          <w:numId w:val="7"/>
-        </w:numPr>
-        <w:spacing w:after="0" w:line="240" w:lineRule="auto"/>
-        <w:contextualSpacing w:val="0"/>
-        <w:rPr>
-          <w:rFonts w:ascii="Times New Roman" w:hAnsi="Times New Roman" w:cs="Times New Roman"/>
-          <w:sz w:val="24"/>
-          <w:szCs w:val="24"/>
-        </w:rPr>
-      </w:pPr>
-      <w:r>
-        <w:rPr>
-          <w:rFonts w:ascii="Times New Roman" w:hAnsi="Times New Roman" w:cs="Times New Roman"/>
-          <w:sz w:val="24"/>
-          <w:szCs w:val="24"/>
-        </w:rPr>
-        <w:t>Open project file</w:t>
-      </w:r>
-    </w:p>
-    <w:p>
-      <w:pPr>
-        <w:pStyle w:val="ListParagraph"/>
-        <w:numPr>
-          <w:ilvl w:val="2"/>
-          <w:numId w:val="7"/>
-        </w:numPr>
-        <w:spacing w:after="0" w:line="240" w:lineRule="auto"/>
-        <w:contextualSpacing w:val="0"/>
-        <w:rPr>
-          <w:rFonts w:ascii="Times New Roman" w:hAnsi="Times New Roman" w:cs="Times New Roman"/>
-          <w:sz w:val="24"/>
-          <w:szCs w:val="24"/>
-        </w:rPr>
-      </w:pPr>
-      <w:r>
-        <w:rPr>
-          <w:rFonts w:ascii="Times New Roman" w:hAnsi="Times New Roman" w:cs="Times New Roman"/>
-          <w:sz w:val="24"/>
-          <w:szCs w:val="24"/>
-        </w:rPr>
-        <w:t>Current Absolute Path</w:t>
-      </w:r>
-    </w:p>
-    <w:p>
-      <w:pPr>
-        <w:pStyle w:val="ListParagraph"/>
-        <w:numPr>
-          <w:ilvl w:val="3"/>
-          <w:numId w:val="7"/>
-        </w:numPr>
-        <w:spacing w:after="0" w:line="240" w:lineRule="auto"/>
-        <w:contextualSpacing w:val="0"/>
-        <w:rPr>
-          <w:rFonts w:ascii="Times New Roman" w:hAnsi="Times New Roman" w:cs="Times New Roman"/>
-          <w:b/>
-          <w:sz w:val="24"/>
-          <w:szCs w:val="24"/>
-        </w:rPr>
-      </w:pPr>
-      <w:r>
-        <w:rPr>
-          <w:rFonts w:ascii="Times New Roman" w:hAnsi="Times New Roman" w:cs="Times New Roman"/>
-          <w:b/>
-          <w:sz w:val="24"/>
-          <w:szCs w:val="24"/>
-        </w:rPr>
-        <w:t>/Dropbox/ira_dev/Protobyte_0.1.0_quark/protobyte_dev_WIN/Zhlong_dev_WIN/Shlonh_dev_WIN.vcxproj</w:t>
-      </w:r>
-    </w:p>
-    <w:p>
-      <w:pPr>
-        <w:pStyle w:val="ListParagraph"/>
-        <w:numPr>
-          <w:ilvl w:val="1"/>
-          <w:numId w:val="7"/>
-        </w:numPr>
-        <w:spacing w:after="0" w:line="240" w:lineRule="auto"/>
-        <w:contextualSpacing w:val="0"/>
-        <w:rPr>
-          <w:rFonts w:ascii="Times New Roman" w:hAnsi="Times New Roman" w:cs="Times New Roman"/>
-          <w:sz w:val="24"/>
-          <w:szCs w:val="24"/>
-        </w:rPr>
-      </w:pPr>
-      <w:r>
-        <w:rPr>
-          <w:rFonts w:ascii="Times New Roman" w:hAnsi="Times New Roman" w:cs="Times New Roman"/>
-          <w:sz w:val="24"/>
-          <w:szCs w:val="24"/>
-        </w:rPr>
-        <w:t>Add new project files to Visual Studios Project</w:t>
-      </w:r>
-    </w:p>
-    <w:p>
-      <w:pPr>
-        <w:pStyle w:val="ListParagraph"/>
-        <w:numPr>
-          <w:ilvl w:val="2"/>
-          <w:numId w:val="7"/>
-        </w:numPr>
-        <w:spacing w:after="0" w:line="240" w:lineRule="auto"/>
-        <w:contextualSpacing w:val="0"/>
-        <w:rPr>
-          <w:rFonts w:ascii="Times New Roman" w:hAnsi="Times New Roman" w:cs="Times New Roman"/>
-          <w:sz w:val="24"/>
-          <w:szCs w:val="24"/>
-        </w:rPr>
-      </w:pPr>
-      <w:r>
-        <w:rPr>
-          <w:rFonts w:ascii="Times New Roman" w:hAnsi="Times New Roman" w:cs="Times New Roman"/>
-          <w:sz w:val="24"/>
-          <w:szCs w:val="24"/>
-        </w:rPr>
-        <w:t xml:space="preserve">Select </w:t>
-      </w:r>
-      <w:proofErr w:type="spellStart"/>
-      <w:r>
-        <w:rPr>
-          <w:rFonts w:ascii="Times New Roman" w:hAnsi="Times New Roman" w:cs="Times New Roman"/>
-          <w:sz w:val="24"/>
-          <w:szCs w:val="24"/>
-        </w:rPr>
-        <w:t>srcProtobyte</w:t>
-      </w:r>
-      <w:proofErr w:type="spellEnd"/>
-      <w:r>
-        <w:rPr>
-          <w:rFonts w:ascii="Times New Roman" w:hAnsi="Times New Roman" w:cs="Times New Roman"/>
-          <w:sz w:val="24"/>
-          <w:szCs w:val="24"/>
-        </w:rPr>
-        <w:t xml:space="preserve"> folder under </w:t>
-      </w:r>
-      <w:proofErr w:type="spellStart"/>
-      <w:r>
-        <w:rPr>
-          <w:rFonts w:ascii="Times New Roman" w:hAnsi="Times New Roman" w:cs="Times New Roman"/>
-          <w:sz w:val="24"/>
-          <w:szCs w:val="24"/>
-        </w:rPr>
-        <w:t>Protobyte_Project</w:t>
-      </w:r>
-      <w:proofErr w:type="spellEnd"/>
-    </w:p>
-    <w:p>
-      <w:pPr>
-        <w:pStyle w:val="ListParagraph"/>
-        <w:numPr>
-          <w:ilvl w:val="2"/>
-          <w:numId w:val="7"/>
-        </w:numPr>
-        <w:spacing w:after="0" w:line="240" w:lineRule="auto"/>
-        <w:contextualSpacing w:val="0"/>
-        <w:rPr>
-          <w:rFonts w:ascii="Times New Roman" w:hAnsi="Times New Roman" w:cs="Times New Roman"/>
-          <w:sz w:val="24"/>
-          <w:szCs w:val="24"/>
-        </w:rPr>
-      </w:pPr>
-      <w:r>
-        <w:rPr>
-          <w:rFonts w:ascii="Times New Roman" w:hAnsi="Times New Roman" w:cs="Times New Roman"/>
-          <w:sz w:val="24"/>
-          <w:szCs w:val="24"/>
-        </w:rPr>
-        <w:t>Hover over Add menu option</w:t>
-      </w:r>
-    </w:p>
-    <w:p>
-      <w:pPr>
-        <w:pStyle w:val="ListParagraph"/>
-        <w:numPr>
-          <w:ilvl w:val="2"/>
-          <w:numId w:val="7"/>
-        </w:numPr>
-        <w:spacing w:after="0" w:line="240" w:lineRule="auto"/>
-        <w:contextualSpacing w:val="0"/>
-        <w:rPr>
-          <w:rFonts w:ascii="Times New Roman" w:hAnsi="Times New Roman" w:cs="Times New Roman"/>
-          <w:sz w:val="24"/>
-          <w:szCs w:val="24"/>
-        </w:rPr>
-      </w:pPr>
-      <w:r>
-        <w:rPr>
-          <w:rFonts w:ascii="Times New Roman" w:hAnsi="Times New Roman" w:cs="Times New Roman"/>
-          <w:sz w:val="24"/>
-          <w:szCs w:val="24"/>
-        </w:rPr>
-        <w:t>Select Existing Item</w:t>
-      </w:r>
-    </w:p>
-    <w:p>
-      <w:pPr>
-        <w:pStyle w:val="ListParagraph"/>
-        <w:numPr>
-          <w:ilvl w:val="2"/>
-          <w:numId w:val="7"/>
-        </w:numPr>
-        <w:spacing w:after="0" w:line="240" w:lineRule="auto"/>
-        <w:contextualSpacing w:val="0"/>
-        <w:rPr>
-          <w:rFonts w:ascii="Times New Roman" w:hAnsi="Times New Roman" w:cs="Times New Roman"/>
-          <w:sz w:val="24"/>
-          <w:szCs w:val="24"/>
-        </w:rPr>
-      </w:pPr>
-      <w:r>
-        <w:rPr>
-          <w:rFonts w:ascii="Times New Roman" w:hAnsi="Times New Roman" w:cs="Times New Roman"/>
-          <w:sz w:val="24"/>
-          <w:szCs w:val="24"/>
-        </w:rPr>
-        <w:t>Navigate to new project folders created by wizard</w:t>
-      </w:r>
-    </w:p>
-    <w:p>
-      <w:pPr>
-        <w:pStyle w:val="ListParagraph"/>
-        <w:numPr>
-          <w:ilvl w:val="2"/>
-          <w:numId w:val="7"/>
-        </w:numPr>
-        <w:spacing w:after="0" w:line="240" w:lineRule="auto"/>
-        <w:contextualSpacing w:val="0"/>
-        <w:rPr>
-          <w:rFonts w:ascii="Times New Roman" w:hAnsi="Times New Roman" w:cs="Times New Roman"/>
-          <w:sz w:val="24"/>
-          <w:szCs w:val="24"/>
-        </w:rPr>
-      </w:pPr>
-      <w:r>
-        <w:rPr>
-          <w:rFonts w:ascii="Times New Roman" w:hAnsi="Times New Roman" w:cs="Times New Roman"/>
-          <w:sz w:val="24"/>
-          <w:szCs w:val="24"/>
-        </w:rPr>
-        <w:t>Select and add new project folders</w:t>
-      </w:r>
-    </w:p>
-    <w:p>
-      <w:pPr>
-        <w:pStyle w:val="ListParagraph"/>
-        <w:numPr>
-          <w:ilvl w:val="0"/>
-          <w:numId w:val="7"/>
-        </w:numPr>
-        <w:spacing w:after="0" w:line="240" w:lineRule="auto"/>
-        <w:contextualSpacing w:val="0"/>
-        <w:rPr>
-          <w:rFonts w:ascii="Times New Roman" w:hAnsi="Times New Roman" w:cs="Times New Roman"/>
-          <w:sz w:val="24"/>
-          <w:szCs w:val="24"/>
-        </w:rPr>
-      </w:pPr>
-      <w:r>
-        <w:rPr>
-          <w:rFonts w:ascii="Times New Roman" w:hAnsi="Times New Roman" w:cs="Times New Roman"/>
-          <w:sz w:val="24"/>
-          <w:szCs w:val="24"/>
-        </w:rPr>
-        <w:t>Running new project</w:t>
-      </w:r>
-    </w:p>
-    <w:p>
-      <w:pPr>
-        <w:pStyle w:val="ListParagraph"/>
-        <w:numPr>
-          <w:ilvl w:val="1"/>
-          <w:numId w:val="7"/>
-        </w:numPr>
-        <w:spacing w:after="0" w:line="240" w:lineRule="auto"/>
-        <w:contextualSpacing w:val="0"/>
-        <w:rPr>
-          <w:rFonts w:ascii="Times New Roman" w:hAnsi="Times New Roman" w:cs="Times New Roman"/>
-          <w:sz w:val="24"/>
-          <w:szCs w:val="24"/>
-        </w:rPr>
-      </w:pPr>
-      <w:r>
-        <w:rPr>
-          <w:rFonts w:ascii="Times New Roman" w:hAnsi="Times New Roman" w:cs="Times New Roman"/>
-          <w:sz w:val="24"/>
-          <w:szCs w:val="24"/>
-        </w:rPr>
-        <w:t>Open ProtoMain.cpp</w:t>
-      </w:r>
-    </w:p>
-    <w:p>
-      <w:pPr>
-        <w:pStyle w:val="ListParagraph"/>
-        <w:numPr>
-          <w:ilvl w:val="1"/>
-          <w:numId w:val="7"/>
-        </w:numPr>
-        <w:spacing w:after="0" w:line="240" w:lineRule="auto"/>
-        <w:contextualSpacing w:val="0"/>
-        <w:rPr>
-          <w:rFonts w:ascii="Times New Roman" w:hAnsi="Times New Roman" w:cs="Times New Roman"/>
-          <w:sz w:val="24"/>
-          <w:szCs w:val="24"/>
-        </w:rPr>
-      </w:pPr>
-      <w:r>
-        <w:rPr>
-          <w:rFonts w:ascii="Times New Roman" w:hAnsi="Times New Roman" w:cs="Times New Roman"/>
-          <w:sz w:val="24"/>
-          <w:szCs w:val="24"/>
-        </w:rPr>
-        <w:t>At top of document</w:t>
-      </w:r>
-    </w:p>
-    <w:p>
-      <w:pPr>
-        <w:pStyle w:val="ListParagraph"/>
-        <w:numPr>
-          <w:ilvl w:val="2"/>
-          <w:numId w:val="7"/>
-        </w:numPr>
-        <w:spacing w:after="0" w:line="240" w:lineRule="auto"/>
-        <w:contextualSpacing w:val="0"/>
-        <w:rPr>
-          <w:rFonts w:ascii="Times New Roman" w:hAnsi="Times New Roman" w:cs="Times New Roman"/>
-          <w:sz w:val="24"/>
-          <w:szCs w:val="24"/>
-        </w:rPr>
-      </w:pPr>
-      <w:r>
-        <w:rPr>
-          <w:rFonts w:ascii="Times New Roman" w:hAnsi="Times New Roman" w:cs="Times New Roman"/>
-          <w:sz w:val="24"/>
-          <w:szCs w:val="24"/>
-        </w:rPr>
-        <w:t>#include “&lt;</w:t>
-      </w:r>
-      <w:proofErr w:type="spellStart"/>
-      <w:r>
-        <w:rPr>
-          <w:rFonts w:ascii="Times New Roman" w:hAnsi="Times New Roman" w:cs="Times New Roman"/>
-          <w:sz w:val="24"/>
-          <w:szCs w:val="24"/>
-        </w:rPr>
-        <w:t>fileName</w:t>
-      </w:r>
-      <w:proofErr w:type="spellEnd"/>
-      <w:r>
-        <w:rPr>
-          <w:rFonts w:ascii="Times New Roman" w:hAnsi="Times New Roman" w:cs="Times New Roman"/>
-          <w:sz w:val="24"/>
-          <w:szCs w:val="24"/>
-        </w:rPr>
-        <w:t>&gt;.h”</w:t>
-      </w:r>
-    </w:p>
-    <w:p>
-      <w:pPr>
-        <w:pStyle w:val="ListParagraph"/>
-        <w:numPr>
-          <w:ilvl w:val="1"/>
-          <w:numId w:val="7"/>
-        </w:numPr>
-        <w:spacing w:after="0" w:line="240" w:lineRule="auto"/>
-        <w:contextualSpacing w:val="0"/>
-        <w:rPr>
-          <w:rFonts w:ascii="Times New Roman" w:hAnsi="Times New Roman" w:cs="Times New Roman"/>
-          <w:sz w:val="24"/>
-          <w:szCs w:val="24"/>
-        </w:rPr>
-      </w:pPr>
-      <w:r>
-        <w:rPr>
-          <w:rFonts w:ascii="Times New Roman" w:hAnsi="Times New Roman" w:cs="Times New Roman"/>
-          <w:sz w:val="24"/>
-          <w:szCs w:val="24"/>
-        </w:rPr>
-        <w:t>In main()</w:t>
-      </w:r>
-    </w:p>
-    <w:p>
-      <w:pPr>
-        <w:pStyle w:val="ListParagraph"/>
-        <w:numPr>
-          <w:ilvl w:val="2"/>
-          <w:numId w:val="7"/>
-        </w:numPr>
-        <w:spacing w:after="0" w:line="240" w:lineRule="auto"/>
-        <w:contextualSpacing w:val="0"/>
-        <w:rPr>
-          <w:rFonts w:ascii="Times New Roman" w:hAnsi="Times New Roman" w:cs="Times New Roman"/>
-          <w:sz w:val="24"/>
-          <w:szCs w:val="24"/>
-        </w:rPr>
-      </w:pPr>
-      <w:proofErr w:type="spellStart"/>
-      <w:r>
-        <w:rPr>
-          <w:rFonts w:ascii="Times New Roman" w:hAnsi="Times New Roman" w:cs="Times New Roman"/>
-          <w:sz w:val="24"/>
-          <w:szCs w:val="24"/>
-        </w:rPr>
-        <w:t>ijg</w:t>
-      </w:r>
-      <w:proofErr w:type="spellEnd"/>
-      <w:r>
-        <w:rPr>
-          <w:rFonts w:ascii="Times New Roman" w:hAnsi="Times New Roman" w:cs="Times New Roman"/>
-          <w:sz w:val="24"/>
-          <w:szCs w:val="24"/>
-        </w:rPr>
-        <w:t>::</w:t>
-      </w:r>
-      <w:proofErr w:type="spellStart"/>
-      <w:r>
-        <w:rPr>
-          <w:rFonts w:ascii="Times New Roman" w:hAnsi="Times New Roman" w:cs="Times New Roman"/>
-          <w:sz w:val="24"/>
-          <w:szCs w:val="24"/>
-        </w:rPr>
-        <w:t>ProtoPlasm</w:t>
-      </w:r>
-      <w:proofErr w:type="spellEnd"/>
-      <w:r>
-        <w:rPr>
-          <w:rFonts w:ascii="Times New Roman" w:hAnsi="Times New Roman" w:cs="Times New Roman"/>
-          <w:sz w:val="24"/>
-          <w:szCs w:val="24"/>
-        </w:rPr>
-        <w:t xml:space="preserve"> name(</w:t>
-      </w:r>
-      <w:proofErr w:type="spellStart"/>
-      <w:r>
-        <w:rPr>
-          <w:rFonts w:ascii="Times New Roman" w:hAnsi="Times New Roman" w:cs="Times New Roman"/>
-          <w:sz w:val="24"/>
-          <w:szCs w:val="24"/>
-        </w:rPr>
-        <w:t>windowWidth</w:t>
-      </w:r>
-      <w:proofErr w:type="spellEnd"/>
-      <w:r>
-        <w:rPr>
-          <w:rFonts w:ascii="Times New Roman" w:hAnsi="Times New Roman" w:cs="Times New Roman"/>
-          <w:sz w:val="24"/>
-          <w:szCs w:val="24"/>
-        </w:rPr>
-        <w:t xml:space="preserve">, </w:t>
-      </w:r>
-      <w:proofErr w:type="spellStart"/>
-      <w:r>
-        <w:rPr>
-          <w:rFonts w:ascii="Times New Roman" w:hAnsi="Times New Roman" w:cs="Times New Roman"/>
-          <w:sz w:val="24"/>
-          <w:szCs w:val="24"/>
-        </w:rPr>
-        <w:t>windowHeight</w:t>
-      </w:r>
-      <w:proofErr w:type="spellEnd"/>
-      <w:r>
-        <w:rPr>
-          <w:rFonts w:ascii="Times New Roman" w:hAnsi="Times New Roman" w:cs="Times New Roman"/>
-          <w:sz w:val="24"/>
-          <w:szCs w:val="24"/>
-        </w:rPr>
-        <w:t>, “</w:t>
-      </w:r>
-      <w:proofErr w:type="spellStart"/>
-      <w:r>
-        <w:rPr>
-          <w:rFonts w:ascii="Times New Roman" w:hAnsi="Times New Roman" w:cs="Times New Roman"/>
-          <w:sz w:val="24"/>
-          <w:szCs w:val="24"/>
-        </w:rPr>
-        <w:t>appName</w:t>
-      </w:r>
-      <w:proofErr w:type="spellEnd"/>
-      <w:r>
-        <w:rPr>
-          <w:rFonts w:ascii="Times New Roman" w:hAnsi="Times New Roman" w:cs="Times New Roman"/>
-          <w:sz w:val="24"/>
-          <w:szCs w:val="24"/>
-        </w:rPr>
-        <w:t>”, new &lt;</w:t>
-      </w:r>
-      <w:proofErr w:type="spellStart"/>
-      <w:r>
-        <w:rPr>
-          <w:rFonts w:ascii="Times New Roman" w:hAnsi="Times New Roman" w:cs="Times New Roman"/>
-          <w:sz w:val="24"/>
-          <w:szCs w:val="24"/>
-        </w:rPr>
-        <w:t>fileName</w:t>
-      </w:r>
-      <w:proofErr w:type="spellEnd"/>
-      <w:r>
-        <w:rPr>
-          <w:rFonts w:ascii="Times New Roman" w:hAnsi="Times New Roman" w:cs="Times New Roman"/>
-          <w:sz w:val="24"/>
-          <w:szCs w:val="24"/>
-        </w:rPr>
-        <w:t>&gt;());</w:t>
+        <w:t>());</w:t>
       </w:r>
     </w:p>
     <w:p>
@@ -1479,6 +1718,7 @@
           <w:sz w:val="24"/>
           <w:szCs w:val="24"/>
         </w:rPr>
+        <w:lastRenderedPageBreak/>
         <w:t>Default background color is black</w:t>
       </w:r>
     </w:p>
@@ -1503,7 +1743,6 @@
           <w:sz w:val="24"/>
           <w:szCs w:val="24"/>
         </w:rPr>
-        <w:lastRenderedPageBreak/>
         <w:t>Default stoke color is black</w:t>
       </w:r>
     </w:p>
@@ -3605,531 +3844,6 @@
 </w:styles>
 </file>
 
-<file path=word/glossary/document.xml><?xml version="1.0" encoding="utf-8"?>
-<w:glossaryDocument xmlns:wpc="http://schemas.microsoft.com/office/word/2010/wordprocessingCanvas" xmlns:mc="http://schemas.openxmlformats.org/markup-compatibility/2006" xmlns:o="urn:schemas-microsoft-com:office:office" xmlns:r="http://schemas.openxmlformats.org/officeDocument/2006/relationships" xmlns:m="http://schemas.openxmlformats.org/officeDocument/2006/math" xmlns:v="urn:schemas-microsoft-com:vml" xmlns:wp14="http://schemas.microsoft.com/office/word/2010/wordprocessingDrawing" xmlns:wp="http://schemas.openxmlformats.org/drawingml/2006/wordprocessingDrawing" xmlns:w10="urn:schemas-microsoft-com:office:word" xmlns:w="http://schemas.openxmlformats.org/wordprocessingml/2006/main" xmlns:w14="http://schemas.microsoft.com/office/word/2010/wordml" xmlns:w15="http://schemas.microsoft.com/office/word/2012/wordml" xmlns:wpg="http://schemas.microsoft.com/office/word/2010/wordprocessingGroup" xmlns:wpi="http://schemas.microsoft.com/office/word/2010/wordprocessingInk" xmlns:wne="http://schemas.microsoft.com/office/word/2006/wordml" xmlns:wps="http://schemas.microsoft.com/office/word/2010/wordprocessingShape" mc:Ignorable="w14 w15 wp14"/>
-</file>
-
-<file path=word/glossary/fontTable.xml><?xml version="1.0" encoding="utf-8"?>
-<w:fonts xmlns:mc="http://schemas.openxmlformats.org/markup-compatibility/2006" xmlns:r="http://schemas.openxmlformats.org/officeDocument/2006/relationships" xmlns:w="http://schemas.openxmlformats.org/wordprocessingml/2006/main" xmlns:w14="http://schemas.microsoft.com/office/word/2010/wordml" xmlns:w15="http://schemas.microsoft.com/office/word/2012/wordml" mc:Ignorable="w14 w15">
-  <w:font w:name="Symbol">
-    <w:panose1 w:val="05050102010706020507"/>
-    <w:charset w:val="02"/>
-    <w:family w:val="roman"/>
-    <w:pitch w:val="variable"/>
-    <w:sig w:usb0="00000000" w:usb1="10000000" w:usb2="00000000" w:usb3="00000000" w:csb0="80000000" w:csb1="00000000"/>
-  </w:font>
-  <w:font w:name="Times New Roman">
-    <w:panose1 w:val="02020603050405020304"/>
-    <w:charset w:val="00"/>
-    <w:family w:val="roman"/>
-    <w:pitch w:val="variable"/>
-    <w:sig w:usb0="E0002EFF" w:usb1="C0007843" w:usb2="00000009" w:usb3="00000000" w:csb0="000001FF" w:csb1="00000000"/>
-  </w:font>
-  <w:font w:name="Courier New">
-    <w:panose1 w:val="02070309020205020404"/>
-    <w:charset w:val="00"/>
-    <w:family w:val="modern"/>
-    <w:pitch w:val="fixed"/>
-    <w:sig w:usb0="E0002AFF" w:usb1="C0007843" w:usb2="00000009" w:usb3="00000000" w:csb0="000001FF" w:csb1="00000000"/>
-  </w:font>
-  <w:font w:name="Wingdings">
-    <w:panose1 w:val="05000000000000000000"/>
-    <w:charset w:val="02"/>
-    <w:family w:val="auto"/>
-    <w:pitch w:val="variable"/>
-    <w:sig w:usb0="00000000" w:usb1="10000000" w:usb2="00000000" w:usb3="00000000" w:csb0="80000000" w:csb1="00000000"/>
-  </w:font>
-  <w:font w:name="Calibri">
-    <w:panose1 w:val="020F0502020204030204"/>
-    <w:charset w:val="00"/>
-    <w:family w:val="swiss"/>
-    <w:pitch w:val="variable"/>
-    <w:sig w:usb0="E00002FF" w:usb1="4000ACFF" w:usb2="00000001" w:usb3="00000000" w:csb0="0000019F" w:csb1="00000000"/>
-  </w:font>
-  <w:font w:name="Calibri Light">
-    <w:panose1 w:val="020F0302020204030204"/>
-    <w:charset w:val="00"/>
-    <w:family w:val="swiss"/>
-    <w:pitch w:val="variable"/>
-    <w:sig w:usb0="A00002EF" w:usb1="4000207B" w:usb2="00000000" w:usb3="00000000" w:csb0="0000019F" w:csb1="00000000"/>
-  </w:font>
-</w:fonts>
-</file>
-
-<file path=word/glossary/settings.xml><?xml version="1.0" encoding="utf-8"?>
-<w:settings xmlns:mc="http://schemas.openxmlformats.org/markup-compatibility/2006" xmlns:o="urn:schemas-microsoft-com:office:office" xmlns:r="http://schemas.openxmlformats.org/officeDocument/2006/relationships" xmlns:m="http://schemas.openxmlformats.org/officeDocument/2006/math" xmlns:v="urn:schemas-microsoft-com:vml" xmlns:w10="urn:schemas-microsoft-com:office:word" xmlns:w="http://schemas.openxmlformats.org/wordprocessingml/2006/main" xmlns:w14="http://schemas.microsoft.com/office/word/2010/wordml" xmlns:w15="http://schemas.microsoft.com/office/word/2012/wordml" xmlns:sl="http://schemas.openxmlformats.org/schemaLibrary/2006/main" mc:Ignorable="w14 w15">
-  <w:view w:val="normal"/>
-  <w:defaultTabStop w:val="720"/>
-  <w:characterSpacingControl w:val="doNotCompress"/>
-  <w:compat>
-    <w:useFELayout/>
-    <w:compatSetting w:name="compatibilityMode" w:uri="http://schemas.microsoft.com/office/word" w:val="15"/>
-    <w:compatSetting w:name="overrideTableStyleFontSizeAndJustification" w:uri="http://schemas.microsoft.com/office/word" w:val="1"/>
-    <w:compatSetting w:name="enableOpenTypeFeatures" w:uri="http://schemas.microsoft.com/office/word" w:val="1"/>
-    <w:compatSetting w:name="doNotFlipMirrorIndents" w:uri="http://schemas.microsoft.com/office/word" w:val="1"/>
-    <w:compatSetting w:name="differentiateMultirowTableHeaders" w:uri="http://schemas.microsoft.com/office/word" w:val="1"/>
-  </w:compat>
-  <w:rsids>
-    <w:rsidRoot w:val="001A4289"/>
-    <w:rsid w:val="001A4289"/>
-    <w:rsid w:val="006621DC"/>
-  </w:rsids>
-  <m:mathPr>
-    <m:mathFont m:val="Cambria Math"/>
-    <m:brkBin m:val="before"/>
-    <m:brkBinSub m:val="--"/>
-    <m:smallFrac m:val="0"/>
-    <m:dispDef/>
-    <m:lMargin m:val="0"/>
-    <m:rMargin m:val="0"/>
-    <m:defJc m:val="centerGroup"/>
-    <m:wrapIndent m:val="1440"/>
-    <m:intLim m:val="subSup"/>
-    <m:naryLim m:val="undOvr"/>
-  </m:mathPr>
-  <w:themeFontLang w:val="en-US"/>
-  <w:clrSchemeMapping w:bg1="light1" w:t1="dark1" w:bg2="light2" w:t2="dark2" w:accent1="accent1" w:accent2="accent2" w:accent3="accent3" w:accent4="accent4" w:accent5="accent5" w:accent6="accent6" w:hyperlink="hyperlink" w:followedHyperlink="followedHyperlink"/>
-  <w:decimalSymbol w:val="."/>
-  <w:listSeparator w:val=","/>
-  <w15:chartTrackingRefBased/>
-</w:settings>
-</file>
-
-<file path=word/glossary/styles.xml><?xml version="1.0" encoding="utf-8"?>
-<w:styles xmlns:mc="http://schemas.openxmlformats.org/markup-compatibility/2006" xmlns:r="http://schemas.openxmlformats.org/officeDocument/2006/relationships" xmlns:w="http://schemas.openxmlformats.org/wordprocessingml/2006/main" xmlns:w14="http://schemas.microsoft.com/office/word/2010/wordml" xmlns:w15="http://schemas.microsoft.com/office/word/2012/wordml" mc:Ignorable="w14 w15">
-  <w:docDefaults>
-    <w:rPrDefault>
-      <w:rPr>
-        <w:rFonts w:asciiTheme="minorHAnsi" w:eastAsiaTheme="minorEastAsia" w:hAnsiTheme="minorHAnsi" w:cstheme="minorBidi"/>
-        <w:sz w:val="22"/>
-        <w:szCs w:val="22"/>
-        <w:lang w:val="en-US" w:eastAsia="en-US" w:bidi="ar-SA"/>
-      </w:rPr>
-    </w:rPrDefault>
-    <w:pPrDefault>
-      <w:pPr>
-        <w:spacing w:after="160" w:line="259" w:lineRule="auto"/>
-      </w:pPr>
-    </w:pPrDefault>
-  </w:docDefaults>
-  <w:latentStyles w:defLockedState="0" w:defUIPriority="99" w:defSemiHidden="0" w:defUnhideWhenUsed="0" w:defQFormat="0" w:count="371">
-    <w:lsdException w:name="Normal" w:uiPriority="0" w:qFormat="1"/>
-    <w:lsdException w:name="heading 1" w:uiPriority="9" w:qFormat="1"/>
-    <w:lsdException w:name="heading 2" w:semiHidden="1" w:uiPriority="9" w:unhideWhenUsed="1" w:qFormat="1"/>
-    <w:lsdException w:name="heading 3" w:semiHidden="1" w:uiPriority="9" w:unhideWhenUsed="1" w:qFormat="1"/>
-    <w:lsdException w:name="heading 4" w:semiHidden="1" w:uiPriority="9" w:unhideWhenUsed="1" w:qFormat="1"/>
-    <w:lsdException w:name="heading 5" w:semiHidden="1" w:uiPriority="9" w:unhideWhenUsed="1" w:qFormat="1"/>
-    <w:lsdException w:name="heading 6" w:semiHidden="1" w:uiPriority="9" w:unhideWhenUsed="1" w:qFormat="1"/>
-    <w:lsdException w:name="heading 7" w:semiHidden="1" w:uiPriority="9" w:unhideWhenUsed="1" w:qFormat="1"/>
-    <w:lsdException w:name="heading 8" w:semiHidden="1" w:uiPriority="9" w:unhideWhenUsed="1" w:qFormat="1"/>
-    <w:lsdException w:name="heading 9" w:semiHidden="1" w:uiPriority="9" w:unhideWhenUsed="1" w:qFormat="1"/>
-    <w:lsdException w:name="index 1" w:semiHidden="1" w:unhideWhenUsed="1"/>
-    <w:lsdException w:name="index 2" w:semiHidden="1" w:unhideWhenUsed="1"/>
-    <w:lsdException w:name="index 3" w:semiHidden="1" w:unhideWhenUsed="1"/>
-    <w:lsdException w:name="index 4" w:semiHidden="1" w:unhideWhenUsed="1"/>
-    <w:lsdException w:name="index 5" w:semiHidden="1" w:unhideWhenUsed="1"/>
-    <w:lsdException w:name="index 6" w:semiHidden="1" w:unhideWhenUsed="1"/>
-    <w:lsdException w:name="index 7" w:semiHidden="1" w:unhideWhenUsed="1"/>
-    <w:lsdException w:name="index 8" w:semiHidden="1" w:unhideWhenUsed="1"/>
-    <w:lsdException w:name="index 9" w:semiHidden="1" w:unhideWhenUsed="1"/>
-    <w:lsdException w:name="toc 1" w:semiHidden="1" w:uiPriority="39" w:unhideWhenUsed="1"/>
-    <w:lsdException w:name="toc 2" w:semiHidden="1" w:uiPriority="39" w:unhideWhenUsed="1"/>
-    <w:lsdException w:name="toc 3" w:semiHidden="1" w:uiPriority="39" w:unhideWhenUsed="1"/>
-    <w:lsdException w:name="toc 4" w:semiHidden="1" w:uiPriority="39" w:unhideWhenUsed="1"/>
-    <w:lsdException w:name="toc 5" w:semiHidden="1" w:uiPriority="39" w:unhideWhenUsed="1"/>
-    <w:lsdException w:name="toc 6" w:semiHidden="1" w:uiPriority="39" w:unhideWhenUsed="1"/>
-    <w:lsdException w:name="toc 7" w:semiHidden="1" w:uiPriority="39" w:unhideWhenUsed="1"/>
-    <w:lsdException w:name="toc 8" w:semiHidden="1" w:uiPriority="39" w:unhideWhenUsed="1"/>
-    <w:lsdException w:name="toc 9" w:semiHidden="1" w:uiPriority="39" w:unhideWhenUsed="1"/>
-    <w:lsdException w:name="Normal Indent" w:semiHidden="1" w:unhideWhenUsed="1"/>
-    <w:lsdException w:name="footnote text" w:semiHidden="1" w:unhideWhenUsed="1"/>
-    <w:lsdException w:name="annotation text" w:semiHidden="1" w:unhideWhenUsed="1"/>
-    <w:lsdException w:name="header" w:semiHidden="1" w:unhideWhenUsed="1"/>
-    <w:lsdException w:name="footer" w:semiHidden="1" w:unhideWhenUsed="1"/>
-    <w:lsdException w:name="index heading" w:semiHidden="1" w:unhideWhenUsed="1"/>
-    <w:lsdException w:name="caption" w:semiHidden="1" w:uiPriority="35" w:unhideWhenUsed="1" w:qFormat="1"/>
-    <w:lsdException w:name="table of figures" w:semiHidden="1" w:unhideWhenUsed="1"/>
-    <w:lsdException w:name="envelope address" w:semiHidden="1" w:unhideWhenUsed="1"/>
-    <w:lsdException w:name="envelope return" w:semiHidden="1" w:unhideWhenUsed="1"/>
-    <w:lsdException w:name="footnote reference" w:semiHidden="1" w:unhideWhenUsed="1"/>
-    <w:lsdException w:name="annotation reference" w:semiHidden="1" w:unhideWhenUsed="1"/>
-    <w:lsdException w:name="line number" w:semiHidden="1" w:unhideWhenUsed="1"/>
-    <w:lsdException w:name="page number" w:semiHidden="1" w:unhideWhenUsed="1"/>
-    <w:lsdException w:name="endnote reference" w:semiHidden="1" w:unhideWhenUsed="1"/>
-    <w:lsdException w:name="endnote text" w:semiHidden="1" w:unhideWhenUsed="1"/>
-    <w:lsdException w:name="table of authorities" w:semiHidden="1" w:unhideWhenUsed="1"/>
-    <w:lsdException w:name="macro" w:semiHidden="1" w:unhideWhenUsed="1"/>
-    <w:lsdException w:name="toa heading" w:semiHidden="1" w:unhideWhenUsed="1"/>
-    <w:lsdException w:name="List" w:semiHidden="1" w:unhideWhenUsed="1"/>
-    <w:lsdException w:name="List Bullet" w:semiHidden="1" w:unhideWhenUsed="1"/>
-    <w:lsdException w:name="List Number" w:semiHidden="1" w:unhideWhenUsed="1"/>
-    <w:lsdException w:name="List 2" w:semiHidden="1" w:unhideWhenUsed="1"/>
-    <w:lsdException w:name="List 3" w:semiHidden="1" w:unhideWhenUsed="1"/>
-    <w:lsdException w:name="List 4" w:semiHidden="1" w:unhideWhenUsed="1"/>
-    <w:lsdException w:name="List 5" w:semiHidden="1" w:unhideWhenUsed="1"/>
-    <w:lsdException w:name="List Bullet 2" w:semiHidden="1" w:unhideWhenUsed="1"/>
-    <w:lsdException w:name="List Bullet 3" w:semiHidden="1" w:unhideWhenUsed="1"/>
-    <w:lsdException w:name="List Bullet 4" w:semiHidden="1" w:unhideWhenUsed="1"/>
-    <w:lsdException w:name="List Bullet 5" w:semiHidden="1" w:unhideWhenUsed="1"/>
-    <w:lsdException w:name="List Number 2" w:semiHidden="1" w:unhideWhenUsed="1"/>
-    <w:lsdException w:name="List Number 3" w:semiHidden="1" w:unhideWhenUsed="1"/>
-    <w:lsdException w:name="List Number 4" w:semiHidden="1" w:unhideWhenUsed="1"/>
-    <w:lsdException w:name="List Number 5" w:semiHidden="1" w:unhideWhenUsed="1"/>
-    <w:lsdException w:name="Title" w:uiPriority="10" w:qFormat="1"/>
-    <w:lsdException w:name="Closing" w:semiHidden="1" w:unhideWhenUsed="1"/>
-    <w:lsdException w:name="Signature" w:semiHidden="1" w:unhideWhenUsed="1"/>
-    <w:lsdException w:name="Default Paragraph Font" w:semiHidden="1" w:uiPriority="1" w:unhideWhenUsed="1"/>
-    <w:lsdException w:name="Body Text" w:semiHidden="1" w:unhideWhenUsed="1"/>
-    <w:lsdException w:name="Body Text Indent" w:semiHidden="1" w:unhideWhenUsed="1"/>
-    <w:lsdException w:name="List Continue" w:semiHidden="1" w:unhideWhenUsed="1"/>
-    <w:lsdException w:name="List Continue 2" w:semiHidden="1" w:unhideWhenUsed="1"/>
-    <w:lsdException w:name="List Continue 3" w:semiHidden="1" w:unhideWhenUsed="1"/>
-    <w:lsdException w:name="List Continue 4" w:semiHidden="1" w:unhideWhenUsed="1"/>
-    <w:lsdException w:name="List Continue 5" w:semiHidden="1" w:unhideWhenUsed="1"/>
-    <w:lsdException w:name="Message Header" w:semiHidden="1" w:unhideWhenUsed="1"/>
-    <w:lsdException w:name="Subtitle" w:uiPriority="11" w:qFormat="1"/>
-    <w:lsdException w:name="Salutation" w:semiHidden="1" w:unhideWhenUsed="1"/>
-    <w:lsdException w:name="Date" w:semiHidden="1" w:unhideWhenUsed="1"/>
-    <w:lsdException w:name="Body Text First Indent" w:semiHidden="1" w:unhideWhenUsed="1"/>
-    <w:lsdException w:name="Body Text First Indent 2" w:semiHidden="1" w:unhideWhenUsed="1"/>
-    <w:lsdException w:name="Note Heading" w:semiHidden="1" w:unhideWhenUsed="1"/>
-    <w:lsdException w:name="Body Text 2" w:semiHidden="1" w:unhideWhenUsed="1"/>
-    <w:lsdException w:name="Body Text 3" w:semiHidden="1" w:unhideWhenUsed="1"/>
-    <w:lsdException w:name="Body Text Indent 2" w:semiHidden="1" w:unhideWhenUsed="1"/>
-    <w:lsdException w:name="Body Text Indent 3" w:semiHidden="1" w:unhideWhenUsed="1"/>
-    <w:lsdException w:name="Block Text" w:semiHidden="1" w:unhideWhenUsed="1"/>
-    <w:lsdException w:name="Hyperlink" w:semiHidden="1" w:unhideWhenUsed="1"/>
-    <w:lsdException w:name="FollowedHyperlink" w:semiHidden="1" w:unhideWhenUsed="1"/>
-    <w:lsdException w:name="Strong" w:uiPriority="22" w:qFormat="1"/>
-    <w:lsdException w:name="Emphasis" w:uiPriority="20" w:qFormat="1"/>
-    <w:lsdException w:name="Document Map" w:semiHidden="1" w:unhideWhenUsed="1"/>
-    <w:lsdException w:name="Plain Text" w:semiHidden="1" w:unhideWhenUsed="1"/>
-    <w:lsdException w:name="E-mail Signature" w:semiHidden="1" w:unhideWhenUsed="1"/>
-    <w:lsdException w:name="HTML Top of Form" w:semiHidden="1" w:unhideWhenUsed="1"/>
-    <w:lsdException w:name="HTML Bottom of Form" w:semiHidden="1" w:unhideWhenUsed="1"/>
-    <w:lsdException w:name="Normal (Web)" w:semiHidden="1" w:unhideWhenUsed="1"/>
-    <w:lsdException w:name="HTML Acronym" w:semiHidden="1" w:unhideWhenUsed="1"/>
-    <w:lsdException w:name="HTML Address" w:semiHidden="1" w:unhideWhenUsed="1"/>
-    <w:lsdException w:name="HTML Cite" w:semiHidden="1" w:unhideWhenUsed="1"/>
-    <w:lsdException w:name="HTML Code" w:semiHidden="1" w:unhideWhenUsed="1"/>
-    <w:lsdException w:name="HTML Definition" w:semiHidden="1" w:unhideWhenUsed="1"/>
-    <w:lsdException w:name="HTML Keyboard" w:semiHidden="1" w:unhideWhenUsed="1"/>
-    <w:lsdException w:name="HTML Preformatted" w:semiHidden="1" w:unhideWhenUsed="1"/>
-    <w:lsdException w:name="HTML Sample" w:semiHidden="1" w:unhideWhenUsed="1"/>
-    <w:lsdException w:name="HTML Typewriter" w:semiHidden="1" w:unhideWhenUsed="1"/>
-    <w:lsdException w:name="HTML Variable" w:semiHidden="1" w:unhideWhenUsed="1"/>
-    <w:lsdException w:name="Normal Table" w:semiHidden="1" w:unhideWhenUsed="1"/>
-    <w:lsdException w:name="annotation subject" w:semiHidden="1" w:unhideWhenUsed="1"/>
-    <w:lsdException w:name="No List" w:semiHidden="1" w:unhideWhenUsed="1"/>
-    <w:lsdException w:name="Outline List 1" w:semiHidden="1" w:unhideWhenUsed="1"/>
-    <w:lsdException w:name="Outline List 2" w:semiHidden="1" w:unhideWhenUsed="1"/>
-    <w:lsdException w:name="Outline List 3" w:semiHidden="1" w:unhideWhenUsed="1"/>
-    <w:lsdException w:name="Table Simple 1" w:semiHidden="1" w:unhideWhenUsed="1"/>
-    <w:lsdException w:name="Table Simple 2" w:semiHidden="1" w:unhideWhenUsed="1"/>
-    <w:lsdException w:name="Table Simple 3" w:semiHidden="1" w:unhideWhenUsed="1"/>
-    <w:lsdException w:name="Table Classic 1" w:semiHidden="1" w:unhideWhenUsed="1"/>
-    <w:lsdException w:name="Table Classic 2" w:semiHidden="1" w:unhideWhenUsed="1"/>
-    <w:lsdException w:name="Table Classic 3" w:semiHidden="1" w:unhideWhenUsed="1"/>
-    <w:lsdException w:name="Table Classic 4" w:semiHidden="1" w:unhideWhenUsed="1"/>
-    <w:lsdException w:name="Table Colorful 1" w:semiHidden="1" w:unhideWhenUsed="1"/>
-    <w:lsdException w:name="Table Colorful 2" w:semiHidden="1" w:unhideWhenUsed="1"/>
-    <w:lsdException w:name="Table Colorful 3" w:semiHidden="1" w:unhideWhenUsed="1"/>
-    <w:lsdException w:name="Table Columns 1" w:semiHidden="1" w:unhideWhenUsed="1"/>
-    <w:lsdException w:name="Table Columns 2" w:semiHidden="1" w:unhideWhenUsed="1"/>
-    <w:lsdException w:name="Table Columns 3" w:semiHidden="1" w:unhideWhenUsed="1"/>
-    <w:lsdException w:name="Table Columns 4" w:semiHidden="1" w:unhideWhenUsed="1"/>
-    <w:lsdException w:name="Table Columns 5" w:semiHidden="1" w:unhideWhenUsed="1"/>
-    <w:lsdException w:name="Table Grid 1" w:semiHidden="1" w:unhideWhenUsed="1"/>
-    <w:lsdException w:name="Table Grid 2" w:semiHidden="1" w:unhideWhenUsed="1"/>
-    <w:lsdException w:name="Table Grid 3" w:semiHidden="1" w:unhideWhenUsed="1"/>
-    <w:lsdException w:name="Table Grid 4" w:semiHidden="1" w:unhideWhenUsed="1"/>
-    <w:lsdException w:name="Table Grid 5" w:semiHidden="1" w:unhideWhenUsed="1"/>
-    <w:lsdException w:name="Table Grid 6" w:semiHidden="1" w:unhideWhenUsed="1"/>
-    <w:lsdException w:name="Table Grid 7" w:semiHidden="1" w:unhideWhenUsed="1"/>
-    <w:lsdException w:name="Table Grid 8" w:semiHidden="1" w:unhideWhenUsed="1"/>
-    <w:lsdException w:name="Table List 1" w:semiHidden="1" w:unhideWhenUsed="1"/>
-    <w:lsdException w:name="Table List 2" w:semiHidden="1" w:unhideWhenUsed="1"/>
-    <w:lsdException w:name="Table List 3" w:semiHidden="1" w:unhideWhenUsed="1"/>
-    <w:lsdException w:name="Table List 4" w:semiHidden="1" w:unhideWhenUsed="1"/>
-    <w:lsdException w:name="Table List 5" w:semiHidden="1" w:unhideWhenUsed="1"/>
-    <w:lsdException w:name="Table List 6" w:semiHidden="1" w:unhideWhenUsed="1"/>
-    <w:lsdException w:name="Table List 7" w:semiHidden="1" w:unhideWhenUsed="1"/>
-    <w:lsdException w:name="Table List 8" w:semiHidden="1" w:unhideWhenUsed="1"/>
-    <w:lsdException w:name="Table 3D effects 1" w:semiHidden="1" w:unhideWhenUsed="1"/>
-    <w:lsdException w:name="Table 3D effects 2" w:semiHidden="1" w:unhideWhenUsed="1"/>
-    <w:lsdException w:name="Table 3D effects 3" w:semiHidden="1" w:unhideWhenUsed="1"/>
-    <w:lsdException w:name="Table Contemporary" w:semiHidden="1" w:unhideWhenUsed="1"/>
-    <w:lsdException w:name="Table Elegant" w:semiHidden="1" w:unhideWhenUsed="1"/>
-    <w:lsdException w:name="Table Professional" w:semiHidden="1" w:unhideWhenUsed="1"/>
-    <w:lsdException w:name="Table Subtle 1" w:semiHidden="1" w:unhideWhenUsed="1"/>
-    <w:lsdException w:name="Table Subtle 2" w:semiHidden="1" w:unhideWhenUsed="1"/>
-    <w:lsdException w:name="Table Web 1" w:semiHidden="1" w:unhideWhenUsed="1"/>
-    <w:lsdException w:name="Table Web 2" w:semiHidden="1" w:unhideWhenUsed="1"/>
-    <w:lsdException w:name="Table Web 3" w:semiHidden="1" w:unhideWhenUsed="1"/>
-    <w:lsdException w:name="Balloon Text" w:semiHidden="1" w:unhideWhenUsed="1"/>
-    <w:lsdException w:name="Table Grid" w:uiPriority="39"/>
-    <w:lsdException w:name="Table Theme" w:semiHidden="1" w:unhideWhenUsed="1"/>
-    <w:lsdException w:name="Placeholder Text" w:semiHidden="1"/>
-    <w:lsdException w:name="No Spacing" w:uiPriority="1" w:qFormat="1"/>
-    <w:lsdException w:name="Light Shading" w:uiPriority="60"/>
-    <w:lsdException w:name="Light List" w:uiPriority="61"/>
-    <w:lsdException w:name="Light Grid" w:uiPriority="62"/>
-    <w:lsdException w:name="Medium Shading 1" w:uiPriority="63"/>
-    <w:lsdException w:name="Medium Shading 2" w:uiPriority="64"/>
-    <w:lsdException w:name="Medium List 1" w:uiPriority="65"/>
-    <w:lsdException w:name="Medium List 2" w:uiPriority="66"/>
-    <w:lsdException w:name="Medium Grid 1" w:uiPriority="67"/>
-    <w:lsdException w:name="Medium Grid 2" w:uiPriority="68"/>
-    <w:lsdException w:name="Medium Grid 3" w:uiPriority="69"/>
-    <w:lsdException w:name="Dark List" w:uiPriority="70"/>
-    <w:lsdException w:name="Colorful Shading" w:uiPriority="71"/>
-    <w:lsdException w:name="Colorful List" w:uiPriority="72"/>
-    <w:lsdException w:name="Colorful Grid" w:uiPriority="73"/>
-    <w:lsdException w:name="Light Shading Accent 1" w:uiPriority="60"/>
-    <w:lsdException w:name="Light List Accent 1" w:uiPriority="61"/>
-    <w:lsdException w:name="Light Grid Accent 1" w:uiPriority="62"/>
-    <w:lsdException w:name="Medium Shading 1 Accent 1" w:uiPriority="63"/>
-    <w:lsdException w:name="Medium Shading 2 Accent 1" w:uiPriority="64"/>
-    <w:lsdException w:name="Medium List 1 Accent 1" w:uiPriority="65"/>
-    <w:lsdException w:name="Revision" w:semiHidden="1"/>
-    <w:lsdException w:name="List Paragraph" w:uiPriority="34" w:qFormat="1"/>
-    <w:lsdException w:name="Quote" w:uiPriority="29" w:qFormat="1"/>
-    <w:lsdException w:name="Intense Quote" w:uiPriority="30" w:qFormat="1"/>
-    <w:lsdException w:name="Medium List 2 Accent 1" w:uiPriority="66"/>
-    <w:lsdException w:name="Medium Grid 1 Accent 1" w:uiPriority="67"/>
-    <w:lsdException w:name="Medium Grid 2 Accent 1" w:uiPriority="68"/>
-    <w:lsdException w:name="Medium Grid 3 Accent 1" w:uiPriority="69"/>
-    <w:lsdException w:name="Dark List Accent 1" w:uiPriority="70"/>
-    <w:lsdException w:name="Colorful Shading Accent 1" w:uiPriority="71"/>
-    <w:lsdException w:name="Colorful List Accent 1" w:uiPriority="72"/>
-    <w:lsdException w:name="Colorful Grid Accent 1" w:uiPriority="73"/>
-    <w:lsdException w:name="Light Shading Accent 2" w:uiPriority="60"/>
-    <w:lsdException w:name="Light List Accent 2" w:uiPriority="61"/>
-    <w:lsdException w:name="Light Grid Accent 2" w:uiPriority="62"/>
-    <w:lsdException w:name="Medium Shading 1 Accent 2" w:uiPriority="63"/>
-    <w:lsdException w:name="Medium Shading 2 Accent 2" w:uiPriority="64"/>
-    <w:lsdException w:name="Medium List 1 Accent 2" w:uiPriority="65"/>
-    <w:lsdException w:name="Medium List 2 Accent 2" w:uiPriority="66"/>
-    <w:lsdException w:name="Medium Grid 1 Accent 2" w:uiPriority="67"/>
-    <w:lsdException w:name="Medium Grid 2 Accent 2" w:uiPriority="68"/>
-    <w:lsdException w:name="Medium Grid 3 Accent 2" w:uiPriority="69"/>
-    <w:lsdException w:name="Dark List Accent 2" w:uiPriority="70"/>
-    <w:lsdException w:name="Colorful Shading Accent 2" w:uiPriority="71"/>
-    <w:lsdException w:name="Colorful List Accent 2" w:uiPriority="72"/>
-    <w:lsdException w:name="Colorful Grid Accent 2" w:uiPriority="73"/>
-    <w:lsdException w:name="Light Shading Accent 3" w:uiPriority="60"/>
-    <w:lsdException w:name="Light List Accent 3" w:uiPriority="61"/>
-    <w:lsdException w:name="Light Grid Accent 3" w:uiPriority="62"/>
-    <w:lsdException w:name="Medium Shading 1 Accent 3" w:uiPriority="63"/>
-    <w:lsdException w:name="Medium Shading 2 Accent 3" w:uiPriority="64"/>
-    <w:lsdException w:name="Medium List 1 Accent 3" w:uiPriority="65"/>
-    <w:lsdException w:name="Medium List 2 Accent 3" w:uiPriority="66"/>
-    <w:lsdException w:name="Medium Grid 1 Accent 3" w:uiPriority="67"/>
-    <w:lsdException w:name="Medium Grid 2 Accent 3" w:uiPriority="68"/>
-    <w:lsdException w:name="Medium Grid 3 Accent 3" w:uiPriority="69"/>
-    <w:lsdException w:name="Dark List Accent 3" w:uiPriority="70"/>
-    <w:lsdException w:name="Colorful Shading Accent 3" w:uiPriority="71"/>
-    <w:lsdException w:name="Colorful List Accent 3" w:uiPriority="72"/>
-    <w:lsdException w:name="Colorful Grid Accent 3" w:uiPriority="73"/>
-    <w:lsdException w:name="Light Shading Accent 4" w:uiPriority="60"/>
-    <w:lsdException w:name="Light List Accent 4" w:uiPriority="61"/>
-    <w:lsdException w:name="Light Grid Accent 4" w:uiPriority="62"/>
-    <w:lsdException w:name="Medium Shading 1 Accent 4" w:uiPriority="63"/>
-    <w:lsdException w:name="Medium Shading 2 Accent 4" w:uiPriority="64"/>
-    <w:lsdException w:name="Medium List 1 Accent 4" w:uiPriority="65"/>
-    <w:lsdException w:name="Medium List 2 Accent 4" w:uiPriority="66"/>
-    <w:lsdException w:name="Medium Grid 1 Accent 4" w:uiPriority="67"/>
-    <w:lsdException w:name="Medium Grid 2 Accent 4" w:uiPriority="68"/>
-    <w:lsdException w:name="Medium Grid 3 Accent 4" w:uiPriority="69"/>
-    <w:lsdException w:name="Dark List Accent 4" w:uiPriority="70"/>
-    <w:lsdException w:name="Colorful Shading Accent 4" w:uiPriority="71"/>
-    <w:lsdException w:name="Colorful List Accent 4" w:uiPriority="72"/>
-    <w:lsdException w:name="Colorful Grid Accent 4" w:uiPriority="73"/>
-    <w:lsdException w:name="Light Shading Accent 5" w:uiPriority="60"/>
-    <w:lsdException w:name="Light List Accent 5" w:uiPriority="61"/>
-    <w:lsdException w:name="Light Grid Accent 5" w:uiPriority="62"/>
-    <w:lsdException w:name="Medium Shading 1 Accent 5" w:uiPriority="63"/>
-    <w:lsdException w:name="Medium Shading 2 Accent 5" w:uiPriority="64"/>
-    <w:lsdException w:name="Medium List 1 Accent 5" w:uiPriority="65"/>
-    <w:lsdException w:name="Medium List 2 Accent 5" w:uiPriority="66"/>
-    <w:lsdException w:name="Medium Grid 1 Accent 5" w:uiPriority="67"/>
-    <w:lsdException w:name="Medium Grid 2 Accent 5" w:uiPriority="68"/>
-    <w:lsdException w:name="Medium Grid 3 Accent 5" w:uiPriority="69"/>
-    <w:lsdException w:name="Dark List Accent 5" w:uiPriority="70"/>
-    <w:lsdException w:name="Colorful Shading Accent 5" w:uiPriority="71"/>
-    <w:lsdException w:name="Colorful List Accent 5" w:uiPriority="72"/>
-    <w:lsdException w:name="Colorful Grid Accent 5" w:uiPriority="73"/>
-    <w:lsdException w:name="Light Shading Accent 6" w:uiPriority="60"/>
-    <w:lsdException w:name="Light List Accent 6" w:uiPriority="61"/>
-    <w:lsdException w:name="Light Grid Accent 6" w:uiPriority="62"/>
-    <w:lsdException w:name="Medium Shading 1 Accent 6" w:uiPriority="63"/>
-    <w:lsdException w:name="Medium Shading 2 Accent 6" w:uiPriority="64"/>
-    <w:lsdException w:name="Medium List 1 Accent 6" w:uiPriority="65"/>
-    <w:lsdException w:name="Medium List 2 Accent 6" w:uiPriority="66"/>
-    <w:lsdException w:name="Medium Grid 1 Accent 6" w:uiPriority="67"/>
-    <w:lsdException w:name="Medium Grid 2 Accent 6" w:uiPriority="68"/>
-    <w:lsdException w:name="Medium Grid 3 Accent 6" w:uiPriority="69"/>
-    <w:lsdException w:name="Dark List Accent 6" w:uiPriority="70"/>
-    <w:lsdException w:name="Colorful Shading Accent 6" w:uiPriority="71"/>
-    <w:lsdException w:name="Colorful List Accent 6" w:uiPriority="72"/>
-    <w:lsdException w:name="Colorful Grid Accent 6" w:uiPriority="73"/>
-    <w:lsdException w:name="Subtle Emphasis" w:uiPriority="19" w:qFormat="1"/>
-    <w:lsdException w:name="Intense Emphasis" w:uiPriority="21" w:qFormat="1"/>
-    <w:lsdException w:name="Subtle Reference" w:uiPriority="31" w:qFormat="1"/>
-    <w:lsdException w:name="Intense Reference" w:uiPriority="32" w:qFormat="1"/>
-    <w:lsdException w:name="Book Title" w:uiPriority="33" w:qFormat="1"/>
-    <w:lsdException w:name="Bibliography" w:semiHidden="1" w:uiPriority="37" w:unhideWhenUsed="1"/>
-    <w:lsdException w:name="TOC Heading" w:semiHidden="1" w:uiPriority="39" w:unhideWhenUsed="1" w:qFormat="1"/>
-    <w:lsdException w:name="Plain Table 1" w:uiPriority="41"/>
-    <w:lsdException w:name="Plain Table 2" w:uiPriority="42"/>
-    <w:lsdException w:name="Plain Table 3" w:uiPriority="43"/>
-    <w:lsdException w:name="Plain Table 4" w:uiPriority="44"/>
-    <w:lsdException w:name="Plain Table 5" w:uiPriority="45"/>
-    <w:lsdException w:name="Grid Table Light" w:uiPriority="40"/>
-    <w:lsdException w:name="Grid Table 1 Light" w:uiPriority="46"/>
-    <w:lsdException w:name="Grid Table 2" w:uiPriority="47"/>
-    <w:lsdException w:name="Grid Table 3" w:uiPriority="48"/>
-    <w:lsdException w:name="Grid Table 4" w:uiPriority="49"/>
-    <w:lsdException w:name="Grid Table 5 Dark" w:uiPriority="50"/>
-    <w:lsdException w:name="Grid Table 6 Colorful" w:uiPriority="51"/>
-    <w:lsdException w:name="Grid Table 7 Colorful" w:uiPriority="52"/>
-    <w:lsdException w:name="Grid Table 1 Light Accent 1" w:uiPriority="46"/>
-    <w:lsdException w:name="Grid Table 2 Accent 1" w:uiPriority="47"/>
-    <w:lsdException w:name="Grid Table 3 Accent 1" w:uiPriority="48"/>
-    <w:lsdException w:name="Grid Table 4 Accent 1" w:uiPriority="49"/>
-    <w:lsdException w:name="Grid Table 5 Dark Accent 1" w:uiPriority="50"/>
-    <w:lsdException w:name="Grid Table 6 Colorful Accent 1" w:uiPriority="51"/>
-    <w:lsdException w:name="Grid Table 7 Colorful Accent 1" w:uiPriority="52"/>
-    <w:lsdException w:name="Grid Table 1 Light Accent 2" w:uiPriority="46"/>
-    <w:lsdException w:name="Grid Table 2 Accent 2" w:uiPriority="47"/>
-    <w:lsdException w:name="Grid Table 3 Accent 2" w:uiPriority="48"/>
-    <w:lsdException w:name="Grid Table 4 Accent 2" w:uiPriority="49"/>
-    <w:lsdException w:name="Grid Table 5 Dark Accent 2" w:uiPriority="50"/>
-    <w:lsdException w:name="Grid Table 6 Colorful Accent 2" w:uiPriority="51"/>
-    <w:lsdException w:name="Grid Table 7 Colorful Accent 2" w:uiPriority="52"/>
-    <w:lsdException w:name="Grid Table 1 Light Accent 3" w:uiPriority="46"/>
-    <w:lsdException w:name="Grid Table 2 Accent 3" w:uiPriority="47"/>
-    <w:lsdException w:name="Grid Table 3 Accent 3" w:uiPriority="48"/>
-    <w:lsdException w:name="Grid Table 4 Accent 3" w:uiPriority="49"/>
-    <w:lsdException w:name="Grid Table 5 Dark Accent 3" w:uiPriority="50"/>
-    <w:lsdException w:name="Grid Table 6 Colorful Accent 3" w:uiPriority="51"/>
-    <w:lsdException w:name="Grid Table 7 Colorful Accent 3" w:uiPriority="52"/>
-    <w:lsdException w:name="Grid Table 1 Light Accent 4" w:uiPriority="46"/>
-    <w:lsdException w:name="Grid Table 2 Accent 4" w:uiPriority="47"/>
-    <w:lsdException w:name="Grid Table 3 Accent 4" w:uiPriority="48"/>
-    <w:lsdException w:name="Grid Table 4 Accent 4" w:uiPriority="49"/>
-    <w:lsdException w:name="Grid Table 5 Dark Accent 4" w:uiPriority="50"/>
-    <w:lsdException w:name="Grid Table 6 Colorful Accent 4" w:uiPriority="51"/>
-    <w:lsdException w:name="Grid Table 7 Colorful Accent 4" w:uiPriority="52"/>
-    <w:lsdException w:name="Grid Table 1 Light Accent 5" w:uiPriority="46"/>
-    <w:lsdException w:name="Grid Table 2 Accent 5" w:uiPriority="47"/>
-    <w:lsdException w:name="Grid Table 3 Accent 5" w:uiPriority="48"/>
-    <w:lsdException w:name="Grid Table 4 Accent 5" w:uiPriority="49"/>
-    <w:lsdException w:name="Grid Table 5 Dark Accent 5" w:uiPriority="50"/>
-    <w:lsdException w:name="Grid Table 6 Colorful Accent 5" w:uiPriority="51"/>
-    <w:lsdException w:name="Grid Table 7 Colorful Accent 5" w:uiPriority="52"/>
-    <w:lsdException w:name="Grid Table 1 Light Accent 6" w:uiPriority="46"/>
-    <w:lsdException w:name="Grid Table 2 Accent 6" w:uiPriority="47"/>
-    <w:lsdException w:name="Grid Table 3 Accent 6" w:uiPriority="48"/>
-    <w:lsdException w:name="Grid Table 4 Accent 6" w:uiPriority="49"/>
-    <w:lsdException w:name="Grid Table 5 Dark Accent 6" w:uiPriority="50"/>
-    <w:lsdException w:name="Grid Table 6 Colorful Accent 6" w:uiPriority="51"/>
-    <w:lsdException w:name="Grid Table 7 Colorful Accent 6" w:uiPriority="52"/>
-    <w:lsdException w:name="List Table 1 Light" w:uiPriority="46"/>
-    <w:lsdException w:name="List Table 2" w:uiPriority="47"/>
-    <w:lsdException w:name="List Table 3" w:uiPriority="48"/>
-    <w:lsdException w:name="List Table 4" w:uiPriority="49"/>
-    <w:lsdException w:name="List Table 5 Dark" w:uiPriority="50"/>
-    <w:lsdException w:name="List Table 6 Colorful" w:uiPriority="51"/>
-    <w:lsdException w:name="List Table 7 Colorful" w:uiPriority="52"/>
-    <w:lsdException w:name="List Table 1 Light Accent 1" w:uiPriority="46"/>
-    <w:lsdException w:name="List Table 2 Accent 1" w:uiPriority="47"/>
-    <w:lsdException w:name="List Table 3 Accent 1" w:uiPriority="48"/>
-    <w:lsdException w:name="List Table 4 Accent 1" w:uiPriority="49"/>
-    <w:lsdException w:name="List Table 5 Dark Accent 1" w:uiPriority="50"/>
-    <w:lsdException w:name="List Table 6 Colorful Accent 1" w:uiPriority="51"/>
-    <w:lsdException w:name="List Table 7 Colorful Accent 1" w:uiPriority="52"/>
-    <w:lsdException w:name="List Table 1 Light Accent 2" w:uiPriority="46"/>
-    <w:lsdException w:name="List Table 2 Accent 2" w:uiPriority="47"/>
-    <w:lsdException w:name="List Table 3 Accent 2" w:uiPriority="48"/>
-    <w:lsdException w:name="List Table 4 Accent 2" w:uiPriority="49"/>
-    <w:lsdException w:name="List Table 5 Dark Accent 2" w:uiPriority="50"/>
-    <w:lsdException w:name="List Table 6 Colorful Accent 2" w:uiPriority="51"/>
-    <w:lsdException w:name="List Table 7 Colorful Accent 2" w:uiPriority="52"/>
-    <w:lsdException w:name="List Table 1 Light Accent 3" w:uiPriority="46"/>
-    <w:lsdException w:name="List Table 2 Accent 3" w:uiPriority="47"/>
-    <w:lsdException w:name="List Table 3 Accent 3" w:uiPriority="48"/>
-    <w:lsdException w:name="List Table 4 Accent 3" w:uiPriority="49"/>
-    <w:lsdException w:name="List Table 5 Dark Accent 3" w:uiPriority="50"/>
-    <w:lsdException w:name="List Table 6 Colorful Accent 3" w:uiPriority="51"/>
-    <w:lsdException w:name="List Table 7 Colorful Accent 3" w:uiPriority="52"/>
-    <w:lsdException w:name="List Table 1 Light Accent 4" w:uiPriority="46"/>
-    <w:lsdException w:name="List Table 2 Accent 4" w:uiPriority="47"/>
-    <w:lsdException w:name="List Table 3 Accent 4" w:uiPriority="48"/>
-    <w:lsdException w:name="List Table 4 Accent 4" w:uiPriority="49"/>
-    <w:lsdException w:name="List Table 5 Dark Accent 4" w:uiPriority="50"/>
-    <w:lsdException w:name="List Table 6 Colorful Accent 4" w:uiPriority="51"/>
-    <w:lsdException w:name="List Table 7 Colorful Accent 4" w:uiPriority="52"/>
-    <w:lsdException w:name="List Table 1 Light Accent 5" w:uiPriority="46"/>
-    <w:lsdException w:name="List Table 2 Accent 5" w:uiPriority="47"/>
-    <w:lsdException w:name="List Table 3 Accent 5" w:uiPriority="48"/>
-    <w:lsdException w:name="List Table 4 Accent 5" w:uiPriority="49"/>
-    <w:lsdException w:name="List Table 5 Dark Accent 5" w:uiPriority="50"/>
-    <w:lsdException w:name="List Table 6 Colorful Accent 5" w:uiPriority="51"/>
-    <w:lsdException w:name="List Table 7 Colorful Accent 5" w:uiPriority="52"/>
-    <w:lsdException w:name="List Table 1 Light Accent 6" w:uiPriority="46"/>
-    <w:lsdException w:name="List Table 2 Accent 6" w:uiPriority="47"/>
-    <w:lsdException w:name="List Table 3 Accent 6" w:uiPriority="48"/>
-    <w:lsdException w:name="List Table 4 Accent 6" w:uiPriority="49"/>
-    <w:lsdException w:name="List Table 5 Dark Accent 6" w:uiPriority="50"/>
-    <w:lsdException w:name="List Table 6 Colorful Accent 6" w:uiPriority="51"/>
-    <w:lsdException w:name="List Table 7 Colorful Accent 6" w:uiPriority="52"/>
-  </w:latentStyles>
-  <w:style w:type="paragraph" w:default="1" w:styleId="Normal">
-    <w:name w:val="Normal"/>
-    <w:qFormat/>
-  </w:style>
-  <w:style w:type="character" w:default="1" w:styleId="DefaultParagraphFont">
-    <w:name w:val="Default Paragraph Font"/>
-    <w:uiPriority w:val="1"/>
-    <w:semiHidden/>
-    <w:unhideWhenUsed/>
-  </w:style>
-  <w:style w:type="table" w:default="1" w:styleId="TableNormal">
-    <w:name w:val="Normal Table"/>
-    <w:uiPriority w:val="99"/>
-    <w:semiHidden/>
-    <w:unhideWhenUsed/>
-    <w:tblPr>
-      <w:tblInd w:w="0" w:type="dxa"/>
-      <w:tblCellMar>
-        <w:top w:w="0" w:type="dxa"/>
-        <w:left w:w="108" w:type="dxa"/>
-        <w:bottom w:w="0" w:type="dxa"/>
-        <w:right w:w="108" w:type="dxa"/>
-      </w:tblCellMar>
-    </w:tblPr>
-  </w:style>
-  <w:style w:type="numbering" w:default="1" w:styleId="NoList">
-    <w:name w:val="No List"/>
-    <w:uiPriority w:val="99"/>
-    <w:semiHidden/>
-    <w:unhideWhenUsed/>
-  </w:style>
-  <w:style w:type="paragraph" w:customStyle="1" w:styleId="2AC8B76AF11A406A8C3A493983F9F1E8">
-    <w:name w:val="2AC8B76AF11A406A8C3A493983F9F1E8"/>
-    <w:rsid w:val="001A4289"/>
-  </w:style>
-</w:styles>
-</file>
-
-<file path=word/glossary/webSettings.xml><?xml version="1.0" encoding="utf-8"?>
-<w:webSettings xmlns:mc="http://schemas.openxmlformats.org/markup-compatibility/2006" xmlns:r="http://schemas.openxmlformats.org/officeDocument/2006/relationships" xmlns:w="http://schemas.openxmlformats.org/wordprocessingml/2006/main" xmlns:w14="http://schemas.microsoft.com/office/word/2010/wordml" xmlns:w15="http://schemas.microsoft.com/office/word/2012/wordml" mc:Ignorable="w14 w15">
-  <w:optimizeForBrowser/>
-  <w:allowPNG/>
-</w:webSettings>
-</file>
-
 <file path=word/theme/theme1.xml><?xml version="1.0" encoding="utf-8"?>
 <a:theme xmlns:a="http://schemas.openxmlformats.org/drawingml/2006/main" name="Office Theme">
   <a:themeElements>

</xml_diff>

<commit_message>
Edited Protobyte API Document. Added Mouse/Key Events header and listed mouse/key event functions. Added Visual Environment header and listed global variables. Added Suggestions and Problems header.
</commit_message>
<xml_diff>
--- a/Protobyte/Protobyte_API.docx
+++ b/Protobyte/Protobyte_API.docx
@@ -12,23 +12,13 @@
           <w:szCs w:val="24"/>
         </w:rPr>
       </w:pPr>
-      <w:proofErr w:type="spellStart"/>
-      <w:r>
-        <w:rPr>
-          <w:rFonts w:ascii="Times New Roman" w:hAnsi="Times New Roman" w:cs="Times New Roman"/>
-          <w:sz w:val="24"/>
-          <w:szCs w:val="24"/>
-        </w:rPr>
-        <w:t>Protobyte</w:t>
-      </w:r>
-      <w:proofErr w:type="spellEnd"/>
-      <w:r>
-        <w:rPr>
-          <w:rFonts w:ascii="Times New Roman" w:hAnsi="Times New Roman" w:cs="Times New Roman"/>
-          <w:sz w:val="24"/>
-          <w:szCs w:val="24"/>
-        </w:rPr>
-        <w:t xml:space="preserve"> API</w:t>
+      <w:r>
+        <w:rPr>
+          <w:rFonts w:ascii="Times New Roman" w:hAnsi="Times New Roman" w:cs="Times New Roman"/>
+          <w:sz w:val="24"/>
+          <w:szCs w:val="24"/>
+        </w:rPr>
+        <w:t>Protobyte API</w:t>
       </w:r>
     </w:p>
     <w:p>
@@ -47,25 +37,7 @@
           <w:sz w:val="24"/>
           <w:szCs w:val="24"/>
         </w:rPr>
-        <w:t xml:space="preserve">Contributors: </w:t>
-      </w:r>
-      <w:proofErr w:type="spellStart"/>
-      <w:r>
-        <w:rPr>
-          <w:rFonts w:ascii="Times New Roman" w:hAnsi="Times New Roman" w:cs="Times New Roman"/>
-          <w:sz w:val="24"/>
-          <w:szCs w:val="24"/>
-        </w:rPr>
-        <w:t>Brittni</w:t>
-      </w:r>
-      <w:proofErr w:type="spellEnd"/>
-      <w:r>
-        <w:rPr>
-          <w:rFonts w:ascii="Times New Roman" w:hAnsi="Times New Roman" w:cs="Times New Roman"/>
-          <w:sz w:val="24"/>
-          <w:szCs w:val="24"/>
-        </w:rPr>
-        <w:t xml:space="preserve"> L. Watkins</w:t>
+        <w:t>Contributors: Brittni L. Watkins</w:t>
       </w:r>
     </w:p>
     <w:p>
@@ -188,19 +160,8 @@
           <w:sz w:val="24"/>
           <w:szCs w:val="24"/>
         </w:rPr>
-        <w:t>and/</w:t>
-      </w:r>
-      <w:proofErr w:type="spellStart"/>
-      <w:r>
-        <w:rPr>
-          <w:rFonts w:ascii="Times New Roman" w:hAnsi="Times New Roman" w:cs="Times New Roman"/>
-          <w:b/>
-          <w:sz w:val="24"/>
-          <w:szCs w:val="24"/>
-        </w:rPr>
-        <w:t>Paths.ext</w:t>
-      </w:r>
-      <w:proofErr w:type="spellEnd"/>
+        <w:t>and/Paths.ext</w:t>
+      </w:r>
     </w:p>
     <w:p>
       <w:pPr>
@@ -358,7 +319,6 @@
           <w:szCs w:val="24"/>
         </w:rPr>
       </w:pPr>
-      <w:proofErr w:type="spellStart"/>
       <w:r>
         <w:rPr>
           <w:rFonts w:ascii="Times New Roman" w:hAnsi="Times New Roman" w:cs="Times New Roman"/>
@@ -368,7 +328,6 @@
         </w:rPr>
         <w:t>projectName</w:t>
       </w:r>
-      <w:proofErr w:type="spellEnd"/>
     </w:p>
     <w:p>
       <w:pPr>
@@ -390,25 +349,7 @@
           <w:sz w:val="24"/>
           <w:szCs w:val="24"/>
         </w:rPr>
-        <w:t>Name of your project. Will be used to name main project .</w:t>
-      </w:r>
-      <w:proofErr w:type="spellStart"/>
-      <w:r>
-        <w:rPr>
-          <w:rFonts w:ascii="Times New Roman" w:hAnsi="Times New Roman" w:cs="Times New Roman"/>
-          <w:sz w:val="24"/>
-          <w:szCs w:val="24"/>
-        </w:rPr>
-        <w:t>cpp</w:t>
-      </w:r>
-      <w:proofErr w:type="spellEnd"/>
-      <w:r>
-        <w:rPr>
-          <w:rFonts w:ascii="Times New Roman" w:hAnsi="Times New Roman" w:cs="Times New Roman"/>
-          <w:sz w:val="24"/>
-          <w:szCs w:val="24"/>
-        </w:rPr>
-        <w:t xml:space="preserve"> and .h files</w:t>
+        <w:t>Name of your project. Will be used to name main project .cpp and .h files</w:t>
       </w:r>
     </w:p>
     <w:p>
@@ -522,7 +463,6 @@
         </w:rPr>
         <w:t xml:space="preserve">Navigate to </w:t>
       </w:r>
-      <w:proofErr w:type="spellStart"/>
       <w:r>
         <w:rPr>
           <w:rFonts w:ascii="Times New Roman" w:hAnsi="Times New Roman" w:cs="Times New Roman"/>
@@ -532,25 +472,14 @@
         </w:rPr>
         <w:t>project_wizard</w:t>
       </w:r>
-      <w:proofErr w:type="spellEnd"/>
-      <w:r>
-        <w:rPr>
-          <w:rFonts w:ascii="Times New Roman" w:hAnsi="Times New Roman" w:cs="Times New Roman"/>
-          <w:sz w:val="24"/>
-          <w:szCs w:val="24"/>
-        </w:rPr>
-        <w:t xml:space="preserve"> directory of </w:t>
-      </w:r>
-      <w:proofErr w:type="spellStart"/>
-      <w:r>
-        <w:rPr>
-          <w:rFonts w:ascii="Times New Roman" w:hAnsi="Times New Roman" w:cs="Times New Roman"/>
-          <w:sz w:val="24"/>
-          <w:szCs w:val="24"/>
-        </w:rPr>
-        <w:t>Protobyte</w:t>
-      </w:r>
-      <w:proofErr w:type="spellEnd"/>
+      <w:r>
+        <w:rPr>
+          <w:rFonts w:ascii="Times New Roman" w:hAnsi="Times New Roman" w:cs="Times New Roman"/>
+          <w:sz w:val="24"/>
+          <w:szCs w:val="24"/>
+        </w:rPr>
+        <w:t xml:space="preserve"> directory of Protobyte</w:t>
+      </w:r>
     </w:p>
     <w:p>
       <w:pPr>
@@ -599,67 +528,7 @@
           <w:sz w:val="24"/>
           <w:szCs w:val="24"/>
         </w:rPr>
-        <w:t>/Dropbox/</w:t>
-      </w:r>
-      <w:proofErr w:type="spellStart"/>
-      <w:r>
-        <w:rPr>
-          <w:rFonts w:ascii="Times New Roman" w:hAnsi="Times New Roman" w:cs="Times New Roman"/>
-          <w:b/>
-          <w:sz w:val="24"/>
-          <w:szCs w:val="24"/>
-        </w:rPr>
-        <w:t>ira_dev</w:t>
-      </w:r>
-      <w:proofErr w:type="spellEnd"/>
-      <w:r>
-        <w:rPr>
-          <w:rFonts w:ascii="Times New Roman" w:hAnsi="Times New Roman" w:cs="Times New Roman"/>
-          <w:b/>
-          <w:sz w:val="24"/>
-          <w:szCs w:val="24"/>
-        </w:rPr>
-        <w:t>/Protobyte_0.1.0_quark/</w:t>
-      </w:r>
-      <w:proofErr w:type="spellStart"/>
-      <w:r>
-        <w:rPr>
-          <w:rFonts w:ascii="Times New Roman" w:hAnsi="Times New Roman" w:cs="Times New Roman"/>
-          <w:b/>
-          <w:sz w:val="24"/>
-          <w:szCs w:val="24"/>
-        </w:rPr>
-        <w:t>Protobyte</w:t>
-      </w:r>
-      <w:proofErr w:type="spellEnd"/>
-      <w:r>
-        <w:rPr>
-          <w:rFonts w:ascii="Times New Roman" w:hAnsi="Times New Roman" w:cs="Times New Roman"/>
-          <w:b/>
-          <w:sz w:val="24"/>
-          <w:szCs w:val="24"/>
-        </w:rPr>
-        <w:t>/</w:t>
-      </w:r>
-      <w:proofErr w:type="spellStart"/>
-      <w:r>
-        <w:rPr>
-          <w:rFonts w:ascii="Times New Roman" w:hAnsi="Times New Roman" w:cs="Times New Roman"/>
-          <w:b/>
-          <w:sz w:val="24"/>
-          <w:szCs w:val="24"/>
-        </w:rPr>
-        <w:t>project_wizard</w:t>
-      </w:r>
-      <w:proofErr w:type="spellEnd"/>
-      <w:r>
-        <w:rPr>
-          <w:rFonts w:ascii="Times New Roman" w:hAnsi="Times New Roman" w:cs="Times New Roman"/>
-          <w:b/>
-          <w:sz w:val="24"/>
-          <w:szCs w:val="24"/>
-        </w:rPr>
-        <w:t>/</w:t>
+        <w:t>/Dropbox/ira_dev/Protobyte_0.1.0_quark/Protobyte/project_wizard/</w:t>
       </w:r>
     </w:p>
     <w:p>
@@ -694,7 +563,6 @@
         </w:rPr>
         <w:t xml:space="preserve">./wizard </w:t>
       </w:r>
-      <w:proofErr w:type="spellStart"/>
       <w:r>
         <w:rPr>
           <w:rFonts w:ascii="Times New Roman" w:hAnsi="Times New Roman" w:cs="Times New Roman"/>
@@ -705,7 +573,6 @@
         </w:rPr>
         <w:t>projectName</w:t>
       </w:r>
-      <w:proofErr w:type="spellEnd"/>
     </w:p>
     <w:p>
       <w:pPr>
@@ -728,25 +595,7 @@
           <w:sz w:val="24"/>
           <w:szCs w:val="24"/>
         </w:rPr>
-        <w:t>Creates .</w:t>
-      </w:r>
-      <w:proofErr w:type="spellStart"/>
-      <w:r>
-        <w:rPr>
-          <w:rFonts w:ascii="Times New Roman" w:hAnsi="Times New Roman" w:cs="Times New Roman"/>
-          <w:sz w:val="24"/>
-          <w:szCs w:val="24"/>
-        </w:rPr>
-        <w:t>cpp</w:t>
-      </w:r>
-      <w:proofErr w:type="spellEnd"/>
-      <w:r>
-        <w:rPr>
-          <w:rFonts w:ascii="Times New Roman" w:hAnsi="Times New Roman" w:cs="Times New Roman"/>
-          <w:sz w:val="24"/>
-          <w:szCs w:val="24"/>
-        </w:rPr>
-        <w:t xml:space="preserve"> and .h files in </w:t>
+        <w:t xml:space="preserve">Creates .cpp and .h files in </w:t>
       </w:r>
       <w:r>
         <w:rPr>
@@ -782,39 +631,8 @@
           <w:sz w:val="24"/>
           <w:szCs w:val="24"/>
         </w:rPr>
-        <w:t>/</w:t>
-      </w:r>
-      <w:proofErr w:type="spellStart"/>
-      <w:r>
-        <w:rPr>
-          <w:rFonts w:ascii="Times New Roman" w:hAnsi="Times New Roman" w:cs="Times New Roman"/>
-          <w:b/>
-          <w:sz w:val="24"/>
-          <w:szCs w:val="24"/>
-        </w:rPr>
-        <w:t>Protobyte</w:t>
-      </w:r>
-      <w:proofErr w:type="spellEnd"/>
-      <w:r>
-        <w:rPr>
-          <w:rFonts w:ascii="Times New Roman" w:hAnsi="Times New Roman" w:cs="Times New Roman"/>
-          <w:b/>
-          <w:sz w:val="24"/>
-          <w:szCs w:val="24"/>
-        </w:rPr>
-        <w:t>/</w:t>
-      </w:r>
-      <w:proofErr w:type="spellStart"/>
-      <w:r>
-        <w:rPr>
-          <w:rFonts w:ascii="Times New Roman" w:hAnsi="Times New Roman" w:cs="Times New Roman"/>
-          <w:b/>
-          <w:sz w:val="24"/>
-          <w:szCs w:val="24"/>
-        </w:rPr>
-        <w:t>src</w:t>
-      </w:r>
-      <w:proofErr w:type="spellEnd"/>
+        <w:t>/Protobyte/src</w:t>
+      </w:r>
     </w:p>
     <w:p>
       <w:pPr>
@@ -837,25 +655,7 @@
           <w:sz w:val="24"/>
           <w:szCs w:val="24"/>
         </w:rPr>
-        <w:t xml:space="preserve">Adding Project Files to </w:t>
-      </w:r>
-      <w:proofErr w:type="spellStart"/>
-      <w:r>
-        <w:rPr>
-          <w:rFonts w:ascii="Times New Roman" w:hAnsi="Times New Roman" w:cs="Times New Roman"/>
-          <w:sz w:val="24"/>
-          <w:szCs w:val="24"/>
-        </w:rPr>
-        <w:t>Protobyte</w:t>
-      </w:r>
-      <w:proofErr w:type="spellEnd"/>
-      <w:r>
-        <w:rPr>
-          <w:rFonts w:ascii="Times New Roman" w:hAnsi="Times New Roman" w:cs="Times New Roman"/>
-          <w:sz w:val="24"/>
-          <w:szCs w:val="24"/>
-        </w:rPr>
-        <w:t xml:space="preserve"> Environment</w:t>
+        <w:t>Adding Project Files to Protobyte Environment</w:t>
       </w:r>
     </w:p>
     <w:p>
@@ -1011,7 +811,6 @@
         </w:rPr>
         <w:t xml:space="preserve"> </w:t>
       </w:r>
-      <w:proofErr w:type="spellStart"/>
       <w:r>
         <w:rPr>
           <w:rFonts w:ascii="Times New Roman" w:hAnsi="Times New Roman" w:cs="Times New Roman"/>
@@ -1022,7 +821,6 @@
         </w:rPr>
         <w:t>srcProtobyte</w:t>
       </w:r>
-      <w:proofErr w:type="spellEnd"/>
       <w:r>
         <w:rPr>
           <w:rFonts w:ascii="Times New Roman" w:hAnsi="Times New Roman" w:cs="Times New Roman"/>
@@ -1031,7 +829,6 @@
         </w:rPr>
         <w:t xml:space="preserve"> folder under </w:t>
       </w:r>
-      <w:proofErr w:type="spellStart"/>
       <w:r>
         <w:rPr>
           <w:rFonts w:ascii="Times New Roman" w:hAnsi="Times New Roman" w:cs="Times New Roman"/>
@@ -1042,7 +839,6 @@
         </w:rPr>
         <w:t>Protobyte_Project</w:t>
       </w:r>
-      <w:proofErr w:type="spellEnd"/>
     </w:p>
     <w:p>
       <w:pPr>
@@ -1149,7 +945,6 @@
         </w:rPr>
         <w:t xml:space="preserve">to </w:t>
       </w:r>
-      <w:proofErr w:type="spellStart"/>
       <w:r>
         <w:rPr>
           <w:rFonts w:ascii="Times New Roman" w:hAnsi="Times New Roman" w:cs="Times New Roman"/>
@@ -1159,7 +954,6 @@
         </w:rPr>
         <w:t>src</w:t>
       </w:r>
-      <w:proofErr w:type="spellEnd"/>
       <w:r>
         <w:rPr>
           <w:rFonts w:ascii="Times New Roman" w:hAnsi="Times New Roman" w:cs="Times New Roman"/>
@@ -1215,9 +1009,8 @@
           <w:sz w:val="24"/>
           <w:szCs w:val="24"/>
         </w:rPr>
-        <w:t>/Dropbox/</w:t>
-      </w:r>
-      <w:proofErr w:type="spellStart"/>
+        <w:t>/Dropbox/ira_dev/Protobyte_0.1.0_quark/Protobyte</w:t>
+      </w:r>
       <w:r>
         <w:rPr>
           <w:rFonts w:ascii="Times New Roman" w:hAnsi="Times New Roman" w:cs="Times New Roman"/>
@@ -1225,57 +1018,7 @@
           <w:sz w:val="24"/>
           <w:szCs w:val="24"/>
         </w:rPr>
-        <w:t>ira_dev</w:t>
-      </w:r>
-      <w:proofErr w:type="spellEnd"/>
-      <w:r>
-        <w:rPr>
-          <w:rFonts w:ascii="Times New Roman" w:hAnsi="Times New Roman" w:cs="Times New Roman"/>
-          <w:b/>
-          <w:sz w:val="24"/>
-          <w:szCs w:val="24"/>
-        </w:rPr>
-        <w:t>/Protobyte_0.1.0_quark/</w:t>
-      </w:r>
-      <w:proofErr w:type="spellStart"/>
-      <w:r>
-        <w:rPr>
-          <w:rFonts w:ascii="Times New Roman" w:hAnsi="Times New Roman" w:cs="Times New Roman"/>
-          <w:b/>
-          <w:sz w:val="24"/>
-          <w:szCs w:val="24"/>
-        </w:rPr>
-        <w:t>Protobyte</w:t>
-      </w:r>
-      <w:proofErr w:type="spellEnd"/>
-      <w:r>
-        <w:rPr>
-          <w:rFonts w:ascii="Times New Roman" w:hAnsi="Times New Roman" w:cs="Times New Roman"/>
-          <w:b/>
-          <w:sz w:val="24"/>
-          <w:szCs w:val="24"/>
-        </w:rPr>
-        <w:t>/</w:t>
-      </w:r>
-      <w:proofErr w:type="spellStart"/>
-      <w:r>
-        <w:rPr>
-          <w:rFonts w:ascii="Times New Roman" w:hAnsi="Times New Roman" w:cs="Times New Roman"/>
-          <w:b/>
-          <w:sz w:val="24"/>
-          <w:szCs w:val="24"/>
-        </w:rPr>
-        <w:t>src</w:t>
-      </w:r>
-      <w:proofErr w:type="spellEnd"/>
-      <w:r>
-        <w:rPr>
-          <w:rFonts w:ascii="Times New Roman" w:hAnsi="Times New Roman" w:cs="Times New Roman"/>
-          <w:b/>
-          <w:sz w:val="24"/>
-          <w:szCs w:val="24"/>
-        </w:rPr>
-        <w:t>/</w:t>
+        <w:t>/src/</w:t>
       </w:r>
     </w:p>
     <w:p>
@@ -1309,7 +1052,6 @@
         </w:rPr>
         <w:t xml:space="preserve">and Add </w:t>
       </w:r>
-      <w:proofErr w:type="spellStart"/>
       <w:r>
         <w:rPr>
           <w:rFonts w:ascii="Times New Roman" w:hAnsi="Times New Roman" w:cs="Times New Roman"/>
@@ -1325,16 +1067,7 @@
           <w:sz w:val="24"/>
           <w:szCs w:val="24"/>
         </w:rPr>
-        <w:t>.h</w:t>
-      </w:r>
-      <w:proofErr w:type="spellEnd"/>
-      <w:r>
-        <w:rPr>
-          <w:rFonts w:ascii="Times New Roman" w:hAnsi="Times New Roman" w:cs="Times New Roman"/>
-          <w:sz w:val="24"/>
-          <w:szCs w:val="24"/>
-        </w:rPr>
-        <w:t xml:space="preserve"> and </w:t>
+        <w:t xml:space="preserve">.h and </w:t>
       </w:r>
       <w:r>
         <w:rPr>
@@ -1377,283 +1110,1375 @@
         </w:rPr>
         <w:t>Running new project</w:t>
       </w:r>
+    </w:p>
+    <w:p>
+      <w:pPr>
+        <w:pStyle w:val="ListParagraph"/>
+        <w:numPr>
+          <w:ilvl w:val="1"/>
+          <w:numId w:val="7"/>
+        </w:numPr>
+        <w:spacing w:after="0" w:line="240" w:lineRule="auto"/>
+        <w:contextualSpacing w:val="0"/>
+        <w:rPr>
+          <w:rFonts w:ascii="Times New Roman" w:hAnsi="Times New Roman" w:cs="Times New Roman"/>
+          <w:sz w:val="24"/>
+          <w:szCs w:val="24"/>
+        </w:rPr>
+      </w:pPr>
+      <w:r>
+        <w:rPr>
+          <w:rFonts w:ascii="Times New Roman" w:hAnsi="Times New Roman" w:cs="Times New Roman"/>
+          <w:sz w:val="24"/>
+          <w:szCs w:val="24"/>
+        </w:rPr>
+        <w:t>Open ProtoMain.cpp</w:t>
+      </w:r>
+    </w:p>
+    <w:p>
+      <w:pPr>
+        <w:pStyle w:val="ListParagraph"/>
+        <w:numPr>
+          <w:ilvl w:val="1"/>
+          <w:numId w:val="7"/>
+        </w:numPr>
+        <w:spacing w:after="0" w:line="240" w:lineRule="auto"/>
+        <w:contextualSpacing w:val="0"/>
+        <w:rPr>
+          <w:rFonts w:ascii="Times New Roman" w:hAnsi="Times New Roman" w:cs="Times New Roman"/>
+          <w:sz w:val="24"/>
+          <w:szCs w:val="24"/>
+        </w:rPr>
+      </w:pPr>
+      <w:r>
+        <w:rPr>
+          <w:rFonts w:ascii="Times New Roman" w:hAnsi="Times New Roman" w:cs="Times New Roman"/>
+          <w:sz w:val="24"/>
+          <w:szCs w:val="24"/>
+        </w:rPr>
+        <w:t>At top of document</w:t>
+      </w:r>
+    </w:p>
+    <w:p>
+      <w:pPr>
+        <w:pStyle w:val="ListParagraph"/>
+        <w:numPr>
+          <w:ilvl w:val="2"/>
+          <w:numId w:val="7"/>
+        </w:numPr>
+        <w:spacing w:after="0" w:line="240" w:lineRule="auto"/>
+        <w:contextualSpacing w:val="0"/>
+        <w:rPr>
+          <w:rFonts w:ascii="Times New Roman" w:hAnsi="Times New Roman" w:cs="Times New Roman"/>
+          <w:i/>
+          <w:sz w:val="24"/>
+          <w:szCs w:val="24"/>
+        </w:rPr>
+      </w:pPr>
+      <w:r>
+        <w:rPr>
+          <w:rFonts w:ascii="Times New Roman" w:hAnsi="Times New Roman" w:cs="Times New Roman"/>
+          <w:i/>
+          <w:sz w:val="24"/>
+          <w:szCs w:val="24"/>
+        </w:rPr>
+        <w:t xml:space="preserve">#include </w:t>
+      </w:r>
+      <w:r>
+        <w:rPr>
+          <w:rFonts w:ascii="Times New Roman" w:hAnsi="Times New Roman" w:cs="Times New Roman"/>
+          <w:i/>
+          <w:sz w:val="24"/>
+          <w:szCs w:val="24"/>
+        </w:rPr>
+        <w:t>“</w:t>
+      </w:r>
+      <w:r>
+        <w:rPr>
+          <w:rFonts w:ascii="Times New Roman" w:hAnsi="Times New Roman" w:cs="Times New Roman"/>
+          <w:i/>
+          <w:color w:val="FF0000"/>
+          <w:sz w:val="24"/>
+          <w:szCs w:val="24"/>
+        </w:rPr>
+        <w:t>projectName</w:t>
+      </w:r>
+      <w:r>
+        <w:rPr>
+          <w:rFonts w:ascii="Times New Roman" w:hAnsi="Times New Roman" w:cs="Times New Roman"/>
+          <w:i/>
+          <w:sz w:val="24"/>
+          <w:szCs w:val="24"/>
+        </w:rPr>
+        <w:t>.h”</w:t>
+      </w:r>
+    </w:p>
+    <w:p>
+      <w:pPr>
+        <w:pStyle w:val="ListParagraph"/>
+        <w:numPr>
+          <w:ilvl w:val="1"/>
+          <w:numId w:val="7"/>
+        </w:numPr>
+        <w:spacing w:after="0" w:line="240" w:lineRule="auto"/>
+        <w:contextualSpacing w:val="0"/>
+        <w:rPr>
+          <w:rFonts w:ascii="Times New Roman" w:hAnsi="Times New Roman" w:cs="Times New Roman"/>
+          <w:sz w:val="24"/>
+          <w:szCs w:val="24"/>
+        </w:rPr>
+      </w:pPr>
+      <w:r>
+        <w:rPr>
+          <w:rFonts w:ascii="Times New Roman" w:hAnsi="Times New Roman" w:cs="Times New Roman"/>
+          <w:sz w:val="24"/>
+          <w:szCs w:val="24"/>
+        </w:rPr>
+        <w:t>In main()</w:t>
+      </w:r>
+    </w:p>
+    <w:p>
+      <w:pPr>
+        <w:pStyle w:val="ListParagraph"/>
+        <w:numPr>
+          <w:ilvl w:val="2"/>
+          <w:numId w:val="7"/>
+        </w:numPr>
+        <w:spacing w:after="0" w:line="240" w:lineRule="auto"/>
+        <w:contextualSpacing w:val="0"/>
+        <w:rPr>
+          <w:rFonts w:ascii="Times New Roman" w:hAnsi="Times New Roman" w:cs="Times New Roman"/>
+          <w:sz w:val="24"/>
+          <w:szCs w:val="24"/>
+        </w:rPr>
+      </w:pPr>
+      <w:r>
+        <w:rPr>
+          <w:rFonts w:ascii="Times New Roman" w:hAnsi="Times New Roman" w:cs="Times New Roman"/>
+          <w:sz w:val="24"/>
+          <w:szCs w:val="24"/>
+        </w:rPr>
+        <w:t>ijg::ProtoPlasm</w:t>
+      </w:r>
+      <w:r>
+        <w:rPr>
+          <w:rFonts w:ascii="Times New Roman" w:hAnsi="Times New Roman" w:cs="Times New Roman"/>
+          <w:sz w:val="24"/>
+          <w:szCs w:val="24"/>
+        </w:rPr>
+        <w:t xml:space="preserve"> objectName</w:t>
+      </w:r>
+      <w:r>
+        <w:rPr>
+          <w:rFonts w:ascii="Times New Roman" w:hAnsi="Times New Roman" w:cs="Times New Roman"/>
+          <w:sz w:val="24"/>
+          <w:szCs w:val="24"/>
+        </w:rPr>
+        <w:t>(windowWidth, windowHeight, “</w:t>
+      </w:r>
+      <w:r>
+        <w:rPr>
+          <w:rFonts w:ascii="Times New Roman" w:hAnsi="Times New Roman" w:cs="Times New Roman"/>
+          <w:color w:val="0070C0"/>
+          <w:sz w:val="24"/>
+          <w:szCs w:val="24"/>
+        </w:rPr>
+        <w:t>Project Title</w:t>
+      </w:r>
+      <w:r>
+        <w:rPr>
+          <w:rFonts w:ascii="Times New Roman" w:hAnsi="Times New Roman" w:cs="Times New Roman"/>
+          <w:sz w:val="24"/>
+          <w:szCs w:val="24"/>
+        </w:rPr>
+        <w:t xml:space="preserve">”, new </w:t>
+      </w:r>
+      <w:r>
+        <w:rPr>
+          <w:rFonts w:ascii="Times New Roman" w:hAnsi="Times New Roman" w:cs="Times New Roman"/>
+          <w:color w:val="FF0000"/>
+          <w:sz w:val="24"/>
+          <w:szCs w:val="24"/>
+        </w:rPr>
+        <w:t>projectName</w:t>
+      </w:r>
+      <w:r>
+        <w:rPr>
+          <w:rFonts w:ascii="Times New Roman" w:hAnsi="Times New Roman" w:cs="Times New Roman"/>
+          <w:sz w:val="24"/>
+          <w:szCs w:val="24"/>
+        </w:rPr>
+        <w:t>());</w:t>
+      </w:r>
+    </w:p>
+    <w:p>
+      <w:pPr>
+        <w:spacing w:after="0" w:line="240" w:lineRule="auto"/>
+        <w:rPr>
+          <w:rFonts w:ascii="Times New Roman" w:hAnsi="Times New Roman" w:cs="Times New Roman"/>
+          <w:sz w:val="24"/>
+          <w:szCs w:val="24"/>
+        </w:rPr>
+      </w:pPr>
+    </w:p>
+    <w:p>
+      <w:pPr>
+        <w:spacing w:after="0" w:line="240" w:lineRule="auto"/>
+        <w:rPr>
+          <w:rFonts w:ascii="Times New Roman" w:hAnsi="Times New Roman" w:cs="Times New Roman"/>
+          <w:b/>
+          <w:i/>
+          <w:sz w:val="24"/>
+          <w:szCs w:val="24"/>
+        </w:rPr>
+      </w:pPr>
+      <w:r>
+        <w:rPr>
+          <w:rFonts w:ascii="Times New Roman" w:hAnsi="Times New Roman" w:cs="Times New Roman"/>
+          <w:b/>
+          <w:i/>
+          <w:sz w:val="24"/>
+          <w:szCs w:val="24"/>
+        </w:rPr>
+        <w:t>General Information about Visual Environment:</w:t>
+      </w:r>
+    </w:p>
+    <w:p>
+      <w:pPr>
+        <w:pStyle w:val="ListParagraph"/>
+        <w:numPr>
+          <w:ilvl w:val="0"/>
+          <w:numId w:val="4"/>
+        </w:numPr>
+        <w:spacing w:after="0" w:line="240" w:lineRule="auto"/>
+        <w:contextualSpacing w:val="0"/>
+        <w:rPr>
+          <w:rFonts w:ascii="Times New Roman" w:hAnsi="Times New Roman" w:cs="Times New Roman"/>
+          <w:sz w:val="24"/>
+          <w:szCs w:val="24"/>
+        </w:rPr>
+      </w:pPr>
+      <w:r>
+        <w:rPr>
+          <w:rFonts w:ascii="Times New Roman" w:hAnsi="Times New Roman" w:cs="Times New Roman"/>
+          <w:sz w:val="24"/>
+          <w:szCs w:val="24"/>
+        </w:rPr>
+        <w:t>Origin (0, 0) is at the center of the window</w:t>
+      </w:r>
+    </w:p>
+    <w:p>
+      <w:pPr>
+        <w:pStyle w:val="ListParagraph"/>
+        <w:numPr>
+          <w:ilvl w:val="0"/>
+          <w:numId w:val="4"/>
+        </w:numPr>
+        <w:spacing w:after="0" w:line="240" w:lineRule="auto"/>
+        <w:contextualSpacing w:val="0"/>
+        <w:rPr>
+          <w:rFonts w:ascii="Times New Roman" w:hAnsi="Times New Roman" w:cs="Times New Roman"/>
+          <w:sz w:val="24"/>
+          <w:szCs w:val="24"/>
+        </w:rPr>
+      </w:pPr>
+      <w:r>
+        <w:rPr>
+          <w:rFonts w:ascii="Times New Roman" w:hAnsi="Times New Roman" w:cs="Times New Roman"/>
+          <w:sz w:val="24"/>
+          <w:szCs w:val="24"/>
+        </w:rPr>
+        <w:lastRenderedPageBreak/>
+        <w:t>Default background color is black</w:t>
+      </w:r>
+    </w:p>
+    <w:p>
+      <w:pPr>
+        <w:pStyle w:val="ListParagraph"/>
+        <w:numPr>
+          <w:ilvl w:val="0"/>
+          <w:numId w:val="4"/>
+        </w:numPr>
+        <w:spacing w:after="0" w:line="240" w:lineRule="auto"/>
+        <w:contextualSpacing w:val="0"/>
+        <w:rPr>
+          <w:rFonts w:ascii="Times New Roman" w:hAnsi="Times New Roman" w:cs="Times New Roman"/>
+          <w:sz w:val="24"/>
+          <w:szCs w:val="24"/>
+        </w:rPr>
+      </w:pPr>
+      <w:r>
+        <w:rPr>
+          <w:rFonts w:ascii="Times New Roman" w:hAnsi="Times New Roman" w:cs="Times New Roman"/>
+          <w:sz w:val="24"/>
+          <w:szCs w:val="24"/>
+        </w:rPr>
+        <w:t>Default stoke color is black</w:t>
+      </w:r>
+    </w:p>
+    <w:p>
+      <w:pPr>
+        <w:pStyle w:val="ListParagraph"/>
+        <w:numPr>
+          <w:ilvl w:val="0"/>
+          <w:numId w:val="4"/>
+        </w:numPr>
+        <w:spacing w:after="0" w:line="240" w:lineRule="auto"/>
+        <w:contextualSpacing w:val="0"/>
+        <w:rPr>
+          <w:rFonts w:ascii="Times New Roman" w:hAnsi="Times New Roman" w:cs="Times New Roman"/>
+          <w:sz w:val="24"/>
+          <w:szCs w:val="24"/>
+        </w:rPr>
+      </w:pPr>
+      <w:r>
+        <w:rPr>
+          <w:rFonts w:ascii="Times New Roman" w:hAnsi="Times New Roman" w:cs="Times New Roman"/>
+          <w:sz w:val="24"/>
+          <w:szCs w:val="24"/>
+        </w:rPr>
+        <w:t>Default fill color is white</w:t>
+      </w:r>
+    </w:p>
+    <w:p>
+      <w:pPr>
+        <w:pStyle w:val="ListParagraph"/>
+        <w:numPr>
+          <w:ilvl w:val="0"/>
+          <w:numId w:val="4"/>
+        </w:numPr>
+        <w:spacing w:after="0" w:line="240" w:lineRule="auto"/>
+        <w:contextualSpacing w:val="0"/>
+        <w:rPr>
+          <w:rFonts w:ascii="Times New Roman" w:hAnsi="Times New Roman" w:cs="Times New Roman"/>
+          <w:sz w:val="24"/>
+          <w:szCs w:val="24"/>
+        </w:rPr>
+      </w:pPr>
+      <w:r>
+        <w:rPr>
+          <w:rFonts w:ascii="Times New Roman" w:hAnsi="Times New Roman" w:cs="Times New Roman"/>
+          <w:sz w:val="24"/>
+          <w:szCs w:val="24"/>
+        </w:rPr>
+        <w:t>RGB is on a 0-1 scale</w:t>
+      </w:r>
+    </w:p>
+    <w:p>
+      <w:pPr>
+        <w:pStyle w:val="ListParagraph"/>
+        <w:numPr>
+          <w:ilvl w:val="0"/>
+          <w:numId w:val="4"/>
+        </w:numPr>
+        <w:spacing w:after="0" w:line="240" w:lineRule="auto"/>
+        <w:contextualSpacing w:val="0"/>
+        <w:rPr>
+          <w:rFonts w:ascii="Times New Roman" w:hAnsi="Times New Roman" w:cs="Times New Roman"/>
+          <w:sz w:val="24"/>
+          <w:szCs w:val="24"/>
+        </w:rPr>
+      </w:pPr>
+      <w:r>
+        <w:rPr>
+          <w:rFonts w:ascii="Times New Roman" w:hAnsi="Times New Roman" w:cs="Times New Roman"/>
+          <w:sz w:val="24"/>
+          <w:szCs w:val="24"/>
+        </w:rPr>
+        <w:t>Greyscale</w:t>
+      </w:r>
+    </w:p>
+    <w:p>
+      <w:pPr>
+        <w:pStyle w:val="ListParagraph"/>
+        <w:numPr>
+          <w:ilvl w:val="1"/>
+          <w:numId w:val="4"/>
+        </w:numPr>
+        <w:spacing w:after="0" w:line="240" w:lineRule="auto"/>
+        <w:contextualSpacing w:val="0"/>
+        <w:rPr>
+          <w:rFonts w:ascii="Times New Roman" w:hAnsi="Times New Roman" w:cs="Times New Roman"/>
+          <w:sz w:val="24"/>
+          <w:szCs w:val="24"/>
+        </w:rPr>
+      </w:pPr>
+      <w:r>
+        <w:rPr>
+          <w:rFonts w:ascii="Times New Roman" w:hAnsi="Times New Roman" w:cs="Times New Roman"/>
+          <w:sz w:val="24"/>
+          <w:szCs w:val="24"/>
+        </w:rPr>
+        <w:t>0 = black</w:t>
+      </w:r>
+    </w:p>
+    <w:p>
+      <w:pPr>
+        <w:pStyle w:val="ListParagraph"/>
+        <w:numPr>
+          <w:ilvl w:val="1"/>
+          <w:numId w:val="4"/>
+        </w:numPr>
+        <w:spacing w:after="0" w:line="240" w:lineRule="auto"/>
+        <w:contextualSpacing w:val="0"/>
+        <w:rPr>
+          <w:rFonts w:ascii="Times New Roman" w:hAnsi="Times New Roman" w:cs="Times New Roman"/>
+          <w:sz w:val="24"/>
+          <w:szCs w:val="24"/>
+        </w:rPr>
+      </w:pPr>
+      <w:r>
+        <w:rPr>
+          <w:rFonts w:ascii="Times New Roman" w:hAnsi="Times New Roman" w:cs="Times New Roman"/>
+          <w:sz w:val="24"/>
+          <w:szCs w:val="24"/>
+        </w:rPr>
+        <w:t>1 = white</w:t>
+      </w:r>
+    </w:p>
+    <w:p>
+      <w:pPr>
+        <w:spacing w:after="0" w:line="240" w:lineRule="auto"/>
+        <w:rPr>
+          <w:rFonts w:ascii="Times New Roman" w:hAnsi="Times New Roman" w:cs="Times New Roman"/>
+          <w:sz w:val="24"/>
+          <w:szCs w:val="24"/>
+        </w:rPr>
+      </w:pPr>
+    </w:p>
+    <w:p>
+      <w:pPr>
+        <w:spacing w:after="0" w:line="240" w:lineRule="auto"/>
+        <w:rPr>
+          <w:rFonts w:ascii="Times New Roman" w:hAnsi="Times New Roman" w:cs="Times New Roman"/>
+          <w:b/>
+          <w:i/>
+          <w:sz w:val="24"/>
+          <w:szCs w:val="24"/>
+        </w:rPr>
+      </w:pPr>
+      <w:r>
+        <w:rPr>
+          <w:rFonts w:ascii="Times New Roman" w:hAnsi="Times New Roman" w:cs="Times New Roman"/>
+          <w:b/>
+          <w:i/>
+          <w:sz w:val="24"/>
+          <w:szCs w:val="24"/>
+        </w:rPr>
+        <w:t>Visual Environment:</w:t>
+      </w:r>
+    </w:p>
+    <w:p>
+      <w:pPr>
+        <w:spacing w:after="0" w:line="240" w:lineRule="auto"/>
+        <w:rPr>
+          <w:rFonts w:ascii="Times New Roman" w:hAnsi="Times New Roman" w:cs="Times New Roman"/>
+          <w:b/>
+          <w:i/>
+          <w:sz w:val="24"/>
+          <w:szCs w:val="24"/>
+        </w:rPr>
+      </w:pPr>
+    </w:p>
+    <w:p>
+      <w:pPr>
+        <w:spacing w:after="0" w:line="240" w:lineRule="auto"/>
+        <w:rPr>
+          <w:rFonts w:ascii="Times New Roman" w:hAnsi="Times New Roman" w:cs="Times New Roman"/>
+          <w:sz w:val="24"/>
+          <w:szCs w:val="24"/>
+        </w:rPr>
+      </w:pPr>
+      <w:r>
+        <w:rPr>
+          <w:rFonts w:ascii="Times New Roman" w:hAnsi="Times New Roman" w:cs="Times New Roman"/>
+          <w:sz w:val="24"/>
+          <w:szCs w:val="24"/>
+        </w:rPr>
+        <w:t>Global Variables:</w:t>
+      </w:r>
+    </w:p>
+    <w:p>
+      <w:pPr>
+        <w:spacing w:after="0" w:line="240" w:lineRule="auto"/>
+        <w:rPr>
+          <w:rFonts w:ascii="Times New Roman" w:hAnsi="Times New Roman" w:cs="Times New Roman"/>
+          <w:sz w:val="24"/>
+          <w:szCs w:val="24"/>
+        </w:rPr>
+      </w:pPr>
+      <w:r>
+        <w:rPr>
+          <w:rFonts w:ascii="Times New Roman" w:hAnsi="Times New Roman" w:cs="Times New Roman"/>
+          <w:sz w:val="24"/>
+          <w:szCs w:val="24"/>
+        </w:rPr>
+        <w:tab/>
+        <w:t>isStroke</w:t>
+      </w:r>
+    </w:p>
+    <w:p>
+      <w:pPr>
+        <w:pStyle w:val="ListParagraph"/>
+        <w:numPr>
+          <w:ilvl w:val="0"/>
+          <w:numId w:val="12"/>
+        </w:numPr>
+        <w:spacing w:after="0" w:line="240" w:lineRule="auto"/>
+        <w:rPr>
+          <w:rFonts w:ascii="Times New Roman" w:hAnsi="Times New Roman" w:cs="Times New Roman"/>
+          <w:sz w:val="24"/>
+          <w:szCs w:val="24"/>
+        </w:rPr>
+      </w:pPr>
+      <w:r>
+        <w:rPr>
+          <w:rFonts w:ascii="Times New Roman" w:hAnsi="Times New Roman" w:cs="Times New Roman"/>
+          <w:sz w:val="24"/>
+          <w:szCs w:val="24"/>
+        </w:rPr>
+        <w:t>boolean</w:t>
+      </w:r>
+    </w:p>
+    <w:p>
+      <w:pPr>
+        <w:spacing w:after="0" w:line="240" w:lineRule="auto"/>
+        <w:rPr>
+          <w:rFonts w:ascii="Times New Roman" w:hAnsi="Times New Roman" w:cs="Times New Roman"/>
+          <w:sz w:val="24"/>
+          <w:szCs w:val="24"/>
+        </w:rPr>
+      </w:pPr>
+    </w:p>
+    <w:p>
+      <w:pPr>
+        <w:spacing w:after="0" w:line="240" w:lineRule="auto"/>
+        <w:rPr>
+          <w:rFonts w:ascii="Times New Roman" w:hAnsi="Times New Roman" w:cs="Times New Roman"/>
+          <w:sz w:val="24"/>
+          <w:szCs w:val="24"/>
+        </w:rPr>
+      </w:pPr>
+      <w:r>
+        <w:rPr>
+          <w:rFonts w:ascii="Times New Roman" w:hAnsi="Times New Roman" w:cs="Times New Roman"/>
+          <w:sz w:val="24"/>
+          <w:szCs w:val="24"/>
+        </w:rPr>
+        <w:tab/>
+        <w:t>isFill</w:t>
+      </w:r>
+    </w:p>
+    <w:p>
+      <w:pPr>
+        <w:pStyle w:val="ListParagraph"/>
+        <w:numPr>
+          <w:ilvl w:val="0"/>
+          <w:numId w:val="12"/>
+        </w:numPr>
+        <w:spacing w:after="0" w:line="240" w:lineRule="auto"/>
+        <w:rPr>
+          <w:rFonts w:ascii="Times New Roman" w:hAnsi="Times New Roman" w:cs="Times New Roman"/>
+          <w:sz w:val="24"/>
+          <w:szCs w:val="24"/>
+        </w:rPr>
+      </w:pPr>
+      <w:r>
+        <w:rPr>
+          <w:rFonts w:ascii="Times New Roman" w:hAnsi="Times New Roman" w:cs="Times New Roman"/>
+          <w:sz w:val="24"/>
+          <w:szCs w:val="24"/>
+        </w:rPr>
+        <w:t>boolean</w:t>
+      </w:r>
+    </w:p>
+    <w:p>
+      <w:pPr>
+        <w:spacing w:after="0" w:line="240" w:lineRule="auto"/>
+        <w:rPr>
+          <w:rFonts w:ascii="Times New Roman" w:hAnsi="Times New Roman" w:cs="Times New Roman"/>
+          <w:sz w:val="24"/>
+          <w:szCs w:val="24"/>
+        </w:rPr>
+      </w:pPr>
+    </w:p>
+    <w:p>
+      <w:pPr>
+        <w:spacing w:after="0" w:line="240" w:lineRule="auto"/>
+        <w:rPr>
+          <w:rFonts w:ascii="Times New Roman" w:hAnsi="Times New Roman" w:cs="Times New Roman"/>
+          <w:sz w:val="24"/>
+          <w:szCs w:val="24"/>
+        </w:rPr>
+      </w:pPr>
+      <w:r>
+        <w:rPr>
+          <w:rFonts w:ascii="Times New Roman" w:hAnsi="Times New Roman" w:cs="Times New Roman"/>
+          <w:sz w:val="24"/>
+          <w:szCs w:val="24"/>
+        </w:rPr>
+        <w:tab/>
+        <w:t>lineWidth</w:t>
+      </w:r>
+    </w:p>
+    <w:p>
+      <w:pPr>
+        <w:pStyle w:val="ListParagraph"/>
+        <w:numPr>
+          <w:ilvl w:val="0"/>
+          <w:numId w:val="12"/>
+        </w:numPr>
+        <w:spacing w:after="0" w:line="240" w:lineRule="auto"/>
+        <w:rPr>
+          <w:rFonts w:ascii="Times New Roman" w:hAnsi="Times New Roman" w:cs="Times New Roman"/>
+          <w:sz w:val="24"/>
+          <w:szCs w:val="24"/>
+        </w:rPr>
+      </w:pPr>
+      <w:r>
+        <w:rPr>
+          <w:rFonts w:ascii="Times New Roman" w:hAnsi="Times New Roman" w:cs="Times New Roman"/>
+          <w:sz w:val="24"/>
+          <w:szCs w:val="24"/>
+        </w:rPr>
+        <w:t>float</w:t>
+      </w:r>
+    </w:p>
+    <w:p>
+      <w:pPr>
+        <w:spacing w:after="0" w:line="240" w:lineRule="auto"/>
+        <w:rPr>
+          <w:rFonts w:ascii="Times New Roman" w:hAnsi="Times New Roman" w:cs="Times New Roman"/>
+          <w:sz w:val="24"/>
+          <w:szCs w:val="24"/>
+        </w:rPr>
+      </w:pPr>
+    </w:p>
+    <w:p>
+      <w:pPr>
+        <w:spacing w:after="0" w:line="240" w:lineRule="auto"/>
+        <w:ind w:left="720"/>
+        <w:rPr>
+          <w:rFonts w:ascii="Times New Roman" w:hAnsi="Times New Roman" w:cs="Times New Roman"/>
+          <w:sz w:val="24"/>
+          <w:szCs w:val="24"/>
+        </w:rPr>
+      </w:pPr>
+      <w:r>
+        <w:rPr>
+          <w:rFonts w:ascii="Times New Roman" w:hAnsi="Times New Roman" w:cs="Times New Roman"/>
+          <w:sz w:val="24"/>
+          <w:szCs w:val="24"/>
+        </w:rPr>
+        <w:t>fillColor</w:t>
+      </w:r>
+    </w:p>
+    <w:p>
+      <w:pPr>
+        <w:pStyle w:val="ListParagraph"/>
+        <w:numPr>
+          <w:ilvl w:val="0"/>
+          <w:numId w:val="12"/>
+        </w:numPr>
+        <w:spacing w:after="0" w:line="240" w:lineRule="auto"/>
+        <w:rPr>
+          <w:rFonts w:ascii="Times New Roman" w:hAnsi="Times New Roman" w:cs="Times New Roman"/>
+          <w:sz w:val="24"/>
+          <w:szCs w:val="24"/>
+        </w:rPr>
+      </w:pPr>
+      <w:r>
+        <w:rPr>
+          <w:rFonts w:ascii="Times New Roman" w:hAnsi="Times New Roman" w:cs="Times New Roman"/>
+          <w:sz w:val="24"/>
+          <w:szCs w:val="24"/>
+        </w:rPr>
+        <w:t>Col4f, Col4</w:t>
+      </w:r>
+    </w:p>
+    <w:p>
+      <w:pPr>
+        <w:pStyle w:val="ListParagraph"/>
+        <w:numPr>
+          <w:ilvl w:val="0"/>
+          <w:numId w:val="12"/>
+        </w:numPr>
+        <w:spacing w:after="0" w:line="240" w:lineRule="auto"/>
+        <w:rPr>
+          <w:rFonts w:ascii="Times New Roman" w:hAnsi="Times New Roman" w:cs="Times New Roman"/>
+          <w:sz w:val="24"/>
+          <w:szCs w:val="24"/>
+        </w:rPr>
+      </w:pPr>
+      <w:r>
+        <w:rPr>
+          <w:rFonts w:ascii="Times New Roman" w:hAnsi="Times New Roman" w:cs="Times New Roman"/>
+          <w:sz w:val="24"/>
+          <w:szCs w:val="24"/>
+        </w:rPr>
+        <w:t>fillColor = Col4f(r, g, b, a);</w:t>
+      </w:r>
+    </w:p>
+    <w:p>
+      <w:pPr>
+        <w:pStyle w:val="ListParagraph"/>
+        <w:numPr>
+          <w:ilvl w:val="0"/>
+          <w:numId w:val="12"/>
+        </w:numPr>
+        <w:spacing w:after="0" w:line="240" w:lineRule="auto"/>
+        <w:rPr>
+          <w:rFonts w:ascii="Times New Roman" w:hAnsi="Times New Roman" w:cs="Times New Roman"/>
+          <w:sz w:val="24"/>
+          <w:szCs w:val="24"/>
+        </w:rPr>
+      </w:pPr>
+      <w:r>
+        <w:rPr>
+          <w:rFonts w:ascii="Times New Roman" w:hAnsi="Times New Roman" w:cs="Times New Roman"/>
+          <w:sz w:val="24"/>
+          <w:szCs w:val="24"/>
+        </w:rPr>
+        <w:t>fillColor = Col4f(color);</w:t>
+      </w:r>
+    </w:p>
+    <w:p>
+      <w:pPr>
+        <w:spacing w:after="0" w:line="240" w:lineRule="auto"/>
+        <w:rPr>
+          <w:rFonts w:ascii="Times New Roman" w:hAnsi="Times New Roman" w:cs="Times New Roman"/>
+          <w:sz w:val="24"/>
+          <w:szCs w:val="24"/>
+        </w:rPr>
+      </w:pPr>
+    </w:p>
+    <w:p>
+      <w:pPr>
+        <w:spacing w:after="0" w:line="240" w:lineRule="auto"/>
+        <w:ind w:left="720"/>
+        <w:rPr>
+          <w:rFonts w:ascii="Times New Roman" w:hAnsi="Times New Roman" w:cs="Times New Roman"/>
+          <w:sz w:val="24"/>
+          <w:szCs w:val="24"/>
+        </w:rPr>
+      </w:pPr>
+      <w:r>
+        <w:rPr>
+          <w:rFonts w:ascii="Times New Roman" w:hAnsi="Times New Roman" w:cs="Times New Roman"/>
+          <w:sz w:val="24"/>
+          <w:szCs w:val="24"/>
+        </w:rPr>
+        <w:t>strokeColor</w:t>
+      </w:r>
+    </w:p>
+    <w:p>
+      <w:pPr>
+        <w:pStyle w:val="ListParagraph"/>
+        <w:numPr>
+          <w:ilvl w:val="0"/>
+          <w:numId w:val="12"/>
+        </w:numPr>
+        <w:spacing w:after="0" w:line="240" w:lineRule="auto"/>
+        <w:rPr>
+          <w:rFonts w:ascii="Times New Roman" w:hAnsi="Times New Roman" w:cs="Times New Roman"/>
+          <w:sz w:val="24"/>
+          <w:szCs w:val="24"/>
+        </w:rPr>
+      </w:pPr>
+      <w:r>
+        <w:rPr>
+          <w:rFonts w:ascii="Times New Roman" w:hAnsi="Times New Roman" w:cs="Times New Roman"/>
+          <w:sz w:val="24"/>
+          <w:szCs w:val="24"/>
+        </w:rPr>
+        <w:t>Col4f, Col4</w:t>
+      </w:r>
+    </w:p>
+    <w:p>
+      <w:pPr>
+        <w:pStyle w:val="ListParagraph"/>
+        <w:numPr>
+          <w:ilvl w:val="0"/>
+          <w:numId w:val="12"/>
+        </w:numPr>
+        <w:spacing w:after="0" w:line="240" w:lineRule="auto"/>
+        <w:rPr>
+          <w:rFonts w:ascii="Times New Roman" w:hAnsi="Times New Roman" w:cs="Times New Roman"/>
+          <w:sz w:val="24"/>
+          <w:szCs w:val="24"/>
+        </w:rPr>
+      </w:pPr>
+      <w:r>
+        <w:rPr>
+          <w:rFonts w:ascii="Times New Roman" w:hAnsi="Times New Roman" w:cs="Times New Roman"/>
+          <w:sz w:val="24"/>
+          <w:szCs w:val="24"/>
+        </w:rPr>
+        <w:t>stroke</w:t>
+      </w:r>
+      <w:r>
+        <w:rPr>
+          <w:rFonts w:ascii="Times New Roman" w:hAnsi="Times New Roman" w:cs="Times New Roman"/>
+          <w:sz w:val="24"/>
+          <w:szCs w:val="24"/>
+        </w:rPr>
+        <w:t>Color = Col4f(r, g, b, a);</w:t>
+      </w:r>
+    </w:p>
+    <w:p>
+      <w:pPr>
+        <w:pStyle w:val="ListParagraph"/>
+        <w:numPr>
+          <w:ilvl w:val="0"/>
+          <w:numId w:val="12"/>
+        </w:numPr>
+        <w:spacing w:after="0" w:line="240" w:lineRule="auto"/>
+        <w:rPr>
+          <w:rFonts w:ascii="Times New Roman" w:hAnsi="Times New Roman" w:cs="Times New Roman"/>
+          <w:sz w:val="24"/>
+          <w:szCs w:val="24"/>
+        </w:rPr>
+      </w:pPr>
+      <w:r>
+        <w:rPr>
+          <w:rFonts w:ascii="Times New Roman" w:hAnsi="Times New Roman" w:cs="Times New Roman"/>
+          <w:sz w:val="24"/>
+          <w:szCs w:val="24"/>
+        </w:rPr>
+        <w:t>stroke</w:t>
+      </w:r>
+      <w:r>
+        <w:rPr>
+          <w:rFonts w:ascii="Times New Roman" w:hAnsi="Times New Roman" w:cs="Times New Roman"/>
+          <w:sz w:val="24"/>
+          <w:szCs w:val="24"/>
+        </w:rPr>
+        <w:t>Color = Col4f(color);</w:t>
+      </w:r>
+    </w:p>
+    <w:p>
+      <w:pPr>
+        <w:spacing w:after="0" w:line="240" w:lineRule="auto"/>
+        <w:ind w:left="720"/>
+        <w:rPr>
+          <w:rFonts w:ascii="Times New Roman" w:hAnsi="Times New Roman" w:cs="Times New Roman"/>
+          <w:sz w:val="24"/>
+          <w:szCs w:val="24"/>
+        </w:rPr>
+      </w:pPr>
+    </w:p>
+    <w:p>
+      <w:pPr>
+        <w:spacing w:after="0" w:line="240" w:lineRule="auto"/>
+        <w:rPr>
+          <w:rFonts w:ascii="Times New Roman" w:hAnsi="Times New Roman" w:cs="Times New Roman"/>
+          <w:sz w:val="24"/>
+          <w:szCs w:val="24"/>
+        </w:rPr>
+      </w:pPr>
+    </w:p>
+    <w:p>
+      <w:pPr>
+        <w:spacing w:after="0" w:line="240" w:lineRule="auto"/>
+        <w:rPr>
+          <w:rFonts w:ascii="Times New Roman" w:hAnsi="Times New Roman" w:cs="Times New Roman"/>
+          <w:sz w:val="24"/>
+          <w:szCs w:val="24"/>
+        </w:rPr>
+      </w:pPr>
+    </w:p>
+    <w:p>
+      <w:pPr>
+        <w:spacing w:after="0" w:line="240" w:lineRule="auto"/>
+        <w:rPr>
+          <w:rFonts w:ascii="Times New Roman" w:hAnsi="Times New Roman" w:cs="Times New Roman"/>
+          <w:sz w:val="24"/>
+          <w:szCs w:val="24"/>
+        </w:rPr>
+      </w:pPr>
+      <w:r>
+        <w:rPr>
+          <w:rFonts w:ascii="Times New Roman" w:hAnsi="Times New Roman" w:cs="Times New Roman"/>
+          <w:sz w:val="24"/>
+          <w:szCs w:val="24"/>
+        </w:rPr>
+        <w:t>Functions:</w:t>
+      </w:r>
+    </w:p>
+    <w:p>
+      <w:pPr>
+        <w:spacing w:after="0" w:line="240" w:lineRule="auto"/>
+        <w:rPr>
+          <w:rFonts w:ascii="Times New Roman" w:hAnsi="Times New Roman" w:cs="Times New Roman"/>
+          <w:sz w:val="24"/>
+          <w:szCs w:val="24"/>
+        </w:rPr>
+      </w:pPr>
+    </w:p>
+    <w:p>
+      <w:pPr>
+        <w:spacing w:after="0" w:line="240" w:lineRule="auto"/>
+        <w:rPr>
+          <w:rFonts w:ascii="Times New Roman" w:hAnsi="Times New Roman" w:cs="Times New Roman"/>
+          <w:sz w:val="24"/>
+          <w:szCs w:val="24"/>
+        </w:rPr>
+      </w:pPr>
+    </w:p>
+    <w:p>
+      <w:pPr>
+        <w:spacing w:after="0" w:line="240" w:lineRule="auto"/>
+        <w:rPr>
+          <w:rFonts w:ascii="Times New Roman" w:hAnsi="Times New Roman" w:cs="Times New Roman"/>
+          <w:sz w:val="24"/>
+          <w:szCs w:val="24"/>
+        </w:rPr>
+      </w:pPr>
+    </w:p>
+    <w:p>
+      <w:pPr>
+        <w:spacing w:after="0" w:line="240" w:lineRule="auto"/>
+        <w:rPr>
+          <w:rFonts w:ascii="Times New Roman" w:hAnsi="Times New Roman" w:cs="Times New Roman"/>
+          <w:sz w:val="24"/>
+          <w:szCs w:val="24"/>
+        </w:rPr>
+      </w:pPr>
+      <w:r>
+        <w:rPr>
+          <w:rFonts w:ascii="Times New Roman" w:hAnsi="Times New Roman" w:cs="Times New Roman"/>
+          <w:sz w:val="24"/>
+          <w:szCs w:val="24"/>
+        </w:rPr>
+        <w:t>Objects:</w:t>
+      </w:r>
+    </w:p>
+    <w:p>
+      <w:pPr>
+        <w:spacing w:after="0" w:line="240" w:lineRule="auto"/>
+        <w:rPr>
+          <w:rFonts w:ascii="Times New Roman" w:hAnsi="Times New Roman" w:cs="Times New Roman"/>
+          <w:sz w:val="24"/>
+          <w:szCs w:val="24"/>
+        </w:rPr>
+      </w:pPr>
+    </w:p>
+    <w:p>
+      <w:pPr>
+        <w:spacing w:after="0" w:line="240" w:lineRule="auto"/>
+        <w:rPr>
+          <w:rFonts w:ascii="Times New Roman" w:hAnsi="Times New Roman" w:cs="Times New Roman"/>
+          <w:sz w:val="24"/>
+          <w:szCs w:val="24"/>
+        </w:rPr>
+      </w:pPr>
+    </w:p>
+    <w:p>
+      <w:pPr>
+        <w:rPr>
+          <w:rFonts w:ascii="Times New Roman" w:hAnsi="Times New Roman" w:cs="Times New Roman"/>
+          <w:sz w:val="24"/>
+          <w:szCs w:val="24"/>
+        </w:rPr>
+      </w:pPr>
+      <w:r>
+        <w:rPr>
+          <w:rFonts w:ascii="Times New Roman" w:hAnsi="Times New Roman" w:cs="Times New Roman"/>
+          <w:sz w:val="24"/>
+          <w:szCs w:val="24"/>
+        </w:rPr>
+        <w:br w:type="page"/>
+      </w:r>
+    </w:p>
+    <w:p>
+      <w:pPr>
+        <w:spacing w:after="0" w:line="240" w:lineRule="auto"/>
+        <w:rPr>
+          <w:rFonts w:ascii="Times New Roman" w:hAnsi="Times New Roman" w:cs="Times New Roman"/>
+          <w:b/>
+          <w:i/>
+          <w:sz w:val="24"/>
+          <w:szCs w:val="24"/>
+        </w:rPr>
+      </w:pPr>
+      <w:r>
+        <w:rPr>
+          <w:rFonts w:ascii="Times New Roman" w:hAnsi="Times New Roman" w:cs="Times New Roman"/>
+          <w:b/>
+          <w:i/>
+          <w:sz w:val="24"/>
+          <w:szCs w:val="24"/>
+        </w:rPr>
+        <w:lastRenderedPageBreak/>
+        <w:t>Mouse/Key Events:</w:t>
+      </w:r>
+    </w:p>
+    <w:p>
+      <w:pPr>
+        <w:spacing w:after="0" w:line="240" w:lineRule="auto"/>
+        <w:rPr>
+          <w:rFonts w:ascii="Times New Roman" w:hAnsi="Times New Roman" w:cs="Times New Roman"/>
+          <w:b/>
+          <w:i/>
+          <w:sz w:val="24"/>
+          <w:szCs w:val="24"/>
+        </w:rPr>
+      </w:pPr>
+    </w:p>
+    <w:p>
+      <w:pPr>
+        <w:spacing w:after="0" w:line="240" w:lineRule="auto"/>
+        <w:rPr>
+          <w:rFonts w:ascii="Times New Roman" w:hAnsi="Times New Roman" w:cs="Times New Roman"/>
+          <w:sz w:val="24"/>
+          <w:szCs w:val="24"/>
+        </w:rPr>
+      </w:pPr>
+      <w:r>
+        <w:rPr>
+          <w:rFonts w:ascii="Times New Roman" w:hAnsi="Times New Roman" w:cs="Times New Roman"/>
+          <w:sz w:val="24"/>
+          <w:szCs w:val="24"/>
+        </w:rPr>
+        <w:t>Global Variables:</w:t>
+      </w:r>
+    </w:p>
+    <w:p>
+      <w:pPr>
+        <w:spacing w:after="0" w:line="240" w:lineRule="auto"/>
+        <w:rPr>
+          <w:rFonts w:ascii="Times New Roman" w:hAnsi="Times New Roman" w:cs="Times New Roman"/>
+          <w:sz w:val="24"/>
+          <w:szCs w:val="24"/>
+        </w:rPr>
+      </w:pPr>
+      <w:r>
+        <w:rPr>
+          <w:rFonts w:ascii="Times New Roman" w:hAnsi="Times New Roman" w:cs="Times New Roman"/>
+          <w:sz w:val="24"/>
+          <w:szCs w:val="24"/>
+        </w:rPr>
+        <w:tab/>
+      </w:r>
+    </w:p>
+    <w:p>
+      <w:pPr>
+        <w:spacing w:after="0" w:line="240" w:lineRule="auto"/>
+        <w:rPr>
+          <w:rFonts w:ascii="Times New Roman" w:hAnsi="Times New Roman" w:cs="Times New Roman"/>
+          <w:sz w:val="24"/>
+          <w:szCs w:val="24"/>
+        </w:rPr>
+      </w:pPr>
+      <w:r>
+        <w:rPr>
+          <w:rFonts w:ascii="Times New Roman" w:hAnsi="Times New Roman" w:cs="Times New Roman"/>
+          <w:sz w:val="24"/>
+          <w:szCs w:val="24"/>
+        </w:rPr>
+        <w:tab/>
+        <w:t>mouseX</w:t>
+      </w:r>
+    </w:p>
+    <w:p>
+      <w:pPr>
+        <w:spacing w:after="0" w:line="240" w:lineRule="auto"/>
+        <w:rPr>
+          <w:rFonts w:ascii="Times New Roman" w:hAnsi="Times New Roman" w:cs="Times New Roman"/>
+          <w:sz w:val="24"/>
+          <w:szCs w:val="24"/>
+        </w:rPr>
+      </w:pPr>
+    </w:p>
+    <w:p>
+      <w:pPr>
+        <w:spacing w:after="0" w:line="240" w:lineRule="auto"/>
+        <w:rPr>
+          <w:rFonts w:ascii="Times New Roman" w:hAnsi="Times New Roman" w:cs="Times New Roman"/>
+          <w:sz w:val="24"/>
+          <w:szCs w:val="24"/>
+        </w:rPr>
+      </w:pPr>
+      <w:r>
+        <w:rPr>
+          <w:rFonts w:ascii="Times New Roman" w:hAnsi="Times New Roman" w:cs="Times New Roman"/>
+          <w:sz w:val="24"/>
+          <w:szCs w:val="24"/>
+        </w:rPr>
+        <w:tab/>
+        <w:t>mouseY</w:t>
+      </w:r>
+    </w:p>
+    <w:p>
+      <w:pPr>
+        <w:spacing w:after="0" w:line="240" w:lineRule="auto"/>
+        <w:rPr>
+          <w:rFonts w:ascii="Times New Roman" w:hAnsi="Times New Roman" w:cs="Times New Roman"/>
+          <w:sz w:val="24"/>
+          <w:szCs w:val="24"/>
+        </w:rPr>
+      </w:pPr>
+    </w:p>
+    <w:p>
+      <w:pPr>
+        <w:spacing w:after="0" w:line="240" w:lineRule="auto"/>
+        <w:rPr>
+          <w:rFonts w:ascii="Times New Roman" w:hAnsi="Times New Roman" w:cs="Times New Roman"/>
+          <w:sz w:val="24"/>
+          <w:szCs w:val="24"/>
+        </w:rPr>
+      </w:pPr>
+      <w:r>
+        <w:rPr>
+          <w:rFonts w:ascii="Times New Roman" w:hAnsi="Times New Roman" w:cs="Times New Roman"/>
+          <w:sz w:val="24"/>
+          <w:szCs w:val="24"/>
+        </w:rPr>
+        <w:t>Functions:</w:t>
+      </w:r>
+    </w:p>
+    <w:p>
+      <w:pPr>
+        <w:spacing w:after="0" w:line="240" w:lineRule="auto"/>
+        <w:rPr>
+          <w:rFonts w:ascii="Times New Roman" w:hAnsi="Times New Roman" w:cs="Times New Roman"/>
+          <w:sz w:val="24"/>
+          <w:szCs w:val="24"/>
+        </w:rPr>
+      </w:pPr>
+    </w:p>
+    <w:p>
+      <w:pPr>
+        <w:spacing w:after="0" w:line="240" w:lineRule="auto"/>
+        <w:rPr>
+          <w:rFonts w:ascii="Times New Roman" w:hAnsi="Times New Roman" w:cs="Times New Roman"/>
+          <w:sz w:val="24"/>
+          <w:szCs w:val="24"/>
+        </w:rPr>
+      </w:pPr>
+      <w:r>
+        <w:rPr>
+          <w:rFonts w:ascii="Times New Roman" w:hAnsi="Times New Roman" w:cs="Times New Roman"/>
+          <w:sz w:val="24"/>
+          <w:szCs w:val="24"/>
+        </w:rPr>
+        <w:tab/>
+        <w:t>void keyPressed()</w:t>
+      </w:r>
+    </w:p>
+    <w:p>
+      <w:pPr>
+        <w:spacing w:after="0" w:line="240" w:lineRule="auto"/>
+        <w:rPr>
+          <w:rFonts w:ascii="Times New Roman" w:hAnsi="Times New Roman" w:cs="Times New Roman"/>
+          <w:sz w:val="24"/>
+          <w:szCs w:val="24"/>
+        </w:rPr>
+      </w:pPr>
+    </w:p>
+    <w:p>
+      <w:pPr>
+        <w:spacing w:after="0" w:line="240" w:lineRule="auto"/>
+        <w:rPr>
+          <w:rFonts w:ascii="Times New Roman" w:hAnsi="Times New Roman" w:cs="Times New Roman"/>
+          <w:sz w:val="24"/>
+          <w:szCs w:val="24"/>
+        </w:rPr>
+      </w:pPr>
+      <w:r>
+        <w:rPr>
+          <w:rFonts w:ascii="Times New Roman" w:hAnsi="Times New Roman" w:cs="Times New Roman"/>
+          <w:sz w:val="24"/>
+          <w:szCs w:val="24"/>
+        </w:rPr>
+        <w:tab/>
+        <w:t>void mousePressed()</w:t>
+      </w:r>
+    </w:p>
+    <w:p>
+      <w:pPr>
+        <w:spacing w:after="0" w:line="240" w:lineRule="auto"/>
+        <w:rPr>
+          <w:rFonts w:ascii="Times New Roman" w:hAnsi="Times New Roman" w:cs="Times New Roman"/>
+          <w:sz w:val="24"/>
+          <w:szCs w:val="24"/>
+        </w:rPr>
+      </w:pPr>
+    </w:p>
+    <w:p>
+      <w:pPr>
+        <w:spacing w:after="0" w:line="240" w:lineRule="auto"/>
+        <w:rPr>
+          <w:rFonts w:ascii="Times New Roman" w:hAnsi="Times New Roman" w:cs="Times New Roman"/>
+          <w:sz w:val="24"/>
+          <w:szCs w:val="24"/>
+        </w:rPr>
+      </w:pPr>
+      <w:r>
+        <w:rPr>
+          <w:rFonts w:ascii="Times New Roman" w:hAnsi="Times New Roman" w:cs="Times New Roman"/>
+          <w:sz w:val="24"/>
+          <w:szCs w:val="24"/>
+        </w:rPr>
+        <w:tab/>
+        <w:t>void mouseRightPressed()</w:t>
+      </w:r>
+    </w:p>
+    <w:p>
+      <w:pPr>
+        <w:spacing w:after="0" w:line="240" w:lineRule="auto"/>
+        <w:rPr>
+          <w:rFonts w:ascii="Times New Roman" w:hAnsi="Times New Roman" w:cs="Times New Roman"/>
+          <w:sz w:val="24"/>
+          <w:szCs w:val="24"/>
+        </w:rPr>
+      </w:pPr>
+    </w:p>
+    <w:p>
+      <w:pPr>
+        <w:spacing w:after="0" w:line="240" w:lineRule="auto"/>
+        <w:rPr>
+          <w:rFonts w:ascii="Times New Roman" w:hAnsi="Times New Roman" w:cs="Times New Roman"/>
+          <w:sz w:val="24"/>
+          <w:szCs w:val="24"/>
+        </w:rPr>
+      </w:pPr>
+      <w:r>
+        <w:rPr>
+          <w:rFonts w:ascii="Times New Roman" w:hAnsi="Times New Roman" w:cs="Times New Roman"/>
+          <w:sz w:val="24"/>
+          <w:szCs w:val="24"/>
+        </w:rPr>
+        <w:tab/>
+        <w:t>void mouseReleased()</w:t>
+      </w:r>
+    </w:p>
+    <w:p>
+      <w:pPr>
+        <w:spacing w:after="0" w:line="240" w:lineRule="auto"/>
+        <w:rPr>
+          <w:rFonts w:ascii="Times New Roman" w:hAnsi="Times New Roman" w:cs="Times New Roman"/>
+          <w:sz w:val="24"/>
+          <w:szCs w:val="24"/>
+        </w:rPr>
+      </w:pPr>
+    </w:p>
+    <w:p>
+      <w:pPr>
+        <w:spacing w:after="0" w:line="240" w:lineRule="auto"/>
+        <w:rPr>
+          <w:rFonts w:ascii="Times New Roman" w:hAnsi="Times New Roman" w:cs="Times New Roman"/>
+          <w:sz w:val="24"/>
+          <w:szCs w:val="24"/>
+        </w:rPr>
+      </w:pPr>
+      <w:r>
+        <w:rPr>
+          <w:rFonts w:ascii="Times New Roman" w:hAnsi="Times New Roman" w:cs="Times New Roman"/>
+          <w:sz w:val="24"/>
+          <w:szCs w:val="24"/>
+        </w:rPr>
+        <w:tab/>
+        <w:t>void mouseRightReleased()</w:t>
+      </w:r>
+    </w:p>
+    <w:p>
+      <w:pPr>
+        <w:spacing w:after="0" w:line="240" w:lineRule="auto"/>
+        <w:rPr>
+          <w:rFonts w:ascii="Times New Roman" w:hAnsi="Times New Roman" w:cs="Times New Roman"/>
+          <w:sz w:val="24"/>
+          <w:szCs w:val="24"/>
+        </w:rPr>
+      </w:pPr>
+    </w:p>
+    <w:p>
+      <w:pPr>
+        <w:spacing w:after="0" w:line="240" w:lineRule="auto"/>
+        <w:rPr>
+          <w:rFonts w:ascii="Times New Roman" w:hAnsi="Times New Roman" w:cs="Times New Roman"/>
+          <w:sz w:val="24"/>
+          <w:szCs w:val="24"/>
+        </w:rPr>
+      </w:pPr>
+      <w:r>
+        <w:rPr>
+          <w:rFonts w:ascii="Times New Roman" w:hAnsi="Times New Roman" w:cs="Times New Roman"/>
+          <w:sz w:val="24"/>
+          <w:szCs w:val="24"/>
+        </w:rPr>
+        <w:tab/>
+        <w:t>void mouseMoved()</w:t>
+      </w:r>
+    </w:p>
+    <w:p>
+      <w:pPr>
+        <w:spacing w:after="0" w:line="240" w:lineRule="auto"/>
+        <w:rPr>
+          <w:rFonts w:ascii="Times New Roman" w:hAnsi="Times New Roman" w:cs="Times New Roman"/>
+          <w:sz w:val="24"/>
+          <w:szCs w:val="24"/>
+        </w:rPr>
+      </w:pPr>
+    </w:p>
+    <w:p>
+      <w:pPr>
+        <w:spacing w:after="0" w:line="240" w:lineRule="auto"/>
+        <w:rPr>
+          <w:rFonts w:ascii="Times New Roman" w:hAnsi="Times New Roman" w:cs="Times New Roman"/>
+          <w:sz w:val="24"/>
+          <w:szCs w:val="24"/>
+        </w:rPr>
+      </w:pPr>
+      <w:r>
+        <w:rPr>
+          <w:rFonts w:ascii="Times New Roman" w:hAnsi="Times New Roman" w:cs="Times New Roman"/>
+          <w:sz w:val="24"/>
+          <w:szCs w:val="24"/>
+        </w:rPr>
+        <w:tab/>
+        <w:t xml:space="preserve">void </w:t>
+      </w:r>
       <w:bookmarkStart w:id="0" w:name="_GoBack"/>
       <w:bookmarkEnd w:id="0"/>
-    </w:p>
-    <w:p>
-      <w:pPr>
-        <w:pStyle w:val="ListParagraph"/>
-        <w:numPr>
-          <w:ilvl w:val="1"/>
-          <w:numId w:val="7"/>
-        </w:numPr>
-        <w:spacing w:after="0" w:line="240" w:lineRule="auto"/>
-        <w:contextualSpacing w:val="0"/>
-        <w:rPr>
-          <w:rFonts w:ascii="Times New Roman" w:hAnsi="Times New Roman" w:cs="Times New Roman"/>
-          <w:sz w:val="24"/>
-          <w:szCs w:val="24"/>
-        </w:rPr>
-      </w:pPr>
-      <w:r>
-        <w:rPr>
-          <w:rFonts w:ascii="Times New Roman" w:hAnsi="Times New Roman" w:cs="Times New Roman"/>
-          <w:sz w:val="24"/>
-          <w:szCs w:val="24"/>
-        </w:rPr>
-        <w:t>Open ProtoMain.cpp</w:t>
-      </w:r>
-    </w:p>
-    <w:p>
-      <w:pPr>
-        <w:pStyle w:val="ListParagraph"/>
-        <w:numPr>
-          <w:ilvl w:val="1"/>
-          <w:numId w:val="7"/>
-        </w:numPr>
-        <w:spacing w:after="0" w:line="240" w:lineRule="auto"/>
-        <w:contextualSpacing w:val="0"/>
-        <w:rPr>
-          <w:rFonts w:ascii="Times New Roman" w:hAnsi="Times New Roman" w:cs="Times New Roman"/>
-          <w:sz w:val="24"/>
-          <w:szCs w:val="24"/>
-        </w:rPr>
-      </w:pPr>
-      <w:r>
-        <w:rPr>
-          <w:rFonts w:ascii="Times New Roman" w:hAnsi="Times New Roman" w:cs="Times New Roman"/>
-          <w:sz w:val="24"/>
-          <w:szCs w:val="24"/>
-        </w:rPr>
-        <w:t>At top of document</w:t>
-      </w:r>
-    </w:p>
-    <w:p>
-      <w:pPr>
-        <w:pStyle w:val="ListParagraph"/>
-        <w:numPr>
-          <w:ilvl w:val="2"/>
-          <w:numId w:val="7"/>
-        </w:numPr>
-        <w:spacing w:after="0" w:line="240" w:lineRule="auto"/>
-        <w:contextualSpacing w:val="0"/>
-        <w:rPr>
-          <w:rFonts w:ascii="Times New Roman" w:hAnsi="Times New Roman" w:cs="Times New Roman"/>
-          <w:i/>
-          <w:sz w:val="24"/>
-          <w:szCs w:val="24"/>
-        </w:rPr>
-      </w:pPr>
-      <w:r>
-        <w:rPr>
-          <w:rFonts w:ascii="Times New Roman" w:hAnsi="Times New Roman" w:cs="Times New Roman"/>
-          <w:i/>
-          <w:sz w:val="24"/>
-          <w:szCs w:val="24"/>
-        </w:rPr>
-        <w:t xml:space="preserve">#include </w:t>
-      </w:r>
-      <w:r>
-        <w:rPr>
-          <w:rFonts w:ascii="Times New Roman" w:hAnsi="Times New Roman" w:cs="Times New Roman"/>
-          <w:i/>
-          <w:sz w:val="24"/>
-          <w:szCs w:val="24"/>
-        </w:rPr>
-        <w:t>“</w:t>
-      </w:r>
-      <w:proofErr w:type="spellStart"/>
-      <w:r>
-        <w:rPr>
-          <w:rFonts w:ascii="Times New Roman" w:hAnsi="Times New Roman" w:cs="Times New Roman"/>
-          <w:i/>
-          <w:color w:val="FF0000"/>
-          <w:sz w:val="24"/>
-          <w:szCs w:val="24"/>
-        </w:rPr>
-        <w:t>projectName</w:t>
-      </w:r>
-      <w:r>
-        <w:rPr>
-          <w:rFonts w:ascii="Times New Roman" w:hAnsi="Times New Roman" w:cs="Times New Roman"/>
-          <w:i/>
-          <w:sz w:val="24"/>
-          <w:szCs w:val="24"/>
-        </w:rPr>
-        <w:t>.h</w:t>
-      </w:r>
-      <w:proofErr w:type="spellEnd"/>
-      <w:r>
-        <w:rPr>
-          <w:rFonts w:ascii="Times New Roman" w:hAnsi="Times New Roman" w:cs="Times New Roman"/>
-          <w:i/>
-          <w:sz w:val="24"/>
-          <w:szCs w:val="24"/>
-        </w:rPr>
-        <w:t>”</w:t>
-      </w:r>
-    </w:p>
-    <w:p>
-      <w:pPr>
-        <w:pStyle w:val="ListParagraph"/>
-        <w:numPr>
-          <w:ilvl w:val="1"/>
-          <w:numId w:val="7"/>
-        </w:numPr>
-        <w:spacing w:after="0" w:line="240" w:lineRule="auto"/>
-        <w:contextualSpacing w:val="0"/>
-        <w:rPr>
-          <w:rFonts w:ascii="Times New Roman" w:hAnsi="Times New Roman" w:cs="Times New Roman"/>
-          <w:sz w:val="24"/>
-          <w:szCs w:val="24"/>
-        </w:rPr>
-      </w:pPr>
-      <w:r>
-        <w:rPr>
-          <w:rFonts w:ascii="Times New Roman" w:hAnsi="Times New Roman" w:cs="Times New Roman"/>
-          <w:sz w:val="24"/>
-          <w:szCs w:val="24"/>
-        </w:rPr>
-        <w:t>In main()</w:t>
-      </w:r>
-    </w:p>
-    <w:p>
-      <w:pPr>
-        <w:pStyle w:val="ListParagraph"/>
-        <w:numPr>
-          <w:ilvl w:val="2"/>
-          <w:numId w:val="7"/>
-        </w:numPr>
-        <w:spacing w:after="0" w:line="240" w:lineRule="auto"/>
-        <w:contextualSpacing w:val="0"/>
-        <w:rPr>
-          <w:rFonts w:ascii="Times New Roman" w:hAnsi="Times New Roman" w:cs="Times New Roman"/>
-          <w:sz w:val="24"/>
-          <w:szCs w:val="24"/>
-        </w:rPr>
-      </w:pPr>
-      <w:proofErr w:type="spellStart"/>
-      <w:r>
-        <w:rPr>
-          <w:rFonts w:ascii="Times New Roman" w:hAnsi="Times New Roman" w:cs="Times New Roman"/>
-          <w:sz w:val="24"/>
-          <w:szCs w:val="24"/>
-        </w:rPr>
-        <w:t>ijg</w:t>
-      </w:r>
-      <w:proofErr w:type="spellEnd"/>
-      <w:r>
-        <w:rPr>
-          <w:rFonts w:ascii="Times New Roman" w:hAnsi="Times New Roman" w:cs="Times New Roman"/>
-          <w:sz w:val="24"/>
-          <w:szCs w:val="24"/>
-        </w:rPr>
-        <w:t>::</w:t>
-      </w:r>
-      <w:proofErr w:type="spellStart"/>
-      <w:r>
-        <w:rPr>
-          <w:rFonts w:ascii="Times New Roman" w:hAnsi="Times New Roman" w:cs="Times New Roman"/>
-          <w:sz w:val="24"/>
-          <w:szCs w:val="24"/>
-        </w:rPr>
-        <w:t>ProtoPlasm</w:t>
-      </w:r>
-      <w:proofErr w:type="spellEnd"/>
-      <w:r>
-        <w:rPr>
-          <w:rFonts w:ascii="Times New Roman" w:hAnsi="Times New Roman" w:cs="Times New Roman"/>
-          <w:sz w:val="24"/>
-          <w:szCs w:val="24"/>
-        </w:rPr>
-        <w:t xml:space="preserve"> name(</w:t>
-      </w:r>
-      <w:proofErr w:type="spellStart"/>
-      <w:r>
-        <w:rPr>
-          <w:rFonts w:ascii="Times New Roman" w:hAnsi="Times New Roman" w:cs="Times New Roman"/>
-          <w:sz w:val="24"/>
-          <w:szCs w:val="24"/>
-        </w:rPr>
-        <w:t>windowWidth</w:t>
-      </w:r>
-      <w:proofErr w:type="spellEnd"/>
-      <w:r>
-        <w:rPr>
-          <w:rFonts w:ascii="Times New Roman" w:hAnsi="Times New Roman" w:cs="Times New Roman"/>
-          <w:sz w:val="24"/>
-          <w:szCs w:val="24"/>
-        </w:rPr>
-        <w:t xml:space="preserve">, </w:t>
-      </w:r>
-      <w:proofErr w:type="spellStart"/>
-      <w:r>
-        <w:rPr>
-          <w:rFonts w:ascii="Times New Roman" w:hAnsi="Times New Roman" w:cs="Times New Roman"/>
-          <w:sz w:val="24"/>
-          <w:szCs w:val="24"/>
-        </w:rPr>
-        <w:t>windowHeight</w:t>
-      </w:r>
-      <w:proofErr w:type="spellEnd"/>
-      <w:r>
-        <w:rPr>
-          <w:rFonts w:ascii="Times New Roman" w:hAnsi="Times New Roman" w:cs="Times New Roman"/>
-          <w:sz w:val="24"/>
-          <w:szCs w:val="24"/>
-        </w:rPr>
-        <w:t>, “</w:t>
-      </w:r>
-      <w:r>
-        <w:rPr>
-          <w:rFonts w:ascii="Times New Roman" w:hAnsi="Times New Roman" w:cs="Times New Roman"/>
-          <w:color w:val="0070C0"/>
-          <w:sz w:val="24"/>
-          <w:szCs w:val="24"/>
-        </w:rPr>
-        <w:t>Project Title</w:t>
-      </w:r>
-      <w:r>
-        <w:rPr>
-          <w:rFonts w:ascii="Times New Roman" w:hAnsi="Times New Roman" w:cs="Times New Roman"/>
-          <w:sz w:val="24"/>
-          <w:szCs w:val="24"/>
-        </w:rPr>
-        <w:t xml:space="preserve">”, new </w:t>
-      </w:r>
-      <w:proofErr w:type="spellStart"/>
-      <w:r>
-        <w:rPr>
-          <w:rFonts w:ascii="Times New Roman" w:hAnsi="Times New Roman" w:cs="Times New Roman"/>
-          <w:color w:val="FF0000"/>
-          <w:sz w:val="24"/>
-          <w:szCs w:val="24"/>
-        </w:rPr>
-        <w:t>projectName</w:t>
-      </w:r>
-      <w:proofErr w:type="spellEnd"/>
-      <w:r>
-        <w:rPr>
-          <w:rFonts w:ascii="Times New Roman" w:hAnsi="Times New Roman" w:cs="Times New Roman"/>
-          <w:sz w:val="24"/>
-          <w:szCs w:val="24"/>
-        </w:rPr>
-        <w:t>());</w:t>
-      </w:r>
-    </w:p>
-    <w:p>
-      <w:pPr>
-        <w:spacing w:after="0" w:line="240" w:lineRule="auto"/>
-        <w:rPr>
-          <w:rFonts w:ascii="Times New Roman" w:hAnsi="Times New Roman" w:cs="Times New Roman"/>
-          <w:sz w:val="24"/>
-          <w:szCs w:val="24"/>
-        </w:rPr>
-      </w:pPr>
-    </w:p>
-    <w:p>
-      <w:pPr>
-        <w:spacing w:after="0" w:line="240" w:lineRule="auto"/>
+      <w:r>
+        <w:rPr>
+          <w:rFonts w:ascii="Times New Roman" w:hAnsi="Times New Roman" w:cs="Times New Roman"/>
+          <w:sz w:val="24"/>
+          <w:szCs w:val="24"/>
+        </w:rPr>
+        <w:t>mouseDragged()</w:t>
+      </w:r>
+    </w:p>
+    <w:p>
+      <w:pPr>
+        <w:spacing w:after="0" w:line="240" w:lineRule="auto"/>
+        <w:jc w:val="center"/>
+        <w:rPr>
+          <w:rFonts w:ascii="Times New Roman" w:hAnsi="Times New Roman" w:cs="Times New Roman"/>
+          <w:sz w:val="24"/>
+          <w:szCs w:val="24"/>
+        </w:rPr>
+      </w:pPr>
+    </w:p>
+    <w:p>
+      <w:pPr>
+        <w:spacing w:after="0" w:line="240" w:lineRule="auto"/>
+        <w:rPr>
+          <w:rFonts w:ascii="Times New Roman" w:hAnsi="Times New Roman" w:cs="Times New Roman"/>
+          <w:sz w:val="24"/>
+          <w:szCs w:val="24"/>
+        </w:rPr>
+      </w:pPr>
+      <w:r>
+        <w:rPr>
+          <w:rFonts w:ascii="Times New Roman" w:hAnsi="Times New Roman" w:cs="Times New Roman"/>
+          <w:sz w:val="24"/>
+          <w:szCs w:val="24"/>
+        </w:rPr>
+        <w:br w:type="page"/>
+      </w:r>
+      <w:r>
         <w:rPr>
           <w:rFonts w:ascii="Times New Roman" w:hAnsi="Times New Roman" w:cs="Times New Roman"/>
           <w:b/>
@@ -1661,8 +2486,244 @@
           <w:sz w:val="24"/>
           <w:szCs w:val="24"/>
         </w:rPr>
-      </w:pPr>
-      <w:r>
+        <w:lastRenderedPageBreak/>
+        <w:t>Two Dimensional Primitives:</w:t>
+      </w:r>
+    </w:p>
+    <w:p>
+      <w:pPr>
+        <w:spacing w:after="0" w:line="240" w:lineRule="auto"/>
+        <w:rPr>
+          <w:rFonts w:ascii="Times New Roman" w:hAnsi="Times New Roman" w:cs="Times New Roman"/>
+          <w:sz w:val="24"/>
+          <w:szCs w:val="24"/>
+        </w:rPr>
+      </w:pPr>
+    </w:p>
+    <w:p>
+      <w:pPr>
+        <w:spacing w:after="0" w:line="240" w:lineRule="auto"/>
+        <w:rPr>
+          <w:rFonts w:ascii="Times New Roman" w:hAnsi="Times New Roman" w:cs="Times New Roman"/>
+          <w:sz w:val="24"/>
+          <w:szCs w:val="24"/>
+        </w:rPr>
+      </w:pPr>
+      <w:r>
+        <w:rPr>
+          <w:rFonts w:ascii="Times New Roman" w:hAnsi="Times New Roman" w:cs="Times New Roman"/>
+          <w:sz w:val="24"/>
+          <w:szCs w:val="24"/>
+        </w:rPr>
+        <w:t>Rectangle</w:t>
+      </w:r>
+    </w:p>
+    <w:p>
+      <w:pPr>
+        <w:spacing w:after="0" w:line="240" w:lineRule="auto"/>
+        <w:rPr>
+          <w:rFonts w:ascii="Times New Roman" w:hAnsi="Times New Roman" w:cs="Times New Roman"/>
+          <w:sz w:val="24"/>
+          <w:szCs w:val="24"/>
+        </w:rPr>
+      </w:pPr>
+      <w:r>
+        <w:rPr>
+          <w:rFonts w:ascii="Times New Roman" w:hAnsi="Times New Roman" w:cs="Times New Roman"/>
+          <w:sz w:val="24"/>
+          <w:szCs w:val="24"/>
+        </w:rPr>
+        <w:tab/>
+        <w:t>rect(float radius1, float radius2);</w:t>
+      </w:r>
+    </w:p>
+    <w:p>
+      <w:pPr>
+        <w:pStyle w:val="ListParagraph"/>
+        <w:numPr>
+          <w:ilvl w:val="0"/>
+          <w:numId w:val="3"/>
+        </w:numPr>
+        <w:spacing w:after="0" w:line="240" w:lineRule="auto"/>
+        <w:contextualSpacing w:val="0"/>
+        <w:rPr>
+          <w:rFonts w:ascii="Times New Roman" w:hAnsi="Times New Roman" w:cs="Times New Roman"/>
+          <w:sz w:val="24"/>
+          <w:szCs w:val="24"/>
+        </w:rPr>
+      </w:pPr>
+      <w:r>
+        <w:rPr>
+          <w:rFonts w:ascii="Times New Roman" w:hAnsi="Times New Roman" w:cs="Times New Roman"/>
+          <w:sz w:val="24"/>
+          <w:szCs w:val="24"/>
+        </w:rPr>
+        <w:t>rect(width, height)</w:t>
+      </w:r>
+      <w:r>
+        <w:rPr>
+          <w:rFonts w:ascii="Times New Roman" w:hAnsi="Times New Roman" w:cs="Times New Roman"/>
+          <w:sz w:val="24"/>
+          <w:szCs w:val="24"/>
+        </w:rPr>
+        <w:t>;</w:t>
+      </w:r>
+    </w:p>
+    <w:p>
+      <w:pPr>
+        <w:pStyle w:val="ListParagraph"/>
+        <w:numPr>
+          <w:ilvl w:val="0"/>
+          <w:numId w:val="3"/>
+        </w:numPr>
+        <w:spacing w:after="0" w:line="240" w:lineRule="auto"/>
+        <w:contextualSpacing w:val="0"/>
+        <w:rPr>
+          <w:rFonts w:ascii="Times New Roman" w:hAnsi="Times New Roman" w:cs="Times New Roman"/>
+          <w:sz w:val="24"/>
+          <w:szCs w:val="24"/>
+        </w:rPr>
+      </w:pPr>
+      <w:r>
+        <w:rPr>
+          <w:rFonts w:ascii="Times New Roman" w:hAnsi="Times New Roman" w:cs="Times New Roman"/>
+          <w:sz w:val="24"/>
+          <w:szCs w:val="24"/>
+        </w:rPr>
+        <w:t>Draws a rectangle centered at origin</w:t>
+      </w:r>
+      <w:r>
+        <w:rPr>
+          <w:rFonts w:ascii="Times New Roman" w:hAnsi="Times New Roman" w:cs="Times New Roman"/>
+          <w:sz w:val="24"/>
+          <w:szCs w:val="24"/>
+        </w:rPr>
+        <w:t xml:space="preserve"> </w:t>
+      </w:r>
+      <w:r>
+        <w:rPr>
+          <w:rFonts w:ascii="Times New Roman" w:hAnsi="Times New Roman" w:cs="Times New Roman"/>
+          <w:sz w:val="24"/>
+          <w:szCs w:val="24"/>
+        </w:rPr>
+        <w:t xml:space="preserve">with width of </w:t>
+      </w:r>
+      <w:r>
+        <w:rPr>
+          <w:rFonts w:ascii="Times New Roman" w:hAnsi="Times New Roman" w:cs="Times New Roman"/>
+          <w:i/>
+          <w:sz w:val="24"/>
+          <w:szCs w:val="24"/>
+        </w:rPr>
+        <w:t>width</w:t>
+      </w:r>
+      <w:r>
+        <w:rPr>
+          <w:rFonts w:ascii="Times New Roman" w:hAnsi="Times New Roman" w:cs="Times New Roman"/>
+          <w:sz w:val="24"/>
+          <w:szCs w:val="24"/>
+        </w:rPr>
+        <w:t xml:space="preserve"> and height of </w:t>
+      </w:r>
+      <w:r>
+        <w:rPr>
+          <w:rFonts w:ascii="Times New Roman" w:hAnsi="Times New Roman" w:cs="Times New Roman"/>
+          <w:i/>
+          <w:sz w:val="24"/>
+          <w:szCs w:val="24"/>
+        </w:rPr>
+        <w:t>height</w:t>
+      </w:r>
+      <w:r>
+        <w:rPr>
+          <w:rFonts w:ascii="Times New Roman" w:hAnsi="Times New Roman" w:cs="Times New Roman"/>
+          <w:sz w:val="24"/>
+          <w:szCs w:val="24"/>
+        </w:rPr>
+        <w:t xml:space="preserve"> </w:t>
+      </w:r>
+    </w:p>
+    <w:p>
+      <w:pPr>
+        <w:spacing w:after="0" w:line="240" w:lineRule="auto"/>
+        <w:rPr>
+          <w:rFonts w:ascii="Times New Roman" w:hAnsi="Times New Roman" w:cs="Times New Roman"/>
+          <w:sz w:val="24"/>
+          <w:szCs w:val="24"/>
+        </w:rPr>
+      </w:pPr>
+    </w:p>
+    <w:p>
+      <w:pPr>
+        <w:spacing w:after="0" w:line="240" w:lineRule="auto"/>
+        <w:rPr>
+          <w:rFonts w:ascii="Times New Roman" w:hAnsi="Times New Roman" w:cs="Times New Roman"/>
+          <w:sz w:val="24"/>
+          <w:szCs w:val="24"/>
+        </w:rPr>
+      </w:pPr>
+      <w:r>
+        <w:rPr>
+          <w:rFonts w:ascii="Times New Roman" w:hAnsi="Times New Roman" w:cs="Times New Roman"/>
+          <w:sz w:val="24"/>
+          <w:szCs w:val="24"/>
+        </w:rPr>
+        <w:tab/>
+        <w:t>rect(const Vec2 &amp;pt0, const Vec2 &amp;pt1);</w:t>
+      </w:r>
+    </w:p>
+    <w:p>
+      <w:pPr>
+        <w:spacing w:after="0" w:line="240" w:lineRule="auto"/>
+        <w:rPr>
+          <w:rFonts w:ascii="Times New Roman" w:hAnsi="Times New Roman" w:cs="Times New Roman"/>
+          <w:sz w:val="24"/>
+          <w:szCs w:val="24"/>
+        </w:rPr>
+      </w:pPr>
+    </w:p>
+    <w:p>
+      <w:pPr>
+        <w:spacing w:after="0" w:line="240" w:lineRule="auto"/>
+        <w:rPr>
+          <w:rFonts w:ascii="Times New Roman" w:hAnsi="Times New Roman" w:cs="Times New Roman"/>
+          <w:sz w:val="24"/>
+          <w:szCs w:val="24"/>
+        </w:rPr>
+      </w:pPr>
+      <w:r>
+        <w:rPr>
+          <w:rFonts w:ascii="Times New Roman" w:hAnsi="Times New Roman" w:cs="Times New Roman"/>
+          <w:sz w:val="24"/>
+          <w:szCs w:val="24"/>
+        </w:rPr>
+        <w:tab/>
+        <w:t>rect(float x, float y, float w, float h);</w:t>
+      </w:r>
+    </w:p>
+    <w:p>
+      <w:pPr>
+        <w:spacing w:after="0" w:line="240" w:lineRule="auto"/>
+        <w:rPr>
+          <w:rFonts w:ascii="Times New Roman" w:hAnsi="Times New Roman" w:cs="Times New Roman"/>
+          <w:sz w:val="24"/>
+          <w:szCs w:val="24"/>
+        </w:rPr>
+      </w:pPr>
+    </w:p>
+    <w:p>
+      <w:pPr>
+        <w:spacing w:after="0" w:line="240" w:lineRule="auto"/>
+        <w:rPr>
+          <w:rFonts w:ascii="Times New Roman" w:hAnsi="Times New Roman" w:cs="Times New Roman"/>
+          <w:sz w:val="24"/>
+          <w:szCs w:val="24"/>
+        </w:rPr>
+      </w:pPr>
+    </w:p>
+    <w:p>
+      <w:pPr>
+        <w:spacing w:after="0" w:line="240" w:lineRule="auto"/>
         <w:rPr>
           <w:rFonts w:ascii="Times New Roman" w:hAnsi="Times New Roman" w:cs="Times New Roman"/>
           <w:b/>
@@ -1670,231 +2731,6 @@
           <w:sz w:val="24"/>
           <w:szCs w:val="24"/>
         </w:rPr>
-        <w:t>General Information about Visual Environment:</w:t>
-      </w:r>
-    </w:p>
-    <w:p>
-      <w:pPr>
-        <w:pStyle w:val="ListParagraph"/>
-        <w:numPr>
-          <w:ilvl w:val="0"/>
-          <w:numId w:val="4"/>
-        </w:numPr>
-        <w:spacing w:after="0" w:line="240" w:lineRule="auto"/>
-        <w:contextualSpacing w:val="0"/>
-        <w:rPr>
-          <w:rFonts w:ascii="Times New Roman" w:hAnsi="Times New Roman" w:cs="Times New Roman"/>
-          <w:sz w:val="24"/>
-          <w:szCs w:val="24"/>
-        </w:rPr>
-      </w:pPr>
-      <w:r>
-        <w:rPr>
-          <w:rFonts w:ascii="Times New Roman" w:hAnsi="Times New Roman" w:cs="Times New Roman"/>
-          <w:sz w:val="24"/>
-          <w:szCs w:val="24"/>
-        </w:rPr>
-        <w:t>Origin (0, 0) is at the center of the window</w:t>
-      </w:r>
-    </w:p>
-    <w:p>
-      <w:pPr>
-        <w:pStyle w:val="ListParagraph"/>
-        <w:numPr>
-          <w:ilvl w:val="0"/>
-          <w:numId w:val="4"/>
-        </w:numPr>
-        <w:spacing w:after="0" w:line="240" w:lineRule="auto"/>
-        <w:contextualSpacing w:val="0"/>
-        <w:rPr>
-          <w:rFonts w:ascii="Times New Roman" w:hAnsi="Times New Roman" w:cs="Times New Roman"/>
-          <w:sz w:val="24"/>
-          <w:szCs w:val="24"/>
-        </w:rPr>
-      </w:pPr>
-      <w:r>
-        <w:rPr>
-          <w:rFonts w:ascii="Times New Roman" w:hAnsi="Times New Roman" w:cs="Times New Roman"/>
-          <w:sz w:val="24"/>
-          <w:szCs w:val="24"/>
-        </w:rPr>
-        <w:lastRenderedPageBreak/>
-        <w:t>Default background color is black</w:t>
-      </w:r>
-    </w:p>
-    <w:p>
-      <w:pPr>
-        <w:pStyle w:val="ListParagraph"/>
-        <w:numPr>
-          <w:ilvl w:val="0"/>
-          <w:numId w:val="4"/>
-        </w:numPr>
-        <w:spacing w:after="0" w:line="240" w:lineRule="auto"/>
-        <w:contextualSpacing w:val="0"/>
-        <w:rPr>
-          <w:rFonts w:ascii="Times New Roman" w:hAnsi="Times New Roman" w:cs="Times New Roman"/>
-          <w:sz w:val="24"/>
-          <w:szCs w:val="24"/>
-        </w:rPr>
-      </w:pPr>
-      <w:r>
-        <w:rPr>
-          <w:rFonts w:ascii="Times New Roman" w:hAnsi="Times New Roman" w:cs="Times New Roman"/>
-          <w:sz w:val="24"/>
-          <w:szCs w:val="24"/>
-        </w:rPr>
-        <w:t>Default stoke color is black</w:t>
-      </w:r>
-    </w:p>
-    <w:p>
-      <w:pPr>
-        <w:pStyle w:val="ListParagraph"/>
-        <w:numPr>
-          <w:ilvl w:val="0"/>
-          <w:numId w:val="4"/>
-        </w:numPr>
-        <w:spacing w:after="0" w:line="240" w:lineRule="auto"/>
-        <w:contextualSpacing w:val="0"/>
-        <w:rPr>
-          <w:rFonts w:ascii="Times New Roman" w:hAnsi="Times New Roman" w:cs="Times New Roman"/>
-          <w:sz w:val="24"/>
-          <w:szCs w:val="24"/>
-        </w:rPr>
-      </w:pPr>
-      <w:r>
-        <w:rPr>
-          <w:rFonts w:ascii="Times New Roman" w:hAnsi="Times New Roman" w:cs="Times New Roman"/>
-          <w:sz w:val="24"/>
-          <w:szCs w:val="24"/>
-        </w:rPr>
-        <w:t>Default fill color is white</w:t>
-      </w:r>
-    </w:p>
-    <w:p>
-      <w:pPr>
-        <w:pStyle w:val="ListParagraph"/>
-        <w:numPr>
-          <w:ilvl w:val="0"/>
-          <w:numId w:val="4"/>
-        </w:numPr>
-        <w:spacing w:after="0" w:line="240" w:lineRule="auto"/>
-        <w:contextualSpacing w:val="0"/>
-        <w:rPr>
-          <w:rFonts w:ascii="Times New Roman" w:hAnsi="Times New Roman" w:cs="Times New Roman"/>
-          <w:sz w:val="24"/>
-          <w:szCs w:val="24"/>
-        </w:rPr>
-      </w:pPr>
-      <w:r>
-        <w:rPr>
-          <w:rFonts w:ascii="Times New Roman" w:hAnsi="Times New Roman" w:cs="Times New Roman"/>
-          <w:sz w:val="24"/>
-          <w:szCs w:val="24"/>
-        </w:rPr>
-        <w:t>RGB is on a 0-1 scale</w:t>
-      </w:r>
-    </w:p>
-    <w:p>
-      <w:pPr>
-        <w:pStyle w:val="ListParagraph"/>
-        <w:numPr>
-          <w:ilvl w:val="0"/>
-          <w:numId w:val="4"/>
-        </w:numPr>
-        <w:spacing w:after="0" w:line="240" w:lineRule="auto"/>
-        <w:contextualSpacing w:val="0"/>
-        <w:rPr>
-          <w:rFonts w:ascii="Times New Roman" w:hAnsi="Times New Roman" w:cs="Times New Roman"/>
-          <w:sz w:val="24"/>
-          <w:szCs w:val="24"/>
-        </w:rPr>
-      </w:pPr>
-      <w:r>
-        <w:rPr>
-          <w:rFonts w:ascii="Times New Roman" w:hAnsi="Times New Roman" w:cs="Times New Roman"/>
-          <w:sz w:val="24"/>
-          <w:szCs w:val="24"/>
-        </w:rPr>
-        <w:t>Greyscale</w:t>
-      </w:r>
-    </w:p>
-    <w:p>
-      <w:pPr>
-        <w:pStyle w:val="ListParagraph"/>
-        <w:numPr>
-          <w:ilvl w:val="1"/>
-          <w:numId w:val="4"/>
-        </w:numPr>
-        <w:spacing w:after="0" w:line="240" w:lineRule="auto"/>
-        <w:contextualSpacing w:val="0"/>
-        <w:rPr>
-          <w:rFonts w:ascii="Times New Roman" w:hAnsi="Times New Roman" w:cs="Times New Roman"/>
-          <w:sz w:val="24"/>
-          <w:szCs w:val="24"/>
-        </w:rPr>
-      </w:pPr>
-      <w:r>
-        <w:rPr>
-          <w:rFonts w:ascii="Times New Roman" w:hAnsi="Times New Roman" w:cs="Times New Roman"/>
-          <w:sz w:val="24"/>
-          <w:szCs w:val="24"/>
-        </w:rPr>
-        <w:t>0 = black</w:t>
-      </w:r>
-    </w:p>
-    <w:p>
-      <w:pPr>
-        <w:pStyle w:val="ListParagraph"/>
-        <w:numPr>
-          <w:ilvl w:val="1"/>
-          <w:numId w:val="4"/>
-        </w:numPr>
-        <w:spacing w:after="0" w:line="240" w:lineRule="auto"/>
-        <w:contextualSpacing w:val="0"/>
-        <w:rPr>
-          <w:rFonts w:ascii="Times New Roman" w:hAnsi="Times New Roman" w:cs="Times New Roman"/>
-          <w:sz w:val="24"/>
-          <w:szCs w:val="24"/>
-        </w:rPr>
-      </w:pPr>
-      <w:r>
-        <w:rPr>
-          <w:rFonts w:ascii="Times New Roman" w:hAnsi="Times New Roman" w:cs="Times New Roman"/>
-          <w:sz w:val="24"/>
-          <w:szCs w:val="24"/>
-        </w:rPr>
-        <w:t>1 = white</w:t>
-      </w:r>
-    </w:p>
-    <w:p>
-      <w:pPr>
-        <w:spacing w:after="0" w:line="240" w:lineRule="auto"/>
-        <w:rPr>
-          <w:rFonts w:ascii="Times New Roman" w:hAnsi="Times New Roman" w:cs="Times New Roman"/>
-          <w:sz w:val="24"/>
-          <w:szCs w:val="24"/>
-        </w:rPr>
-      </w:pPr>
-    </w:p>
-    <w:p>
-      <w:pPr>
-        <w:spacing w:after="0" w:line="240" w:lineRule="auto"/>
-        <w:jc w:val="center"/>
-        <w:rPr>
-          <w:rFonts w:ascii="Times New Roman" w:hAnsi="Times New Roman" w:cs="Times New Roman"/>
-          <w:sz w:val="24"/>
-          <w:szCs w:val="24"/>
-        </w:rPr>
-      </w:pPr>
-    </w:p>
-    <w:p>
-      <w:pPr>
-        <w:spacing w:after="0" w:line="240" w:lineRule="auto"/>
-        <w:rPr>
-          <w:rFonts w:ascii="Times New Roman" w:hAnsi="Times New Roman" w:cs="Times New Roman"/>
-          <w:sz w:val="24"/>
-          <w:szCs w:val="24"/>
-        </w:rPr>
       </w:pPr>
       <w:r>
         <w:rPr>
@@ -1913,81 +2749,37 @@
           <w:szCs w:val="24"/>
         </w:rPr>
         <w:lastRenderedPageBreak/>
-        <w:t>Two Dimensional Primitives:</w:t>
-      </w:r>
-    </w:p>
-    <w:p>
-      <w:pPr>
-        <w:spacing w:after="0" w:line="240" w:lineRule="auto"/>
-        <w:rPr>
-          <w:rFonts w:ascii="Times New Roman" w:hAnsi="Times New Roman" w:cs="Times New Roman"/>
-          <w:sz w:val="24"/>
-          <w:szCs w:val="24"/>
-        </w:rPr>
-      </w:pPr>
-    </w:p>
-    <w:p>
-      <w:pPr>
-        <w:spacing w:after="0" w:line="240" w:lineRule="auto"/>
-        <w:rPr>
-          <w:rFonts w:ascii="Times New Roman" w:hAnsi="Times New Roman" w:cs="Times New Roman"/>
-          <w:sz w:val="24"/>
-          <w:szCs w:val="24"/>
-        </w:rPr>
-      </w:pPr>
-      <w:r>
-        <w:rPr>
-          <w:rFonts w:ascii="Times New Roman" w:hAnsi="Times New Roman" w:cs="Times New Roman"/>
-          <w:sz w:val="24"/>
-          <w:szCs w:val="24"/>
-        </w:rPr>
-        <w:t>Rectangle</w:t>
-      </w:r>
-    </w:p>
-    <w:p>
-      <w:pPr>
-        <w:spacing w:after="0" w:line="240" w:lineRule="auto"/>
-        <w:rPr>
-          <w:rFonts w:ascii="Times New Roman" w:hAnsi="Times New Roman" w:cs="Times New Roman"/>
-          <w:sz w:val="24"/>
-          <w:szCs w:val="24"/>
-        </w:rPr>
-      </w:pPr>
-      <w:r>
-        <w:rPr>
-          <w:rFonts w:ascii="Times New Roman" w:hAnsi="Times New Roman" w:cs="Times New Roman"/>
-          <w:sz w:val="24"/>
-          <w:szCs w:val="24"/>
-        </w:rPr>
-        <w:tab/>
-      </w:r>
-      <w:proofErr w:type="spellStart"/>
-      <w:proofErr w:type="gramStart"/>
-      <w:r>
-        <w:rPr>
-          <w:rFonts w:ascii="Times New Roman" w:hAnsi="Times New Roman" w:cs="Times New Roman"/>
-          <w:sz w:val="24"/>
-          <w:szCs w:val="24"/>
-        </w:rPr>
-        <w:t>rect</w:t>
-      </w:r>
-      <w:proofErr w:type="spellEnd"/>
-      <w:r>
-        <w:rPr>
-          <w:rFonts w:ascii="Times New Roman" w:hAnsi="Times New Roman" w:cs="Times New Roman"/>
-          <w:sz w:val="24"/>
-          <w:szCs w:val="24"/>
-        </w:rPr>
-        <w:t>(</w:t>
-      </w:r>
-      <w:proofErr w:type="gramEnd"/>
-      <w:r>
-        <w:rPr>
-          <w:rFonts w:ascii="Times New Roman" w:hAnsi="Times New Roman" w:cs="Times New Roman"/>
-          <w:sz w:val="24"/>
-          <w:szCs w:val="24"/>
-        </w:rPr>
-        <w:t>float radius1, float radius2);</w:t>
+        <w:t>Suggestions:</w:t>
+      </w:r>
+    </w:p>
+    <w:p>
+      <w:pPr>
+        <w:spacing w:after="0" w:line="240" w:lineRule="auto"/>
+        <w:rPr>
+          <w:rFonts w:ascii="Times New Roman" w:hAnsi="Times New Roman" w:cs="Times New Roman"/>
+          <w:b/>
+          <w:i/>
+          <w:sz w:val="24"/>
+          <w:szCs w:val="24"/>
+        </w:rPr>
+      </w:pPr>
+    </w:p>
+    <w:p>
+      <w:pPr>
+        <w:spacing w:after="0" w:line="240" w:lineRule="auto"/>
+        <w:rPr>
+          <w:rFonts w:ascii="Times New Roman" w:hAnsi="Times New Roman" w:cs="Times New Roman"/>
+          <w:sz w:val="24"/>
+          <w:szCs w:val="24"/>
+        </w:rPr>
+      </w:pPr>
+      <w:r>
+        <w:rPr>
+          <w:rFonts w:ascii="Times New Roman" w:hAnsi="Times New Roman" w:cs="Times New Roman"/>
+          <w:sz w:val="24"/>
+          <w:szCs w:val="24"/>
+        </w:rPr>
+        <w:t>General Information about Visual Environment</w:t>
       </w:r>
     </w:p>
     <w:p>
@@ -1995,248 +2787,110 @@
         <w:pStyle w:val="ListParagraph"/>
         <w:numPr>
           <w:ilvl w:val="0"/>
-          <w:numId w:val="3"/>
-        </w:numPr>
-        <w:spacing w:after="0" w:line="240" w:lineRule="auto"/>
-        <w:contextualSpacing w:val="0"/>
-        <w:rPr>
-          <w:rFonts w:ascii="Times New Roman" w:hAnsi="Times New Roman" w:cs="Times New Roman"/>
-          <w:sz w:val="24"/>
-          <w:szCs w:val="24"/>
-        </w:rPr>
-      </w:pPr>
-      <w:proofErr w:type="spellStart"/>
-      <w:r>
-        <w:rPr>
-          <w:rFonts w:ascii="Times New Roman" w:hAnsi="Times New Roman" w:cs="Times New Roman"/>
-          <w:sz w:val="24"/>
-          <w:szCs w:val="24"/>
-        </w:rPr>
-        <w:t>rect</w:t>
-      </w:r>
-      <w:proofErr w:type="spellEnd"/>
-      <w:r>
-        <w:rPr>
-          <w:rFonts w:ascii="Times New Roman" w:hAnsi="Times New Roman" w:cs="Times New Roman"/>
-          <w:sz w:val="24"/>
-          <w:szCs w:val="24"/>
-        </w:rPr>
-        <w:t>(width, height)</w:t>
-      </w:r>
-    </w:p>
-    <w:p>
-      <w:pPr>
-        <w:pStyle w:val="ListParagraph"/>
-        <w:numPr>
-          <w:ilvl w:val="0"/>
-          <w:numId w:val="3"/>
-        </w:numPr>
-        <w:spacing w:after="0" w:line="240" w:lineRule="auto"/>
-        <w:contextualSpacing w:val="0"/>
-        <w:rPr>
-          <w:rFonts w:ascii="Times New Roman" w:hAnsi="Times New Roman" w:cs="Times New Roman"/>
-          <w:sz w:val="24"/>
-          <w:szCs w:val="24"/>
-        </w:rPr>
-      </w:pPr>
-      <w:r>
-        <w:rPr>
-          <w:rFonts w:ascii="Times New Roman" w:hAnsi="Times New Roman" w:cs="Times New Roman"/>
-          <w:sz w:val="24"/>
-          <w:szCs w:val="24"/>
-        </w:rPr>
-        <w:t>Draws a rectangle centered at origin</w:t>
-      </w:r>
-      <w:r>
-        <w:rPr>
-          <w:rFonts w:ascii="Times New Roman" w:hAnsi="Times New Roman" w:cs="Times New Roman"/>
-          <w:sz w:val="24"/>
-          <w:szCs w:val="24"/>
-        </w:rPr>
-        <w:t xml:space="preserve"> </w:t>
-      </w:r>
-      <w:r>
-        <w:rPr>
-          <w:rFonts w:ascii="Times New Roman" w:hAnsi="Times New Roman" w:cs="Times New Roman"/>
-          <w:sz w:val="24"/>
-          <w:szCs w:val="24"/>
-        </w:rPr>
-        <w:t xml:space="preserve">with width of </w:t>
-      </w:r>
-      <w:r>
-        <w:rPr>
-          <w:rFonts w:ascii="Times New Roman" w:hAnsi="Times New Roman" w:cs="Times New Roman"/>
+          <w:numId w:val="11"/>
+        </w:numPr>
+        <w:spacing w:after="0" w:line="240" w:lineRule="auto"/>
+        <w:rPr>
+          <w:rFonts w:ascii="Times New Roman" w:hAnsi="Times New Roman" w:cs="Times New Roman"/>
+          <w:sz w:val="24"/>
+          <w:szCs w:val="24"/>
+        </w:rPr>
+      </w:pPr>
+      <w:r>
+        <w:rPr>
+          <w:rFonts w:ascii="Times New Roman" w:hAnsi="Times New Roman" w:cs="Times New Roman"/>
+          <w:sz w:val="24"/>
+          <w:szCs w:val="24"/>
+        </w:rPr>
+        <w:t>Default background color should be different from default stroke color</w:t>
+      </w:r>
+    </w:p>
+    <w:p>
+      <w:pPr>
+        <w:pStyle w:val="ListParagraph"/>
+        <w:numPr>
+          <w:ilvl w:val="1"/>
+          <w:numId w:val="11"/>
+        </w:numPr>
+        <w:spacing w:after="0" w:line="240" w:lineRule="auto"/>
+        <w:rPr>
+          <w:rFonts w:ascii="Times New Roman" w:hAnsi="Times New Roman" w:cs="Times New Roman"/>
+          <w:sz w:val="24"/>
+          <w:szCs w:val="24"/>
+        </w:rPr>
+      </w:pPr>
+      <w:r>
+        <w:rPr>
+          <w:rFonts w:ascii="Times New Roman" w:hAnsi="Times New Roman" w:cs="Times New Roman"/>
+          <w:sz w:val="24"/>
+          <w:szCs w:val="24"/>
+        </w:rPr>
+        <w:t>Maybe have default background color be a shade of grey</w:t>
+      </w:r>
+    </w:p>
+    <w:p>
+      <w:pPr>
+        <w:spacing w:after="0" w:line="240" w:lineRule="auto"/>
+        <w:rPr>
+          <w:rFonts w:ascii="Times New Roman" w:hAnsi="Times New Roman" w:cs="Times New Roman"/>
+          <w:sz w:val="24"/>
+          <w:szCs w:val="24"/>
+        </w:rPr>
+      </w:pPr>
+    </w:p>
+    <w:p>
+      <w:pPr>
+        <w:spacing w:after="0" w:line="240" w:lineRule="auto"/>
+        <w:rPr>
+          <w:rFonts w:ascii="Times New Roman" w:hAnsi="Times New Roman" w:cs="Times New Roman"/>
+          <w:sz w:val="24"/>
+          <w:szCs w:val="24"/>
+        </w:rPr>
+      </w:pPr>
+    </w:p>
+    <w:p>
+      <w:pPr>
+        <w:spacing w:after="0" w:line="240" w:lineRule="auto"/>
+        <w:rPr>
+          <w:rFonts w:ascii="Times New Roman" w:hAnsi="Times New Roman" w:cs="Times New Roman"/>
+          <w:b/>
           <w:i/>
           <w:sz w:val="24"/>
           <w:szCs w:val="24"/>
         </w:rPr>
-        <w:t>width</w:t>
-      </w:r>
-      <w:r>
-        <w:rPr>
-          <w:rFonts w:ascii="Times New Roman" w:hAnsi="Times New Roman" w:cs="Times New Roman"/>
-          <w:sz w:val="24"/>
-          <w:szCs w:val="24"/>
-        </w:rPr>
-        <w:t xml:space="preserve"> and height of </w:t>
-      </w:r>
-      <w:r>
-        <w:rPr>
-          <w:rFonts w:ascii="Times New Roman" w:hAnsi="Times New Roman" w:cs="Times New Roman"/>
+      </w:pPr>
+      <w:r>
+        <w:rPr>
+          <w:rFonts w:ascii="Times New Roman" w:hAnsi="Times New Roman" w:cs="Times New Roman"/>
+          <w:b/>
           <w:i/>
           <w:sz w:val="24"/>
           <w:szCs w:val="24"/>
         </w:rPr>
-        <w:t>height</w:t>
-      </w:r>
-      <w:r>
-        <w:rPr>
-          <w:rFonts w:ascii="Times New Roman" w:hAnsi="Times New Roman" w:cs="Times New Roman"/>
-          <w:sz w:val="24"/>
-          <w:szCs w:val="24"/>
-        </w:rPr>
-        <w:t xml:space="preserve"> </w:t>
-      </w:r>
-    </w:p>
-    <w:p>
-      <w:pPr>
-        <w:spacing w:after="0" w:line="240" w:lineRule="auto"/>
-        <w:rPr>
-          <w:rFonts w:ascii="Times New Roman" w:hAnsi="Times New Roman" w:cs="Times New Roman"/>
-          <w:sz w:val="24"/>
-          <w:szCs w:val="24"/>
-        </w:rPr>
-      </w:pPr>
-    </w:p>
-    <w:p>
-      <w:pPr>
-        <w:spacing w:after="0" w:line="240" w:lineRule="auto"/>
-        <w:rPr>
-          <w:rFonts w:ascii="Times New Roman" w:hAnsi="Times New Roman" w:cs="Times New Roman"/>
-          <w:sz w:val="24"/>
-          <w:szCs w:val="24"/>
-        </w:rPr>
-      </w:pPr>
-      <w:r>
-        <w:rPr>
-          <w:rFonts w:ascii="Times New Roman" w:hAnsi="Times New Roman" w:cs="Times New Roman"/>
-          <w:sz w:val="24"/>
-          <w:szCs w:val="24"/>
-        </w:rPr>
-        <w:tab/>
-      </w:r>
-      <w:proofErr w:type="spellStart"/>
-      <w:proofErr w:type="gramStart"/>
-      <w:r>
-        <w:rPr>
-          <w:rFonts w:ascii="Times New Roman" w:hAnsi="Times New Roman" w:cs="Times New Roman"/>
-          <w:sz w:val="24"/>
-          <w:szCs w:val="24"/>
-        </w:rPr>
-        <w:t>rect</w:t>
-      </w:r>
-      <w:proofErr w:type="spellEnd"/>
-      <w:r>
-        <w:rPr>
-          <w:rFonts w:ascii="Times New Roman" w:hAnsi="Times New Roman" w:cs="Times New Roman"/>
-          <w:sz w:val="24"/>
-          <w:szCs w:val="24"/>
-        </w:rPr>
-        <w:t>(</w:t>
-      </w:r>
-      <w:proofErr w:type="spellStart"/>
-      <w:proofErr w:type="gramEnd"/>
-      <w:r>
-        <w:rPr>
-          <w:rFonts w:ascii="Times New Roman" w:hAnsi="Times New Roman" w:cs="Times New Roman"/>
-          <w:sz w:val="24"/>
-          <w:szCs w:val="24"/>
-        </w:rPr>
-        <w:t>const</w:t>
-      </w:r>
-      <w:proofErr w:type="spellEnd"/>
-      <w:r>
-        <w:rPr>
-          <w:rFonts w:ascii="Times New Roman" w:hAnsi="Times New Roman" w:cs="Times New Roman"/>
-          <w:sz w:val="24"/>
-          <w:szCs w:val="24"/>
-        </w:rPr>
-        <w:t xml:space="preserve"> Vec2 &amp;pt0, </w:t>
-      </w:r>
-      <w:proofErr w:type="spellStart"/>
-      <w:r>
-        <w:rPr>
-          <w:rFonts w:ascii="Times New Roman" w:hAnsi="Times New Roman" w:cs="Times New Roman"/>
-          <w:sz w:val="24"/>
-          <w:szCs w:val="24"/>
-        </w:rPr>
-        <w:t>const</w:t>
-      </w:r>
-      <w:proofErr w:type="spellEnd"/>
-      <w:r>
-        <w:rPr>
-          <w:rFonts w:ascii="Times New Roman" w:hAnsi="Times New Roman" w:cs="Times New Roman"/>
-          <w:sz w:val="24"/>
-          <w:szCs w:val="24"/>
-        </w:rPr>
-        <w:t xml:space="preserve"> Vec2 &amp;pt1);</w:t>
-      </w:r>
-    </w:p>
-    <w:p>
-      <w:pPr>
-        <w:spacing w:after="0" w:line="240" w:lineRule="auto"/>
-        <w:rPr>
-          <w:rFonts w:ascii="Times New Roman" w:hAnsi="Times New Roman" w:cs="Times New Roman"/>
-          <w:sz w:val="24"/>
-          <w:szCs w:val="24"/>
-        </w:rPr>
-      </w:pPr>
-    </w:p>
-    <w:p>
-      <w:pPr>
-        <w:spacing w:after="0" w:line="240" w:lineRule="auto"/>
-        <w:rPr>
-          <w:rFonts w:ascii="Times New Roman" w:hAnsi="Times New Roman" w:cs="Times New Roman"/>
-          <w:sz w:val="24"/>
-          <w:szCs w:val="24"/>
-        </w:rPr>
-      </w:pPr>
-      <w:r>
-        <w:rPr>
-          <w:rFonts w:ascii="Times New Roman" w:hAnsi="Times New Roman" w:cs="Times New Roman"/>
-          <w:sz w:val="24"/>
-          <w:szCs w:val="24"/>
-        </w:rPr>
-        <w:tab/>
-      </w:r>
-      <w:proofErr w:type="spellStart"/>
-      <w:proofErr w:type="gramStart"/>
-      <w:r>
-        <w:rPr>
-          <w:rFonts w:ascii="Times New Roman" w:hAnsi="Times New Roman" w:cs="Times New Roman"/>
-          <w:sz w:val="24"/>
-          <w:szCs w:val="24"/>
-        </w:rPr>
-        <w:t>rect</w:t>
-      </w:r>
-      <w:proofErr w:type="spellEnd"/>
-      <w:r>
-        <w:rPr>
-          <w:rFonts w:ascii="Times New Roman" w:hAnsi="Times New Roman" w:cs="Times New Roman"/>
-          <w:sz w:val="24"/>
-          <w:szCs w:val="24"/>
-        </w:rPr>
-        <w:t>(</w:t>
-      </w:r>
-      <w:proofErr w:type="gramEnd"/>
-      <w:r>
-        <w:rPr>
-          <w:rFonts w:ascii="Times New Roman" w:hAnsi="Times New Roman" w:cs="Times New Roman"/>
-          <w:sz w:val="24"/>
-          <w:szCs w:val="24"/>
-        </w:rPr>
-        <w:t>float x, float y, float w, float h);</w:t>
-      </w:r>
+        <w:t>Problems:</w:t>
+      </w:r>
+    </w:p>
+    <w:p>
+      <w:pPr>
+        <w:spacing w:after="0" w:line="240" w:lineRule="auto"/>
+        <w:rPr>
+          <w:rFonts w:ascii="Times New Roman" w:hAnsi="Times New Roman" w:cs="Times New Roman"/>
+          <w:b/>
+          <w:i/>
+          <w:sz w:val="24"/>
+          <w:szCs w:val="24"/>
+        </w:rPr>
+      </w:pPr>
+    </w:p>
+    <w:p>
+      <w:pPr>
+        <w:spacing w:after="0" w:line="240" w:lineRule="auto"/>
+        <w:rPr>
+          <w:rFonts w:ascii="Times New Roman" w:hAnsi="Times New Roman" w:cs="Times New Roman"/>
+          <w:sz w:val="24"/>
+          <w:szCs w:val="24"/>
+        </w:rPr>
+      </w:pPr>
     </w:p>
     <w:sectPr>
       <w:type w:val="continuous"/>
@@ -2369,7 +3023,7 @@
             <w:sz w:val="24"/>
             <w:szCs w:val="24"/>
           </w:rPr>
-          <w:t>3</w:t>
+          <w:t>5</w:t>
         </w:r>
         <w:r>
           <w:rPr>
@@ -3024,6 +3678,119 @@
     </w:lvl>
   </w:abstractNum>
   <w:abstractNum w:abstractNumId="6" w15:restartNumberingAfterBreak="0">
+    <w:nsid w:val="42167ED4"/>
+    <w:multiLevelType w:val="hybridMultilevel"/>
+    <w:tmpl w:val="DB82C0B0"/>
+    <w:lvl w:ilvl="0" w:tplc="04090001">
+      <w:start w:val="1"/>
+      <w:numFmt w:val="bullet"/>
+      <w:lvlText w:val=""/>
+      <w:lvlJc w:val="left"/>
+      <w:pPr>
+        <w:ind w:left="360" w:hanging="360"/>
+      </w:pPr>
+      <w:rPr>
+        <w:rFonts w:ascii="Symbol" w:hAnsi="Symbol" w:hint="default"/>
+      </w:rPr>
+    </w:lvl>
+    <w:lvl w:ilvl="1" w:tplc="04090003">
+      <w:start w:val="1"/>
+      <w:numFmt w:val="bullet"/>
+      <w:lvlText w:val="o"/>
+      <w:lvlJc w:val="left"/>
+      <w:pPr>
+        <w:ind w:left="1080" w:hanging="360"/>
+      </w:pPr>
+      <w:rPr>
+        <w:rFonts w:ascii="Courier New" w:hAnsi="Courier New" w:cs="Courier New" w:hint="default"/>
+      </w:rPr>
+    </w:lvl>
+    <w:lvl w:ilvl="2" w:tplc="04090005" w:tentative="1">
+      <w:start w:val="1"/>
+      <w:numFmt w:val="bullet"/>
+      <w:lvlText w:val=""/>
+      <w:lvlJc w:val="left"/>
+      <w:pPr>
+        <w:ind w:left="1800" w:hanging="360"/>
+      </w:pPr>
+      <w:rPr>
+        <w:rFonts w:ascii="Wingdings" w:hAnsi="Wingdings" w:hint="default"/>
+      </w:rPr>
+    </w:lvl>
+    <w:lvl w:ilvl="3" w:tplc="04090001" w:tentative="1">
+      <w:start w:val="1"/>
+      <w:numFmt w:val="bullet"/>
+      <w:lvlText w:val=""/>
+      <w:lvlJc w:val="left"/>
+      <w:pPr>
+        <w:ind w:left="2520" w:hanging="360"/>
+      </w:pPr>
+      <w:rPr>
+        <w:rFonts w:ascii="Symbol" w:hAnsi="Symbol" w:hint="default"/>
+      </w:rPr>
+    </w:lvl>
+    <w:lvl w:ilvl="4" w:tplc="04090003" w:tentative="1">
+      <w:start w:val="1"/>
+      <w:numFmt w:val="bullet"/>
+      <w:lvlText w:val="o"/>
+      <w:lvlJc w:val="left"/>
+      <w:pPr>
+        <w:ind w:left="3240" w:hanging="360"/>
+      </w:pPr>
+      <w:rPr>
+        <w:rFonts w:ascii="Courier New" w:hAnsi="Courier New" w:cs="Courier New" w:hint="default"/>
+      </w:rPr>
+    </w:lvl>
+    <w:lvl w:ilvl="5" w:tplc="04090005" w:tentative="1">
+      <w:start w:val="1"/>
+      <w:numFmt w:val="bullet"/>
+      <w:lvlText w:val=""/>
+      <w:lvlJc w:val="left"/>
+      <w:pPr>
+        <w:ind w:left="3960" w:hanging="360"/>
+      </w:pPr>
+      <w:rPr>
+        <w:rFonts w:ascii="Wingdings" w:hAnsi="Wingdings" w:hint="default"/>
+      </w:rPr>
+    </w:lvl>
+    <w:lvl w:ilvl="6" w:tplc="04090001" w:tentative="1">
+      <w:start w:val="1"/>
+      <w:numFmt w:val="bullet"/>
+      <w:lvlText w:val=""/>
+      <w:lvlJc w:val="left"/>
+      <w:pPr>
+        <w:ind w:left="4680" w:hanging="360"/>
+      </w:pPr>
+      <w:rPr>
+        <w:rFonts w:ascii="Symbol" w:hAnsi="Symbol" w:hint="default"/>
+      </w:rPr>
+    </w:lvl>
+    <w:lvl w:ilvl="7" w:tplc="04090003" w:tentative="1">
+      <w:start w:val="1"/>
+      <w:numFmt w:val="bullet"/>
+      <w:lvlText w:val="o"/>
+      <w:lvlJc w:val="left"/>
+      <w:pPr>
+        <w:ind w:left="5400" w:hanging="360"/>
+      </w:pPr>
+      <w:rPr>
+        <w:rFonts w:ascii="Courier New" w:hAnsi="Courier New" w:cs="Courier New" w:hint="default"/>
+      </w:rPr>
+    </w:lvl>
+    <w:lvl w:ilvl="8" w:tplc="04090005" w:tentative="1">
+      <w:start w:val="1"/>
+      <w:numFmt w:val="bullet"/>
+      <w:lvlText w:val=""/>
+      <w:lvlJc w:val="left"/>
+      <w:pPr>
+        <w:ind w:left="6120" w:hanging="360"/>
+      </w:pPr>
+      <w:rPr>
+        <w:rFonts w:ascii="Wingdings" w:hAnsi="Wingdings" w:hint="default"/>
+      </w:rPr>
+    </w:lvl>
+  </w:abstractNum>
+  <w:abstractNum w:abstractNumId="7" w15:restartNumberingAfterBreak="0">
     <w:nsid w:val="56967B7B"/>
     <w:multiLevelType w:val="hybridMultilevel"/>
     <w:tmpl w:val="DBCE2BB2"/>
@@ -3109,7 +3876,120 @@
       </w:pPr>
     </w:lvl>
   </w:abstractNum>
-  <w:abstractNum w:abstractNumId="7" w15:restartNumberingAfterBreak="0">
+  <w:abstractNum w:abstractNumId="8" w15:restartNumberingAfterBreak="0">
+    <w:nsid w:val="64FB31D5"/>
+    <w:multiLevelType w:val="hybridMultilevel"/>
+    <w:tmpl w:val="CC36E6C8"/>
+    <w:lvl w:ilvl="0" w:tplc="04090001">
+      <w:start w:val="1"/>
+      <w:numFmt w:val="bullet"/>
+      <w:lvlText w:val=""/>
+      <w:lvlJc w:val="left"/>
+      <w:pPr>
+        <w:ind w:left="720" w:hanging="360"/>
+      </w:pPr>
+      <w:rPr>
+        <w:rFonts w:ascii="Symbol" w:hAnsi="Symbol" w:hint="default"/>
+      </w:rPr>
+    </w:lvl>
+    <w:lvl w:ilvl="1" w:tplc="04090003">
+      <w:start w:val="1"/>
+      <w:numFmt w:val="bullet"/>
+      <w:lvlText w:val="o"/>
+      <w:lvlJc w:val="left"/>
+      <w:pPr>
+        <w:ind w:left="1440" w:hanging="360"/>
+      </w:pPr>
+      <w:rPr>
+        <w:rFonts w:ascii="Courier New" w:hAnsi="Courier New" w:cs="Courier New" w:hint="default"/>
+      </w:rPr>
+    </w:lvl>
+    <w:lvl w:ilvl="2" w:tplc="04090005" w:tentative="1">
+      <w:start w:val="1"/>
+      <w:numFmt w:val="bullet"/>
+      <w:lvlText w:val=""/>
+      <w:lvlJc w:val="left"/>
+      <w:pPr>
+        <w:ind w:left="2160" w:hanging="360"/>
+      </w:pPr>
+      <w:rPr>
+        <w:rFonts w:ascii="Wingdings" w:hAnsi="Wingdings" w:hint="default"/>
+      </w:rPr>
+    </w:lvl>
+    <w:lvl w:ilvl="3" w:tplc="04090001" w:tentative="1">
+      <w:start w:val="1"/>
+      <w:numFmt w:val="bullet"/>
+      <w:lvlText w:val=""/>
+      <w:lvlJc w:val="left"/>
+      <w:pPr>
+        <w:ind w:left="2880" w:hanging="360"/>
+      </w:pPr>
+      <w:rPr>
+        <w:rFonts w:ascii="Symbol" w:hAnsi="Symbol" w:hint="default"/>
+      </w:rPr>
+    </w:lvl>
+    <w:lvl w:ilvl="4" w:tplc="04090003" w:tentative="1">
+      <w:start w:val="1"/>
+      <w:numFmt w:val="bullet"/>
+      <w:lvlText w:val="o"/>
+      <w:lvlJc w:val="left"/>
+      <w:pPr>
+        <w:ind w:left="3600" w:hanging="360"/>
+      </w:pPr>
+      <w:rPr>
+        <w:rFonts w:ascii="Courier New" w:hAnsi="Courier New" w:cs="Courier New" w:hint="default"/>
+      </w:rPr>
+    </w:lvl>
+    <w:lvl w:ilvl="5" w:tplc="04090005" w:tentative="1">
+      <w:start w:val="1"/>
+      <w:numFmt w:val="bullet"/>
+      <w:lvlText w:val=""/>
+      <w:lvlJc w:val="left"/>
+      <w:pPr>
+        <w:ind w:left="4320" w:hanging="360"/>
+      </w:pPr>
+      <w:rPr>
+        <w:rFonts w:ascii="Wingdings" w:hAnsi="Wingdings" w:hint="default"/>
+      </w:rPr>
+    </w:lvl>
+    <w:lvl w:ilvl="6" w:tplc="04090001" w:tentative="1">
+      <w:start w:val="1"/>
+      <w:numFmt w:val="bullet"/>
+      <w:lvlText w:val=""/>
+      <w:lvlJc w:val="left"/>
+      <w:pPr>
+        <w:ind w:left="5040" w:hanging="360"/>
+      </w:pPr>
+      <w:rPr>
+        <w:rFonts w:ascii="Symbol" w:hAnsi="Symbol" w:hint="default"/>
+      </w:rPr>
+    </w:lvl>
+    <w:lvl w:ilvl="7" w:tplc="04090003" w:tentative="1">
+      <w:start w:val="1"/>
+      <w:numFmt w:val="bullet"/>
+      <w:lvlText w:val="o"/>
+      <w:lvlJc w:val="left"/>
+      <w:pPr>
+        <w:ind w:left="5760" w:hanging="360"/>
+      </w:pPr>
+      <w:rPr>
+        <w:rFonts w:ascii="Courier New" w:hAnsi="Courier New" w:cs="Courier New" w:hint="default"/>
+      </w:rPr>
+    </w:lvl>
+    <w:lvl w:ilvl="8" w:tplc="04090005" w:tentative="1">
+      <w:start w:val="1"/>
+      <w:numFmt w:val="bullet"/>
+      <w:lvlText w:val=""/>
+      <w:lvlJc w:val="left"/>
+      <w:pPr>
+        <w:ind w:left="6480" w:hanging="360"/>
+      </w:pPr>
+      <w:rPr>
+        <w:rFonts w:ascii="Wingdings" w:hAnsi="Wingdings" w:hint="default"/>
+      </w:rPr>
+    </w:lvl>
+  </w:abstractNum>
+  <w:abstractNum w:abstractNumId="9" w15:restartNumberingAfterBreak="0">
     <w:nsid w:val="66093CB2"/>
     <w:multiLevelType w:val="hybridMultilevel"/>
     <w:tmpl w:val="4BF0C3F0"/>
@@ -3222,7 +4102,7 @@
       </w:rPr>
     </w:lvl>
   </w:abstractNum>
-  <w:abstractNum w:abstractNumId="8" w15:restartNumberingAfterBreak="0">
+  <w:abstractNum w:abstractNumId="10" w15:restartNumberingAfterBreak="0">
     <w:nsid w:val="75593942"/>
     <w:multiLevelType w:val="hybridMultilevel"/>
     <w:tmpl w:val="91528AEC"/>
@@ -3335,14 +4215,127 @@
       </w:rPr>
     </w:lvl>
   </w:abstractNum>
+  <w:abstractNum w:abstractNumId="11" w15:restartNumberingAfterBreak="0">
+    <w:nsid w:val="7C2D2534"/>
+    <w:multiLevelType w:val="hybridMultilevel"/>
+    <w:tmpl w:val="8EDC2BE0"/>
+    <w:lvl w:ilvl="0" w:tplc="04090001">
+      <w:start w:val="1"/>
+      <w:numFmt w:val="bullet"/>
+      <w:lvlText w:val=""/>
+      <w:lvlJc w:val="left"/>
+      <w:pPr>
+        <w:ind w:left="1440" w:hanging="360"/>
+      </w:pPr>
+      <w:rPr>
+        <w:rFonts w:ascii="Symbol" w:hAnsi="Symbol" w:hint="default"/>
+      </w:rPr>
+    </w:lvl>
+    <w:lvl w:ilvl="1" w:tplc="04090003" w:tentative="1">
+      <w:start w:val="1"/>
+      <w:numFmt w:val="bullet"/>
+      <w:lvlText w:val="o"/>
+      <w:lvlJc w:val="left"/>
+      <w:pPr>
+        <w:ind w:left="2160" w:hanging="360"/>
+      </w:pPr>
+      <w:rPr>
+        <w:rFonts w:ascii="Courier New" w:hAnsi="Courier New" w:cs="Courier New" w:hint="default"/>
+      </w:rPr>
+    </w:lvl>
+    <w:lvl w:ilvl="2" w:tplc="04090005" w:tentative="1">
+      <w:start w:val="1"/>
+      <w:numFmt w:val="bullet"/>
+      <w:lvlText w:val=""/>
+      <w:lvlJc w:val="left"/>
+      <w:pPr>
+        <w:ind w:left="2880" w:hanging="360"/>
+      </w:pPr>
+      <w:rPr>
+        <w:rFonts w:ascii="Wingdings" w:hAnsi="Wingdings" w:hint="default"/>
+      </w:rPr>
+    </w:lvl>
+    <w:lvl w:ilvl="3" w:tplc="04090001" w:tentative="1">
+      <w:start w:val="1"/>
+      <w:numFmt w:val="bullet"/>
+      <w:lvlText w:val=""/>
+      <w:lvlJc w:val="left"/>
+      <w:pPr>
+        <w:ind w:left="3600" w:hanging="360"/>
+      </w:pPr>
+      <w:rPr>
+        <w:rFonts w:ascii="Symbol" w:hAnsi="Symbol" w:hint="default"/>
+      </w:rPr>
+    </w:lvl>
+    <w:lvl w:ilvl="4" w:tplc="04090003" w:tentative="1">
+      <w:start w:val="1"/>
+      <w:numFmt w:val="bullet"/>
+      <w:lvlText w:val="o"/>
+      <w:lvlJc w:val="left"/>
+      <w:pPr>
+        <w:ind w:left="4320" w:hanging="360"/>
+      </w:pPr>
+      <w:rPr>
+        <w:rFonts w:ascii="Courier New" w:hAnsi="Courier New" w:cs="Courier New" w:hint="default"/>
+      </w:rPr>
+    </w:lvl>
+    <w:lvl w:ilvl="5" w:tplc="04090005" w:tentative="1">
+      <w:start w:val="1"/>
+      <w:numFmt w:val="bullet"/>
+      <w:lvlText w:val=""/>
+      <w:lvlJc w:val="left"/>
+      <w:pPr>
+        <w:ind w:left="5040" w:hanging="360"/>
+      </w:pPr>
+      <w:rPr>
+        <w:rFonts w:ascii="Wingdings" w:hAnsi="Wingdings" w:hint="default"/>
+      </w:rPr>
+    </w:lvl>
+    <w:lvl w:ilvl="6" w:tplc="04090001" w:tentative="1">
+      <w:start w:val="1"/>
+      <w:numFmt w:val="bullet"/>
+      <w:lvlText w:val=""/>
+      <w:lvlJc w:val="left"/>
+      <w:pPr>
+        <w:ind w:left="5760" w:hanging="360"/>
+      </w:pPr>
+      <w:rPr>
+        <w:rFonts w:ascii="Symbol" w:hAnsi="Symbol" w:hint="default"/>
+      </w:rPr>
+    </w:lvl>
+    <w:lvl w:ilvl="7" w:tplc="04090003" w:tentative="1">
+      <w:start w:val="1"/>
+      <w:numFmt w:val="bullet"/>
+      <w:lvlText w:val="o"/>
+      <w:lvlJc w:val="left"/>
+      <w:pPr>
+        <w:ind w:left="6480" w:hanging="360"/>
+      </w:pPr>
+      <w:rPr>
+        <w:rFonts w:ascii="Courier New" w:hAnsi="Courier New" w:cs="Courier New" w:hint="default"/>
+      </w:rPr>
+    </w:lvl>
+    <w:lvl w:ilvl="8" w:tplc="04090005" w:tentative="1">
+      <w:start w:val="1"/>
+      <w:numFmt w:val="bullet"/>
+      <w:lvlText w:val=""/>
+      <w:lvlJc w:val="left"/>
+      <w:pPr>
+        <w:ind w:left="7200" w:hanging="360"/>
+      </w:pPr>
+      <w:rPr>
+        <w:rFonts w:ascii="Wingdings" w:hAnsi="Wingdings" w:hint="default"/>
+      </w:rPr>
+    </w:lvl>
+  </w:abstractNum>
   <w:num w:numId="1">
-    <w:abstractNumId w:val="8"/>
+    <w:abstractNumId w:val="10"/>
   </w:num>
   <w:num w:numId="2">
     <w:abstractNumId w:val="5"/>
   </w:num>
   <w:num w:numId="3">
-    <w:abstractNumId w:val="7"/>
+    <w:abstractNumId w:val="9"/>
   </w:num>
   <w:num w:numId="4">
     <w:abstractNumId w:val="4"/>
@@ -3351,7 +4344,7 @@
     <w:abstractNumId w:val="2"/>
   </w:num>
   <w:num w:numId="6">
-    <w:abstractNumId w:val="6"/>
+    <w:abstractNumId w:val="7"/>
   </w:num>
   <w:num w:numId="7">
     <w:abstractNumId w:val="1"/>
@@ -3361,6 +4354,15 @@
   </w:num>
   <w:num w:numId="9">
     <w:abstractNumId w:val="3"/>
+  </w:num>
+  <w:num w:numId="10">
+    <w:abstractNumId w:val="6"/>
+  </w:num>
+  <w:num w:numId="11">
+    <w:abstractNumId w:val="8"/>
+  </w:num>
+  <w:num w:numId="12">
+    <w:abstractNumId w:val="11"/>
   </w:num>
 </w:numbering>
 </file>

</xml_diff>

<commit_message>
Edited Protobyte API Document. Added Objects header. Listed all variables and functions for Visual Environment.
</commit_message>
<xml_diff>
--- a/Protobyte/Protobyte_API.docx
+++ b/Protobyte/Protobyte_API.docx
@@ -1595,7 +1595,7 @@
           <w:sz w:val="24"/>
           <w:szCs w:val="24"/>
         </w:rPr>
-        <w:t>Global Variables:</w:t>
+        <w:t>Variables:</w:t>
       </w:r>
     </w:p>
     <w:p>
@@ -1614,34 +1614,391 @@
           <w:szCs w:val="24"/>
         </w:rPr>
         <w:tab/>
+        <w:t>std::string appTitle</w:t>
+      </w:r>
+    </w:p>
+    <w:p>
+      <w:pPr>
+        <w:spacing w:after="0" w:line="240" w:lineRule="auto"/>
+        <w:rPr>
+          <w:rFonts w:ascii="Times New Roman" w:hAnsi="Times New Roman" w:cs="Times New Roman"/>
+          <w:sz w:val="24"/>
+          <w:szCs w:val="24"/>
+        </w:rPr>
+      </w:pPr>
+      <w:r>
+        <w:rPr>
+          <w:rFonts w:ascii="Times New Roman" w:hAnsi="Times New Roman" w:cs="Times New Roman"/>
+          <w:sz w:val="24"/>
+          <w:szCs w:val="24"/>
+        </w:rPr>
+        <w:tab/>
+      </w:r>
+    </w:p>
+    <w:p>
+      <w:pPr>
+        <w:spacing w:after="0" w:line="240" w:lineRule="auto"/>
+        <w:rPr>
+          <w:rFonts w:ascii="Times New Roman" w:hAnsi="Times New Roman" w:cs="Times New Roman"/>
+          <w:sz w:val="24"/>
+          <w:szCs w:val="24"/>
+        </w:rPr>
+      </w:pPr>
+      <w:r>
+        <w:rPr>
+          <w:rFonts w:ascii="Times New Roman" w:hAnsi="Times New Roman" w:cs="Times New Roman"/>
+          <w:sz w:val="24"/>
+          <w:szCs w:val="24"/>
+        </w:rPr>
+        <w:tab/>
+      </w:r>
+      <w:r>
+        <w:rPr>
+          <w:rFonts w:ascii="Times New Roman" w:hAnsi="Times New Roman" w:cs="Times New Roman"/>
+          <w:sz w:val="24"/>
+          <w:szCs w:val="24"/>
+        </w:rPr>
+        <w:t xml:space="preserve">int </w:t>
+      </w:r>
+      <w:r>
+        <w:rPr>
+          <w:rFonts w:ascii="Times New Roman" w:hAnsi="Times New Roman" w:cs="Times New Roman"/>
+          <w:sz w:val="24"/>
+          <w:szCs w:val="24"/>
+        </w:rPr>
+        <w:t>width</w:t>
+      </w:r>
+    </w:p>
+    <w:p>
+      <w:pPr>
+        <w:spacing w:after="0" w:line="240" w:lineRule="auto"/>
+        <w:rPr>
+          <w:rFonts w:ascii="Times New Roman" w:hAnsi="Times New Roman" w:cs="Times New Roman"/>
+          <w:sz w:val="24"/>
+          <w:szCs w:val="24"/>
+        </w:rPr>
+      </w:pPr>
+    </w:p>
+    <w:p>
+      <w:pPr>
+        <w:spacing w:after="0" w:line="240" w:lineRule="auto"/>
+        <w:rPr>
+          <w:rFonts w:ascii="Times New Roman" w:hAnsi="Times New Roman" w:cs="Times New Roman"/>
+          <w:sz w:val="24"/>
+          <w:szCs w:val="24"/>
+        </w:rPr>
+      </w:pPr>
+      <w:r>
+        <w:rPr>
+          <w:rFonts w:ascii="Times New Roman" w:hAnsi="Times New Roman" w:cs="Times New Roman"/>
+          <w:sz w:val="24"/>
+          <w:szCs w:val="24"/>
+        </w:rPr>
+        <w:tab/>
+      </w:r>
+      <w:r>
+        <w:rPr>
+          <w:rFonts w:ascii="Times New Roman" w:hAnsi="Times New Roman" w:cs="Times New Roman"/>
+          <w:sz w:val="24"/>
+          <w:szCs w:val="24"/>
+        </w:rPr>
+        <w:t xml:space="preserve">int </w:t>
+      </w:r>
+      <w:r>
+        <w:rPr>
+          <w:rFonts w:ascii="Times New Roman" w:hAnsi="Times New Roman" w:cs="Times New Roman"/>
+          <w:sz w:val="24"/>
+          <w:szCs w:val="24"/>
+        </w:rPr>
+        <w:t>height</w:t>
+      </w:r>
+    </w:p>
+    <w:p>
+      <w:pPr>
+        <w:spacing w:after="0" w:line="240" w:lineRule="auto"/>
+        <w:rPr>
+          <w:rFonts w:ascii="Times New Roman" w:hAnsi="Times New Roman" w:cs="Times New Roman"/>
+          <w:sz w:val="24"/>
+          <w:szCs w:val="24"/>
+        </w:rPr>
+      </w:pPr>
+    </w:p>
+    <w:p>
+      <w:pPr>
+        <w:spacing w:after="0" w:line="240" w:lineRule="auto"/>
+        <w:rPr>
+          <w:rFonts w:ascii="Times New Roman" w:hAnsi="Times New Roman" w:cs="Times New Roman"/>
+          <w:sz w:val="24"/>
+          <w:szCs w:val="24"/>
+        </w:rPr>
+      </w:pPr>
+      <w:r>
+        <w:rPr>
+          <w:rFonts w:ascii="Times New Roman" w:hAnsi="Times New Roman" w:cs="Times New Roman"/>
+          <w:sz w:val="24"/>
+          <w:szCs w:val="24"/>
+        </w:rPr>
+        <w:tab/>
+        <w:t>int appWidth</w:t>
+      </w:r>
+    </w:p>
+    <w:p>
+      <w:pPr>
+        <w:spacing w:after="0" w:line="240" w:lineRule="auto"/>
+        <w:rPr>
+          <w:rFonts w:ascii="Times New Roman" w:hAnsi="Times New Roman" w:cs="Times New Roman"/>
+          <w:sz w:val="24"/>
+          <w:szCs w:val="24"/>
+        </w:rPr>
+      </w:pPr>
+    </w:p>
+    <w:p>
+      <w:pPr>
+        <w:spacing w:after="0" w:line="240" w:lineRule="auto"/>
+        <w:rPr>
+          <w:rFonts w:ascii="Times New Roman" w:hAnsi="Times New Roman" w:cs="Times New Roman"/>
+          <w:sz w:val="24"/>
+          <w:szCs w:val="24"/>
+        </w:rPr>
+      </w:pPr>
+      <w:r>
+        <w:rPr>
+          <w:rFonts w:ascii="Times New Roman" w:hAnsi="Times New Roman" w:cs="Times New Roman"/>
+          <w:sz w:val="24"/>
+          <w:szCs w:val="24"/>
+        </w:rPr>
+        <w:tab/>
+        <w:t>int appHeight</w:t>
+      </w:r>
+    </w:p>
+    <w:p>
+      <w:pPr>
+        <w:spacing w:after="0" w:line="240" w:lineRule="auto"/>
+        <w:rPr>
+          <w:rFonts w:ascii="Times New Roman" w:hAnsi="Times New Roman" w:cs="Times New Roman"/>
+          <w:sz w:val="24"/>
+          <w:szCs w:val="24"/>
+        </w:rPr>
+      </w:pPr>
+    </w:p>
+    <w:p>
+      <w:pPr>
+        <w:spacing w:after="0" w:line="240" w:lineRule="auto"/>
+        <w:rPr>
+          <w:rFonts w:ascii="Times New Roman" w:hAnsi="Times New Roman" w:cs="Times New Roman"/>
+          <w:sz w:val="24"/>
+          <w:szCs w:val="24"/>
+        </w:rPr>
+      </w:pPr>
+      <w:r>
+        <w:rPr>
+          <w:rFonts w:ascii="Times New Roman" w:hAnsi="Times New Roman" w:cs="Times New Roman"/>
+          <w:sz w:val="24"/>
+          <w:szCs w:val="24"/>
+        </w:rPr>
+        <w:tab/>
+        <w:t>int canvasWidth</w:t>
+      </w:r>
+    </w:p>
+    <w:p>
+      <w:pPr>
+        <w:spacing w:after="0" w:line="240" w:lineRule="auto"/>
+        <w:rPr>
+          <w:rFonts w:ascii="Times New Roman" w:hAnsi="Times New Roman" w:cs="Times New Roman"/>
+          <w:sz w:val="24"/>
+          <w:szCs w:val="24"/>
+        </w:rPr>
+      </w:pPr>
+    </w:p>
+    <w:p>
+      <w:pPr>
+        <w:spacing w:after="0" w:line="240" w:lineRule="auto"/>
+        <w:rPr>
+          <w:rFonts w:ascii="Times New Roman" w:hAnsi="Times New Roman" w:cs="Times New Roman"/>
+          <w:sz w:val="24"/>
+          <w:szCs w:val="24"/>
+        </w:rPr>
+      </w:pPr>
+      <w:r>
+        <w:rPr>
+          <w:rFonts w:ascii="Times New Roman" w:hAnsi="Times New Roman" w:cs="Times New Roman"/>
+          <w:sz w:val="24"/>
+          <w:szCs w:val="24"/>
+        </w:rPr>
+        <w:tab/>
+        <w:t>int canvasHeight</w:t>
+      </w:r>
+    </w:p>
+    <w:p>
+      <w:pPr>
+        <w:spacing w:after="0" w:line="240" w:lineRule="auto"/>
+        <w:rPr>
+          <w:rFonts w:ascii="Times New Roman" w:hAnsi="Times New Roman" w:cs="Times New Roman"/>
+          <w:sz w:val="24"/>
+          <w:szCs w:val="24"/>
+        </w:rPr>
+      </w:pPr>
+    </w:p>
+    <w:p>
+      <w:pPr>
+        <w:spacing w:after="0" w:line="240" w:lineRule="auto"/>
+        <w:rPr>
+          <w:rFonts w:ascii="Times New Roman" w:hAnsi="Times New Roman" w:cs="Times New Roman"/>
+          <w:sz w:val="24"/>
+          <w:szCs w:val="24"/>
+        </w:rPr>
+      </w:pPr>
+      <w:r>
+        <w:rPr>
+          <w:rFonts w:ascii="Times New Roman" w:hAnsi="Times New Roman" w:cs="Times New Roman"/>
+          <w:sz w:val="24"/>
+          <w:szCs w:val="24"/>
+        </w:rPr>
+        <w:tab/>
+        <w:t>Dim2i canvasSize</w:t>
+      </w:r>
+    </w:p>
+    <w:p>
+      <w:pPr>
+        <w:spacing w:after="0" w:line="240" w:lineRule="auto"/>
+        <w:rPr>
+          <w:rFonts w:ascii="Times New Roman" w:hAnsi="Times New Roman" w:cs="Times New Roman"/>
+          <w:sz w:val="24"/>
+          <w:szCs w:val="24"/>
+        </w:rPr>
+      </w:pPr>
+    </w:p>
+    <w:p>
+      <w:pPr>
+        <w:spacing w:after="0" w:line="240" w:lineRule="auto"/>
+        <w:rPr>
+          <w:rFonts w:ascii="Times New Roman" w:hAnsi="Times New Roman" w:cs="Times New Roman"/>
+          <w:sz w:val="24"/>
+          <w:szCs w:val="24"/>
+        </w:rPr>
+      </w:pPr>
+      <w:r>
+        <w:rPr>
+          <w:rFonts w:ascii="Times New Roman" w:hAnsi="Times New Roman" w:cs="Times New Roman"/>
+          <w:sz w:val="24"/>
+          <w:szCs w:val="24"/>
+        </w:rPr>
+        <w:tab/>
+        <w:t>Dim2i windowFrameSize</w:t>
+      </w:r>
+    </w:p>
+    <w:p>
+      <w:pPr>
+        <w:spacing w:after="0" w:line="240" w:lineRule="auto"/>
+        <w:rPr>
+          <w:rFonts w:ascii="Times New Roman" w:hAnsi="Times New Roman" w:cs="Times New Roman"/>
+          <w:sz w:val="24"/>
+          <w:szCs w:val="24"/>
+        </w:rPr>
+      </w:pPr>
+    </w:p>
+    <w:p>
+      <w:pPr>
+        <w:spacing w:after="0" w:line="240" w:lineRule="auto"/>
+        <w:rPr>
+          <w:rFonts w:ascii="Times New Roman" w:hAnsi="Times New Roman" w:cs="Times New Roman"/>
+          <w:sz w:val="24"/>
+          <w:szCs w:val="24"/>
+        </w:rPr>
+      </w:pPr>
+      <w:r>
+        <w:rPr>
+          <w:rFonts w:ascii="Times New Roman" w:hAnsi="Times New Roman" w:cs="Times New Roman"/>
+          <w:sz w:val="24"/>
+          <w:szCs w:val="24"/>
+        </w:rPr>
+        <w:tab/>
+        <w:t>int frameCount</w:t>
+      </w:r>
+    </w:p>
+    <w:p>
+      <w:pPr>
+        <w:spacing w:after="0" w:line="240" w:lineRule="auto"/>
+        <w:rPr>
+          <w:rFonts w:ascii="Times New Roman" w:hAnsi="Times New Roman" w:cs="Times New Roman"/>
+          <w:sz w:val="24"/>
+          <w:szCs w:val="24"/>
+        </w:rPr>
+      </w:pPr>
+    </w:p>
+    <w:p>
+      <w:pPr>
+        <w:spacing w:after="0" w:line="240" w:lineRule="auto"/>
+        <w:rPr>
+          <w:rFonts w:ascii="Times New Roman" w:hAnsi="Times New Roman" w:cs="Times New Roman"/>
+          <w:sz w:val="24"/>
+          <w:szCs w:val="24"/>
+        </w:rPr>
+      </w:pPr>
+      <w:r>
+        <w:rPr>
+          <w:rFonts w:ascii="Times New Roman" w:hAnsi="Times New Roman" w:cs="Times New Roman"/>
+          <w:sz w:val="24"/>
+          <w:szCs w:val="24"/>
+        </w:rPr>
+        <w:tab/>
+        <w:t>float frameRate</w:t>
+      </w:r>
+    </w:p>
+    <w:p>
+      <w:pPr>
+        <w:spacing w:after="0" w:line="240" w:lineRule="auto"/>
+        <w:rPr>
+          <w:rFonts w:ascii="Times New Roman" w:hAnsi="Times New Roman" w:cs="Times New Roman"/>
+          <w:sz w:val="24"/>
+          <w:szCs w:val="24"/>
+        </w:rPr>
+      </w:pPr>
+    </w:p>
+    <w:p>
+      <w:pPr>
+        <w:spacing w:after="0" w:line="240" w:lineRule="auto"/>
+        <w:rPr>
+          <w:rFonts w:ascii="Times New Roman" w:hAnsi="Times New Roman" w:cs="Times New Roman"/>
+          <w:sz w:val="24"/>
+          <w:szCs w:val="24"/>
+        </w:rPr>
+      </w:pPr>
+      <w:r>
+        <w:rPr>
+          <w:rFonts w:ascii="Times New Roman" w:hAnsi="Times New Roman" w:cs="Times New Roman"/>
+          <w:sz w:val="24"/>
+          <w:szCs w:val="24"/>
+        </w:rPr>
+        <w:tab/>
+      </w:r>
+      <w:r>
+        <w:rPr>
+          <w:rFonts w:ascii="Times New Roman" w:hAnsi="Times New Roman" w:cs="Times New Roman"/>
+          <w:sz w:val="24"/>
+          <w:szCs w:val="24"/>
+        </w:rPr>
+        <w:t>b</w:t>
+      </w:r>
+      <w:r>
+        <w:rPr>
+          <w:rFonts w:ascii="Times New Roman" w:hAnsi="Times New Roman" w:cs="Times New Roman"/>
+          <w:sz w:val="24"/>
+          <w:szCs w:val="24"/>
+        </w:rPr>
+        <w:t xml:space="preserve">ool </w:t>
+      </w:r>
+      <w:r>
+        <w:rPr>
+          <w:rFonts w:ascii="Times New Roman" w:hAnsi="Times New Roman" w:cs="Times New Roman"/>
+          <w:sz w:val="24"/>
+          <w:szCs w:val="24"/>
+        </w:rPr>
         <w:t>isStroke</w:t>
       </w:r>
     </w:p>
     <w:p>
       <w:pPr>
-        <w:pStyle w:val="ListParagraph"/>
-        <w:numPr>
-          <w:ilvl w:val="0"/>
-          <w:numId w:val="12"/>
-        </w:numPr>
-        <w:spacing w:after="0" w:line="240" w:lineRule="auto"/>
-        <w:rPr>
-          <w:rFonts w:ascii="Times New Roman" w:hAnsi="Times New Roman" w:cs="Times New Roman"/>
-          <w:sz w:val="24"/>
-          <w:szCs w:val="24"/>
-        </w:rPr>
-      </w:pPr>
-      <w:r>
-        <w:rPr>
-          <w:rFonts w:ascii="Times New Roman" w:hAnsi="Times New Roman" w:cs="Times New Roman"/>
-          <w:sz w:val="24"/>
-          <w:szCs w:val="24"/>
-        </w:rPr>
-        <w:t>boolean</w:t>
-      </w:r>
-    </w:p>
-    <w:p>
-      <w:pPr>
         <w:spacing w:after="0" w:line="240" w:lineRule="auto"/>
         <w:rPr>
           <w:rFonts w:ascii="Times New Roman" w:hAnsi="Times New Roman" w:cs="Times New Roman"/>
@@ -1666,34 +2023,34 @@
           <w:szCs w:val="24"/>
         </w:rPr>
         <w:tab/>
+      </w:r>
+      <w:r>
+        <w:rPr>
+          <w:rFonts w:ascii="Times New Roman" w:hAnsi="Times New Roman" w:cs="Times New Roman"/>
+          <w:sz w:val="24"/>
+          <w:szCs w:val="24"/>
+        </w:rPr>
+        <w:t>bool</w:t>
+      </w:r>
+      <w:r>
+        <w:rPr>
+          <w:rFonts w:ascii="Times New Roman" w:hAnsi="Times New Roman" w:cs="Times New Roman"/>
+          <w:sz w:val="24"/>
+          <w:szCs w:val="24"/>
+        </w:rPr>
+        <w:t xml:space="preserve"> </w:t>
+      </w:r>
+      <w:r>
+        <w:rPr>
+          <w:rFonts w:ascii="Times New Roman" w:hAnsi="Times New Roman" w:cs="Times New Roman"/>
+          <w:sz w:val="24"/>
+          <w:szCs w:val="24"/>
+        </w:rPr>
         <w:t>isFill</w:t>
       </w:r>
     </w:p>
     <w:p>
       <w:pPr>
-        <w:pStyle w:val="ListParagraph"/>
-        <w:numPr>
-          <w:ilvl w:val="0"/>
-          <w:numId w:val="12"/>
-        </w:numPr>
-        <w:spacing w:after="0" w:line="240" w:lineRule="auto"/>
-        <w:rPr>
-          <w:rFonts w:ascii="Times New Roman" w:hAnsi="Times New Roman" w:cs="Times New Roman"/>
-          <w:sz w:val="24"/>
-          <w:szCs w:val="24"/>
-        </w:rPr>
-      </w:pPr>
-      <w:r>
-        <w:rPr>
-          <w:rFonts w:ascii="Times New Roman" w:hAnsi="Times New Roman" w:cs="Times New Roman"/>
-          <w:sz w:val="24"/>
-          <w:szCs w:val="24"/>
-        </w:rPr>
-        <w:t>boolean</w:t>
-      </w:r>
-    </w:p>
-    <w:p>
-      <w:pPr>
         <w:spacing w:after="0" w:line="240" w:lineRule="auto"/>
         <w:rPr>
           <w:rFonts w:ascii="Times New Roman" w:hAnsi="Times New Roman" w:cs="Times New Roman"/>
@@ -1718,30 +2075,51 @@
           <w:szCs w:val="24"/>
         </w:rPr>
         <w:tab/>
-        <w:t>lineWidth</w:t>
-      </w:r>
-    </w:p>
-    <w:p>
-      <w:pPr>
-        <w:pStyle w:val="ListParagraph"/>
-        <w:numPr>
-          <w:ilvl w:val="0"/>
-          <w:numId w:val="12"/>
-        </w:numPr>
-        <w:spacing w:after="0" w:line="240" w:lineRule="auto"/>
-        <w:rPr>
-          <w:rFonts w:ascii="Times New Roman" w:hAnsi="Times New Roman" w:cs="Times New Roman"/>
-          <w:sz w:val="24"/>
-          <w:szCs w:val="24"/>
-        </w:rPr>
-      </w:pPr>
-      <w:r>
-        <w:rPr>
-          <w:rFonts w:ascii="Times New Roman" w:hAnsi="Times New Roman" w:cs="Times New Roman"/>
-          <w:sz w:val="24"/>
-          <w:szCs w:val="24"/>
-        </w:rPr>
-        <w:t>float</w:t>
+      </w:r>
+      <w:r>
+        <w:rPr>
+          <w:rFonts w:ascii="Times New Roman" w:hAnsi="Times New Roman" w:cs="Times New Roman"/>
+          <w:sz w:val="24"/>
+          <w:szCs w:val="24"/>
+        </w:rPr>
+        <w:t xml:space="preserve">float </w:t>
+      </w:r>
+      <w:r>
+        <w:rPr>
+          <w:rFonts w:ascii="Times New Roman" w:hAnsi="Times New Roman" w:cs="Times New Roman"/>
+          <w:sz w:val="24"/>
+          <w:szCs w:val="24"/>
+        </w:rPr>
+        <w:t>linewidth</w:t>
+      </w:r>
+    </w:p>
+    <w:p>
+      <w:pPr>
+        <w:spacing w:after="0" w:line="240" w:lineRule="auto"/>
+        <w:rPr>
+          <w:rFonts w:ascii="Times New Roman" w:hAnsi="Times New Roman" w:cs="Times New Roman"/>
+          <w:sz w:val="24"/>
+          <w:szCs w:val="24"/>
+        </w:rPr>
+      </w:pPr>
+    </w:p>
+    <w:p>
+      <w:pPr>
+        <w:spacing w:after="0" w:line="240" w:lineRule="auto"/>
+        <w:rPr>
+          <w:rFonts w:ascii="Times New Roman" w:hAnsi="Times New Roman" w:cs="Times New Roman"/>
+          <w:sz w:val="24"/>
+          <w:szCs w:val="24"/>
+        </w:rPr>
+      </w:pPr>
+      <w:r>
+        <w:rPr>
+          <w:rFonts w:ascii="Times New Roman" w:hAnsi="Times New Roman" w:cs="Times New Roman"/>
+          <w:sz w:val="24"/>
+          <w:szCs w:val="24"/>
+        </w:rPr>
+        <w:tab/>
+        <w:t>Col3f bgColor</w:t>
       </w:r>
     </w:p>
     <w:p>
@@ -1770,80 +2148,19 @@
           <w:sz w:val="24"/>
           <w:szCs w:val="24"/>
         </w:rPr>
+        <w:t xml:space="preserve">Col4f </w:t>
+      </w:r>
+      <w:r>
+        <w:rPr>
+          <w:rFonts w:ascii="Times New Roman" w:hAnsi="Times New Roman" w:cs="Times New Roman"/>
+          <w:sz w:val="24"/>
+          <w:szCs w:val="24"/>
+        </w:rPr>
         <w:t>fillColor</w:t>
       </w:r>
     </w:p>
     <w:p>
       <w:pPr>
-        <w:pStyle w:val="ListParagraph"/>
-        <w:numPr>
-          <w:ilvl w:val="0"/>
-          <w:numId w:val="12"/>
-        </w:numPr>
-        <w:spacing w:after="0" w:line="240" w:lineRule="auto"/>
-        <w:rPr>
-          <w:rFonts w:ascii="Times New Roman" w:hAnsi="Times New Roman" w:cs="Times New Roman"/>
-          <w:sz w:val="24"/>
-          <w:szCs w:val="24"/>
-        </w:rPr>
-      </w:pPr>
-      <w:r>
-        <w:rPr>
-          <w:rFonts w:ascii="Times New Roman" w:hAnsi="Times New Roman" w:cs="Times New Roman"/>
-          <w:sz w:val="24"/>
-          <w:szCs w:val="24"/>
-        </w:rPr>
-        <w:t>Col4f, Col4</w:t>
-      </w:r>
-    </w:p>
-    <w:p>
-      <w:pPr>
-        <w:pStyle w:val="ListParagraph"/>
-        <w:numPr>
-          <w:ilvl w:val="0"/>
-          <w:numId w:val="12"/>
-        </w:numPr>
-        <w:spacing w:after="0" w:line="240" w:lineRule="auto"/>
-        <w:rPr>
-          <w:rFonts w:ascii="Times New Roman" w:hAnsi="Times New Roman" w:cs="Times New Roman"/>
-          <w:sz w:val="24"/>
-          <w:szCs w:val="24"/>
-        </w:rPr>
-      </w:pPr>
-      <w:r>
-        <w:rPr>
-          <w:rFonts w:ascii="Times New Roman" w:hAnsi="Times New Roman" w:cs="Times New Roman"/>
-          <w:sz w:val="24"/>
-          <w:szCs w:val="24"/>
-        </w:rPr>
-        <w:t>fillColor = Col4f(r, g, b, a);</w:t>
-      </w:r>
-    </w:p>
-    <w:p>
-      <w:pPr>
-        <w:pStyle w:val="ListParagraph"/>
-        <w:numPr>
-          <w:ilvl w:val="0"/>
-          <w:numId w:val="12"/>
-        </w:numPr>
-        <w:spacing w:after="0" w:line="240" w:lineRule="auto"/>
-        <w:rPr>
-          <w:rFonts w:ascii="Times New Roman" w:hAnsi="Times New Roman" w:cs="Times New Roman"/>
-          <w:sz w:val="24"/>
-          <w:szCs w:val="24"/>
-        </w:rPr>
-      </w:pPr>
-      <w:r>
-        <w:rPr>
-          <w:rFonts w:ascii="Times New Roman" w:hAnsi="Times New Roman" w:cs="Times New Roman"/>
-          <w:sz w:val="24"/>
-          <w:szCs w:val="24"/>
-        </w:rPr>
-        <w:t>fillColor = Col4f(color);</w:t>
-      </w:r>
-    </w:p>
-    <w:p>
-      <w:pPr>
         <w:spacing w:after="0" w:line="240" w:lineRule="auto"/>
         <w:rPr>
           <w:rFonts w:ascii="Times New Roman" w:hAnsi="Times New Roman" w:cs="Times New Roman"/>
@@ -1868,96 +2185,19 @@
           <w:sz w:val="24"/>
           <w:szCs w:val="24"/>
         </w:rPr>
+        <w:t xml:space="preserve">Col4f </w:t>
+      </w:r>
+      <w:r>
+        <w:rPr>
+          <w:rFonts w:ascii="Times New Roman" w:hAnsi="Times New Roman" w:cs="Times New Roman"/>
+          <w:sz w:val="24"/>
+          <w:szCs w:val="24"/>
+        </w:rPr>
         <w:t>strokeColor</w:t>
       </w:r>
     </w:p>
     <w:p>
       <w:pPr>
-        <w:pStyle w:val="ListParagraph"/>
-        <w:numPr>
-          <w:ilvl w:val="0"/>
-          <w:numId w:val="12"/>
-        </w:numPr>
-        <w:spacing w:after="0" w:line="240" w:lineRule="auto"/>
-        <w:rPr>
-          <w:rFonts w:ascii="Times New Roman" w:hAnsi="Times New Roman" w:cs="Times New Roman"/>
-          <w:sz w:val="24"/>
-          <w:szCs w:val="24"/>
-        </w:rPr>
-      </w:pPr>
-      <w:r>
-        <w:rPr>
-          <w:rFonts w:ascii="Times New Roman" w:hAnsi="Times New Roman" w:cs="Times New Roman"/>
-          <w:sz w:val="24"/>
-          <w:szCs w:val="24"/>
-        </w:rPr>
-        <w:t>Col4f, Col4</w:t>
-      </w:r>
-    </w:p>
-    <w:p>
-      <w:pPr>
-        <w:pStyle w:val="ListParagraph"/>
-        <w:numPr>
-          <w:ilvl w:val="0"/>
-          <w:numId w:val="12"/>
-        </w:numPr>
-        <w:spacing w:after="0" w:line="240" w:lineRule="auto"/>
-        <w:rPr>
-          <w:rFonts w:ascii="Times New Roman" w:hAnsi="Times New Roman" w:cs="Times New Roman"/>
-          <w:sz w:val="24"/>
-          <w:szCs w:val="24"/>
-        </w:rPr>
-      </w:pPr>
-      <w:r>
-        <w:rPr>
-          <w:rFonts w:ascii="Times New Roman" w:hAnsi="Times New Roman" w:cs="Times New Roman"/>
-          <w:sz w:val="24"/>
-          <w:szCs w:val="24"/>
-        </w:rPr>
-        <w:t>stroke</w:t>
-      </w:r>
-      <w:r>
-        <w:rPr>
-          <w:rFonts w:ascii="Times New Roman" w:hAnsi="Times New Roman" w:cs="Times New Roman"/>
-          <w:sz w:val="24"/>
-          <w:szCs w:val="24"/>
-        </w:rPr>
-        <w:t>Color = Col4f(r, g, b, a);</w:t>
-      </w:r>
-    </w:p>
-    <w:p>
-      <w:pPr>
-        <w:pStyle w:val="ListParagraph"/>
-        <w:numPr>
-          <w:ilvl w:val="0"/>
-          <w:numId w:val="12"/>
-        </w:numPr>
-        <w:spacing w:after="0" w:line="240" w:lineRule="auto"/>
-        <w:rPr>
-          <w:rFonts w:ascii="Times New Roman" w:hAnsi="Times New Roman" w:cs="Times New Roman"/>
-          <w:sz w:val="24"/>
-          <w:szCs w:val="24"/>
-        </w:rPr>
-      </w:pPr>
-      <w:r>
-        <w:rPr>
-          <w:rFonts w:ascii="Times New Roman" w:hAnsi="Times New Roman" w:cs="Times New Roman"/>
-          <w:sz w:val="24"/>
-          <w:szCs w:val="24"/>
-        </w:rPr>
-        <w:t>stroke</w:t>
-      </w:r>
-      <w:r>
-        <w:rPr>
-          <w:rFonts w:ascii="Times New Roman" w:hAnsi="Times New Roman" w:cs="Times New Roman"/>
-          <w:sz w:val="24"/>
-          <w:szCs w:val="24"/>
-        </w:rPr>
-        <w:t>Color = Col4f(color);</w:t>
-      </w:r>
-    </w:p>
-    <w:p>
-      <w:pPr>
         <w:spacing w:after="0" w:line="240" w:lineRule="auto"/>
         <w:ind w:left="720"/>
         <w:rPr>
@@ -1976,26 +2216,6 @@
           <w:szCs w:val="24"/>
         </w:rPr>
       </w:pPr>
-    </w:p>
-    <w:p>
-      <w:pPr>
-        <w:spacing w:after="0" w:line="240" w:lineRule="auto"/>
-        <w:rPr>
-          <w:rFonts w:ascii="Times New Roman" w:hAnsi="Times New Roman" w:cs="Times New Roman"/>
-          <w:sz w:val="24"/>
-          <w:szCs w:val="24"/>
-        </w:rPr>
-      </w:pPr>
-    </w:p>
-    <w:p>
-      <w:pPr>
-        <w:spacing w:after="0" w:line="240" w:lineRule="auto"/>
-        <w:rPr>
-          <w:rFonts w:ascii="Times New Roman" w:hAnsi="Times New Roman" w:cs="Times New Roman"/>
-          <w:sz w:val="24"/>
-          <w:szCs w:val="24"/>
-        </w:rPr>
-      </w:pPr>
       <w:r>
         <w:rPr>
           <w:rFonts w:ascii="Times New Roman" w:hAnsi="Times New Roman" w:cs="Times New Roman"/>
@@ -2024,34 +2244,838 @@
           <w:szCs w:val="24"/>
         </w:rPr>
       </w:pPr>
-    </w:p>
-    <w:p>
-      <w:pPr>
-        <w:spacing w:after="0" w:line="240" w:lineRule="auto"/>
-        <w:rPr>
-          <w:rFonts w:ascii="Times New Roman" w:hAnsi="Times New Roman" w:cs="Times New Roman"/>
-          <w:sz w:val="24"/>
-          <w:szCs w:val="24"/>
-        </w:rPr>
-      </w:pPr>
-    </w:p>
-    <w:p>
-      <w:pPr>
-        <w:spacing w:after="0" w:line="240" w:lineRule="auto"/>
-        <w:rPr>
-          <w:rFonts w:ascii="Times New Roman" w:hAnsi="Times New Roman" w:cs="Times New Roman"/>
-          <w:sz w:val="24"/>
-          <w:szCs w:val="24"/>
-        </w:rPr>
-      </w:pPr>
-      <w:r>
-        <w:rPr>
-          <w:rFonts w:ascii="Times New Roman" w:hAnsi="Times New Roman" w:cs="Times New Roman"/>
-          <w:sz w:val="24"/>
-          <w:szCs w:val="24"/>
-        </w:rPr>
-        <w:t>Objects:</w:t>
-      </w:r>
+      <w:r>
+        <w:rPr>
+          <w:rFonts w:ascii="Times New Roman" w:hAnsi="Times New Roman" w:cs="Times New Roman"/>
+          <w:sz w:val="24"/>
+          <w:szCs w:val="24"/>
+        </w:rPr>
+        <w:tab/>
+        <w:t>void setWindowFrameSize(const Dim2i&amp; windowFrameSize)</w:t>
+      </w:r>
+    </w:p>
+    <w:p>
+      <w:pPr>
+        <w:spacing w:after="0" w:line="240" w:lineRule="auto"/>
+        <w:rPr>
+          <w:rFonts w:ascii="Times New Roman" w:hAnsi="Times New Roman" w:cs="Times New Roman"/>
+          <w:sz w:val="24"/>
+          <w:szCs w:val="24"/>
+        </w:rPr>
+      </w:pPr>
+    </w:p>
+    <w:p>
+      <w:pPr>
+        <w:spacing w:after="0" w:line="240" w:lineRule="auto"/>
+        <w:rPr>
+          <w:rFonts w:ascii="Times New Roman" w:hAnsi="Times New Roman" w:cs="Times New Roman"/>
+          <w:sz w:val="24"/>
+          <w:szCs w:val="24"/>
+        </w:rPr>
+      </w:pPr>
+      <w:r>
+        <w:rPr>
+          <w:rFonts w:ascii="Times New Roman" w:hAnsi="Times New Roman" w:cs="Times New Roman"/>
+          <w:sz w:val="24"/>
+          <w:szCs w:val="24"/>
+        </w:rPr>
+        <w:tab/>
+      </w:r>
+      <w:r>
+        <w:rPr>
+          <w:rFonts w:ascii="Times New Roman" w:hAnsi="Times New Roman" w:cs="Times New Roman"/>
+          <w:sz w:val="24"/>
+          <w:szCs w:val="24"/>
+        </w:rPr>
+        <w:t xml:space="preserve">int </w:t>
+      </w:r>
+      <w:r>
+        <w:rPr>
+          <w:rFonts w:ascii="Times New Roman" w:hAnsi="Times New Roman" w:cs="Times New Roman"/>
+          <w:sz w:val="24"/>
+          <w:szCs w:val="24"/>
+        </w:rPr>
+        <w:t>getWidth()</w:t>
+      </w:r>
+      <w:r>
+        <w:rPr>
+          <w:rFonts w:ascii="Times New Roman" w:hAnsi="Times New Roman" w:cs="Times New Roman"/>
+          <w:sz w:val="24"/>
+          <w:szCs w:val="24"/>
+        </w:rPr>
+        <w:t>;</w:t>
+      </w:r>
+    </w:p>
+    <w:p>
+      <w:pPr>
+        <w:spacing w:after="0" w:line="240" w:lineRule="auto"/>
+        <w:rPr>
+          <w:rFonts w:ascii="Times New Roman" w:hAnsi="Times New Roman" w:cs="Times New Roman"/>
+          <w:sz w:val="24"/>
+          <w:szCs w:val="24"/>
+        </w:rPr>
+      </w:pPr>
+    </w:p>
+    <w:p>
+      <w:pPr>
+        <w:spacing w:after="0" w:line="240" w:lineRule="auto"/>
+        <w:rPr>
+          <w:rFonts w:ascii="Times New Roman" w:hAnsi="Times New Roman" w:cs="Times New Roman"/>
+          <w:sz w:val="24"/>
+          <w:szCs w:val="24"/>
+        </w:rPr>
+      </w:pPr>
+      <w:r>
+        <w:rPr>
+          <w:rFonts w:ascii="Times New Roman" w:hAnsi="Times New Roman" w:cs="Times New Roman"/>
+          <w:sz w:val="24"/>
+          <w:szCs w:val="24"/>
+        </w:rPr>
+        <w:tab/>
+      </w:r>
+      <w:r>
+        <w:rPr>
+          <w:rFonts w:ascii="Times New Roman" w:hAnsi="Times New Roman" w:cs="Times New Roman"/>
+          <w:sz w:val="24"/>
+          <w:szCs w:val="24"/>
+        </w:rPr>
+        <w:t xml:space="preserve">int </w:t>
+      </w:r>
+      <w:r>
+        <w:rPr>
+          <w:rFonts w:ascii="Times New Roman" w:hAnsi="Times New Roman" w:cs="Times New Roman"/>
+          <w:sz w:val="24"/>
+          <w:szCs w:val="24"/>
+        </w:rPr>
+        <w:t>getHeight</w:t>
+      </w:r>
+      <w:r>
+        <w:rPr>
+          <w:rFonts w:ascii="Times New Roman" w:hAnsi="Times New Roman" w:cs="Times New Roman"/>
+          <w:sz w:val="24"/>
+          <w:szCs w:val="24"/>
+        </w:rPr>
+        <w:t>()</w:t>
+      </w:r>
+      <w:r>
+        <w:rPr>
+          <w:rFonts w:ascii="Times New Roman" w:hAnsi="Times New Roman" w:cs="Times New Roman"/>
+          <w:sz w:val="24"/>
+          <w:szCs w:val="24"/>
+        </w:rPr>
+        <w:t>;</w:t>
+      </w:r>
+    </w:p>
+    <w:p>
+      <w:pPr>
+        <w:spacing w:after="0" w:line="240" w:lineRule="auto"/>
+        <w:rPr>
+          <w:rFonts w:ascii="Times New Roman" w:hAnsi="Times New Roman" w:cs="Times New Roman"/>
+          <w:sz w:val="24"/>
+          <w:szCs w:val="24"/>
+        </w:rPr>
+      </w:pPr>
+    </w:p>
+    <w:p>
+      <w:pPr>
+        <w:spacing w:after="0" w:line="240" w:lineRule="auto"/>
+        <w:rPr>
+          <w:rFonts w:ascii="Times New Roman" w:hAnsi="Times New Roman" w:cs="Times New Roman"/>
+          <w:sz w:val="24"/>
+          <w:szCs w:val="24"/>
+        </w:rPr>
+      </w:pPr>
+      <w:r>
+        <w:rPr>
+          <w:rFonts w:ascii="Times New Roman" w:hAnsi="Times New Roman" w:cs="Times New Roman"/>
+          <w:sz w:val="24"/>
+          <w:szCs w:val="24"/>
+        </w:rPr>
+        <w:tab/>
+        <w:t>Dim2i getSize();</w:t>
+      </w:r>
+    </w:p>
+    <w:p>
+      <w:pPr>
+        <w:spacing w:after="0" w:line="240" w:lineRule="auto"/>
+        <w:rPr>
+          <w:rFonts w:ascii="Times New Roman" w:hAnsi="Times New Roman" w:cs="Times New Roman"/>
+          <w:sz w:val="24"/>
+          <w:szCs w:val="24"/>
+        </w:rPr>
+      </w:pPr>
+    </w:p>
+    <w:p>
+      <w:pPr>
+        <w:spacing w:after="0" w:line="240" w:lineRule="auto"/>
+        <w:rPr>
+          <w:rFonts w:ascii="Times New Roman" w:hAnsi="Times New Roman" w:cs="Times New Roman"/>
+          <w:sz w:val="24"/>
+          <w:szCs w:val="24"/>
+        </w:rPr>
+      </w:pPr>
+      <w:r>
+        <w:rPr>
+          <w:rFonts w:ascii="Times New Roman" w:hAnsi="Times New Roman" w:cs="Times New Roman"/>
+          <w:sz w:val="24"/>
+          <w:szCs w:val="24"/>
+        </w:rPr>
+        <w:tab/>
+      </w:r>
+      <w:r>
+        <w:rPr>
+          <w:rFonts w:ascii="Times New Roman" w:hAnsi="Times New Roman" w:cs="Times New Roman"/>
+          <w:sz w:val="24"/>
+          <w:szCs w:val="24"/>
+        </w:rPr>
+        <w:t xml:space="preserve">void </w:t>
+      </w:r>
+      <w:r>
+        <w:rPr>
+          <w:rFonts w:ascii="Times New Roman" w:hAnsi="Times New Roman" w:cs="Times New Roman"/>
+          <w:sz w:val="24"/>
+          <w:szCs w:val="24"/>
+        </w:rPr>
+        <w:t>background(</w:t>
+      </w:r>
+      <w:r>
+        <w:rPr>
+          <w:rFonts w:ascii="Times New Roman" w:hAnsi="Times New Roman" w:cs="Times New Roman"/>
+          <w:sz w:val="24"/>
+          <w:szCs w:val="24"/>
+        </w:rPr>
+        <w:t>float color</w:t>
+      </w:r>
+      <w:r>
+        <w:rPr>
+          <w:rFonts w:ascii="Times New Roman" w:hAnsi="Times New Roman" w:cs="Times New Roman"/>
+          <w:sz w:val="24"/>
+          <w:szCs w:val="24"/>
+        </w:rPr>
+        <w:t>)</w:t>
+      </w:r>
+    </w:p>
+    <w:p>
+      <w:pPr>
+        <w:spacing w:after="0" w:line="240" w:lineRule="auto"/>
+        <w:rPr>
+          <w:rFonts w:ascii="Times New Roman" w:hAnsi="Times New Roman" w:cs="Times New Roman"/>
+          <w:sz w:val="24"/>
+          <w:szCs w:val="24"/>
+        </w:rPr>
+      </w:pPr>
+    </w:p>
+    <w:p>
+      <w:pPr>
+        <w:spacing w:after="0" w:line="240" w:lineRule="auto"/>
+        <w:rPr>
+          <w:rFonts w:ascii="Times New Roman" w:hAnsi="Times New Roman" w:cs="Times New Roman"/>
+          <w:sz w:val="24"/>
+          <w:szCs w:val="24"/>
+        </w:rPr>
+      </w:pPr>
+      <w:r>
+        <w:rPr>
+          <w:rFonts w:ascii="Times New Roman" w:hAnsi="Times New Roman" w:cs="Times New Roman"/>
+          <w:sz w:val="24"/>
+          <w:szCs w:val="24"/>
+        </w:rPr>
+        <w:tab/>
+      </w:r>
+      <w:r>
+        <w:rPr>
+          <w:rFonts w:ascii="Times New Roman" w:hAnsi="Times New Roman" w:cs="Times New Roman"/>
+          <w:sz w:val="24"/>
+          <w:szCs w:val="24"/>
+        </w:rPr>
+        <w:t xml:space="preserve">void </w:t>
+      </w:r>
+      <w:r>
+        <w:rPr>
+          <w:rFonts w:ascii="Times New Roman" w:hAnsi="Times New Roman" w:cs="Times New Roman"/>
+          <w:sz w:val="24"/>
+          <w:szCs w:val="24"/>
+        </w:rPr>
+        <w:t>setBackground(</w:t>
+      </w:r>
+      <w:r>
+        <w:rPr>
+          <w:rFonts w:ascii="Times New Roman" w:hAnsi="Times New Roman" w:cs="Times New Roman"/>
+          <w:sz w:val="24"/>
+          <w:szCs w:val="24"/>
+        </w:rPr>
+        <w:t>float color</w:t>
+      </w:r>
+      <w:r>
+        <w:rPr>
+          <w:rFonts w:ascii="Times New Roman" w:hAnsi="Times New Roman" w:cs="Times New Roman"/>
+          <w:sz w:val="24"/>
+          <w:szCs w:val="24"/>
+        </w:rPr>
+        <w:t>)</w:t>
+      </w:r>
+    </w:p>
+    <w:p>
+      <w:pPr>
+        <w:spacing w:after="0" w:line="240" w:lineRule="auto"/>
+        <w:rPr>
+          <w:rFonts w:ascii="Times New Roman" w:hAnsi="Times New Roman" w:cs="Times New Roman"/>
+          <w:sz w:val="24"/>
+          <w:szCs w:val="24"/>
+        </w:rPr>
+      </w:pPr>
+    </w:p>
+    <w:p>
+      <w:pPr>
+        <w:spacing w:after="0" w:line="240" w:lineRule="auto"/>
+        <w:rPr>
+          <w:rFonts w:ascii="Times New Roman" w:hAnsi="Times New Roman" w:cs="Times New Roman"/>
+          <w:sz w:val="24"/>
+          <w:szCs w:val="24"/>
+        </w:rPr>
+      </w:pPr>
+      <w:r>
+        <w:rPr>
+          <w:rFonts w:ascii="Times New Roman" w:hAnsi="Times New Roman" w:cs="Times New Roman"/>
+          <w:sz w:val="24"/>
+          <w:szCs w:val="24"/>
+        </w:rPr>
+        <w:tab/>
+      </w:r>
+      <w:r>
+        <w:rPr>
+          <w:rFonts w:ascii="Times New Roman" w:hAnsi="Times New Roman" w:cs="Times New Roman"/>
+          <w:sz w:val="24"/>
+          <w:szCs w:val="24"/>
+        </w:rPr>
+        <w:t xml:space="preserve">void </w:t>
+      </w:r>
+      <w:r>
+        <w:rPr>
+          <w:rFonts w:ascii="Times New Roman" w:hAnsi="Times New Roman" w:cs="Times New Roman"/>
+          <w:sz w:val="24"/>
+          <w:szCs w:val="24"/>
+        </w:rPr>
+        <w:t>stroke(</w:t>
+      </w:r>
+      <w:r>
+        <w:rPr>
+          <w:rFonts w:ascii="Times New Roman" w:hAnsi="Times New Roman" w:cs="Times New Roman"/>
+          <w:sz w:val="24"/>
+          <w:szCs w:val="24"/>
+        </w:rPr>
+        <w:t>float color</w:t>
+      </w:r>
+      <w:r>
+        <w:rPr>
+          <w:rFonts w:ascii="Times New Roman" w:hAnsi="Times New Roman" w:cs="Times New Roman"/>
+          <w:sz w:val="24"/>
+          <w:szCs w:val="24"/>
+        </w:rPr>
+        <w:t>)</w:t>
+      </w:r>
+    </w:p>
+    <w:p>
+      <w:pPr>
+        <w:spacing w:after="0" w:line="240" w:lineRule="auto"/>
+        <w:rPr>
+          <w:rFonts w:ascii="Times New Roman" w:hAnsi="Times New Roman" w:cs="Times New Roman"/>
+          <w:sz w:val="24"/>
+          <w:szCs w:val="24"/>
+        </w:rPr>
+      </w:pPr>
+    </w:p>
+    <w:p>
+      <w:pPr>
+        <w:spacing w:after="0" w:line="240" w:lineRule="auto"/>
+        <w:rPr>
+          <w:rFonts w:ascii="Times New Roman" w:hAnsi="Times New Roman" w:cs="Times New Roman"/>
+          <w:sz w:val="24"/>
+          <w:szCs w:val="24"/>
+        </w:rPr>
+      </w:pPr>
+      <w:r>
+        <w:rPr>
+          <w:rFonts w:ascii="Times New Roman" w:hAnsi="Times New Roman" w:cs="Times New Roman"/>
+          <w:sz w:val="24"/>
+          <w:szCs w:val="24"/>
+        </w:rPr>
+        <w:tab/>
+      </w:r>
+      <w:r>
+        <w:rPr>
+          <w:rFonts w:ascii="Times New Roman" w:hAnsi="Times New Roman" w:cs="Times New Roman"/>
+          <w:sz w:val="24"/>
+          <w:szCs w:val="24"/>
+        </w:rPr>
+        <w:t xml:space="preserve">void </w:t>
+      </w:r>
+      <w:r>
+        <w:rPr>
+          <w:rFonts w:ascii="Times New Roman" w:hAnsi="Times New Roman" w:cs="Times New Roman"/>
+          <w:sz w:val="24"/>
+          <w:szCs w:val="24"/>
+        </w:rPr>
+        <w:t>strokeWeight(</w:t>
+      </w:r>
+      <w:r>
+        <w:rPr>
+          <w:rFonts w:ascii="Times New Roman" w:hAnsi="Times New Roman" w:cs="Times New Roman"/>
+          <w:sz w:val="24"/>
+          <w:szCs w:val="24"/>
+        </w:rPr>
+        <w:t>float lineWidth</w:t>
+      </w:r>
+      <w:r>
+        <w:rPr>
+          <w:rFonts w:ascii="Times New Roman" w:hAnsi="Times New Roman" w:cs="Times New Roman"/>
+          <w:sz w:val="24"/>
+          <w:szCs w:val="24"/>
+        </w:rPr>
+        <w:t>)</w:t>
+      </w:r>
+    </w:p>
+    <w:p>
+      <w:pPr>
+        <w:spacing w:after="0" w:line="240" w:lineRule="auto"/>
+        <w:rPr>
+          <w:rFonts w:ascii="Times New Roman" w:hAnsi="Times New Roman" w:cs="Times New Roman"/>
+          <w:sz w:val="24"/>
+          <w:szCs w:val="24"/>
+        </w:rPr>
+      </w:pPr>
+    </w:p>
+    <w:p>
+      <w:pPr>
+        <w:spacing w:after="0" w:line="240" w:lineRule="auto"/>
+        <w:ind w:firstLine="720"/>
+        <w:rPr>
+          <w:rFonts w:ascii="Times New Roman" w:hAnsi="Times New Roman" w:cs="Times New Roman"/>
+          <w:sz w:val="24"/>
+          <w:szCs w:val="24"/>
+        </w:rPr>
+      </w:pPr>
+      <w:r>
+        <w:rPr>
+          <w:rFonts w:ascii="Times New Roman" w:hAnsi="Times New Roman" w:cs="Times New Roman"/>
+          <w:sz w:val="24"/>
+          <w:szCs w:val="24"/>
+        </w:rPr>
+        <w:t xml:space="preserve">void </w:t>
+      </w:r>
+      <w:r>
+        <w:rPr>
+          <w:rFonts w:ascii="Times New Roman" w:hAnsi="Times New Roman" w:cs="Times New Roman"/>
+          <w:sz w:val="24"/>
+          <w:szCs w:val="24"/>
+        </w:rPr>
+        <w:t>noStroke()</w:t>
+      </w:r>
+    </w:p>
+    <w:p>
+      <w:pPr>
+        <w:spacing w:after="0" w:line="240" w:lineRule="auto"/>
+        <w:rPr>
+          <w:rFonts w:ascii="Times New Roman" w:hAnsi="Times New Roman" w:cs="Times New Roman"/>
+          <w:sz w:val="24"/>
+          <w:szCs w:val="24"/>
+        </w:rPr>
+      </w:pPr>
+    </w:p>
+    <w:p>
+      <w:pPr>
+        <w:spacing w:after="0" w:line="240" w:lineRule="auto"/>
+        <w:rPr>
+          <w:rFonts w:ascii="Times New Roman" w:hAnsi="Times New Roman" w:cs="Times New Roman"/>
+          <w:sz w:val="24"/>
+          <w:szCs w:val="24"/>
+        </w:rPr>
+      </w:pPr>
+      <w:r>
+        <w:rPr>
+          <w:rFonts w:ascii="Times New Roman" w:hAnsi="Times New Roman" w:cs="Times New Roman"/>
+          <w:sz w:val="24"/>
+          <w:szCs w:val="24"/>
+        </w:rPr>
+        <w:tab/>
+      </w:r>
+      <w:r>
+        <w:rPr>
+          <w:rFonts w:ascii="Times New Roman" w:hAnsi="Times New Roman" w:cs="Times New Roman"/>
+          <w:sz w:val="24"/>
+          <w:szCs w:val="24"/>
+        </w:rPr>
+        <w:t xml:space="preserve">void </w:t>
+      </w:r>
+      <w:r>
+        <w:rPr>
+          <w:rFonts w:ascii="Times New Roman" w:hAnsi="Times New Roman" w:cs="Times New Roman"/>
+          <w:sz w:val="24"/>
+          <w:szCs w:val="24"/>
+        </w:rPr>
+        <w:t>fill(</w:t>
+      </w:r>
+      <w:r>
+        <w:rPr>
+          <w:rFonts w:ascii="Times New Roman" w:hAnsi="Times New Roman" w:cs="Times New Roman"/>
+          <w:sz w:val="24"/>
+          <w:szCs w:val="24"/>
+        </w:rPr>
+        <w:t>float color</w:t>
+      </w:r>
+      <w:r>
+        <w:rPr>
+          <w:rFonts w:ascii="Times New Roman" w:hAnsi="Times New Roman" w:cs="Times New Roman"/>
+          <w:sz w:val="24"/>
+          <w:szCs w:val="24"/>
+        </w:rPr>
+        <w:t>)</w:t>
+      </w:r>
+    </w:p>
+    <w:p>
+      <w:pPr>
+        <w:spacing w:after="0" w:line="240" w:lineRule="auto"/>
+        <w:rPr>
+          <w:rFonts w:ascii="Times New Roman" w:hAnsi="Times New Roman" w:cs="Times New Roman"/>
+          <w:sz w:val="24"/>
+          <w:szCs w:val="24"/>
+        </w:rPr>
+      </w:pPr>
+    </w:p>
+    <w:p>
+      <w:pPr>
+        <w:spacing w:after="0" w:line="240" w:lineRule="auto"/>
+        <w:rPr>
+          <w:rFonts w:ascii="Times New Roman" w:hAnsi="Times New Roman" w:cs="Times New Roman"/>
+          <w:sz w:val="24"/>
+          <w:szCs w:val="24"/>
+        </w:rPr>
+      </w:pPr>
+      <w:r>
+        <w:rPr>
+          <w:rFonts w:ascii="Times New Roman" w:hAnsi="Times New Roman" w:cs="Times New Roman"/>
+          <w:sz w:val="24"/>
+          <w:szCs w:val="24"/>
+        </w:rPr>
+        <w:tab/>
+      </w:r>
+      <w:r>
+        <w:rPr>
+          <w:rFonts w:ascii="Times New Roman" w:hAnsi="Times New Roman" w:cs="Times New Roman"/>
+          <w:sz w:val="24"/>
+          <w:szCs w:val="24"/>
+        </w:rPr>
+        <w:t xml:space="preserve">void </w:t>
+      </w:r>
+      <w:r>
+        <w:rPr>
+          <w:rFonts w:ascii="Times New Roman" w:hAnsi="Times New Roman" w:cs="Times New Roman"/>
+          <w:sz w:val="24"/>
+          <w:szCs w:val="24"/>
+        </w:rPr>
+        <w:t>noFill()</w:t>
+      </w:r>
+    </w:p>
+    <w:p>
+      <w:pPr>
+        <w:spacing w:after="0" w:line="240" w:lineRule="auto"/>
+        <w:rPr>
+          <w:rFonts w:ascii="Times New Roman" w:hAnsi="Times New Roman" w:cs="Times New Roman"/>
+          <w:sz w:val="24"/>
+          <w:szCs w:val="24"/>
+        </w:rPr>
+      </w:pPr>
+    </w:p>
+    <w:p>
+      <w:pPr>
+        <w:spacing w:after="0" w:line="240" w:lineRule="auto"/>
+        <w:rPr>
+          <w:rFonts w:ascii="Times New Roman" w:hAnsi="Times New Roman" w:cs="Times New Roman"/>
+          <w:sz w:val="24"/>
+          <w:szCs w:val="24"/>
+        </w:rPr>
+      </w:pPr>
+      <w:r>
+        <w:rPr>
+          <w:rFonts w:ascii="Times New Roman" w:hAnsi="Times New Roman" w:cs="Times New Roman"/>
+          <w:sz w:val="24"/>
+          <w:szCs w:val="24"/>
+        </w:rPr>
+        <w:tab/>
+        <w:t>getFrameCount()</w:t>
+      </w:r>
+    </w:p>
+    <w:p>
+      <w:pPr>
+        <w:spacing w:after="0" w:line="240" w:lineRule="auto"/>
+        <w:rPr>
+          <w:rFonts w:ascii="Times New Roman" w:hAnsi="Times New Roman" w:cs="Times New Roman"/>
+          <w:sz w:val="24"/>
+          <w:szCs w:val="24"/>
+        </w:rPr>
+      </w:pPr>
+    </w:p>
+    <w:p>
+      <w:pPr>
+        <w:spacing w:after="0" w:line="240" w:lineRule="auto"/>
+        <w:rPr>
+          <w:rFonts w:ascii="Times New Roman" w:hAnsi="Times New Roman" w:cs="Times New Roman"/>
+          <w:sz w:val="24"/>
+          <w:szCs w:val="24"/>
+        </w:rPr>
+      </w:pPr>
+      <w:r>
+        <w:rPr>
+          <w:rFonts w:ascii="Times New Roman" w:hAnsi="Times New Roman" w:cs="Times New Roman"/>
+          <w:sz w:val="24"/>
+          <w:szCs w:val="24"/>
+        </w:rPr>
+        <w:tab/>
+        <w:t>setFrameCount()</w:t>
+      </w:r>
+    </w:p>
+    <w:p>
+      <w:pPr>
+        <w:spacing w:after="0" w:line="240" w:lineRule="auto"/>
+        <w:rPr>
+          <w:rFonts w:ascii="Times New Roman" w:hAnsi="Times New Roman" w:cs="Times New Roman"/>
+          <w:sz w:val="24"/>
+          <w:szCs w:val="24"/>
+        </w:rPr>
+      </w:pPr>
+    </w:p>
+    <w:p>
+      <w:pPr>
+        <w:spacing w:after="0" w:line="240" w:lineRule="auto"/>
+        <w:rPr>
+          <w:rFonts w:ascii="Times New Roman" w:hAnsi="Times New Roman" w:cs="Times New Roman"/>
+          <w:sz w:val="24"/>
+          <w:szCs w:val="24"/>
+        </w:rPr>
+      </w:pPr>
+      <w:r>
+        <w:rPr>
+          <w:rFonts w:ascii="Times New Roman" w:hAnsi="Times New Roman" w:cs="Times New Roman"/>
+          <w:sz w:val="24"/>
+          <w:szCs w:val="24"/>
+        </w:rPr>
+        <w:tab/>
+        <w:t>getFrameRate()</w:t>
+      </w:r>
+    </w:p>
+    <w:p>
+      <w:pPr>
+        <w:spacing w:after="0" w:line="240" w:lineRule="auto"/>
+        <w:rPr>
+          <w:rFonts w:ascii="Times New Roman" w:hAnsi="Times New Roman" w:cs="Times New Roman"/>
+          <w:sz w:val="24"/>
+          <w:szCs w:val="24"/>
+        </w:rPr>
+      </w:pPr>
+    </w:p>
+    <w:p>
+      <w:pPr>
+        <w:spacing w:after="0" w:line="240" w:lineRule="auto"/>
+        <w:rPr>
+          <w:rFonts w:ascii="Times New Roman" w:hAnsi="Times New Roman" w:cs="Times New Roman"/>
+          <w:sz w:val="24"/>
+          <w:szCs w:val="24"/>
+        </w:rPr>
+      </w:pPr>
+      <w:r>
+        <w:rPr>
+          <w:rFonts w:ascii="Times New Roman" w:hAnsi="Times New Roman" w:cs="Times New Roman"/>
+          <w:sz w:val="24"/>
+          <w:szCs w:val="24"/>
+        </w:rPr>
+        <w:tab/>
+        <w:t>setFrameRate()</w:t>
+      </w:r>
+    </w:p>
+    <w:p>
+      <w:pPr>
+        <w:spacing w:after="0" w:line="240" w:lineRule="auto"/>
+        <w:rPr>
+          <w:rFonts w:ascii="Times New Roman" w:hAnsi="Times New Roman" w:cs="Times New Roman"/>
+          <w:sz w:val="24"/>
+          <w:szCs w:val="24"/>
+        </w:rPr>
+      </w:pPr>
+    </w:p>
+    <w:p>
+      <w:pPr>
+        <w:spacing w:after="0" w:line="240" w:lineRule="auto"/>
+        <w:rPr>
+          <w:rFonts w:ascii="Times New Roman" w:hAnsi="Times New Roman" w:cs="Times New Roman"/>
+          <w:sz w:val="24"/>
+          <w:szCs w:val="24"/>
+        </w:rPr>
+      </w:pPr>
+      <w:r>
+        <w:rPr>
+          <w:rFonts w:ascii="Times New Roman" w:hAnsi="Times New Roman" w:cs="Times New Roman"/>
+          <w:sz w:val="24"/>
+          <w:szCs w:val="24"/>
+        </w:rPr>
+        <w:tab/>
+        <w:t>push()</w:t>
+      </w:r>
+    </w:p>
+    <w:p>
+      <w:pPr>
+        <w:spacing w:after="0" w:line="240" w:lineRule="auto"/>
+        <w:rPr>
+          <w:rFonts w:ascii="Times New Roman" w:hAnsi="Times New Roman" w:cs="Times New Roman"/>
+          <w:sz w:val="24"/>
+          <w:szCs w:val="24"/>
+        </w:rPr>
+      </w:pPr>
+    </w:p>
+    <w:p>
+      <w:pPr>
+        <w:spacing w:after="0" w:line="240" w:lineRule="auto"/>
+        <w:rPr>
+          <w:rFonts w:ascii="Times New Roman" w:hAnsi="Times New Roman" w:cs="Times New Roman"/>
+          <w:sz w:val="24"/>
+          <w:szCs w:val="24"/>
+        </w:rPr>
+      </w:pPr>
+      <w:r>
+        <w:rPr>
+          <w:rFonts w:ascii="Times New Roman" w:hAnsi="Times New Roman" w:cs="Times New Roman"/>
+          <w:sz w:val="24"/>
+          <w:szCs w:val="24"/>
+        </w:rPr>
+        <w:tab/>
+        <w:t>pop()</w:t>
+      </w:r>
+    </w:p>
+    <w:p>
+      <w:pPr>
+        <w:spacing w:after="0" w:line="240" w:lineRule="auto"/>
+        <w:rPr>
+          <w:rFonts w:ascii="Times New Roman" w:hAnsi="Times New Roman" w:cs="Times New Roman"/>
+          <w:sz w:val="24"/>
+          <w:szCs w:val="24"/>
+        </w:rPr>
+      </w:pPr>
+    </w:p>
+    <w:p>
+      <w:pPr>
+        <w:spacing w:after="0" w:line="240" w:lineRule="auto"/>
+        <w:rPr>
+          <w:rFonts w:ascii="Times New Roman" w:hAnsi="Times New Roman" w:cs="Times New Roman"/>
+          <w:sz w:val="24"/>
+          <w:szCs w:val="24"/>
+        </w:rPr>
+      </w:pPr>
+      <w:r>
+        <w:rPr>
+          <w:rFonts w:ascii="Times New Roman" w:hAnsi="Times New Roman" w:cs="Times New Roman"/>
+          <w:sz w:val="24"/>
+          <w:szCs w:val="24"/>
+        </w:rPr>
+        <w:tab/>
+        <w:t>translate()</w:t>
+      </w:r>
+      <w:bookmarkStart w:id="0" w:name="_GoBack"/>
+      <w:bookmarkEnd w:id="0"/>
+    </w:p>
+    <w:p>
+      <w:pPr>
+        <w:spacing w:after="0" w:line="240" w:lineRule="auto"/>
+        <w:rPr>
+          <w:rFonts w:ascii="Times New Roman" w:hAnsi="Times New Roman" w:cs="Times New Roman"/>
+          <w:sz w:val="24"/>
+          <w:szCs w:val="24"/>
+        </w:rPr>
+      </w:pPr>
+    </w:p>
+    <w:p>
+      <w:pPr>
+        <w:spacing w:after="0" w:line="240" w:lineRule="auto"/>
+        <w:rPr>
+          <w:rFonts w:ascii="Times New Roman" w:hAnsi="Times New Roman" w:cs="Times New Roman"/>
+          <w:sz w:val="24"/>
+          <w:szCs w:val="24"/>
+        </w:rPr>
+      </w:pPr>
+      <w:r>
+        <w:rPr>
+          <w:rFonts w:ascii="Times New Roman" w:hAnsi="Times New Roman" w:cs="Times New Roman"/>
+          <w:sz w:val="24"/>
+          <w:szCs w:val="24"/>
+        </w:rPr>
+        <w:tab/>
+        <w:t>rotate()</w:t>
+      </w:r>
+    </w:p>
+    <w:p>
+      <w:pPr>
+        <w:spacing w:after="0" w:line="240" w:lineRule="auto"/>
+        <w:rPr>
+          <w:rFonts w:ascii="Times New Roman" w:hAnsi="Times New Roman" w:cs="Times New Roman"/>
+          <w:sz w:val="24"/>
+          <w:szCs w:val="24"/>
+        </w:rPr>
+      </w:pPr>
+    </w:p>
+    <w:p>
+      <w:pPr>
+        <w:spacing w:after="0" w:line="240" w:lineRule="auto"/>
+        <w:rPr>
+          <w:rFonts w:ascii="Times New Roman" w:hAnsi="Times New Roman" w:cs="Times New Roman"/>
+          <w:sz w:val="24"/>
+          <w:szCs w:val="24"/>
+        </w:rPr>
+      </w:pPr>
+      <w:r>
+        <w:rPr>
+          <w:rFonts w:ascii="Times New Roman" w:hAnsi="Times New Roman" w:cs="Times New Roman"/>
+          <w:sz w:val="24"/>
+          <w:szCs w:val="24"/>
+        </w:rPr>
+        <w:tab/>
+        <w:t>scale()</w:t>
+      </w:r>
+    </w:p>
+    <w:p>
+      <w:pPr>
+        <w:spacing w:after="0" w:line="240" w:lineRule="auto"/>
+        <w:rPr>
+          <w:rFonts w:ascii="Times New Roman" w:hAnsi="Times New Roman" w:cs="Times New Roman"/>
+          <w:sz w:val="24"/>
+          <w:szCs w:val="24"/>
+        </w:rPr>
+      </w:pPr>
+    </w:p>
+    <w:p>
+      <w:pPr>
+        <w:spacing w:after="0" w:line="240" w:lineRule="auto"/>
+        <w:rPr>
+          <w:rFonts w:ascii="Times New Roman" w:hAnsi="Times New Roman" w:cs="Times New Roman"/>
+          <w:sz w:val="24"/>
+          <w:szCs w:val="24"/>
+        </w:rPr>
+      </w:pPr>
+      <w:r>
+        <w:rPr>
+          <w:rFonts w:ascii="Times New Roman" w:hAnsi="Times New Roman" w:cs="Times New Roman"/>
+          <w:sz w:val="24"/>
+          <w:szCs w:val="24"/>
+        </w:rPr>
+        <w:tab/>
+      </w:r>
+    </w:p>
+    <w:p>
+      <w:pPr>
+        <w:spacing w:after="0" w:line="240" w:lineRule="auto"/>
+        <w:rPr>
+          <w:rFonts w:ascii="Times New Roman" w:hAnsi="Times New Roman" w:cs="Times New Roman"/>
+          <w:sz w:val="24"/>
+          <w:szCs w:val="24"/>
+        </w:rPr>
+      </w:pPr>
     </w:p>
     <w:p>
       <w:pPr>
@@ -2110,7 +3134,222 @@
           <w:szCs w:val="24"/>
         </w:rPr>
         <w:lastRenderedPageBreak/>
-        <w:t>Mouse/Key Events:</w:t>
+        <w:t>Objects:</w:t>
+      </w:r>
+    </w:p>
+    <w:p>
+      <w:pPr>
+        <w:spacing w:after="0" w:line="240" w:lineRule="auto"/>
+        <w:rPr>
+          <w:rFonts w:ascii="Times New Roman" w:hAnsi="Times New Roman" w:cs="Times New Roman"/>
+          <w:sz w:val="24"/>
+          <w:szCs w:val="24"/>
+        </w:rPr>
+      </w:pPr>
+    </w:p>
+    <w:p>
+      <w:pPr>
+        <w:spacing w:after="0" w:line="240" w:lineRule="auto"/>
+        <w:rPr>
+          <w:rFonts w:ascii="Times New Roman" w:hAnsi="Times New Roman" w:cs="Times New Roman"/>
+          <w:sz w:val="24"/>
+          <w:szCs w:val="24"/>
+        </w:rPr>
+      </w:pPr>
+      <w:r>
+        <w:rPr>
+          <w:rFonts w:ascii="Times New Roman" w:hAnsi="Times New Roman" w:cs="Times New Roman"/>
+          <w:sz w:val="24"/>
+          <w:szCs w:val="24"/>
+        </w:rPr>
+        <w:t>Col4f</w:t>
+      </w:r>
+    </w:p>
+    <w:p>
+      <w:pPr>
+        <w:spacing w:after="0" w:line="240" w:lineRule="auto"/>
+        <w:rPr>
+          <w:rFonts w:ascii="Times New Roman" w:hAnsi="Times New Roman" w:cs="Times New Roman"/>
+          <w:sz w:val="24"/>
+          <w:szCs w:val="24"/>
+        </w:rPr>
+      </w:pPr>
+    </w:p>
+    <w:p>
+      <w:pPr>
+        <w:spacing w:after="0" w:line="240" w:lineRule="auto"/>
+        <w:rPr>
+          <w:rFonts w:ascii="Times New Roman" w:hAnsi="Times New Roman" w:cs="Times New Roman"/>
+          <w:sz w:val="24"/>
+          <w:szCs w:val="24"/>
+        </w:rPr>
+      </w:pPr>
+      <w:r>
+        <w:rPr>
+          <w:rFonts w:ascii="Times New Roman" w:hAnsi="Times New Roman" w:cs="Times New Roman"/>
+          <w:sz w:val="24"/>
+          <w:szCs w:val="24"/>
+        </w:rPr>
+        <w:t>Col4</w:t>
+      </w:r>
+    </w:p>
+    <w:p>
+      <w:pPr>
+        <w:spacing w:after="0" w:line="240" w:lineRule="auto"/>
+        <w:rPr>
+          <w:rFonts w:ascii="Times New Roman" w:hAnsi="Times New Roman" w:cs="Times New Roman"/>
+          <w:sz w:val="24"/>
+          <w:szCs w:val="24"/>
+        </w:rPr>
+      </w:pPr>
+    </w:p>
+    <w:p>
+      <w:pPr>
+        <w:spacing w:after="0" w:line="240" w:lineRule="auto"/>
+        <w:rPr>
+          <w:rFonts w:ascii="Times New Roman" w:hAnsi="Times New Roman" w:cs="Times New Roman"/>
+          <w:sz w:val="24"/>
+          <w:szCs w:val="24"/>
+        </w:rPr>
+      </w:pPr>
+      <w:r>
+        <w:rPr>
+          <w:rFonts w:ascii="Times New Roman" w:hAnsi="Times New Roman" w:cs="Times New Roman"/>
+          <w:sz w:val="24"/>
+          <w:szCs w:val="24"/>
+        </w:rPr>
+        <w:t>Col3f</w:t>
+      </w:r>
+    </w:p>
+    <w:p>
+      <w:pPr>
+        <w:spacing w:after="0" w:line="240" w:lineRule="auto"/>
+        <w:rPr>
+          <w:rFonts w:ascii="Times New Roman" w:hAnsi="Times New Roman" w:cs="Times New Roman"/>
+          <w:sz w:val="24"/>
+          <w:szCs w:val="24"/>
+        </w:rPr>
+      </w:pPr>
+    </w:p>
+    <w:p>
+      <w:pPr>
+        <w:spacing w:after="0" w:line="240" w:lineRule="auto"/>
+        <w:rPr>
+          <w:rFonts w:ascii="Times New Roman" w:hAnsi="Times New Roman" w:cs="Times New Roman"/>
+          <w:sz w:val="24"/>
+          <w:szCs w:val="24"/>
+        </w:rPr>
+      </w:pPr>
+      <w:r>
+        <w:rPr>
+          <w:rFonts w:ascii="Times New Roman" w:hAnsi="Times New Roman" w:cs="Times New Roman"/>
+          <w:sz w:val="24"/>
+          <w:szCs w:val="24"/>
+        </w:rPr>
+        <w:t>Col3</w:t>
+      </w:r>
+    </w:p>
+    <w:p>
+      <w:pPr>
+        <w:spacing w:after="0" w:line="240" w:lineRule="auto"/>
+        <w:rPr>
+          <w:rFonts w:ascii="Times New Roman" w:hAnsi="Times New Roman" w:cs="Times New Roman"/>
+          <w:sz w:val="24"/>
+          <w:szCs w:val="24"/>
+        </w:rPr>
+      </w:pPr>
+    </w:p>
+    <w:p>
+      <w:pPr>
+        <w:spacing w:after="0" w:line="240" w:lineRule="auto"/>
+        <w:rPr>
+          <w:rFonts w:ascii="Times New Roman" w:hAnsi="Times New Roman" w:cs="Times New Roman"/>
+          <w:sz w:val="24"/>
+          <w:szCs w:val="24"/>
+        </w:rPr>
+      </w:pPr>
+      <w:r>
+        <w:rPr>
+          <w:rFonts w:ascii="Times New Roman" w:hAnsi="Times New Roman" w:cs="Times New Roman"/>
+          <w:sz w:val="24"/>
+          <w:szCs w:val="24"/>
+        </w:rPr>
+        <w:t>Vec2f</w:t>
+      </w:r>
+    </w:p>
+    <w:p>
+      <w:pPr>
+        <w:spacing w:after="0" w:line="240" w:lineRule="auto"/>
+        <w:rPr>
+          <w:rFonts w:ascii="Times New Roman" w:hAnsi="Times New Roman" w:cs="Times New Roman"/>
+          <w:sz w:val="24"/>
+          <w:szCs w:val="24"/>
+        </w:rPr>
+      </w:pPr>
+    </w:p>
+    <w:p>
+      <w:pPr>
+        <w:spacing w:after="0" w:line="240" w:lineRule="auto"/>
+        <w:rPr>
+          <w:rFonts w:ascii="Times New Roman" w:hAnsi="Times New Roman" w:cs="Times New Roman"/>
+          <w:sz w:val="24"/>
+          <w:szCs w:val="24"/>
+        </w:rPr>
+      </w:pPr>
+      <w:r>
+        <w:rPr>
+          <w:rFonts w:ascii="Times New Roman" w:hAnsi="Times New Roman" w:cs="Times New Roman"/>
+          <w:sz w:val="24"/>
+          <w:szCs w:val="24"/>
+        </w:rPr>
+        <w:t>Vec2</w:t>
+      </w:r>
+    </w:p>
+    <w:p>
+      <w:pPr>
+        <w:spacing w:after="0" w:line="240" w:lineRule="auto"/>
+        <w:rPr>
+          <w:rFonts w:ascii="Times New Roman" w:hAnsi="Times New Roman" w:cs="Times New Roman"/>
+          <w:sz w:val="24"/>
+          <w:szCs w:val="24"/>
+        </w:rPr>
+      </w:pPr>
+    </w:p>
+    <w:p>
+      <w:pPr>
+        <w:spacing w:after="0" w:line="240" w:lineRule="auto"/>
+        <w:rPr>
+          <w:rFonts w:ascii="Times New Roman" w:hAnsi="Times New Roman" w:cs="Times New Roman"/>
+          <w:sz w:val="24"/>
+          <w:szCs w:val="24"/>
+        </w:rPr>
+      </w:pPr>
+    </w:p>
+    <w:p>
+      <w:pPr>
+        <w:spacing w:after="0" w:line="240" w:lineRule="auto"/>
+        <w:rPr>
+          <w:rFonts w:ascii="Times New Roman" w:hAnsi="Times New Roman" w:cs="Times New Roman"/>
+          <w:sz w:val="24"/>
+          <w:szCs w:val="24"/>
+        </w:rPr>
+      </w:pPr>
+    </w:p>
+    <w:p>
+      <w:pPr>
+        <w:rPr>
+          <w:rFonts w:ascii="Times New Roman" w:hAnsi="Times New Roman" w:cs="Times New Roman"/>
+          <w:sz w:val="24"/>
+          <w:szCs w:val="24"/>
+        </w:rPr>
+      </w:pPr>
+      <w:r>
+        <w:rPr>
+          <w:rFonts w:ascii="Times New Roman" w:hAnsi="Times New Roman" w:cs="Times New Roman"/>
+          <w:sz w:val="24"/>
+          <w:szCs w:val="24"/>
+        </w:rPr>
+        <w:br w:type="page"/>
       </w:r>
     </w:p>
     <w:p>
@@ -2124,6 +3363,29 @@
           <w:szCs w:val="24"/>
         </w:rPr>
       </w:pPr>
+      <w:r>
+        <w:rPr>
+          <w:rFonts w:ascii="Times New Roman" w:hAnsi="Times New Roman" w:cs="Times New Roman"/>
+          <w:b/>
+          <w:i/>
+          <w:sz w:val="24"/>
+          <w:szCs w:val="24"/>
+        </w:rPr>
+        <w:lastRenderedPageBreak/>
+        <w:t>Mouse/Key Events:</w:t>
+      </w:r>
+    </w:p>
+    <w:p>
+      <w:pPr>
+        <w:spacing w:after="0" w:line="240" w:lineRule="auto"/>
+        <w:rPr>
+          <w:rFonts w:ascii="Times New Roman" w:hAnsi="Times New Roman" w:cs="Times New Roman"/>
+          <w:b/>
+          <w:i/>
+          <w:sz w:val="24"/>
+          <w:szCs w:val="24"/>
+        </w:rPr>
+      </w:pPr>
     </w:p>
     <w:p>
       <w:pPr>
@@ -2177,6 +3439,21 @@
           <w:szCs w:val="24"/>
         </w:rPr>
         <w:tab/>
+      </w:r>
+      <w:r>
+        <w:rPr>
+          <w:rFonts w:ascii="Times New Roman" w:hAnsi="Times New Roman" w:cs="Times New Roman"/>
+          <w:sz w:val="24"/>
+          <w:szCs w:val="24"/>
+        </w:rPr>
+        <w:t xml:space="preserve">float </w:t>
+      </w:r>
+      <w:r>
+        <w:rPr>
+          <w:rFonts w:ascii="Times New Roman" w:hAnsi="Times New Roman" w:cs="Times New Roman"/>
+          <w:sz w:val="24"/>
+          <w:szCs w:val="24"/>
+        </w:rPr>
         <w:t>mouseX</w:t>
       </w:r>
     </w:p>
@@ -2206,7 +3483,204 @@
           <w:szCs w:val="24"/>
         </w:rPr>
         <w:tab/>
+      </w:r>
+      <w:r>
+        <w:rPr>
+          <w:rFonts w:ascii="Times New Roman" w:hAnsi="Times New Roman" w:cs="Times New Roman"/>
+          <w:sz w:val="24"/>
+          <w:szCs w:val="24"/>
+        </w:rPr>
+        <w:t xml:space="preserve">float </w:t>
+      </w:r>
+      <w:r>
+        <w:rPr>
+          <w:rFonts w:ascii="Times New Roman" w:hAnsi="Times New Roman" w:cs="Times New Roman"/>
+          <w:sz w:val="24"/>
+          <w:szCs w:val="24"/>
+        </w:rPr>
         <w:t>mouseY</w:t>
+      </w:r>
+    </w:p>
+    <w:p>
+      <w:pPr>
+        <w:spacing w:after="0" w:line="240" w:lineRule="auto"/>
+        <w:rPr>
+          <w:rFonts w:ascii="Times New Roman" w:hAnsi="Times New Roman" w:cs="Times New Roman"/>
+          <w:sz w:val="24"/>
+          <w:szCs w:val="24"/>
+        </w:rPr>
+      </w:pPr>
+    </w:p>
+    <w:p>
+      <w:pPr>
+        <w:spacing w:after="0" w:line="240" w:lineRule="auto"/>
+        <w:rPr>
+          <w:rFonts w:ascii="Times New Roman" w:hAnsi="Times New Roman" w:cs="Times New Roman"/>
+          <w:sz w:val="24"/>
+          <w:szCs w:val="24"/>
+        </w:rPr>
+      </w:pPr>
+      <w:r>
+        <w:rPr>
+          <w:rFonts w:ascii="Times New Roman" w:hAnsi="Times New Roman" w:cs="Times New Roman"/>
+          <w:sz w:val="24"/>
+          <w:szCs w:val="24"/>
+        </w:rPr>
+        <w:tab/>
+        <w:t>float mouseLastFrameX</w:t>
+      </w:r>
+    </w:p>
+    <w:p>
+      <w:pPr>
+        <w:spacing w:after="0" w:line="240" w:lineRule="auto"/>
+        <w:rPr>
+          <w:rFonts w:ascii="Times New Roman" w:hAnsi="Times New Roman" w:cs="Times New Roman"/>
+          <w:sz w:val="24"/>
+          <w:szCs w:val="24"/>
+        </w:rPr>
+      </w:pPr>
+    </w:p>
+    <w:p>
+      <w:pPr>
+        <w:spacing w:after="0" w:line="240" w:lineRule="auto"/>
+        <w:rPr>
+          <w:rFonts w:ascii="Times New Roman" w:hAnsi="Times New Roman" w:cs="Times New Roman"/>
+          <w:sz w:val="24"/>
+          <w:szCs w:val="24"/>
+        </w:rPr>
+      </w:pPr>
+      <w:r>
+        <w:rPr>
+          <w:rFonts w:ascii="Times New Roman" w:hAnsi="Times New Roman" w:cs="Times New Roman"/>
+          <w:sz w:val="24"/>
+          <w:szCs w:val="24"/>
+        </w:rPr>
+        <w:tab/>
+        <w:t>float mouseLastFrameY</w:t>
+      </w:r>
+    </w:p>
+    <w:p>
+      <w:pPr>
+        <w:spacing w:after="0" w:line="240" w:lineRule="auto"/>
+        <w:rPr>
+          <w:rFonts w:ascii="Times New Roman" w:hAnsi="Times New Roman" w:cs="Times New Roman"/>
+          <w:sz w:val="24"/>
+          <w:szCs w:val="24"/>
+        </w:rPr>
+      </w:pPr>
+    </w:p>
+    <w:p>
+      <w:pPr>
+        <w:spacing w:after="0" w:line="240" w:lineRule="auto"/>
+        <w:rPr>
+          <w:rFonts w:ascii="Times New Roman" w:hAnsi="Times New Roman" w:cs="Times New Roman"/>
+          <w:sz w:val="24"/>
+          <w:szCs w:val="24"/>
+        </w:rPr>
+      </w:pPr>
+      <w:r>
+        <w:rPr>
+          <w:rFonts w:ascii="Times New Roman" w:hAnsi="Times New Roman" w:cs="Times New Roman"/>
+          <w:sz w:val="24"/>
+          <w:szCs w:val="24"/>
+        </w:rPr>
+        <w:tab/>
+        <w:t>int mouseButton</w:t>
+      </w:r>
+    </w:p>
+    <w:p>
+      <w:pPr>
+        <w:spacing w:after="0" w:line="240" w:lineRule="auto"/>
+        <w:rPr>
+          <w:rFonts w:ascii="Times New Roman" w:hAnsi="Times New Roman" w:cs="Times New Roman"/>
+          <w:sz w:val="24"/>
+          <w:szCs w:val="24"/>
+        </w:rPr>
+      </w:pPr>
+    </w:p>
+    <w:p>
+      <w:pPr>
+        <w:spacing w:after="0" w:line="240" w:lineRule="auto"/>
+        <w:rPr>
+          <w:rFonts w:ascii="Times New Roman" w:hAnsi="Times New Roman" w:cs="Times New Roman"/>
+          <w:sz w:val="24"/>
+          <w:szCs w:val="24"/>
+        </w:rPr>
+      </w:pPr>
+      <w:r>
+        <w:rPr>
+          <w:rFonts w:ascii="Times New Roman" w:hAnsi="Times New Roman" w:cs="Times New Roman"/>
+          <w:sz w:val="24"/>
+          <w:szCs w:val="24"/>
+        </w:rPr>
+        <w:tab/>
+        <w:t>int mouseAction</w:t>
+      </w:r>
+    </w:p>
+    <w:p>
+      <w:pPr>
+        <w:spacing w:after="0" w:line="240" w:lineRule="auto"/>
+        <w:rPr>
+          <w:rFonts w:ascii="Times New Roman" w:hAnsi="Times New Roman" w:cs="Times New Roman"/>
+          <w:sz w:val="24"/>
+          <w:szCs w:val="24"/>
+        </w:rPr>
+      </w:pPr>
+      <w:r>
+        <w:rPr>
+          <w:rFonts w:ascii="Times New Roman" w:hAnsi="Times New Roman" w:cs="Times New Roman"/>
+          <w:sz w:val="24"/>
+          <w:szCs w:val="24"/>
+        </w:rPr>
+        <w:tab/>
+      </w:r>
+    </w:p>
+    <w:p>
+      <w:pPr>
+        <w:spacing w:after="0" w:line="240" w:lineRule="auto"/>
+        <w:rPr>
+          <w:rFonts w:ascii="Times New Roman" w:hAnsi="Times New Roman" w:cs="Times New Roman"/>
+          <w:sz w:val="24"/>
+          <w:szCs w:val="24"/>
+        </w:rPr>
+      </w:pPr>
+      <w:r>
+        <w:rPr>
+          <w:rFonts w:ascii="Times New Roman" w:hAnsi="Times New Roman" w:cs="Times New Roman"/>
+          <w:sz w:val="24"/>
+          <w:szCs w:val="24"/>
+        </w:rPr>
+        <w:tab/>
+        <w:t>int mouseMods</w:t>
+      </w:r>
+    </w:p>
+    <w:p>
+      <w:pPr>
+        <w:spacing w:after="0" w:line="240" w:lineRule="auto"/>
+        <w:rPr>
+          <w:rFonts w:ascii="Times New Roman" w:hAnsi="Times New Roman" w:cs="Times New Roman"/>
+          <w:sz w:val="24"/>
+          <w:szCs w:val="24"/>
+        </w:rPr>
+      </w:pPr>
+    </w:p>
+    <w:p>
+      <w:pPr>
+        <w:spacing w:after="0" w:line="240" w:lineRule="auto"/>
+        <w:rPr>
+          <w:rFonts w:ascii="Times New Roman" w:hAnsi="Times New Roman" w:cs="Times New Roman"/>
+          <w:sz w:val="24"/>
+          <w:szCs w:val="24"/>
+        </w:rPr>
+      </w:pPr>
+      <w:r>
+        <w:rPr>
+          <w:rFonts w:ascii="Times New Roman" w:hAnsi="Times New Roman" w:cs="Times New Roman"/>
+          <w:sz w:val="24"/>
+          <w:szCs w:val="24"/>
+        </w:rPr>
+        <w:tab/>
+        <w:t>bool isMousePressed</w:t>
       </w:r>
     </w:p>
     <w:p>
@@ -2437,17 +3911,7 @@
           <w:szCs w:val="24"/>
         </w:rPr>
         <w:tab/>
-        <w:t xml:space="preserve">void </w:t>
-      </w:r>
-      <w:bookmarkStart w:id="0" w:name="_GoBack"/>
-      <w:bookmarkEnd w:id="0"/>
-      <w:r>
-        <w:rPr>
-          <w:rFonts w:ascii="Times New Roman" w:hAnsi="Times New Roman" w:cs="Times New Roman"/>
-          <w:sz w:val="24"/>
-          <w:szCs w:val="24"/>
-        </w:rPr>
-        <w:t>mouseDragged()</w:t>
+        <w:t>void mouseDragged()</w:t>
       </w:r>
     </w:p>
     <w:p>
@@ -2534,6 +3998,21 @@
           <w:szCs w:val="24"/>
         </w:rPr>
         <w:tab/>
+      </w:r>
+      <w:r>
+        <w:rPr>
+          <w:rFonts w:ascii="Times New Roman" w:hAnsi="Times New Roman" w:cs="Times New Roman"/>
+          <w:sz w:val="24"/>
+          <w:szCs w:val="24"/>
+        </w:rPr>
+        <w:t xml:space="preserve">void </w:t>
+      </w:r>
+      <w:r>
+        <w:rPr>
+          <w:rFonts w:ascii="Times New Roman" w:hAnsi="Times New Roman" w:cs="Times New Roman"/>
+          <w:sz w:val="24"/>
+          <w:szCs w:val="24"/>
+        </w:rPr>
         <w:t>rect(float radius1, float radius2);</w:t>
       </w:r>
     </w:p>
@@ -2669,6 +4148,21 @@
           <w:szCs w:val="24"/>
         </w:rPr>
         <w:tab/>
+      </w:r>
+      <w:r>
+        <w:rPr>
+          <w:rFonts w:ascii="Times New Roman" w:hAnsi="Times New Roman" w:cs="Times New Roman"/>
+          <w:sz w:val="24"/>
+          <w:szCs w:val="24"/>
+        </w:rPr>
+        <w:t xml:space="preserve">void </w:t>
+      </w:r>
+      <w:r>
+        <w:rPr>
+          <w:rFonts w:ascii="Times New Roman" w:hAnsi="Times New Roman" w:cs="Times New Roman"/>
+          <w:sz w:val="24"/>
+          <w:szCs w:val="24"/>
+        </w:rPr>
         <w:t>rect(const Vec2 &amp;pt0, const Vec2 &amp;pt1);</w:t>
       </w:r>
     </w:p>
@@ -2698,6 +4192,21 @@
           <w:szCs w:val="24"/>
         </w:rPr>
         <w:tab/>
+      </w:r>
+      <w:r>
+        <w:rPr>
+          <w:rFonts w:ascii="Times New Roman" w:hAnsi="Times New Roman" w:cs="Times New Roman"/>
+          <w:sz w:val="24"/>
+          <w:szCs w:val="24"/>
+        </w:rPr>
+        <w:t xml:space="preserve">void </w:t>
+      </w:r>
+      <w:r>
+        <w:rPr>
+          <w:rFonts w:ascii="Times New Roman" w:hAnsi="Times New Roman" w:cs="Times New Roman"/>
+          <w:sz w:val="24"/>
+          <w:szCs w:val="24"/>
+        </w:rPr>
         <w:t>rect(float x, float y, float w, float h);</w:t>
       </w:r>
     </w:p>
@@ -2847,6 +4356,55 @@
           <w:szCs w:val="24"/>
         </w:rPr>
       </w:pPr>
+      <w:r>
+        <w:rPr>
+          <w:rFonts w:ascii="Times New Roman" w:hAnsi="Times New Roman" w:cs="Times New Roman"/>
+          <w:sz w:val="24"/>
+          <w:szCs w:val="24"/>
+        </w:rPr>
+        <w:t>Visual Environment</w:t>
+      </w:r>
+    </w:p>
+    <w:p>
+      <w:pPr>
+        <w:pStyle w:val="ListParagraph"/>
+        <w:numPr>
+          <w:ilvl w:val="0"/>
+          <w:numId w:val="11"/>
+        </w:numPr>
+        <w:spacing w:after="0" w:line="240" w:lineRule="auto"/>
+        <w:rPr>
+          <w:rFonts w:ascii="Times New Roman" w:hAnsi="Times New Roman" w:cs="Times New Roman"/>
+          <w:sz w:val="24"/>
+          <w:szCs w:val="24"/>
+        </w:rPr>
+      </w:pPr>
+      <w:r>
+        <w:rPr>
+          <w:rFonts w:ascii="Times New Roman" w:hAnsi="Times New Roman" w:cs="Times New Roman"/>
+          <w:sz w:val="24"/>
+          <w:szCs w:val="24"/>
+        </w:rPr>
+        <w:t>Overload = operator for Col4f = Col3f so that when using global variables to set fill</w:t>
+      </w:r>
+      <w:r>
+        <w:rPr>
+          <w:rFonts w:ascii="Times New Roman" w:hAnsi="Times New Roman" w:cs="Times New Roman"/>
+          <w:sz w:val="24"/>
+          <w:szCs w:val="24"/>
+        </w:rPr>
+        <w:t xml:space="preserve"> and stroke color, users may pass the variable a Col4f object or a Col3f object</w:t>
+      </w:r>
+    </w:p>
+    <w:p>
+      <w:pPr>
+        <w:spacing w:after="0" w:line="240" w:lineRule="auto"/>
+        <w:rPr>
+          <w:rFonts w:ascii="Times New Roman" w:hAnsi="Times New Roman" w:cs="Times New Roman"/>
+          <w:sz w:val="24"/>
+          <w:szCs w:val="24"/>
+        </w:rPr>
+      </w:pPr>
     </w:p>
     <w:p>
       <w:pPr>
@@ -2868,6 +4426,264 @@
           <w:szCs w:val="24"/>
         </w:rPr>
         <w:t>Problems:</w:t>
+      </w:r>
+    </w:p>
+    <w:p>
+      <w:pPr>
+        <w:spacing w:after="0" w:line="240" w:lineRule="auto"/>
+        <w:rPr>
+          <w:rFonts w:ascii="Times New Roman" w:hAnsi="Times New Roman" w:cs="Times New Roman"/>
+          <w:b/>
+          <w:i/>
+          <w:sz w:val="24"/>
+          <w:szCs w:val="24"/>
+        </w:rPr>
+      </w:pPr>
+    </w:p>
+    <w:p>
+      <w:pPr>
+        <w:spacing w:after="0" w:line="240" w:lineRule="auto"/>
+        <w:rPr>
+          <w:rFonts w:ascii="Times New Roman" w:hAnsi="Times New Roman" w:cs="Times New Roman"/>
+          <w:sz w:val="24"/>
+          <w:szCs w:val="24"/>
+        </w:rPr>
+      </w:pPr>
+      <w:r>
+        <w:rPr>
+          <w:rFonts w:ascii="Times New Roman" w:hAnsi="Times New Roman" w:cs="Times New Roman"/>
+          <w:sz w:val="24"/>
+          <w:szCs w:val="24"/>
+        </w:rPr>
+        <w:t>Mouse/Key Events</w:t>
+      </w:r>
+    </w:p>
+    <w:p>
+      <w:pPr>
+        <w:pStyle w:val="ListParagraph"/>
+        <w:numPr>
+          <w:ilvl w:val="0"/>
+          <w:numId w:val="11"/>
+        </w:numPr>
+        <w:spacing w:after="0" w:line="240" w:lineRule="auto"/>
+        <w:rPr>
+          <w:rFonts w:ascii="Times New Roman" w:hAnsi="Times New Roman" w:cs="Times New Roman"/>
+          <w:sz w:val="24"/>
+          <w:szCs w:val="24"/>
+        </w:rPr>
+      </w:pPr>
+      <w:r>
+        <w:rPr>
+          <w:rFonts w:ascii="Times New Roman" w:hAnsi="Times New Roman" w:cs="Times New Roman"/>
+          <w:sz w:val="24"/>
+          <w:szCs w:val="24"/>
+        </w:rPr>
+        <w:t>Origin for mouseX and mouseY calculations is in the top left corner of the screen</w:t>
+      </w:r>
+    </w:p>
+    <w:p>
+      <w:pPr>
+        <w:pStyle w:val="ListParagraph"/>
+        <w:numPr>
+          <w:ilvl w:val="1"/>
+          <w:numId w:val="11"/>
+        </w:numPr>
+        <w:spacing w:after="0" w:line="240" w:lineRule="auto"/>
+        <w:rPr>
+          <w:rFonts w:ascii="Times New Roman" w:hAnsi="Times New Roman" w:cs="Times New Roman"/>
+          <w:sz w:val="24"/>
+          <w:szCs w:val="24"/>
+        </w:rPr>
+      </w:pPr>
+      <w:r>
+        <w:rPr>
+          <w:rFonts w:ascii="Times New Roman" w:hAnsi="Times New Roman" w:cs="Times New Roman"/>
+          <w:sz w:val="24"/>
+          <w:szCs w:val="24"/>
+        </w:rPr>
+        <w:t>Should be in the center</w:t>
+      </w:r>
+    </w:p>
+    <w:p>
+      <w:pPr>
+        <w:spacing w:after="0" w:line="240" w:lineRule="auto"/>
+        <w:rPr>
+          <w:rFonts w:ascii="Times New Roman" w:hAnsi="Times New Roman" w:cs="Times New Roman"/>
+          <w:sz w:val="24"/>
+          <w:szCs w:val="24"/>
+        </w:rPr>
+      </w:pPr>
+    </w:p>
+    <w:p>
+      <w:pPr>
+        <w:spacing w:after="0" w:line="240" w:lineRule="auto"/>
+        <w:rPr>
+          <w:rFonts w:ascii="Times New Roman" w:hAnsi="Times New Roman" w:cs="Times New Roman"/>
+          <w:sz w:val="24"/>
+          <w:szCs w:val="24"/>
+        </w:rPr>
+      </w:pPr>
+      <w:r>
+        <w:rPr>
+          <w:rFonts w:ascii="Times New Roman" w:hAnsi="Times New Roman" w:cs="Times New Roman"/>
+          <w:sz w:val="24"/>
+          <w:szCs w:val="24"/>
+        </w:rPr>
+        <w:t>Two Dimensional Primitives</w:t>
+      </w:r>
+    </w:p>
+    <w:p>
+      <w:pPr>
+        <w:pStyle w:val="ListParagraph"/>
+        <w:numPr>
+          <w:ilvl w:val="0"/>
+          <w:numId w:val="11"/>
+        </w:numPr>
+        <w:spacing w:after="0" w:line="240" w:lineRule="auto"/>
+        <w:rPr>
+          <w:rFonts w:ascii="Times New Roman" w:hAnsi="Times New Roman" w:cs="Times New Roman"/>
+          <w:sz w:val="24"/>
+          <w:szCs w:val="24"/>
+        </w:rPr>
+      </w:pPr>
+      <w:r>
+        <w:rPr>
+          <w:rFonts w:ascii="Times New Roman" w:hAnsi="Times New Roman" w:cs="Times New Roman"/>
+          <w:sz w:val="24"/>
+          <w:szCs w:val="24"/>
+        </w:rPr>
+        <w:t>Rectangle</w:t>
+      </w:r>
+    </w:p>
+    <w:p>
+      <w:pPr>
+        <w:pStyle w:val="ListParagraph"/>
+        <w:numPr>
+          <w:ilvl w:val="1"/>
+          <w:numId w:val="11"/>
+        </w:numPr>
+        <w:spacing w:after="0" w:line="240" w:lineRule="auto"/>
+        <w:rPr>
+          <w:rFonts w:ascii="Times New Roman" w:hAnsi="Times New Roman" w:cs="Times New Roman"/>
+          <w:sz w:val="24"/>
+          <w:szCs w:val="24"/>
+        </w:rPr>
+      </w:pPr>
+      <w:r>
+        <w:rPr>
+          <w:rFonts w:ascii="Times New Roman" w:hAnsi="Times New Roman" w:cs="Times New Roman"/>
+          <w:sz w:val="24"/>
+          <w:szCs w:val="24"/>
+        </w:rPr>
+        <w:t>x</w:t>
+      </w:r>
+      <w:r>
+        <w:rPr>
+          <w:rFonts w:ascii="Times New Roman" w:hAnsi="Times New Roman" w:cs="Times New Roman"/>
+          <w:sz w:val="24"/>
+          <w:szCs w:val="24"/>
+        </w:rPr>
+        <w:t>, y, width, and height meas</w:t>
+      </w:r>
+      <w:r>
+        <w:rPr>
+          <w:rFonts w:ascii="Times New Roman" w:hAnsi="Times New Roman" w:cs="Times New Roman"/>
+          <w:sz w:val="24"/>
+          <w:szCs w:val="24"/>
+        </w:rPr>
+        <w:t>urements are not pixel accurate</w:t>
+      </w:r>
+    </w:p>
+    <w:p>
+      <w:pPr>
+        <w:pStyle w:val="ListParagraph"/>
+        <w:numPr>
+          <w:ilvl w:val="2"/>
+          <w:numId w:val="11"/>
+        </w:numPr>
+        <w:spacing w:after="0" w:line="240" w:lineRule="auto"/>
+        <w:rPr>
+          <w:rFonts w:ascii="Times New Roman" w:hAnsi="Times New Roman" w:cs="Times New Roman"/>
+          <w:sz w:val="24"/>
+          <w:szCs w:val="24"/>
+        </w:rPr>
+      </w:pPr>
+      <w:r>
+        <w:rPr>
+          <w:rFonts w:ascii="Times New Roman" w:hAnsi="Times New Roman" w:cs="Times New Roman"/>
+          <w:sz w:val="24"/>
+          <w:szCs w:val="24"/>
+        </w:rPr>
+        <w:t>Max width and height of Screen</w:t>
+      </w:r>
+    </w:p>
+    <w:p>
+      <w:pPr>
+        <w:pStyle w:val="ListParagraph"/>
+        <w:numPr>
+          <w:ilvl w:val="3"/>
+          <w:numId w:val="11"/>
+        </w:numPr>
+        <w:spacing w:after="0" w:line="240" w:lineRule="auto"/>
+        <w:rPr>
+          <w:rFonts w:ascii="Times New Roman" w:hAnsi="Times New Roman" w:cs="Times New Roman"/>
+          <w:sz w:val="24"/>
+          <w:szCs w:val="24"/>
+        </w:rPr>
+      </w:pPr>
+      <w:r>
+        <w:rPr>
+          <w:rFonts w:ascii="Times New Roman" w:hAnsi="Times New Roman" w:cs="Times New Roman"/>
+          <w:sz w:val="24"/>
+          <w:szCs w:val="24"/>
+        </w:rPr>
+        <w:t>1800 x 1000</w:t>
+      </w:r>
+    </w:p>
+    <w:p>
+      <w:pPr>
+        <w:pStyle w:val="ListParagraph"/>
+        <w:numPr>
+          <w:ilvl w:val="2"/>
+          <w:numId w:val="11"/>
+        </w:numPr>
+        <w:spacing w:after="0" w:line="240" w:lineRule="auto"/>
+        <w:rPr>
+          <w:rFonts w:ascii="Times New Roman" w:hAnsi="Times New Roman" w:cs="Times New Roman"/>
+          <w:sz w:val="24"/>
+          <w:szCs w:val="24"/>
+        </w:rPr>
+      </w:pPr>
+      <w:r>
+        <w:rPr>
+          <w:rFonts w:ascii="Times New Roman" w:hAnsi="Times New Roman" w:cs="Times New Roman"/>
+          <w:sz w:val="24"/>
+          <w:szCs w:val="24"/>
+        </w:rPr>
+        <w:t>Max width and height of rectangle so that it fills the screen</w:t>
+      </w:r>
+    </w:p>
+    <w:p>
+      <w:pPr>
+        <w:pStyle w:val="ListParagraph"/>
+        <w:numPr>
+          <w:ilvl w:val="3"/>
+          <w:numId w:val="11"/>
+        </w:numPr>
+        <w:spacing w:after="0" w:line="240" w:lineRule="auto"/>
+        <w:rPr>
+          <w:rFonts w:ascii="Times New Roman" w:hAnsi="Times New Roman" w:cs="Times New Roman"/>
+          <w:sz w:val="24"/>
+          <w:szCs w:val="24"/>
+        </w:rPr>
+      </w:pPr>
+      <w:r>
+        <w:rPr>
+          <w:rFonts w:ascii="Times New Roman" w:hAnsi="Times New Roman" w:cs="Times New Roman"/>
+          <w:sz w:val="24"/>
+          <w:szCs w:val="24"/>
+        </w:rPr>
+        <w:t>1380 x 770</w:t>
       </w:r>
     </w:p>
     <w:p>
@@ -3023,7 +4839,7 @@
             <w:sz w:val="24"/>
             <w:szCs w:val="24"/>
           </w:rPr>
-          <w:t>5</w:t>
+          <w:t>7</w:t>
         </w:r>
         <w:r>
           <w:rPr>
@@ -3879,7 +5695,7 @@
   <w:abstractNum w:abstractNumId="8" w15:restartNumberingAfterBreak="0">
     <w:nsid w:val="64FB31D5"/>
     <w:multiLevelType w:val="hybridMultilevel"/>
-    <w:tmpl w:val="CC36E6C8"/>
+    <w:tmpl w:val="096A784E"/>
     <w:lvl w:ilvl="0" w:tplc="04090001">
       <w:start w:val="1"/>
       <w:numFmt w:val="bullet"/>
@@ -3904,7 +5720,7 @@
         <w:rFonts w:ascii="Courier New" w:hAnsi="Courier New" w:cs="Courier New" w:hint="default"/>
       </w:rPr>
     </w:lvl>
-    <w:lvl w:ilvl="2" w:tplc="04090005" w:tentative="1">
+    <w:lvl w:ilvl="2" w:tplc="04090005">
       <w:start w:val="1"/>
       <w:numFmt w:val="bullet"/>
       <w:lvlText w:val=""/>
@@ -3916,7 +5732,7 @@
         <w:rFonts w:ascii="Wingdings" w:hAnsi="Wingdings" w:hint="default"/>
       </w:rPr>
     </w:lvl>
-    <w:lvl w:ilvl="3" w:tplc="04090001" w:tentative="1">
+    <w:lvl w:ilvl="3" w:tplc="04090001">
       <w:start w:val="1"/>
       <w:numFmt w:val="bullet"/>
       <w:lvlText w:val=""/>

</xml_diff>